<commit_message>
Add utilities_binary_to_string_list to fn_utilities code and documentation
</commit_message>
<xml_diff>
--- a/fn_utilities/docs/Resilient Integration Utility Functions.docx
+++ b/fn_utilities/docs/Resilient Integration Utility Functions.docx
@@ -374,10 +374,18 @@
         <w:t>. T</w:t>
       </w:r>
       <w:r>
-        <w:t>his can be any account that has the permission to view and modify administrator and customization settings</w:t>
-      </w:r>
-      <w:r>
-        <w:t>, and read and update incidents</w:t>
+        <w:t xml:space="preserve">his can be any account that has the permission to view and modify administrator and customization </w:t>
+      </w:r>
+      <w:proofErr w:type="gramStart"/>
+      <w:r>
+        <w:t>settings</w:t>
+      </w:r>
+      <w:r>
+        <w:t>, and</w:t>
+      </w:r>
+      <w:proofErr w:type="gramEnd"/>
+      <w:r>
+        <w:t xml:space="preserve"> read and update incidents</w:t>
       </w:r>
       <w:r>
         <w:t>. You need to know the account username and password.</w:t>
@@ -386,23 +394,40 @@
     <w:p>
       <w:pPr>
         <w:pStyle w:val="ListBullet"/>
-        <w:contextualSpacing w:val="0"/>
-      </w:pPr>
-      <w:r>
-        <w:t>You have access to the command line of the Resilient appliance, which hosts the Resilient platform; or to a separate integration server where you will deploy and run the functions code.</w:t>
-      </w:r>
-      <w:r>
-        <w:t xml:space="preserve"> If using a separate integration server, you must install Python version 2.7.10 or later, or version 3.6 or later, and “pip”. (The Resilient appliance is preconfigured with</w:t>
-      </w:r>
-      <w:r>
-        <w:t xml:space="preserve"> a suitable version of Python.)</w:t>
+      </w:pPr>
+      <w:bookmarkStart w:id="3" w:name="_Toc509305886"/>
+      <w:r>
+        <w:t>You have access to the command line of the Resilient appliance, which hosts the Resilient platform; or to a separate integration server where you will deploy and run the functions code. If using a separate integration server, you must install Python version 2.7.</w:t>
+      </w:r>
+      <w:r>
+        <w:t>”</w:t>
+      </w:r>
+      <w:r>
+        <w:t>x</w:t>
+      </w:r>
+      <w:r>
+        <w:t>”</w:t>
+      </w:r>
+      <w:r>
+        <w:t xml:space="preserve">, where </w:t>
+      </w:r>
+      <w:r>
+        <w:t>“</w:t>
+      </w:r>
+      <w:r>
+        <w:t>x</w:t>
+      </w:r>
+      <w:r>
+        <w:t>”</w:t>
+      </w:r>
+      <w:r>
+        <w:t xml:space="preserve"> is 10 or later, and “pip”. (The Resilient appliance is preconfigured with a suitable version of Python.)</w:t>
       </w:r>
     </w:p>
     <w:p>
       <w:pPr>
         <w:pStyle w:val="Heading20"/>
       </w:pPr>
-      <w:bookmarkStart w:id="3" w:name="_Toc509305886"/>
       <w:r>
         <w:t>Install the Python components</w:t>
       </w:r>
@@ -499,8 +524,13 @@
         <w:ind w:left="547"/>
         <w:contextualSpacing/>
       </w:pPr>
-      <w:r>
-        <w:t>sudo pip install --upgrade pip</w:t>
+      <w:proofErr w:type="spellStart"/>
+      <w:r>
+        <w:t>sudo</w:t>
+      </w:r>
+      <w:proofErr w:type="spellEnd"/>
+      <w:r>
+        <w:t xml:space="preserve"> pip install --upgrade pip</w:t>
       </w:r>
     </w:p>
     <w:p>
@@ -509,9 +539,19 @@
         <w:ind w:left="547"/>
         <w:contextualSpacing/>
       </w:pPr>
-      <w:r>
-        <w:t>sudo pip install --upgrade setuptools</w:t>
-      </w:r>
+      <w:proofErr w:type="spellStart"/>
+      <w:r>
+        <w:t>sudo</w:t>
+      </w:r>
+      <w:proofErr w:type="spellEnd"/>
+      <w:r>
+        <w:t xml:space="preserve"> pip install --upgrade </w:t>
+      </w:r>
+      <w:proofErr w:type="spellStart"/>
+      <w:r>
+        <w:t>setuptools</w:t>
+      </w:r>
+      <w:proofErr w:type="spellEnd"/>
     </w:p>
     <w:p>
       <w:pPr>
@@ -519,8 +559,13 @@
         <w:ind w:left="547"/>
         <w:contextualSpacing/>
       </w:pPr>
-      <w:r>
-        <w:t xml:space="preserve">sudo pip install </w:t>
+      <w:proofErr w:type="spellStart"/>
+      <w:r>
+        <w:t>sudo</w:t>
+      </w:r>
+      <w:proofErr w:type="spellEnd"/>
+      <w:r>
+        <w:t xml:space="preserve"> pip install </w:t>
       </w:r>
       <w:r>
         <w:t xml:space="preserve">--upgrade </w:t>
@@ -547,6 +592,84 @@
           <w:color w:val="000000"/>
           <w:szCs w:val="20"/>
         </w:rPr>
+        <w:t>To use the utility function package, you must install a 3</w:t>
+      </w:r>
+      <w:r>
+        <w:rPr>
+          <w:rFonts w:cs="Arial"/>
+          <w:color w:val="000000"/>
+          <w:szCs w:val="20"/>
+          <w:vertAlign w:val="superscript"/>
+        </w:rPr>
+        <w:t>rd</w:t>
+      </w:r>
+      <w:r>
+        <w:rPr>
+          <w:rFonts w:cs="Arial"/>
+          <w:color w:val="000000"/>
+          <w:szCs w:val="20"/>
+        </w:rPr>
+        <w:t xml:space="preserve"> party package called floss:</w:t>
+      </w:r>
+    </w:p>
+    <w:p>
+      <w:pPr>
+        <w:pStyle w:val="Code0"/>
+        <w:ind w:left="547"/>
+        <w:contextualSpacing/>
+      </w:pPr>
+    </w:p>
+    <w:p>
+      <w:pPr>
+        <w:pStyle w:val="Code0"/>
+        <w:ind w:left="547"/>
+        <w:contextualSpacing/>
+      </w:pPr>
+      <w:r>
+        <w:t xml:space="preserve">pip install </w:t>
+      </w:r>
+      <w:hyperlink r:id="rId10" w:history="1">
+        <w:r>
+          <w:rPr>
+            <w:rStyle w:val="Hyperlink"/>
+          </w:rPr>
+          <w:t>https://github.com/williballenthin/vivisect/zipball/master</w:t>
+        </w:r>
+      </w:hyperlink>
+    </w:p>
+    <w:p>
+      <w:pPr>
+        <w:pStyle w:val="Code0"/>
+        <w:ind w:left="547"/>
+        <w:contextualSpacing/>
+      </w:pPr>
+      <w:r>
+        <w:t xml:space="preserve">pip install </w:t>
+      </w:r>
+      <w:hyperlink r:id="rId11" w:history="1">
+        <w:r>
+          <w:rPr>
+            <w:rStyle w:val="Hyperlink"/>
+          </w:rPr>
+          <w:t>https://github.com/fireeye/flare-floss/zipball/master</w:t>
+        </w:r>
+      </w:hyperlink>
+    </w:p>
+    <w:p>
+      <w:pPr>
+        <w:pStyle w:val="BodyText"/>
+        <w:rPr>
+          <w:rFonts w:cs="Arial"/>
+          <w:color w:val="000000"/>
+          <w:szCs w:val="20"/>
+        </w:rPr>
+      </w:pPr>
+      <w:r>
+        <w:rPr>
+          <w:rFonts w:cs="Arial"/>
+          <w:color w:val="000000"/>
+          <w:szCs w:val="20"/>
+        </w:rPr>
         <w:t>To install the package</w:t>
       </w:r>
       <w:r>
@@ -562,8 +685,13 @@
       <w:pPr>
         <w:pStyle w:val="Code0"/>
       </w:pPr>
-      <w:r>
-        <w:t>sudo pip inst</w:t>
+      <w:proofErr w:type="spellStart"/>
+      <w:r>
+        <w:t>sudo</w:t>
+      </w:r>
+      <w:proofErr w:type="spellEnd"/>
+      <w:r>
+        <w:t xml:space="preserve"> pip inst</w:t>
       </w:r>
       <w:r>
         <w:t>all --upgrade fn_utilities-1.0.1</w:t>
@@ -656,7 +784,23 @@
           <w:rFonts w:cs="Arial"/>
           <w:color w:val="000000"/>
         </w:rPr>
-        <w:t>Using sudo, become the integration user.</w:t>
+        <w:t xml:space="preserve">Using </w:t>
+      </w:r>
+      <w:proofErr w:type="spellStart"/>
+      <w:r>
+        <w:rPr>
+          <w:rFonts w:cs="Arial"/>
+          <w:color w:val="000000"/>
+        </w:rPr>
+        <w:t>sudo</w:t>
+      </w:r>
+      <w:proofErr w:type="spellEnd"/>
+      <w:r>
+        <w:rPr>
+          <w:rFonts w:cs="Arial"/>
+          <w:color w:val="000000"/>
+        </w:rPr>
+        <w:t>, become the integration user.</w:t>
       </w:r>
       <w:r>
         <w:rPr>
@@ -672,8 +816,21 @@
         <w:keepNext/>
         <w:ind w:left="720"/>
       </w:pPr>
-      <w:r>
-        <w:t>sudo su - integration</w:t>
+      <w:proofErr w:type="spellStart"/>
+      <w:r>
+        <w:t>sudo</w:t>
+      </w:r>
+      <w:proofErr w:type="spellEnd"/>
+      <w:r>
+        <w:t xml:space="preserve"> </w:t>
+      </w:r>
+      <w:proofErr w:type="spellStart"/>
+      <w:r>
+        <w:t>su</w:t>
+      </w:r>
+      <w:proofErr w:type="spellEnd"/>
+      <w:r>
+        <w:t xml:space="preserve"> - integration</w:t>
       </w:r>
     </w:p>
     <w:p>
@@ -797,6 +954,7 @@
         </w:rPr>
         <w:t>In the [</w:t>
       </w:r>
+      <w:proofErr w:type="spellStart"/>
       <w:r>
         <w:rPr>
           <w:rFonts w:cs="Arial"/>
@@ -804,6 +962,7 @@
         </w:rPr>
         <w:t>fn_utilities</w:t>
       </w:r>
+      <w:proofErr w:type="spellEnd"/>
       <w:r>
         <w:rPr>
           <w:rFonts w:cs="Arial"/>
@@ -881,7 +1040,15 @@
         <w:pStyle w:val="BodyText"/>
       </w:pPr>
       <w:r>
-        <w:t>The package contains function definitions that you can use in workflows, and includes example workflows and rules</w:t>
+        <w:t xml:space="preserve">The package contains function definitions that you can use in </w:t>
+      </w:r>
+      <w:proofErr w:type="gramStart"/>
+      <w:r>
+        <w:t>workflows, and</w:t>
+      </w:r>
+      <w:proofErr w:type="gramEnd"/>
+      <w:r>
+        <w:t xml:space="preserve"> includes example workflows and rules</w:t>
       </w:r>
       <w:r>
         <w:t xml:space="preserve"> that show how to use these functions.</w:t>
@@ -1079,14 +1246,30 @@
           <w:rFonts w:cs="Arial"/>
           <w:color w:val="000000"/>
         </w:rPr>
-        <w:t>On a Red Hat appliance, this is done using a system</w:t>
-      </w:r>
-      <w:r>
-        <w:rPr>
-          <w:rFonts w:cs="Arial"/>
-          <w:color w:val="000000"/>
-        </w:rPr>
-        <w:t>d unit</w:t>
+        <w:t xml:space="preserve">On a Red Hat appliance, this is done using a </w:t>
+      </w:r>
+      <w:proofErr w:type="spellStart"/>
+      <w:r>
+        <w:rPr>
+          <w:rFonts w:cs="Arial"/>
+          <w:color w:val="000000"/>
+        </w:rPr>
+        <w:t>system</w:t>
+      </w:r>
+      <w:r>
+        <w:rPr>
+          <w:rFonts w:cs="Arial"/>
+          <w:color w:val="000000"/>
+        </w:rPr>
+        <w:t>d</w:t>
+      </w:r>
+      <w:proofErr w:type="spellEnd"/>
+      <w:r>
+        <w:rPr>
+          <w:rFonts w:cs="Arial"/>
+          <w:color w:val="000000"/>
+        </w:rPr>
+        <w:t xml:space="preserve"> unit</w:t>
       </w:r>
       <w:r>
         <w:rPr>
@@ -1123,12 +1306,21 @@
         </w:rPr>
         <w:t xml:space="preserve">working directory and </w:t>
       </w:r>
-      <w:r>
-        <w:rPr>
-          <w:rFonts w:cs="Arial"/>
-          <w:color w:val="000000"/>
-        </w:rPr>
-        <w:t>app.config.</w:t>
+      <w:proofErr w:type="spellStart"/>
+      <w:r>
+        <w:rPr>
+          <w:rFonts w:cs="Arial"/>
+          <w:color w:val="000000"/>
+        </w:rPr>
+        <w:t>app.config</w:t>
+      </w:r>
+      <w:proofErr w:type="spellEnd"/>
+      <w:r>
+        <w:rPr>
+          <w:rFonts w:cs="Arial"/>
+          <w:color w:val="000000"/>
+        </w:rPr>
+        <w:t>.</w:t>
       </w:r>
     </w:p>
     <w:p>
@@ -1146,24 +1338,57 @@
         </w:rPr>
         <w:t>The unit file should be named ‘</w:t>
       </w:r>
+      <w:proofErr w:type="spellStart"/>
+      <w:r>
+        <w:t>resilient_</w:t>
+      </w:r>
+      <w:proofErr w:type="gramStart"/>
+      <w:r>
+        <w:t>circuits.service</w:t>
+      </w:r>
+      <w:proofErr w:type="spellEnd"/>
+      <w:proofErr w:type="gramEnd"/>
+      <w:r>
+        <w:rPr>
+          <w:rFonts w:cs="Arial"/>
+          <w:color w:val="000000"/>
+        </w:rPr>
+        <w:t>’:</w:t>
+      </w:r>
+    </w:p>
+    <w:p>
+      <w:pPr>
+        <w:pStyle w:val="Code0"/>
+      </w:pPr>
+      <w:proofErr w:type="spellStart"/>
+      <w:r>
+        <w:t>sudo</w:t>
+      </w:r>
+      <w:proofErr w:type="spellEnd"/>
+      <w:r>
+        <w:t xml:space="preserve"> vi /</w:t>
+      </w:r>
+      <w:proofErr w:type="spellStart"/>
+      <w:r>
+        <w:t>etc</w:t>
+      </w:r>
+      <w:proofErr w:type="spellEnd"/>
+      <w:r>
+        <w:t>/</w:t>
+      </w:r>
+      <w:proofErr w:type="spellStart"/>
+      <w:r>
+        <w:t>systemd</w:t>
+      </w:r>
+      <w:proofErr w:type="spellEnd"/>
+      <w:r>
+        <w:t>/system/</w:t>
+      </w:r>
+      <w:proofErr w:type="spellStart"/>
       <w:r>
         <w:t>resilient_circuits.service</w:t>
       </w:r>
-      <w:r>
-        <w:rPr>
-          <w:rFonts w:cs="Arial"/>
-          <w:color w:val="000000"/>
-        </w:rPr>
-        <w:t>’:</w:t>
-      </w:r>
-    </w:p>
-    <w:p>
-      <w:pPr>
-        <w:pStyle w:val="Code0"/>
-      </w:pPr>
-      <w:r>
-        <w:t>sudo vi /etc/systemd/system/resilient_circuits.service</w:t>
-      </w:r>
+      <w:proofErr w:type="spellEnd"/>
     </w:p>
     <w:p>
       <w:pPr>
@@ -1203,14 +1428,24 @@
         <w:br/>
       </w:r>
       <w:r>
-        <w:t>After=resilient.service</w:t>
-      </w:r>
+        <w:t>After=</w:t>
+      </w:r>
+      <w:proofErr w:type="spellStart"/>
+      <w:r>
+        <w:t>resilient.service</w:t>
+      </w:r>
+      <w:proofErr w:type="spellEnd"/>
       <w:r>
         <w:br/>
       </w:r>
       <w:r>
-        <w:t>Requires=resilient.service</w:t>
-      </w:r>
+        <w:t>Requires=</w:t>
+      </w:r>
+      <w:proofErr w:type="spellStart"/>
+      <w:r>
+        <w:t>resilient.service</w:t>
+      </w:r>
+      <w:proofErr w:type="spellEnd"/>
     </w:p>
     <w:p>
       <w:pPr>
@@ -1237,14 +1472,32 @@
       <w:r>
         <w:br/>
       </w:r>
-      <w:r>
-        <w:t>WorkingDirectory=/home/integration</w:t>
+      <w:proofErr w:type="spellStart"/>
+      <w:r>
+        <w:t>WorkingDirectory</w:t>
+      </w:r>
+      <w:proofErr w:type="spellEnd"/>
+      <w:r>
+        <w:t>=/home/integration</w:t>
       </w:r>
       <w:r>
         <w:br/>
       </w:r>
-      <w:r>
-        <w:t>ExecStart=/usr/local/bin/resilient-circuits run</w:t>
+      <w:proofErr w:type="spellStart"/>
+      <w:r>
+        <w:t>ExecStart</w:t>
+      </w:r>
+      <w:proofErr w:type="spellEnd"/>
+      <w:r>
+        <w:t>=/</w:t>
+      </w:r>
+      <w:proofErr w:type="spellStart"/>
+      <w:r>
+        <w:t>usr</w:t>
+      </w:r>
+      <w:proofErr w:type="spellEnd"/>
+      <w:r>
+        <w:t>/local/bin/resilient-circuits run</w:t>
       </w:r>
       <w:r>
         <w:br/>
@@ -1255,8 +1508,13 @@
       <w:r>
         <w:br/>
       </w:r>
-      <w:r>
-        <w:t>TimeoutSec=10</w:t>
+      <w:proofErr w:type="spellStart"/>
+      <w:r>
+        <w:t>TimeoutSec</w:t>
+      </w:r>
+      <w:proofErr w:type="spellEnd"/>
+      <w:r>
+        <w:t>=10</w:t>
       </w:r>
       <w:r>
         <w:br/>
@@ -1287,9 +1545,21 @@
       <w:r>
         <w:br/>
       </w:r>
-      <w:r>
-        <w:t>WantedBy=multi-user.target</w:t>
-      </w:r>
+      <w:proofErr w:type="spellStart"/>
+      <w:r>
+        <w:t>WantedBy</w:t>
+      </w:r>
+      <w:proofErr w:type="spellEnd"/>
+      <w:r>
+        <w:t>=multi-</w:t>
+      </w:r>
+      <w:proofErr w:type="spellStart"/>
+      <w:proofErr w:type="gramStart"/>
+      <w:r>
+        <w:t>user.target</w:t>
+      </w:r>
+      <w:proofErr w:type="spellEnd"/>
+      <w:proofErr w:type="gramEnd"/>
     </w:p>
     <w:p>
       <w:pPr>
@@ -1311,9 +1581,43 @@
       <w:pPr>
         <w:pStyle w:val="Code0"/>
       </w:pPr>
-      <w:r>
-        <w:t>sudo chmod 664 /etc/systemd/system/resilient_circuits.service</w:t>
-      </w:r>
+      <w:proofErr w:type="spellStart"/>
+      <w:r>
+        <w:t>sudo</w:t>
+      </w:r>
+      <w:proofErr w:type="spellEnd"/>
+      <w:r>
+        <w:t xml:space="preserve"> </w:t>
+      </w:r>
+      <w:proofErr w:type="spellStart"/>
+      <w:r>
+        <w:t>chmod</w:t>
+      </w:r>
+      <w:proofErr w:type="spellEnd"/>
+      <w:r>
+        <w:t xml:space="preserve"> 664 /</w:t>
+      </w:r>
+      <w:proofErr w:type="spellStart"/>
+      <w:r>
+        <w:t>etc</w:t>
+      </w:r>
+      <w:proofErr w:type="spellEnd"/>
+      <w:r>
+        <w:t>/</w:t>
+      </w:r>
+      <w:proofErr w:type="spellStart"/>
+      <w:r>
+        <w:t>systemd</w:t>
+      </w:r>
+      <w:proofErr w:type="spellEnd"/>
+      <w:r>
+        <w:t>/system/</w:t>
+      </w:r>
+      <w:proofErr w:type="spellStart"/>
+      <w:r>
+        <w:t>resilient_circuits.service</w:t>
+      </w:r>
+      <w:proofErr w:type="spellEnd"/>
     </w:p>
     <w:p>
       <w:pPr>
@@ -1328,15 +1632,60 @@
           <w:rFonts w:cs="Arial"/>
           <w:color w:val="000000"/>
         </w:rPr>
-        <w:t xml:space="preserve"> Use the systemctl command to manually start, stop, restart and return status on the service:</w:t>
+        <w:t xml:space="preserve"> Use the </w:t>
+      </w:r>
+      <w:proofErr w:type="spellStart"/>
+      <w:r>
+        <w:rPr>
+          <w:rFonts w:cs="Arial"/>
+          <w:color w:val="000000"/>
+        </w:rPr>
+        <w:t>systemctl</w:t>
+      </w:r>
+      <w:proofErr w:type="spellEnd"/>
+      <w:r>
+        <w:rPr>
+          <w:rFonts w:cs="Arial"/>
+          <w:color w:val="000000"/>
+        </w:rPr>
+        <w:t xml:space="preserve"> command to manually start, stop, restart and return status on the service:</w:t>
       </w:r>
     </w:p>
     <w:p>
       <w:pPr>
         <w:pStyle w:val="Code0"/>
       </w:pPr>
-      <w:r>
-        <w:t>sudo systemctl resilient_circuits [start|stop|restart|status]</w:t>
+      <w:proofErr w:type="spellStart"/>
+      <w:r>
+        <w:t>sudo</w:t>
+      </w:r>
+      <w:proofErr w:type="spellEnd"/>
+      <w:r>
+        <w:t xml:space="preserve"> </w:t>
+      </w:r>
+      <w:proofErr w:type="spellStart"/>
+      <w:r>
+        <w:t>systemctl</w:t>
+      </w:r>
+      <w:proofErr w:type="spellEnd"/>
+      <w:r>
+        <w:t xml:space="preserve"> </w:t>
+      </w:r>
+      <w:proofErr w:type="spellStart"/>
+      <w:r>
+        <w:t>resilient_circuits</w:t>
+      </w:r>
+      <w:proofErr w:type="spellEnd"/>
+      <w:r>
+        <w:t xml:space="preserve"> [</w:t>
+      </w:r>
+      <w:proofErr w:type="spellStart"/>
+      <w:r>
+        <w:t>start|stop|restart|status</w:t>
+      </w:r>
+      <w:proofErr w:type="spellEnd"/>
+      <w:r>
+        <w:t>]</w:t>
       </w:r>
     </w:p>
     <w:p>
@@ -1352,18 +1701,71 @@
           <w:rFonts w:cs="Arial"/>
           <w:color w:val="000000"/>
         </w:rPr>
-        <w:t>Log files for systemd and the resilient-circuits service can be viewed through the journalctl command:</w:t>
+        <w:t xml:space="preserve">Log files for </w:t>
+      </w:r>
+      <w:proofErr w:type="spellStart"/>
+      <w:r>
+        <w:rPr>
+          <w:rFonts w:cs="Arial"/>
+          <w:color w:val="000000"/>
+        </w:rPr>
+        <w:t>systemd</w:t>
+      </w:r>
+      <w:proofErr w:type="spellEnd"/>
+      <w:r>
+        <w:rPr>
+          <w:rFonts w:cs="Arial"/>
+          <w:color w:val="000000"/>
+        </w:rPr>
+        <w:t xml:space="preserve"> and the resilient-circuits service can be viewed through the </w:t>
+      </w:r>
+      <w:proofErr w:type="spellStart"/>
+      <w:r>
+        <w:rPr>
+          <w:rFonts w:cs="Arial"/>
+          <w:color w:val="000000"/>
+        </w:rPr>
+        <w:t>journalctl</w:t>
+      </w:r>
+      <w:proofErr w:type="spellEnd"/>
+      <w:r>
+        <w:rPr>
+          <w:rFonts w:cs="Arial"/>
+          <w:color w:val="000000"/>
+        </w:rPr>
+        <w:t xml:space="preserve"> command:</w:t>
       </w:r>
     </w:p>
     <w:p>
       <w:pPr>
         <w:pStyle w:val="Code0"/>
       </w:pPr>
-      <w:r>
-        <w:t>sudo journalct</w:t>
-      </w:r>
-      <w:r>
-        <w:t>l -u resilient_circuits --since "</w:t>
+      <w:proofErr w:type="spellStart"/>
+      <w:r>
+        <w:t>sudo</w:t>
+      </w:r>
+      <w:proofErr w:type="spellEnd"/>
+      <w:r>
+        <w:t xml:space="preserve"> </w:t>
+      </w:r>
+      <w:proofErr w:type="spellStart"/>
+      <w:r>
+        <w:t>journalct</w:t>
+      </w:r>
+      <w:r>
+        <w:t>l</w:t>
+      </w:r>
+      <w:proofErr w:type="spellEnd"/>
+      <w:r>
+        <w:t xml:space="preserve"> -u </w:t>
+      </w:r>
+      <w:proofErr w:type="spellStart"/>
+      <w:r>
+        <w:t>resilient_circuits</w:t>
+      </w:r>
+      <w:proofErr w:type="spellEnd"/>
+      <w:r>
+        <w:t xml:space="preserve"> --since "</w:t>
       </w:r>
       <w:r>
         <w:t>2 hours ag</w:t>
@@ -1433,7 +1835,7 @@
                     <pic:cNvPicPr/>
                   </pic:nvPicPr>
                   <pic:blipFill>
-                    <a:blip r:embed="rId10"/>
+                    <a:blip r:embed="rId12"/>
                     <a:stretch>
                       <a:fillRect/>
                     </a:stretch>
@@ -1518,7 +1920,15 @@
         <w:pStyle w:val="BodyText"/>
       </w:pPr>
       <w:r>
-        <w:t>This function reads a ZIP file attached to an incident, and produces lists of the zip file contents.</w:t>
+        <w:t xml:space="preserve">This function reads a ZIP file attached to an </w:t>
+      </w:r>
+      <w:proofErr w:type="gramStart"/>
+      <w:r>
+        <w:t>incident, and</w:t>
+      </w:r>
+      <w:proofErr w:type="gramEnd"/>
+      <w:r>
+        <w:t xml:space="preserve"> produces lists of the zip file contents.</w:t>
       </w:r>
       <w:r>
         <w:t xml:space="preserve"> </w:t>
@@ -1546,7 +1956,15 @@
         <w:pStyle w:val="BodyText"/>
       </w:pPr>
       <w:r>
-        <w:t>This function reads a ZIP file attached to an incident, and extracts one of the files.</w:t>
+        <w:t xml:space="preserve">This function reads a ZIP file attached to an </w:t>
+      </w:r>
+      <w:proofErr w:type="gramStart"/>
+      <w:r>
+        <w:t>incident, and</w:t>
+      </w:r>
+      <w:proofErr w:type="gramEnd"/>
+      <w:r>
+        <w:t xml:space="preserve"> extracts one of the files.</w:t>
       </w:r>
       <w:r>
         <w:t xml:space="preserve"> </w:t>
@@ -1564,7 +1982,15 @@
         <w:t xml:space="preserve"> </w:t>
       </w:r>
       <w:r>
-        <w:t>For flexibility, the file contents are not directly attached to the incident, but are returned to your workflow as a base64-encoded string.</w:t>
+        <w:t xml:space="preserve">For flexibility, the file contents are not directly attached to the </w:t>
+      </w:r>
+      <w:proofErr w:type="gramStart"/>
+      <w:r>
+        <w:t>incident, but</w:t>
+      </w:r>
+      <w:proofErr w:type="gramEnd"/>
+      <w:r>
+        <w:t xml:space="preserve"> are returned to your workflow as a base64-encoded string.</w:t>
       </w:r>
       <w:r>
         <w:t xml:space="preserve"> </w:t>
@@ -1587,7 +2013,15 @@
         <w:pStyle w:val="BodyText"/>
       </w:pPr>
       <w:r>
-        <w:t>This function reads a file attachment in the incident, and produces a base64-encoded string with the file attachment content.</w:t>
+        <w:t xml:space="preserve">This function reads a file attachment in the </w:t>
+      </w:r>
+      <w:proofErr w:type="gramStart"/>
+      <w:r>
+        <w:t>incident, and</w:t>
+      </w:r>
+      <w:proofErr w:type="gramEnd"/>
+      <w:r>
+        <w:t xml:space="preserve"> produces a base64-encoded string with the file attachment content.</w:t>
       </w:r>
       <w:r>
         <w:t xml:space="preserve"> </w:t>
@@ -1670,7 +2104,7 @@
         <w:pStyle w:val="Heading20"/>
       </w:pPr>
       <w:r>
-        <w:t>Utilities: String to Attachment</w:t>
+        <w:t>Utilities: Call REST API</w:t>
       </w:r>
     </w:p>
     <w:p>
@@ -1678,7 +2112,21 @@
         <w:pStyle w:val="BodyText"/>
       </w:pPr>
       <w:r>
-        <w:t>This function creates a new file (.txt) attachment in the incident or task from a string that your workflow provides as input.</w:t>
+        <w:t>This function calls a REST web service. It supports the standard REST methods: GET, HEAD, POST, PUT, DELETE and OPTIONS.</w:t>
+      </w:r>
+    </w:p>
+    <w:p>
+      <w:pPr>
+        <w:pStyle w:val="BodyText"/>
+      </w:pPr>
+      <w:r>
+        <w:t>The function parameters determine the type of call, the URL, and optionally the headers and body.</w:t>
+      </w:r>
+      <w:r>
+        <w:t xml:space="preserve"> </w:t>
+      </w:r>
+      <w:r>
+        <w:t>The results include the text or structured (JSON) result from the web service, and additional information including the elapsed time.</w:t>
       </w:r>
     </w:p>
     <w:p>
@@ -1686,7 +2134,7 @@
         <w:pStyle w:val="Heading20"/>
       </w:pPr>
       <w:r>
-        <w:t>Utilities: Call REST API</w:t>
+        <w:t>Utilities: Domain Distance</w:t>
       </w:r>
     </w:p>
     <w:p>
@@ -1694,7 +2142,19 @@
         <w:pStyle w:val="BodyText"/>
       </w:pPr>
       <w:r>
-        <w:t>This function calls a REST web service. It supports the standard REST methods: GET, HEAD, POST, PUT, DELETE and OPTIONS.</w:t>
+        <w:t xml:space="preserve">This function calculates the </w:t>
+      </w:r>
+      <w:r>
+        <w:t xml:space="preserve">similarity between a suspicious domain name </w:t>
+      </w:r>
+      <w:r>
+        <w:t xml:space="preserve">(or other string) </w:t>
+      </w:r>
+      <w:r>
+        <w:t>and a li</w:t>
+      </w:r>
+      <w:r>
+        <w:t>st of valid reference domain names (such as a list of domains owned by your organization).</w:t>
       </w:r>
     </w:p>
     <w:p>
@@ -1702,13 +2162,38 @@
         <w:pStyle w:val="BodyText"/>
       </w:pPr>
       <w:r>
-        <w:t>The function parameters determine the type of call, the URL, and optionally the headers and body.</w:t>
+        <w:t>The comparison takes account of confusable Unicode characters such as similar-looking Greek, Cyrillic and Latin letters.</w:t>
       </w:r>
       <w:r>
         <w:t xml:space="preserve"> </w:t>
       </w:r>
       <w:r>
-        <w:t>The results include the text or structured (JSON) result from the web service, and additional information including the elapsed time.</w:t>
+        <w:t>It then measures the similarity using the “</w:t>
+      </w:r>
+      <w:proofErr w:type="spellStart"/>
+      <w:r>
+        <w:t>damerau</w:t>
+      </w:r>
+      <w:proofErr w:type="spellEnd"/>
+      <w:r>
+        <w:t xml:space="preserve"> </w:t>
+      </w:r>
+      <w:proofErr w:type="spellStart"/>
+      <w:r>
+        <w:t>levenshtein</w:t>
+      </w:r>
+      <w:proofErr w:type="spellEnd"/>
+      <w:r>
+        <w:t xml:space="preserve"> distance</w:t>
+      </w:r>
+      <w:r>
+        <w:t>”, which counts the number of changes required from one string to another.</w:t>
+      </w:r>
+      <w:r>
+        <w:t xml:space="preserve"> </w:t>
+      </w:r>
+      <w:r>
+        <w:t>Low distance results indicate a possible spoof attempt.</w:t>
       </w:r>
     </w:p>
     <w:p>
@@ -1716,7 +2201,7 @@
         <w:pStyle w:val="Heading20"/>
       </w:pPr>
       <w:r>
-        <w:t>Utilities: Domain Distance</w:t>
+        <w:t>Utilities: Email Parse</w:t>
       </w:r>
     </w:p>
     <w:p>
@@ -1724,19 +2209,25 @@
         <w:pStyle w:val="BodyText"/>
       </w:pPr>
       <w:r>
-        <w:t xml:space="preserve">This function calculates the </w:t>
-      </w:r>
-      <w:r>
-        <w:t xml:space="preserve">similarity between a suspicious domain name </w:t>
-      </w:r>
-      <w:r>
-        <w:t xml:space="preserve">(or other string) </w:t>
-      </w:r>
-      <w:r>
-        <w:t>and a li</w:t>
-      </w:r>
-      <w:r>
-        <w:t>st of valid reference domain names (such as a list of domains owned by your organization).</w:t>
+        <w:t>This function e</w:t>
+      </w:r>
+      <w:r>
+        <w:t>xtract</w:t>
+      </w:r>
+      <w:r>
+        <w:t>s</w:t>
+      </w:r>
+      <w:r>
+        <w:t xml:space="preserve"> message headers and body parts from an email message </w:t>
+      </w:r>
+      <w:r>
+        <w:t>in EML format.</w:t>
+      </w:r>
+      <w:r>
+        <w:t xml:space="preserve"> </w:t>
+      </w:r>
+      <w:r>
+        <w:t>Provide the email message content as a base64-encoded string, for example the output from the “Attachment to Base64” function.</w:t>
       </w:r>
     </w:p>
     <w:p>
@@ -1744,25 +2235,21 @@
         <w:pStyle w:val="BodyText"/>
       </w:pPr>
       <w:r>
-        <w:t>The comparison takes account of confusable Unicode characters such as similar-looking Greek, Cyrillic and Latin letters.</w:t>
-      </w:r>
-      <w:r>
-        <w:t xml:space="preserve"> </w:t>
-      </w:r>
-      <w:r>
-        <w:t>It then measures the similarity using the “</w:t>
-      </w:r>
-      <w:r>
-        <w:t>damerau levenshtein distance</w:t>
-      </w:r>
-      <w:r>
-        <w:t>”, which counts the number of changes required from one string to another.</w:t>
-      </w:r>
-      <w:r>
-        <w:t xml:space="preserve"> </w:t>
-      </w:r>
-      <w:r>
-        <w:t>Low distance results indicate a possible spoof attempt.</w:t>
+        <w:t xml:space="preserve">The </w:t>
+      </w:r>
+      <w:r>
+        <w:t xml:space="preserve">results including </w:t>
+      </w:r>
+      <w:r>
+        <w:t xml:space="preserve">subject, sender and recipients, other headers, and other content can then be added to your incident as artifacts or </w:t>
+      </w:r>
+      <w:proofErr w:type="gramStart"/>
+      <w:r>
+        <w:t>notes, or</w:t>
+      </w:r>
+      <w:proofErr w:type="gramEnd"/>
+      <w:r>
+        <w:t xml:space="preserve"> used in other ways.</w:t>
       </w:r>
     </w:p>
     <w:p>
@@ -1770,7 +2257,7 @@
         <w:pStyle w:val="Heading20"/>
       </w:pPr>
       <w:r>
-        <w:t>Utilities: Email Parse</w:t>
+        <w:t>Utilities: Expand URL</w:t>
       </w:r>
     </w:p>
     <w:p>
@@ -1778,88 +2265,49 @@
         <w:pStyle w:val="BodyText"/>
       </w:pPr>
       <w:r>
-        <w:t>This function e</w:t>
-      </w:r>
-      <w:r>
-        <w:t>xtract</w:t>
-      </w:r>
-      <w:r>
-        <w:t>s</w:t>
-      </w:r>
-      <w:r>
-        <w:t xml:space="preserve"> message headers and body parts from an email message </w:t>
-      </w:r>
-      <w:r>
-        <w:t>in EML format.</w:t>
-      </w:r>
-      <w:r>
-        <w:t xml:space="preserve"> </w:t>
-      </w:r>
-      <w:r>
-        <w:t>Provide the email message content as a base64-encoded string, for example the output from the “Attachment to Base64” function.</w:t>
+        <w:t>This function takes any URL, particularly shortened URLs, and following the path redirects to its destination. The results return each URL which are added to a new artifact.</w:t>
       </w:r>
     </w:p>
     <w:p>
       <w:pPr>
         <w:pStyle w:val="BodyText"/>
       </w:pPr>
-      <w:r>
-        <w:t xml:space="preserve">The </w:t>
-      </w:r>
-      <w:r>
-        <w:t xml:space="preserve">results including </w:t>
-      </w:r>
-      <w:r>
-        <w:t>subject, sender and recipients, other headers, and other content can then be added to your incident as artifacts or notes, or used in other ways.</w:t>
-      </w:r>
     </w:p>
     <w:p>
       <w:pPr>
         <w:pStyle w:val="Heading20"/>
       </w:pPr>
       <w:r>
-        <w:lastRenderedPageBreak/>
-        <w:t>Utilities: Expand URL</w:t>
-      </w:r>
+        <w:t xml:space="preserve">Utilities: </w:t>
+      </w:r>
+      <w:proofErr w:type="spellStart"/>
+      <w:r>
+        <w:t>PDF</w:t>
+      </w:r>
+      <w:r>
+        <w:t>i</w:t>
+      </w:r>
+      <w:r>
+        <w:t>D</w:t>
+      </w:r>
+      <w:proofErr w:type="spellEnd"/>
     </w:p>
     <w:p>
       <w:pPr>
         <w:pStyle w:val="BodyText"/>
       </w:pPr>
       <w:r>
-        <w:t xml:space="preserve">This function takes any URL, particularly shortened URLs, and following the path redirects to its destination. The results return each URL which are added to </w:t>
-      </w:r>
-      <w:r>
-        <w:t xml:space="preserve">a </w:t>
-      </w:r>
-      <w:bookmarkStart w:id="5" w:name="_GoBack"/>
-      <w:bookmarkEnd w:id="5"/>
-      <w:r>
-        <w:t>new artifact.</w:t>
-      </w:r>
-    </w:p>
-    <w:p>
-      <w:pPr>
-        <w:pStyle w:val="Heading20"/>
-      </w:pPr>
-      <w:r>
-        <w:t>Utilities: PDF</w:t>
-      </w:r>
-      <w:r>
-        <w:t>i</w:t>
-      </w:r>
-      <w:r>
-        <w:t>D</w:t>
-      </w:r>
-    </w:p>
-    <w:p>
-      <w:pPr>
-        <w:pStyle w:val="BodyText"/>
-      </w:pPr>
-      <w:r>
-        <w:t>Produces summary information about the structure of a PDF file, using Didier Stevens' pdfid (</w:t>
-      </w:r>
-      <w:hyperlink r:id="rId11" w:history="1">
+        <w:t xml:space="preserve">Produces summary information about the structure of a PDF file, using Didier Stevens' </w:t>
+      </w:r>
+      <w:proofErr w:type="spellStart"/>
+      <w:r>
+        <w:t>pdfid</w:t>
+      </w:r>
+      <w:proofErr w:type="spellEnd"/>
+      <w:r>
+        <w:t xml:space="preserve"> (</w:t>
+      </w:r>
+      <w:hyperlink r:id="rId13" w:history="1">
         <w:r>
           <w:rPr>
             <w:rStyle w:val="Hyperlink"/>
@@ -1906,7 +2354,15 @@
         <w:t xml:space="preserve">that </w:t>
       </w:r>
       <w:r>
-        <w:t>execute an action when opened. PDFiD also handle</w:t>
+        <w:t xml:space="preserve">execute an action when opened. </w:t>
+      </w:r>
+      <w:proofErr w:type="spellStart"/>
+      <w:r>
+        <w:t>PDFiD</w:t>
+      </w:r>
+      <w:proofErr w:type="spellEnd"/>
+      <w:r>
+        <w:t xml:space="preserve"> also handle</w:t>
       </w:r>
       <w:r>
         <w:t>s</w:t>
@@ -1964,7 +2420,15 @@
         <w:t xml:space="preserve">platform </w:t>
       </w:r>
       <w:r>
-        <w:t>for incident data according to the criteria specified, and returns the results to your workflow.</w:t>
+        <w:t xml:space="preserve">for incident data according to the criteria </w:t>
+      </w:r>
+      <w:proofErr w:type="gramStart"/>
+      <w:r>
+        <w:t>specified, and</w:t>
+      </w:r>
+      <w:proofErr w:type="gramEnd"/>
+      <w:r>
+        <w:t xml:space="preserve"> returns the results to your workflow.</w:t>
       </w:r>
       <w:r>
         <w:t xml:space="preserve"> </w:t>
@@ -2143,13 +2607,29 @@
         <w:pStyle w:val="BodyText"/>
       </w:pPr>
       <w:r>
-        <w:t>This function allows your workflows to execute shell-scripts, and return the result into the workflow.</w:t>
+        <w:t>This function allows your workflows to execute shell-</w:t>
+      </w:r>
+      <w:proofErr w:type="gramStart"/>
+      <w:r>
+        <w:t>scripts, and</w:t>
+      </w:r>
+      <w:proofErr w:type="gramEnd"/>
+      <w:r>
+        <w:t xml:space="preserve"> return the result into the workflow.</w:t>
       </w:r>
       <w:r>
         <w:t xml:space="preserve"> </w:t>
       </w:r>
       <w:r>
-        <w:t>The results include the ‘stdout’ and ‘stderr’ streams, the return code, and information about the execution time.</w:t>
+        <w:t>The results include the ‘</w:t>
+      </w:r>
+      <w:proofErr w:type="spellStart"/>
+      <w:r>
+        <w:t>stdout</w:t>
+      </w:r>
+      <w:proofErr w:type="spellEnd"/>
+      <w:r>
+        <w:t>’ and ‘stderr’ streams, the return code, and information about the execution time.</w:t>
       </w:r>
       <w:r>
         <w:t xml:space="preserve"> </w:t>
@@ -2172,9 +2652,32 @@
     </w:p>
     <w:p>
       <w:pPr>
+        <w:pStyle w:val="Heading20"/>
+      </w:pPr>
+      <w:r>
+        <w:t>Utilities: String to Attachment</w:t>
+      </w:r>
+    </w:p>
+    <w:p>
+      <w:pPr>
         <w:pStyle w:val="BodyText"/>
       </w:pPr>
       <w:r>
+        <w:t>This function creates a new file (.txt) attachment in the incident or task from a string that your workflow provides as input.</w:t>
+      </w:r>
+    </w:p>
+    <w:p>
+      <w:pPr>
+        <w:pStyle w:val="BodyText"/>
+      </w:pPr>
+      <w:bookmarkStart w:id="5" w:name="_GoBack"/>
+      <w:bookmarkEnd w:id="5"/>
+    </w:p>
+    <w:p>
+      <w:pPr>
+        <w:pStyle w:val="BodyText"/>
+      </w:pPr>
+      <w:r>
         <w:t>These functions can be run on any platform.</w:t>
       </w:r>
       <w:r>
@@ -2195,7 +2698,23 @@
         <w:t xml:space="preserve"> </w:t>
       </w:r>
       <w:r>
-        <w:t>To do this, edit the [fn_utilities] section of the ‘app.config’ file.</w:t>
+        <w:t>To do this, edit the [</w:t>
+      </w:r>
+      <w:proofErr w:type="spellStart"/>
+      <w:r>
+        <w:t>fn_utilities</w:t>
+      </w:r>
+      <w:proofErr w:type="spellEnd"/>
+      <w:r>
+        <w:t>] section of the ‘</w:t>
+      </w:r>
+      <w:proofErr w:type="spellStart"/>
+      <w:r>
+        <w:t>app.config</w:t>
+      </w:r>
+      <w:proofErr w:type="spellEnd"/>
+      <w:r>
+        <w:t>’ file.</w:t>
       </w:r>
     </w:p>
     <w:p>
@@ -2211,21 +2730,50 @@
         <w:pStyle w:val="Code0"/>
       </w:pPr>
       <w:r>
-        <w:t xml:space="preserve"># shell_command </w:t>
+        <w:t xml:space="preserve"># </w:t>
+      </w:r>
+      <w:proofErr w:type="spellStart"/>
+      <w:r>
+        <w:t>shell_command</w:t>
+      </w:r>
+      <w:proofErr w:type="spellEnd"/>
+      <w:r>
+        <w:t xml:space="preserve"> </w:t>
       </w:r>
       <w:r>
         <w:t>default</w:t>
       </w:r>
       <w:r>
-        <w:t xml:space="preserve"> commands (unix)</w:t>
+        <w:t xml:space="preserve"> commands (</w:t>
+      </w:r>
+      <w:proofErr w:type="spellStart"/>
+      <w:r>
+        <w:t>unix</w:t>
+      </w:r>
+      <w:proofErr w:type="spellEnd"/>
+      <w:r>
+        <w:t>)</w:t>
       </w:r>
     </w:p>
     <w:p>
       <w:pPr>
         <w:pStyle w:val="Code0"/>
       </w:pPr>
-      <w:r>
-        <w:t>nslookup=nslookup "{{shell_param1}}"</w:t>
+      <w:proofErr w:type="spellStart"/>
+      <w:r>
+        <w:t>nslookup</w:t>
+      </w:r>
+      <w:proofErr w:type="spellEnd"/>
+      <w:r>
+        <w:t>=</w:t>
+      </w:r>
+      <w:proofErr w:type="spellStart"/>
+      <w:r>
+        <w:t>nslookup</w:t>
+      </w:r>
+      <w:proofErr w:type="spellEnd"/>
+      <w:r>
+        <w:t xml:space="preserve"> "{{shell_param1}}"</w:t>
       </w:r>
       <w:r>
         <w:br/>
@@ -2353,7 +2901,15 @@
         <w:t xml:space="preserve"> </w:t>
       </w:r>
       <w:r>
-        <w:t>The second parameter is the Volatility profile ("Win7SP0x64" etc)</w:t>
+        <w:t xml:space="preserve">The second parameter is the Volatility profile ("Win7SP0x64" </w:t>
+      </w:r>
+      <w:proofErr w:type="spellStart"/>
+      <w:r>
+        <w:t>etc</w:t>
+      </w:r>
+      <w:proofErr w:type="spellEnd"/>
+      <w:r>
+        <w:t>)</w:t>
       </w:r>
       <w:r>
         <w:t>.</w:t>
@@ -2366,16 +2922,39 @@
       <w:pPr>
         <w:pStyle w:val="Code0"/>
       </w:pPr>
-      <w:r>
-        <w:t>imageinfo=python /path/to/vol.py -f "{{shell_param1}}" imageinfo --output=json</w:t>
-      </w:r>
+      <w:proofErr w:type="spellStart"/>
+      <w:r>
+        <w:t>imageinfo</w:t>
+      </w:r>
+      <w:proofErr w:type="spellEnd"/>
+      <w:r>
+        <w:t xml:space="preserve">=python /path/to/vol.py -f "{{shell_param1}}" </w:t>
+      </w:r>
+      <w:proofErr w:type="spellStart"/>
+      <w:r>
+        <w:t>imageinfo</w:t>
+      </w:r>
+      <w:proofErr w:type="spellEnd"/>
+      <w:r>
+        <w:t xml:space="preserve"> --output=</w:t>
+      </w:r>
+      <w:proofErr w:type="spellStart"/>
+      <w:r>
+        <w:t>json</w:t>
+      </w:r>
+      <w:proofErr w:type="spellEnd"/>
     </w:p>
     <w:p>
       <w:pPr>
         <w:pStyle w:val="Code0"/>
       </w:pPr>
-      <w:r>
-        <w:t>kdbgscan=python /path/to/vol.py -f "{{shell_param1}}" --profile=</w:t>
+      <w:proofErr w:type="spellStart"/>
+      <w:r>
+        <w:t>kdbgscan</w:t>
+      </w:r>
+      <w:proofErr w:type="spellEnd"/>
+      <w:r>
+        <w:t>=python /path/to/vol.py -f "{{shell_param1}}" --profile=</w:t>
       </w:r>
       <w:r>
         <w:t>"</w:t>
@@ -2387,15 +2966,33 @@
         <w:t>"</w:t>
       </w:r>
       <w:r>
-        <w:t xml:space="preserve"> kdbgscan --output=json</w:t>
-      </w:r>
+        <w:t xml:space="preserve"> </w:t>
+      </w:r>
+      <w:proofErr w:type="spellStart"/>
+      <w:r>
+        <w:t>kdbgscan</w:t>
+      </w:r>
+      <w:proofErr w:type="spellEnd"/>
+      <w:r>
+        <w:t xml:space="preserve"> --output=</w:t>
+      </w:r>
+      <w:proofErr w:type="spellStart"/>
+      <w:r>
+        <w:t>json</w:t>
+      </w:r>
+      <w:proofErr w:type="spellEnd"/>
     </w:p>
     <w:p>
       <w:pPr>
         <w:pStyle w:val="Code0"/>
       </w:pPr>
-      <w:r>
-        <w:t>psscan=python /pathto/vol.py -f "{{shell_param1}}" --profile=</w:t>
+      <w:proofErr w:type="spellStart"/>
+      <w:r>
+        <w:t>psscan</w:t>
+      </w:r>
+      <w:proofErr w:type="spellEnd"/>
+      <w:r>
+        <w:t>=python /pathto/vol.py -f "{{shell_param1}}" --profile=</w:t>
       </w:r>
       <w:r>
         <w:t>"</w:t>
@@ -2407,15 +3004,33 @@
         <w:t>"</w:t>
       </w:r>
       <w:r>
-        <w:t xml:space="preserve"> psscan --output=json</w:t>
-      </w:r>
+        <w:t xml:space="preserve"> </w:t>
+      </w:r>
+      <w:proofErr w:type="spellStart"/>
+      <w:r>
+        <w:t>psscan</w:t>
+      </w:r>
+      <w:proofErr w:type="spellEnd"/>
+      <w:r>
+        <w:t xml:space="preserve"> --output=</w:t>
+      </w:r>
+      <w:proofErr w:type="spellStart"/>
+      <w:r>
+        <w:t>json</w:t>
+      </w:r>
+      <w:proofErr w:type="spellEnd"/>
     </w:p>
     <w:p>
       <w:pPr>
         <w:pStyle w:val="Code0"/>
       </w:pPr>
-      <w:r>
-        <w:t>dlllist=python /path/to/vol.py -f "{{shell_param1}}" --profile=</w:t>
+      <w:proofErr w:type="spellStart"/>
+      <w:r>
+        <w:t>dlllist</w:t>
+      </w:r>
+      <w:proofErr w:type="spellEnd"/>
+      <w:r>
+        <w:t>=python /path/to/vol.py -f "{{shell_param1}}" --profile=</w:t>
       </w:r>
       <w:r>
         <w:t>"</w:t>
@@ -2427,15 +3042,36 @@
         <w:t>"</w:t>
       </w:r>
       <w:r>
-        <w:t xml:space="preserve"> dlllist --output=json</w:t>
-      </w:r>
+        <w:t xml:space="preserve"> </w:t>
+      </w:r>
+      <w:proofErr w:type="spellStart"/>
+      <w:r>
+        <w:t>dlllist</w:t>
+      </w:r>
+      <w:proofErr w:type="spellEnd"/>
+      <w:r>
+        <w:t xml:space="preserve"> --output=</w:t>
+      </w:r>
+      <w:proofErr w:type="spellStart"/>
+      <w:r>
+        <w:t>json</w:t>
+      </w:r>
+      <w:proofErr w:type="spellEnd"/>
     </w:p>
     <w:p>
       <w:pPr>
         <w:pStyle w:val="BodyText"/>
       </w:pPr>
       <w:r>
-        <w:t>Note that changes to ‘app.config’ are usually only available after the ‘resilient-circuits run’ process is restarted.</w:t>
+        <w:t>Note that changes to ‘</w:t>
+      </w:r>
+      <w:proofErr w:type="spellStart"/>
+      <w:r>
+        <w:t>app.config</w:t>
+      </w:r>
+      <w:proofErr w:type="spellEnd"/>
+      <w:r>
+        <w:t>’ are usually only available after the ‘resilient-circuits run’ process is restarted.</w:t>
       </w:r>
     </w:p>
     <w:p>
@@ -2510,7 +3146,21 @@
         <w:rPr>
           <w:rStyle w:val="codeChar"/>
         </w:rPr>
-        <w:t>/var/log/resilient-scripting/resilient-scripting.log</w:t>
+        <w:t>/</w:t>
+      </w:r>
+      <w:proofErr w:type="spellStart"/>
+      <w:r>
+        <w:rPr>
+          <w:rStyle w:val="codeChar"/>
+        </w:rPr>
+        <w:t>var</w:t>
+      </w:r>
+      <w:proofErr w:type="spellEnd"/>
+      <w:r>
+        <w:rPr>
+          <w:rStyle w:val="codeChar"/>
+        </w:rPr>
+        <w:t>/log/resilient-scripting/resilient-scripting.log</w:t>
       </w:r>
       <w:r>
         <w:t>.</w:t>
@@ -2541,7 +3191,21 @@
         <w:rPr>
           <w:rStyle w:val="codeChar"/>
         </w:rPr>
-        <w:t>/usr/share/co3/logs</w:t>
+        <w:t>/</w:t>
+      </w:r>
+      <w:proofErr w:type="spellStart"/>
+      <w:r>
+        <w:rPr>
+          <w:rStyle w:val="codeChar"/>
+        </w:rPr>
+        <w:t>usr</w:t>
+      </w:r>
+      <w:proofErr w:type="spellEnd"/>
+      <w:r>
+        <w:rPr>
+          <w:rStyle w:val="codeChar"/>
+        </w:rPr>
+        <w:t>/share/co3/logs</w:t>
       </w:r>
       <w:r>
         <w:t xml:space="preserve">. The </w:t>
@@ -2581,8 +3245,16 @@
         <w:rPr>
           <w:rStyle w:val="codeChar"/>
         </w:rPr>
-        <w:t>.resilient/app.config</w:t>
-      </w:r>
+        <w:t>.resilient/</w:t>
+      </w:r>
+      <w:proofErr w:type="spellStart"/>
+      <w:r>
+        <w:rPr>
+          <w:rStyle w:val="codeChar"/>
+        </w:rPr>
+        <w:t>app.config</w:t>
+      </w:r>
+      <w:proofErr w:type="spellEnd"/>
       <w:r>
         <w:t xml:space="preserve"> file under the section </w:t>
       </w:r>
@@ -2595,12 +3267,14 @@
       <w:r>
         <w:t xml:space="preserve"> and the property </w:t>
       </w:r>
+      <w:proofErr w:type="spellStart"/>
       <w:r>
         <w:rPr>
           <w:rStyle w:val="codeChar"/>
         </w:rPr>
         <w:t>logdir</w:t>
       </w:r>
+      <w:proofErr w:type="spellEnd"/>
       <w:r>
         <w:t xml:space="preserve">. The default file name is </w:t>
       </w:r>
@@ -2636,7 +3310,7 @@
       <w:r>
         <w:t xml:space="preserve">For additional support, contact </w:t>
       </w:r>
-      <w:hyperlink r:id="rId12">
+      <w:hyperlink r:id="rId14">
         <w:r>
           <w:rPr>
             <w:rStyle w:val="Hyperlink"/>
@@ -2663,12 +3337,12 @@
       </w:r>
     </w:p>
     <w:sectPr>
-      <w:headerReference w:type="even" r:id="rId13"/>
-      <w:headerReference w:type="default" r:id="rId14"/>
-      <w:footerReference w:type="even" r:id="rId15"/>
-      <w:footerReference w:type="default" r:id="rId16"/>
-      <w:headerReference w:type="first" r:id="rId17"/>
-      <w:footerReference w:type="first" r:id="rId18"/>
+      <w:headerReference w:type="even" r:id="rId15"/>
+      <w:headerReference w:type="default" r:id="rId16"/>
+      <w:footerReference w:type="even" r:id="rId17"/>
+      <w:footerReference w:type="default" r:id="rId18"/>
+      <w:headerReference w:type="first" r:id="rId19"/>
+      <w:footerReference w:type="first" r:id="rId20"/>
       <w:pgSz w:w="12240" w:h="15840"/>
       <w:pgMar w:top="1440" w:right="1800" w:bottom="1440" w:left="1800" w:header="720" w:footer="144" w:gutter="0"/>
       <w:pgNumType w:start="1"/>
@@ -6691,7 +7365,7 @@
 </file>
 
 <file path=customXml/itemProps1.xml><?xml version="1.0" encoding="utf-8"?>
-<ds:datastoreItem xmlns:ds="http://schemas.openxmlformats.org/officeDocument/2006/customXml" ds:itemID="{01296901-C472-C845-B509-6D7601415FBE}">
+<ds:datastoreItem xmlns:ds="http://schemas.openxmlformats.org/officeDocument/2006/customXml" ds:itemID="{B976EDF8-2D46-8B4A-92F7-2993B1955DEB}">
   <ds:schemaRefs>
     <ds:schemaRef ds:uri="http://schemas.openxmlformats.org/officeDocument/2006/bibliography"/>
   </ds:schemaRefs>

</xml_diff>

<commit_message>
Added documentation for Expand URL
</commit_message>
<xml_diff>
--- a/fn_utilities/docs/Resilient Integration Utility Functions.docx
+++ b/fn_utilities/docs/Resilient Integration Utility Functions.docx
@@ -1,6 +1,6 @@
 
 <file path=word/document.xml><?xml version="1.0" encoding="utf-8"?>
-<w:document xmlns:wpc="http://schemas.microsoft.com/office/word/2010/wordprocessingCanvas" xmlns:mc="http://schemas.openxmlformats.org/markup-compatibility/2006" xmlns:o="urn:schemas-microsoft-com:office:office" xmlns:r="http://schemas.openxmlformats.org/officeDocument/2006/relationships" xmlns:m="http://schemas.openxmlformats.org/officeDocument/2006/math" xmlns:v="urn:schemas-microsoft-com:vml" xmlns:wp14="http://schemas.microsoft.com/office/word/2010/wordprocessingDrawing" xmlns:wp="http://schemas.openxmlformats.org/drawingml/2006/wordprocessingDrawing" xmlns:w10="urn:schemas-microsoft-com:office:word" xmlns:w="http://schemas.openxmlformats.org/wordprocessingml/2006/main" xmlns:w14="http://schemas.microsoft.com/office/word/2010/wordml" xmlns:w15="http://schemas.microsoft.com/office/word/2012/wordml" xmlns:wpg="http://schemas.microsoft.com/office/word/2010/wordprocessingGroup" xmlns:wpi="http://schemas.microsoft.com/office/word/2010/wordprocessingInk" xmlns:wne="http://schemas.microsoft.com/office/word/2006/wordml" xmlns:wps="http://schemas.microsoft.com/office/word/2010/wordprocessingShape" mc:Ignorable="w14 w15 wp14">
+<w:document xmlns:wpc="http://schemas.microsoft.com/office/word/2010/wordprocessingCanvas" xmlns:cx="http://schemas.microsoft.com/office/drawing/2014/chartex" xmlns:cx1="http://schemas.microsoft.com/office/drawing/2015/9/8/chartex" xmlns:cx2="http://schemas.microsoft.com/office/drawing/2015/10/21/chartex" xmlns:cx3="http://schemas.microsoft.com/office/drawing/2016/5/9/chartex" xmlns:cx4="http://schemas.microsoft.com/office/drawing/2016/5/10/chartex" xmlns:cx5="http://schemas.microsoft.com/office/drawing/2016/5/11/chartex" xmlns:cx6="http://schemas.microsoft.com/office/drawing/2016/5/12/chartex" xmlns:cx7="http://schemas.microsoft.com/office/drawing/2016/5/13/chartex" xmlns:cx8="http://schemas.microsoft.com/office/drawing/2016/5/14/chartex" xmlns:mc="http://schemas.openxmlformats.org/markup-compatibility/2006" xmlns:aink="http://schemas.microsoft.com/office/drawing/2016/ink" xmlns:am3d="http://schemas.microsoft.com/office/drawing/2017/model3d" xmlns:o="urn:schemas-microsoft-com:office:office" xmlns:r="http://schemas.openxmlformats.org/officeDocument/2006/relationships" xmlns:m="http://schemas.openxmlformats.org/officeDocument/2006/math" xmlns:v="urn:schemas-microsoft-com:vml" xmlns:wp14="http://schemas.microsoft.com/office/word/2010/wordprocessingDrawing" xmlns:wp="http://schemas.openxmlformats.org/drawingml/2006/wordprocessingDrawing" xmlns:w10="urn:schemas-microsoft-com:office:word" xmlns:w="http://schemas.openxmlformats.org/wordprocessingml/2006/main" xmlns:w14="http://schemas.microsoft.com/office/word/2010/wordml" xmlns:w15="http://schemas.microsoft.com/office/word/2012/wordml" xmlns:w16cid="http://schemas.microsoft.com/office/word/2016/wordml/cid" xmlns:w16se="http://schemas.microsoft.com/office/word/2015/wordml/symex" xmlns:wpg="http://schemas.microsoft.com/office/word/2010/wordprocessingGroup" xmlns:wpi="http://schemas.microsoft.com/office/word/2010/wordprocessingInk" xmlns:wne="http://schemas.microsoft.com/office/word/2006/wordml" xmlns:wps="http://schemas.microsoft.com/office/word/2010/wordprocessingShape" mc:Ignorable="w14 w15 w16se w16cid wp14">
   <w:background w:color="FFFFFF"/>
   <w:body>
     <w:p>
@@ -163,7 +163,13 @@
         <w:rPr>
           <w:color w:val="FF8300"/>
         </w:rPr>
-        <w:t xml:space="preserve"> Function V1.0.0</w:t>
+        <w:t xml:space="preserve"> Function V1.0.</w:t>
+      </w:r>
+      <w:r>
+        <w:rPr>
+          <w:color w:val="FF8300"/>
+        </w:rPr>
+        <w:t>1</w:t>
       </w:r>
     </w:p>
     <w:p>
@@ -383,23 +389,18 @@
         <w:t xml:space="preserve"> If using a separate integration server, you must install Python version 2.7.10 or later, or version 3.6 or later, and “pip”. (The Resilient appliance is preconfigured with</w:t>
       </w:r>
       <w:r>
-        <w:t xml:space="preserve"> a suitable version of Python.</w:t>
-      </w:r>
-      <w:bookmarkStart w:id="3" w:name="_GoBack"/>
+        <w:t xml:space="preserve"> a suitable version of Python.)</w:t>
+      </w:r>
+    </w:p>
+    <w:p>
+      <w:pPr>
+        <w:pStyle w:val="Heading20"/>
+      </w:pPr>
+      <w:bookmarkStart w:id="3" w:name="_Toc509305886"/>
+      <w:r>
+        <w:t>Install the Python components</w:t>
+      </w:r>
       <w:bookmarkEnd w:id="3"/>
-      <w:r>
-        <w:t>)</w:t>
-      </w:r>
-    </w:p>
-    <w:p>
-      <w:pPr>
-        <w:pStyle w:val="Heading20"/>
-      </w:pPr>
-      <w:bookmarkStart w:id="4" w:name="_Toc509305886"/>
-      <w:r>
-        <w:t>Install the Python components</w:t>
-      </w:r>
-      <w:bookmarkEnd w:id="4"/>
     </w:p>
     <w:p>
       <w:pPr>
@@ -556,19 +557,25 @@
         <w:pStyle w:val="Code0"/>
       </w:pPr>
       <w:r>
-        <w:t>sudo pip install --upgrade fn_utilities-1.0.0.zip</w:t>
+        <w:t>sudo pip inst</w:t>
+      </w:r>
+      <w:r>
+        <w:t>all --upgrade fn_utilities-1.0.1</w:t>
+      </w:r>
+      <w:r>
+        <w:t>.zip</w:t>
       </w:r>
     </w:p>
     <w:p>
       <w:pPr>
         <w:pStyle w:val="Heading20"/>
       </w:pPr>
-      <w:bookmarkStart w:id="5" w:name="_Toc509305888"/>
+      <w:bookmarkStart w:id="4" w:name="_Toc509305888"/>
       <w:r>
         <w:lastRenderedPageBreak/>
         <w:t>Configure the Python components</w:t>
       </w:r>
-      <w:bookmarkEnd w:id="5"/>
+      <w:bookmarkEnd w:id="4"/>
     </w:p>
     <w:p>
       <w:pPr>
@@ -1386,15 +1393,7 @@
         <w:t xml:space="preserve">he utility package </w:t>
       </w:r>
       <w:r>
-        <w:t xml:space="preserve">deploys the functions, you can view them in the </w:t>
-      </w:r>
-      <w:proofErr w:type="gramStart"/>
-      <w:r>
-        <w:t>Resilient</w:t>
-      </w:r>
-      <w:proofErr w:type="gramEnd"/>
-      <w:r>
-        <w:t xml:space="preserve"> platform Functions tab, as shown below.</w:t>
+        <w:t>deploys the functions, you can view them in the Resilient platform Functions tab, as shown below.</w:t>
       </w:r>
       <w:r>
         <w:t xml:space="preserve"> </w:t>
@@ -2132,6 +2131,35 @@
     </w:p>
     <w:p>
       <w:pPr>
+        <w:pStyle w:val="Heading20"/>
+      </w:pPr>
+      <w:r>
+        <w:t xml:space="preserve">Utilities: </w:t>
+      </w:r>
+      <w:r>
+        <w:t>Expand URL</w:t>
+      </w:r>
+    </w:p>
+    <w:p>
+      <w:pPr>
+        <w:pStyle w:val="BodyText"/>
+      </w:pPr>
+      <w:r>
+        <w:t xml:space="preserve">This function </w:t>
+      </w:r>
+      <w:r>
+        <w:t>takes any URL, particularly shortened URLs, and following the path redirects to its destination. The results return each URL which are added to new artifact.</w:t>
+      </w:r>
+      <w:bookmarkStart w:id="5" w:name="_GoBack"/>
+      <w:bookmarkEnd w:id="5"/>
+    </w:p>
+    <w:p>
+      <w:pPr>
+        <w:pStyle w:val="BodyText"/>
+      </w:pPr>
+    </w:p>
+    <w:p>
+      <w:pPr>
         <w:pStyle w:val="BodyText"/>
       </w:pPr>
       <w:r>
@@ -2354,6 +2382,7 @@
         <w:pStyle w:val="Code0"/>
       </w:pPr>
       <w:r>
+        <w:lastRenderedPageBreak/>
         <w:t>psscan=python /pathto/vol.py -f "{{shell_param1}}" --profile=</w:t>
       </w:r>
       <w:r>
@@ -2415,7 +2444,6 @@
         <w:pStyle w:val="Heading10"/>
       </w:pPr>
       <w:r>
-        <w:lastRenderedPageBreak/>
         <w:t>Troubleshooting</w:t>
       </w:r>
     </w:p>
@@ -2636,8 +2664,12 @@
       </w:r>
     </w:p>
     <w:sectPr>
-      <w:footerReference w:type="default" r:id="rId13"/>
-      <w:footerReference w:type="first" r:id="rId14"/>
+      <w:headerReference w:type="even" r:id="rId13"/>
+      <w:headerReference w:type="default" r:id="rId14"/>
+      <w:footerReference w:type="even" r:id="rId15"/>
+      <w:footerReference w:type="default" r:id="rId16"/>
+      <w:headerReference w:type="first" r:id="rId17"/>
+      <w:footerReference w:type="first" r:id="rId18"/>
       <w:pgSz w:w="12240" w:h="15840"/>
       <w:pgMar w:top="1440" w:right="1800" w:bottom="1440" w:left="1800" w:header="720" w:footer="144" w:gutter="0"/>
       <w:pgNumType w:start="1"/>
@@ -2650,7 +2682,7 @@
 </file>
 
 <file path=word/endnotes.xml><?xml version="1.0" encoding="utf-8"?>
-<w:endnotes xmlns:wpc="http://schemas.microsoft.com/office/word/2010/wordprocessingCanvas" xmlns:mc="http://schemas.openxmlformats.org/markup-compatibility/2006" xmlns:o="urn:schemas-microsoft-com:office:office" xmlns:r="http://schemas.openxmlformats.org/officeDocument/2006/relationships" xmlns:m="http://schemas.openxmlformats.org/officeDocument/2006/math" xmlns:v="urn:schemas-microsoft-com:vml" xmlns:wp14="http://schemas.microsoft.com/office/word/2010/wordprocessingDrawing" xmlns:wp="http://schemas.openxmlformats.org/drawingml/2006/wordprocessingDrawing" xmlns:w10="urn:schemas-microsoft-com:office:word" xmlns:w="http://schemas.openxmlformats.org/wordprocessingml/2006/main" xmlns:w14="http://schemas.microsoft.com/office/word/2010/wordml" xmlns:w15="http://schemas.microsoft.com/office/word/2012/wordml" xmlns:wpg="http://schemas.microsoft.com/office/word/2010/wordprocessingGroup" xmlns:wpi="http://schemas.microsoft.com/office/word/2010/wordprocessingInk" xmlns:wne="http://schemas.microsoft.com/office/word/2006/wordml" xmlns:wps="http://schemas.microsoft.com/office/word/2010/wordprocessingShape" mc:Ignorable="w14 w15 wp14">
+<w:endnotes xmlns:wpc="http://schemas.microsoft.com/office/word/2010/wordprocessingCanvas" xmlns:cx="http://schemas.microsoft.com/office/drawing/2014/chartex" xmlns:cx1="http://schemas.microsoft.com/office/drawing/2015/9/8/chartex" xmlns:cx2="http://schemas.microsoft.com/office/drawing/2015/10/21/chartex" xmlns:cx3="http://schemas.microsoft.com/office/drawing/2016/5/9/chartex" xmlns:cx4="http://schemas.microsoft.com/office/drawing/2016/5/10/chartex" xmlns:cx5="http://schemas.microsoft.com/office/drawing/2016/5/11/chartex" xmlns:cx6="http://schemas.microsoft.com/office/drawing/2016/5/12/chartex" xmlns:cx7="http://schemas.microsoft.com/office/drawing/2016/5/13/chartex" xmlns:cx8="http://schemas.microsoft.com/office/drawing/2016/5/14/chartex" xmlns:mc="http://schemas.openxmlformats.org/markup-compatibility/2006" xmlns:aink="http://schemas.microsoft.com/office/drawing/2016/ink" xmlns:am3d="http://schemas.microsoft.com/office/drawing/2017/model3d" xmlns:o="urn:schemas-microsoft-com:office:office" xmlns:r="http://schemas.openxmlformats.org/officeDocument/2006/relationships" xmlns:m="http://schemas.openxmlformats.org/officeDocument/2006/math" xmlns:v="urn:schemas-microsoft-com:vml" xmlns:wp14="http://schemas.microsoft.com/office/word/2010/wordprocessingDrawing" xmlns:wp="http://schemas.openxmlformats.org/drawingml/2006/wordprocessingDrawing" xmlns:w10="urn:schemas-microsoft-com:office:word" xmlns:w="http://schemas.openxmlformats.org/wordprocessingml/2006/main" xmlns:w14="http://schemas.microsoft.com/office/word/2010/wordml" xmlns:w15="http://schemas.microsoft.com/office/word/2012/wordml" xmlns:w16cid="http://schemas.microsoft.com/office/word/2016/wordml/cid" xmlns:w16se="http://schemas.microsoft.com/office/word/2015/wordml/symex" xmlns:wpg="http://schemas.microsoft.com/office/word/2010/wordprocessingGroup" xmlns:wpi="http://schemas.microsoft.com/office/word/2010/wordprocessingInk" xmlns:wne="http://schemas.microsoft.com/office/word/2006/wordml" xmlns:wps="http://schemas.microsoft.com/office/word/2010/wordprocessingShape" mc:Ignorable="w14 w15 w16se w16cid wp14">
   <w:endnote w:type="separator" w:id="-1">
     <w:p>
       <w:r>
@@ -2669,7 +2701,17 @@
 </file>
 
 <file path=word/footer1.xml><?xml version="1.0" encoding="utf-8"?>
-<w:ftr xmlns:wpc="http://schemas.microsoft.com/office/word/2010/wordprocessingCanvas" xmlns:mc="http://schemas.openxmlformats.org/markup-compatibility/2006" xmlns:o="urn:schemas-microsoft-com:office:office" xmlns:r="http://schemas.openxmlformats.org/officeDocument/2006/relationships" xmlns:m="http://schemas.openxmlformats.org/officeDocument/2006/math" xmlns:v="urn:schemas-microsoft-com:vml" xmlns:wp14="http://schemas.microsoft.com/office/word/2010/wordprocessingDrawing" xmlns:wp="http://schemas.openxmlformats.org/drawingml/2006/wordprocessingDrawing" xmlns:w10="urn:schemas-microsoft-com:office:word" xmlns:w="http://schemas.openxmlformats.org/wordprocessingml/2006/main" xmlns:w14="http://schemas.microsoft.com/office/word/2010/wordml" xmlns:w15="http://schemas.microsoft.com/office/word/2012/wordml" xmlns:wpg="http://schemas.microsoft.com/office/word/2010/wordprocessingGroup" xmlns:wpi="http://schemas.microsoft.com/office/word/2010/wordprocessingInk" xmlns:wne="http://schemas.microsoft.com/office/word/2006/wordml" xmlns:wps="http://schemas.microsoft.com/office/word/2010/wordprocessingShape" mc:Ignorable="w14 w15 wp14">
+<w:ftr xmlns:wpc="http://schemas.microsoft.com/office/word/2010/wordprocessingCanvas" xmlns:cx="http://schemas.microsoft.com/office/drawing/2014/chartex" xmlns:cx1="http://schemas.microsoft.com/office/drawing/2015/9/8/chartex" xmlns:cx2="http://schemas.microsoft.com/office/drawing/2015/10/21/chartex" xmlns:cx3="http://schemas.microsoft.com/office/drawing/2016/5/9/chartex" xmlns:cx4="http://schemas.microsoft.com/office/drawing/2016/5/10/chartex" xmlns:cx5="http://schemas.microsoft.com/office/drawing/2016/5/11/chartex" xmlns:cx6="http://schemas.microsoft.com/office/drawing/2016/5/12/chartex" xmlns:cx7="http://schemas.microsoft.com/office/drawing/2016/5/13/chartex" xmlns:cx8="http://schemas.microsoft.com/office/drawing/2016/5/14/chartex" xmlns:mc="http://schemas.openxmlformats.org/markup-compatibility/2006" xmlns:aink="http://schemas.microsoft.com/office/drawing/2016/ink" xmlns:am3d="http://schemas.microsoft.com/office/drawing/2017/model3d" xmlns:o="urn:schemas-microsoft-com:office:office" xmlns:r="http://schemas.openxmlformats.org/officeDocument/2006/relationships" xmlns:m="http://schemas.openxmlformats.org/officeDocument/2006/math" xmlns:v="urn:schemas-microsoft-com:vml" xmlns:wp14="http://schemas.microsoft.com/office/word/2010/wordprocessingDrawing" xmlns:wp="http://schemas.openxmlformats.org/drawingml/2006/wordprocessingDrawing" xmlns:w10="urn:schemas-microsoft-com:office:word" xmlns:w="http://schemas.openxmlformats.org/wordprocessingml/2006/main" xmlns:w14="http://schemas.microsoft.com/office/word/2010/wordml" xmlns:w15="http://schemas.microsoft.com/office/word/2012/wordml" xmlns:w16cid="http://schemas.microsoft.com/office/word/2016/wordml/cid" xmlns:w16se="http://schemas.microsoft.com/office/word/2015/wordml/symex" xmlns:wpg="http://schemas.microsoft.com/office/word/2010/wordprocessingGroup" xmlns:wpi="http://schemas.microsoft.com/office/word/2010/wordprocessingInk" xmlns:wne="http://schemas.microsoft.com/office/word/2006/wordml" xmlns:wps="http://schemas.microsoft.com/office/word/2010/wordprocessingShape" mc:Ignorable="w14 w15 w16se w16cid wp14">
+  <w:p>
+    <w:pPr>
+      <w:pStyle w:val="Footer"/>
+    </w:pPr>
+  </w:p>
+</w:ftr>
+</file>
+
+<file path=word/footer2.xml><?xml version="1.0" encoding="utf-8"?>
+<w:ftr xmlns:wpc="http://schemas.microsoft.com/office/word/2010/wordprocessingCanvas" xmlns:cx="http://schemas.microsoft.com/office/drawing/2014/chartex" xmlns:cx1="http://schemas.microsoft.com/office/drawing/2015/9/8/chartex" xmlns:cx2="http://schemas.microsoft.com/office/drawing/2015/10/21/chartex" xmlns:cx3="http://schemas.microsoft.com/office/drawing/2016/5/9/chartex" xmlns:cx4="http://schemas.microsoft.com/office/drawing/2016/5/10/chartex" xmlns:cx5="http://schemas.microsoft.com/office/drawing/2016/5/11/chartex" xmlns:cx6="http://schemas.microsoft.com/office/drawing/2016/5/12/chartex" xmlns:cx7="http://schemas.microsoft.com/office/drawing/2016/5/13/chartex" xmlns:cx8="http://schemas.microsoft.com/office/drawing/2016/5/14/chartex" xmlns:mc="http://schemas.openxmlformats.org/markup-compatibility/2006" xmlns:aink="http://schemas.microsoft.com/office/drawing/2016/ink" xmlns:am3d="http://schemas.microsoft.com/office/drawing/2017/model3d" xmlns:o="urn:schemas-microsoft-com:office:office" xmlns:r="http://schemas.openxmlformats.org/officeDocument/2006/relationships" xmlns:m="http://schemas.openxmlformats.org/officeDocument/2006/math" xmlns:v="urn:schemas-microsoft-com:vml" xmlns:wp14="http://schemas.microsoft.com/office/word/2010/wordprocessingDrawing" xmlns:wp="http://schemas.openxmlformats.org/drawingml/2006/wordprocessingDrawing" xmlns:w10="urn:schemas-microsoft-com:office:word" xmlns:w="http://schemas.openxmlformats.org/wordprocessingml/2006/main" xmlns:w14="http://schemas.microsoft.com/office/word/2010/wordml" xmlns:w15="http://schemas.microsoft.com/office/word/2012/wordml" xmlns:w16cid="http://schemas.microsoft.com/office/word/2016/wordml/cid" xmlns:w16se="http://schemas.microsoft.com/office/word/2015/wordml/symex" xmlns:wpg="http://schemas.microsoft.com/office/word/2010/wordprocessingGroup" xmlns:wpi="http://schemas.microsoft.com/office/word/2010/wordprocessingInk" xmlns:wne="http://schemas.microsoft.com/office/word/2006/wordml" xmlns:wps="http://schemas.microsoft.com/office/word/2010/wordprocessingShape" mc:Ignorable="w14 w15 w16se w16cid wp14">
   <w:p>
     <w:pPr>
       <w:pStyle w:val="Normal1"/>
@@ -2741,8 +2783,8 @@
 </w:ftr>
 </file>
 
-<file path=word/footer2.xml><?xml version="1.0" encoding="utf-8"?>
-<w:ftr xmlns:wpc="http://schemas.microsoft.com/office/word/2010/wordprocessingCanvas" xmlns:mc="http://schemas.openxmlformats.org/markup-compatibility/2006" xmlns:o="urn:schemas-microsoft-com:office:office" xmlns:r="http://schemas.openxmlformats.org/officeDocument/2006/relationships" xmlns:m="http://schemas.openxmlformats.org/officeDocument/2006/math" xmlns:v="urn:schemas-microsoft-com:vml" xmlns:wp14="http://schemas.microsoft.com/office/word/2010/wordprocessingDrawing" xmlns:wp="http://schemas.openxmlformats.org/drawingml/2006/wordprocessingDrawing" xmlns:w10="urn:schemas-microsoft-com:office:word" xmlns:w="http://schemas.openxmlformats.org/wordprocessingml/2006/main" xmlns:w14="http://schemas.microsoft.com/office/word/2010/wordml" xmlns:w15="http://schemas.microsoft.com/office/word/2012/wordml" xmlns:wpg="http://schemas.microsoft.com/office/word/2010/wordprocessingGroup" xmlns:wpi="http://schemas.microsoft.com/office/word/2010/wordprocessingInk" xmlns:wne="http://schemas.microsoft.com/office/word/2006/wordml" xmlns:wps="http://schemas.microsoft.com/office/word/2010/wordprocessingShape" mc:Ignorable="w14 w15 wp14">
+<file path=word/footer3.xml><?xml version="1.0" encoding="utf-8"?>
+<w:ftr xmlns:wpc="http://schemas.microsoft.com/office/word/2010/wordprocessingCanvas" xmlns:cx="http://schemas.microsoft.com/office/drawing/2014/chartex" xmlns:cx1="http://schemas.microsoft.com/office/drawing/2015/9/8/chartex" xmlns:cx2="http://schemas.microsoft.com/office/drawing/2015/10/21/chartex" xmlns:cx3="http://schemas.microsoft.com/office/drawing/2016/5/9/chartex" xmlns:cx4="http://schemas.microsoft.com/office/drawing/2016/5/10/chartex" xmlns:cx5="http://schemas.microsoft.com/office/drawing/2016/5/11/chartex" xmlns:cx6="http://schemas.microsoft.com/office/drawing/2016/5/12/chartex" xmlns:cx7="http://schemas.microsoft.com/office/drawing/2016/5/13/chartex" xmlns:cx8="http://schemas.microsoft.com/office/drawing/2016/5/14/chartex" xmlns:mc="http://schemas.openxmlformats.org/markup-compatibility/2006" xmlns:aink="http://schemas.microsoft.com/office/drawing/2016/ink" xmlns:am3d="http://schemas.microsoft.com/office/drawing/2017/model3d" xmlns:o="urn:schemas-microsoft-com:office:office" xmlns:r="http://schemas.openxmlformats.org/officeDocument/2006/relationships" xmlns:m="http://schemas.openxmlformats.org/officeDocument/2006/math" xmlns:v="urn:schemas-microsoft-com:vml" xmlns:wp14="http://schemas.microsoft.com/office/word/2010/wordprocessingDrawing" xmlns:wp="http://schemas.openxmlformats.org/drawingml/2006/wordprocessingDrawing" xmlns:w10="urn:schemas-microsoft-com:office:word" xmlns:w="http://schemas.openxmlformats.org/wordprocessingml/2006/main" xmlns:w14="http://schemas.microsoft.com/office/word/2010/wordml" xmlns:w15="http://schemas.microsoft.com/office/word/2012/wordml" xmlns:w16cid="http://schemas.microsoft.com/office/word/2016/wordml/cid" xmlns:w16se="http://schemas.microsoft.com/office/word/2015/wordml/symex" xmlns:wpg="http://schemas.microsoft.com/office/word/2010/wordprocessingGroup" xmlns:wpi="http://schemas.microsoft.com/office/word/2010/wordprocessingInk" xmlns:wne="http://schemas.microsoft.com/office/word/2006/wordml" xmlns:wps="http://schemas.microsoft.com/office/word/2010/wordprocessingShape" mc:Ignorable="w14 w15 w16se w16cid wp14">
   <w:p>
     <w:pPr>
       <w:tabs>
@@ -2895,7 +2937,7 @@
 </file>
 
 <file path=word/footnotes.xml><?xml version="1.0" encoding="utf-8"?>
-<w:footnotes xmlns:wpc="http://schemas.microsoft.com/office/word/2010/wordprocessingCanvas" xmlns:mc="http://schemas.openxmlformats.org/markup-compatibility/2006" xmlns:o="urn:schemas-microsoft-com:office:office" xmlns:r="http://schemas.openxmlformats.org/officeDocument/2006/relationships" xmlns:m="http://schemas.openxmlformats.org/officeDocument/2006/math" xmlns:v="urn:schemas-microsoft-com:vml" xmlns:wp14="http://schemas.microsoft.com/office/word/2010/wordprocessingDrawing" xmlns:wp="http://schemas.openxmlformats.org/drawingml/2006/wordprocessingDrawing" xmlns:w10="urn:schemas-microsoft-com:office:word" xmlns:w="http://schemas.openxmlformats.org/wordprocessingml/2006/main" xmlns:w14="http://schemas.microsoft.com/office/word/2010/wordml" xmlns:w15="http://schemas.microsoft.com/office/word/2012/wordml" xmlns:wpg="http://schemas.microsoft.com/office/word/2010/wordprocessingGroup" xmlns:wpi="http://schemas.microsoft.com/office/word/2010/wordprocessingInk" xmlns:wne="http://schemas.microsoft.com/office/word/2006/wordml" xmlns:wps="http://schemas.microsoft.com/office/word/2010/wordprocessingShape" mc:Ignorable="w14 w15 wp14">
+<w:footnotes xmlns:wpc="http://schemas.microsoft.com/office/word/2010/wordprocessingCanvas" xmlns:cx="http://schemas.microsoft.com/office/drawing/2014/chartex" xmlns:cx1="http://schemas.microsoft.com/office/drawing/2015/9/8/chartex" xmlns:cx2="http://schemas.microsoft.com/office/drawing/2015/10/21/chartex" xmlns:cx3="http://schemas.microsoft.com/office/drawing/2016/5/9/chartex" xmlns:cx4="http://schemas.microsoft.com/office/drawing/2016/5/10/chartex" xmlns:cx5="http://schemas.microsoft.com/office/drawing/2016/5/11/chartex" xmlns:cx6="http://schemas.microsoft.com/office/drawing/2016/5/12/chartex" xmlns:cx7="http://schemas.microsoft.com/office/drawing/2016/5/13/chartex" xmlns:cx8="http://schemas.microsoft.com/office/drawing/2016/5/14/chartex" xmlns:mc="http://schemas.openxmlformats.org/markup-compatibility/2006" xmlns:aink="http://schemas.microsoft.com/office/drawing/2016/ink" xmlns:am3d="http://schemas.microsoft.com/office/drawing/2017/model3d" xmlns:o="urn:schemas-microsoft-com:office:office" xmlns:r="http://schemas.openxmlformats.org/officeDocument/2006/relationships" xmlns:m="http://schemas.openxmlformats.org/officeDocument/2006/math" xmlns:v="urn:schemas-microsoft-com:vml" xmlns:wp14="http://schemas.microsoft.com/office/word/2010/wordprocessingDrawing" xmlns:wp="http://schemas.openxmlformats.org/drawingml/2006/wordprocessingDrawing" xmlns:w10="urn:schemas-microsoft-com:office:word" xmlns:w="http://schemas.openxmlformats.org/wordprocessingml/2006/main" xmlns:w14="http://schemas.microsoft.com/office/word/2010/wordml" xmlns:w15="http://schemas.microsoft.com/office/word/2012/wordml" xmlns:w16cid="http://schemas.microsoft.com/office/word/2016/wordml/cid" xmlns:w16se="http://schemas.microsoft.com/office/word/2015/wordml/symex" xmlns:wpg="http://schemas.microsoft.com/office/word/2010/wordprocessingGroup" xmlns:wpi="http://schemas.microsoft.com/office/word/2010/wordprocessingInk" xmlns:wne="http://schemas.microsoft.com/office/word/2006/wordml" xmlns:wps="http://schemas.microsoft.com/office/word/2010/wordprocessingShape" mc:Ignorable="w14 w15 w16se w16cid wp14">
   <w:footnote w:type="separator" w:id="-1">
     <w:p>
       <w:r>
@@ -2913,8 +2955,38 @@
 </w:footnotes>
 </file>
 
+<file path=word/header1.xml><?xml version="1.0" encoding="utf-8"?>
+<w:hdr xmlns:wpc="http://schemas.microsoft.com/office/word/2010/wordprocessingCanvas" xmlns:cx="http://schemas.microsoft.com/office/drawing/2014/chartex" xmlns:cx1="http://schemas.microsoft.com/office/drawing/2015/9/8/chartex" xmlns:cx2="http://schemas.microsoft.com/office/drawing/2015/10/21/chartex" xmlns:cx3="http://schemas.microsoft.com/office/drawing/2016/5/9/chartex" xmlns:cx4="http://schemas.microsoft.com/office/drawing/2016/5/10/chartex" xmlns:cx5="http://schemas.microsoft.com/office/drawing/2016/5/11/chartex" xmlns:cx6="http://schemas.microsoft.com/office/drawing/2016/5/12/chartex" xmlns:cx7="http://schemas.microsoft.com/office/drawing/2016/5/13/chartex" xmlns:cx8="http://schemas.microsoft.com/office/drawing/2016/5/14/chartex" xmlns:mc="http://schemas.openxmlformats.org/markup-compatibility/2006" xmlns:aink="http://schemas.microsoft.com/office/drawing/2016/ink" xmlns:am3d="http://schemas.microsoft.com/office/drawing/2017/model3d" xmlns:o="urn:schemas-microsoft-com:office:office" xmlns:r="http://schemas.openxmlformats.org/officeDocument/2006/relationships" xmlns:m="http://schemas.openxmlformats.org/officeDocument/2006/math" xmlns:v="urn:schemas-microsoft-com:vml" xmlns:wp14="http://schemas.microsoft.com/office/word/2010/wordprocessingDrawing" xmlns:wp="http://schemas.openxmlformats.org/drawingml/2006/wordprocessingDrawing" xmlns:w10="urn:schemas-microsoft-com:office:word" xmlns:w="http://schemas.openxmlformats.org/wordprocessingml/2006/main" xmlns:w14="http://schemas.microsoft.com/office/word/2010/wordml" xmlns:w15="http://schemas.microsoft.com/office/word/2012/wordml" xmlns:w16cid="http://schemas.microsoft.com/office/word/2016/wordml/cid" xmlns:w16se="http://schemas.microsoft.com/office/word/2015/wordml/symex" xmlns:wpg="http://schemas.microsoft.com/office/word/2010/wordprocessingGroup" xmlns:wpi="http://schemas.microsoft.com/office/word/2010/wordprocessingInk" xmlns:wne="http://schemas.microsoft.com/office/word/2006/wordml" xmlns:wps="http://schemas.microsoft.com/office/word/2010/wordprocessingShape" mc:Ignorable="w14 w15 w16se w16cid wp14">
+  <w:p>
+    <w:pPr>
+      <w:pStyle w:val="Header"/>
+    </w:pPr>
+  </w:p>
+</w:hdr>
+</file>
+
+<file path=word/header2.xml><?xml version="1.0" encoding="utf-8"?>
+<w:hdr xmlns:wpc="http://schemas.microsoft.com/office/word/2010/wordprocessingCanvas" xmlns:cx="http://schemas.microsoft.com/office/drawing/2014/chartex" xmlns:cx1="http://schemas.microsoft.com/office/drawing/2015/9/8/chartex" xmlns:cx2="http://schemas.microsoft.com/office/drawing/2015/10/21/chartex" xmlns:cx3="http://schemas.microsoft.com/office/drawing/2016/5/9/chartex" xmlns:cx4="http://schemas.microsoft.com/office/drawing/2016/5/10/chartex" xmlns:cx5="http://schemas.microsoft.com/office/drawing/2016/5/11/chartex" xmlns:cx6="http://schemas.microsoft.com/office/drawing/2016/5/12/chartex" xmlns:cx7="http://schemas.microsoft.com/office/drawing/2016/5/13/chartex" xmlns:cx8="http://schemas.microsoft.com/office/drawing/2016/5/14/chartex" xmlns:mc="http://schemas.openxmlformats.org/markup-compatibility/2006" xmlns:aink="http://schemas.microsoft.com/office/drawing/2016/ink" xmlns:am3d="http://schemas.microsoft.com/office/drawing/2017/model3d" xmlns:o="urn:schemas-microsoft-com:office:office" xmlns:r="http://schemas.openxmlformats.org/officeDocument/2006/relationships" xmlns:m="http://schemas.openxmlformats.org/officeDocument/2006/math" xmlns:v="urn:schemas-microsoft-com:vml" xmlns:wp14="http://schemas.microsoft.com/office/word/2010/wordprocessingDrawing" xmlns:wp="http://schemas.openxmlformats.org/drawingml/2006/wordprocessingDrawing" xmlns:w10="urn:schemas-microsoft-com:office:word" xmlns:w="http://schemas.openxmlformats.org/wordprocessingml/2006/main" xmlns:w14="http://schemas.microsoft.com/office/word/2010/wordml" xmlns:w15="http://schemas.microsoft.com/office/word/2012/wordml" xmlns:w16cid="http://schemas.microsoft.com/office/word/2016/wordml/cid" xmlns:w16se="http://schemas.microsoft.com/office/word/2015/wordml/symex" xmlns:wpg="http://schemas.microsoft.com/office/word/2010/wordprocessingGroup" xmlns:wpi="http://schemas.microsoft.com/office/word/2010/wordprocessingInk" xmlns:wne="http://schemas.microsoft.com/office/word/2006/wordml" xmlns:wps="http://schemas.microsoft.com/office/word/2010/wordprocessingShape" mc:Ignorable="w14 w15 w16se w16cid wp14">
+  <w:p>
+    <w:pPr>
+      <w:pStyle w:val="Header"/>
+    </w:pPr>
+  </w:p>
+</w:hdr>
+</file>
+
+<file path=word/header3.xml><?xml version="1.0" encoding="utf-8"?>
+<w:hdr xmlns:wpc="http://schemas.microsoft.com/office/word/2010/wordprocessingCanvas" xmlns:cx="http://schemas.microsoft.com/office/drawing/2014/chartex" xmlns:cx1="http://schemas.microsoft.com/office/drawing/2015/9/8/chartex" xmlns:cx2="http://schemas.microsoft.com/office/drawing/2015/10/21/chartex" xmlns:cx3="http://schemas.microsoft.com/office/drawing/2016/5/9/chartex" xmlns:cx4="http://schemas.microsoft.com/office/drawing/2016/5/10/chartex" xmlns:cx5="http://schemas.microsoft.com/office/drawing/2016/5/11/chartex" xmlns:cx6="http://schemas.microsoft.com/office/drawing/2016/5/12/chartex" xmlns:cx7="http://schemas.microsoft.com/office/drawing/2016/5/13/chartex" xmlns:cx8="http://schemas.microsoft.com/office/drawing/2016/5/14/chartex" xmlns:mc="http://schemas.openxmlformats.org/markup-compatibility/2006" xmlns:aink="http://schemas.microsoft.com/office/drawing/2016/ink" xmlns:am3d="http://schemas.microsoft.com/office/drawing/2017/model3d" xmlns:o="urn:schemas-microsoft-com:office:office" xmlns:r="http://schemas.openxmlformats.org/officeDocument/2006/relationships" xmlns:m="http://schemas.openxmlformats.org/officeDocument/2006/math" xmlns:v="urn:schemas-microsoft-com:vml" xmlns:wp14="http://schemas.microsoft.com/office/word/2010/wordprocessingDrawing" xmlns:wp="http://schemas.openxmlformats.org/drawingml/2006/wordprocessingDrawing" xmlns:w10="urn:schemas-microsoft-com:office:word" xmlns:w="http://schemas.openxmlformats.org/wordprocessingml/2006/main" xmlns:w14="http://schemas.microsoft.com/office/word/2010/wordml" xmlns:w15="http://schemas.microsoft.com/office/word/2012/wordml" xmlns:w16cid="http://schemas.microsoft.com/office/word/2016/wordml/cid" xmlns:w16se="http://schemas.microsoft.com/office/word/2015/wordml/symex" xmlns:wpg="http://schemas.microsoft.com/office/word/2010/wordprocessingGroup" xmlns:wpi="http://schemas.microsoft.com/office/word/2010/wordprocessingInk" xmlns:wne="http://schemas.microsoft.com/office/word/2006/wordml" xmlns:wps="http://schemas.microsoft.com/office/word/2010/wordprocessingShape" mc:Ignorable="w14 w15 w16se w16cid wp14">
+  <w:p>
+    <w:pPr>
+      <w:pStyle w:val="Header"/>
+    </w:pPr>
+  </w:p>
+</w:hdr>
+</file>
+
 <file path=word/numbering.xml><?xml version="1.0" encoding="utf-8"?>
-<w:numbering xmlns:wpc="http://schemas.microsoft.com/office/word/2010/wordprocessingCanvas" xmlns:mc="http://schemas.openxmlformats.org/markup-compatibility/2006" xmlns:o="urn:schemas-microsoft-com:office:office" xmlns:r="http://schemas.openxmlformats.org/officeDocument/2006/relationships" xmlns:m="http://schemas.openxmlformats.org/officeDocument/2006/math" xmlns:v="urn:schemas-microsoft-com:vml" xmlns:wp14="http://schemas.microsoft.com/office/word/2010/wordprocessingDrawing" xmlns:wp="http://schemas.openxmlformats.org/drawingml/2006/wordprocessingDrawing" xmlns:w10="urn:schemas-microsoft-com:office:word" xmlns:w="http://schemas.openxmlformats.org/wordprocessingml/2006/main" xmlns:w14="http://schemas.microsoft.com/office/word/2010/wordml" xmlns:w15="http://schemas.microsoft.com/office/word/2012/wordml" xmlns:wpg="http://schemas.microsoft.com/office/word/2010/wordprocessingGroup" xmlns:wpi="http://schemas.microsoft.com/office/word/2010/wordprocessingInk" xmlns:wne="http://schemas.microsoft.com/office/word/2006/wordml" xmlns:wps="http://schemas.microsoft.com/office/word/2010/wordprocessingShape" mc:Ignorable="w14 w15 wp14">
+<w:numbering xmlns:wpc="http://schemas.microsoft.com/office/word/2010/wordprocessingCanvas" xmlns:cx="http://schemas.microsoft.com/office/drawing/2014/chartex" xmlns:cx1="http://schemas.microsoft.com/office/drawing/2015/9/8/chartex" xmlns:cx2="http://schemas.microsoft.com/office/drawing/2015/10/21/chartex" xmlns:cx3="http://schemas.microsoft.com/office/drawing/2016/5/9/chartex" xmlns:cx4="http://schemas.microsoft.com/office/drawing/2016/5/10/chartex" xmlns:cx5="http://schemas.microsoft.com/office/drawing/2016/5/11/chartex" xmlns:cx6="http://schemas.microsoft.com/office/drawing/2016/5/12/chartex" xmlns:cx7="http://schemas.microsoft.com/office/drawing/2016/5/13/chartex" xmlns:cx8="http://schemas.microsoft.com/office/drawing/2016/5/14/chartex" xmlns:mc="http://schemas.openxmlformats.org/markup-compatibility/2006" xmlns:aink="http://schemas.microsoft.com/office/drawing/2016/ink" xmlns:am3d="http://schemas.microsoft.com/office/drawing/2017/model3d" xmlns:o="urn:schemas-microsoft-com:office:office" xmlns:r="http://schemas.openxmlformats.org/officeDocument/2006/relationships" xmlns:m="http://schemas.openxmlformats.org/officeDocument/2006/math" xmlns:v="urn:schemas-microsoft-com:vml" xmlns:wp14="http://schemas.microsoft.com/office/word/2010/wordprocessingDrawing" xmlns:wp="http://schemas.openxmlformats.org/drawingml/2006/wordprocessingDrawing" xmlns:w10="urn:schemas-microsoft-com:office:word" xmlns:w="http://schemas.openxmlformats.org/wordprocessingml/2006/main" xmlns:w14="http://schemas.microsoft.com/office/word/2010/wordml" xmlns:w15="http://schemas.microsoft.com/office/word/2012/wordml" xmlns:w16cid="http://schemas.microsoft.com/office/word/2016/wordml/cid" xmlns:w16se="http://schemas.microsoft.com/office/word/2015/wordml/symex" xmlns:wpg="http://schemas.microsoft.com/office/word/2010/wordprocessingGroup" xmlns:wpi="http://schemas.microsoft.com/office/word/2010/wordprocessingInk" xmlns:wne="http://schemas.microsoft.com/office/word/2006/wordml" xmlns:wps="http://schemas.microsoft.com/office/word/2010/wordprocessingShape" mc:Ignorable="w14 w15 w16se w16cid wp14">
   <w:abstractNum w:abstractNumId="0" w15:restartNumberingAfterBreak="0">
     <w:nsid w:val="006B3401"/>
     <w:multiLevelType w:val="multilevel"/>
@@ -5204,7 +5276,7 @@
 </file>
 
 <file path=word/styles.xml><?xml version="1.0" encoding="utf-8"?>
-<w:styles xmlns:mc="http://schemas.openxmlformats.org/markup-compatibility/2006" xmlns:r="http://schemas.openxmlformats.org/officeDocument/2006/relationships" xmlns:w="http://schemas.openxmlformats.org/wordprocessingml/2006/main" xmlns:w14="http://schemas.microsoft.com/office/word/2010/wordml" xmlns:w15="http://schemas.microsoft.com/office/word/2012/wordml" mc:Ignorable="w14 w15">
+<w:styles xmlns:mc="http://schemas.openxmlformats.org/markup-compatibility/2006" xmlns:r="http://schemas.openxmlformats.org/officeDocument/2006/relationships" xmlns:w="http://schemas.openxmlformats.org/wordprocessingml/2006/main" xmlns:w14="http://schemas.microsoft.com/office/word/2010/wordml" xmlns:w15="http://schemas.microsoft.com/office/word/2012/wordml" xmlns:w16cid="http://schemas.microsoft.com/office/word/2016/wordml/cid" xmlns:w16se="http://schemas.microsoft.com/office/word/2015/wordml/symex" mc:Ignorable="w14 w15 w16se w16cid">
   <w:docDefaults>
     <w:rPrDefault>
       <w:rPr>
@@ -5217,7 +5289,7 @@
     </w:rPrDefault>
     <w:pPrDefault/>
   </w:docDefaults>
-  <w:latentStyles w:defLockedState="0" w:defUIPriority="99" w:defSemiHidden="0" w:defUnhideWhenUsed="0" w:defQFormat="0" w:count="371">
+  <w:latentStyles w:defLockedState="0" w:defUIPriority="99" w:defSemiHidden="0" w:defUnhideWhenUsed="0" w:defQFormat="0" w:count="375">
     <w:lsdException w:name="Normal" w:uiPriority="0" w:qFormat="1"/>
     <w:lsdException w:name="heading 1" w:uiPriority="0" w:qFormat="1"/>
     <w:lsdException w:name="heading 2" w:semiHidden="1" w:uiPriority="9" w:unhideWhenUsed="1" w:qFormat="1"/>
@@ -5323,7 +5395,6 @@
     <w:lsdException w:name="HTML Sample" w:semiHidden="1" w:unhideWhenUsed="1"/>
     <w:lsdException w:name="HTML Typewriter" w:semiHidden="1" w:unhideWhenUsed="1"/>
     <w:lsdException w:name="HTML Variable" w:semiHidden="1" w:unhideWhenUsed="1"/>
-    <w:lsdException w:name="Normal Table" w:semiHidden="1" w:unhideWhenUsed="1"/>
     <w:lsdException w:name="annotation subject" w:semiHidden="1" w:unhideWhenUsed="1"/>
     <w:lsdException w:name="No List" w:semiHidden="1" w:unhideWhenUsed="1"/>
     <w:lsdException w:name="Outline List 1" w:semiHidden="1" w:unhideWhenUsed="1"/>
@@ -5367,10 +5438,8 @@
     <w:lsdException w:name="Table Elegant" w:semiHidden="1" w:unhideWhenUsed="1"/>
     <w:lsdException w:name="Table Professional" w:semiHidden="1" w:unhideWhenUsed="1"/>
     <w:lsdException w:name="Table Subtle 1" w:semiHidden="1" w:unhideWhenUsed="1"/>
-    <w:lsdException w:name="Table Subtle 2" w:semiHidden="1" w:unhideWhenUsed="1"/>
     <w:lsdException w:name="Table Web 1" w:semiHidden="1" w:unhideWhenUsed="1"/>
     <w:lsdException w:name="Table Web 2" w:semiHidden="1" w:unhideWhenUsed="1"/>
-    <w:lsdException w:name="Table Web 3" w:semiHidden="1" w:unhideWhenUsed="1"/>
     <w:lsdException w:name="Balloon Text" w:semiHidden="1" w:unhideWhenUsed="1"/>
     <w:lsdException w:name="Table Grid" w:uiPriority="59"/>
     <w:lsdException w:name="Table Theme" w:semiHidden="1" w:unhideWhenUsed="1"/>
@@ -5589,6 +5658,10 @@
     <w:lsdException w:name="List Table 5 Dark Accent 6" w:uiPriority="50"/>
     <w:lsdException w:name="List Table 6 Colorful Accent 6" w:uiPriority="51"/>
     <w:lsdException w:name="List Table 7 Colorful Accent 6" w:uiPriority="52"/>
+    <w:lsdException w:name="Mention" w:semiHidden="1" w:unhideWhenUsed="1"/>
+    <w:lsdException w:name="Smart Hyperlink" w:semiHidden="1" w:unhideWhenUsed="1"/>
+    <w:lsdException w:name="Hashtag" w:semiHidden="1" w:unhideWhenUsed="1"/>
+    <w:lsdException w:name="Unresolved Mention" w:semiHidden="1" w:unhideWhenUsed="1"/>
   </w:latentStyles>
   <w:style w:type="paragraph" w:default="1" w:styleId="Normal">
     <w:name w:val="Normal"/>
@@ -6161,8 +6234,8 @@
       <w:szCs w:val="28"/>
     </w:rPr>
   </w:style>
-  <w:style w:type="character" w:customStyle="1" w:styleId="UnresolvedMention">
-    <w:name w:val="Unresolved Mention"/>
+  <w:style w:type="character" w:customStyle="1" w:styleId="UnresolvedMention1">
+    <w:name w:val="Unresolved Mention1"/>
     <w:basedOn w:val="DefaultParagraphFont"/>
     <w:uiPriority w:val="99"/>
     <w:semiHidden/>
@@ -6616,7 +6689,7 @@
 </file>
 
 <file path=customXml/itemProps1.xml><?xml version="1.0" encoding="utf-8"?>
-<ds:datastoreItem xmlns:ds="http://schemas.openxmlformats.org/officeDocument/2006/customXml" ds:itemID="{1A7A2828-07AF-41AA-9EC2-F8E6F7275448}">
+<ds:datastoreItem xmlns:ds="http://schemas.openxmlformats.org/officeDocument/2006/customXml" ds:itemID="{13AAC48B-CB2A-414E-AB64-9861798E813A}">
   <ds:schemaRefs>
     <ds:schemaRef ds:uri="http://schemas.openxmlformats.org/officeDocument/2006/bibliography"/>
   </ds:schemaRefs>

</xml_diff>

<commit_message>
Added documentation. Removed string from binary. Added excel query to codegen. Added additional tests for types and more complex inputs.
</commit_message>
<xml_diff>
--- a/fn_utilities/docs/Resilient Integration Utility Functions.docx
+++ b/fn_utilities/docs/Resilient Integration Utility Functions.docx
@@ -377,10 +377,18 @@
         <w:t>. T</w:t>
       </w:r>
       <w:r>
-        <w:t>his can be any account that has the permission to view and modify administrator and customization settings</w:t>
-      </w:r>
-      <w:r>
-        <w:t>, and read and update incidents</w:t>
+        <w:t xml:space="preserve">his can be any account that has the permission to view and modify administrator and customization </w:t>
+      </w:r>
+      <w:proofErr w:type="gramStart"/>
+      <w:r>
+        <w:t>settings</w:t>
+      </w:r>
+      <w:r>
+        <w:t>, and</w:t>
+      </w:r>
+      <w:proofErr w:type="gramEnd"/>
+      <w:r>
+        <w:t xml:space="preserve"> read and update incidents</w:t>
       </w:r>
       <w:r>
         <w:t>. You need to know the account username and password.</w:t>
@@ -519,8 +527,13 @@
         <w:ind w:left="547"/>
         <w:contextualSpacing/>
       </w:pPr>
-      <w:r>
-        <w:t>sudo pip install --upgrade pip</w:t>
+      <w:proofErr w:type="spellStart"/>
+      <w:r>
+        <w:t>sudo</w:t>
+      </w:r>
+      <w:proofErr w:type="spellEnd"/>
+      <w:r>
+        <w:t xml:space="preserve"> pip install --upgrade pip</w:t>
       </w:r>
     </w:p>
     <w:p>
@@ -529,9 +542,19 @@
         <w:ind w:left="547"/>
         <w:contextualSpacing/>
       </w:pPr>
-      <w:r>
-        <w:t>sudo pip install --upgrade setuptools</w:t>
-      </w:r>
+      <w:proofErr w:type="spellStart"/>
+      <w:r>
+        <w:t>sudo</w:t>
+      </w:r>
+      <w:proofErr w:type="spellEnd"/>
+      <w:r>
+        <w:t xml:space="preserve"> pip install --upgrade </w:t>
+      </w:r>
+      <w:proofErr w:type="spellStart"/>
+      <w:r>
+        <w:t>setuptools</w:t>
+      </w:r>
+      <w:proofErr w:type="spellEnd"/>
     </w:p>
     <w:p>
       <w:pPr>
@@ -539,8 +562,13 @@
         <w:ind w:left="547"/>
         <w:contextualSpacing/>
       </w:pPr>
-      <w:r>
-        <w:t xml:space="preserve">sudo pip install </w:t>
+      <w:proofErr w:type="spellStart"/>
+      <w:r>
+        <w:t>sudo</w:t>
+      </w:r>
+      <w:proofErr w:type="spellEnd"/>
+      <w:r>
+        <w:t xml:space="preserve"> pip install </w:t>
       </w:r>
       <w:r>
         <w:t xml:space="preserve">--upgrade </w:t>
@@ -660,8 +688,13 @@
       <w:pPr>
         <w:pStyle w:val="Code0"/>
       </w:pPr>
-      <w:r>
-        <w:t>sudo pip inst</w:t>
+      <w:proofErr w:type="spellStart"/>
+      <w:r>
+        <w:t>sudo</w:t>
+      </w:r>
+      <w:proofErr w:type="spellEnd"/>
+      <w:r>
+        <w:t xml:space="preserve"> pip inst</w:t>
       </w:r>
       <w:r>
         <w:t>all --upgrade fn_utilities-1.0.1</w:t>
@@ -754,7 +787,23 @@
           <w:rFonts w:cs="Arial"/>
           <w:color w:val="000000"/>
         </w:rPr>
-        <w:t>Using sudo, become the integration user.</w:t>
+        <w:t xml:space="preserve">Using </w:t>
+      </w:r>
+      <w:proofErr w:type="spellStart"/>
+      <w:r>
+        <w:rPr>
+          <w:rFonts w:cs="Arial"/>
+          <w:color w:val="000000"/>
+        </w:rPr>
+        <w:t>sudo</w:t>
+      </w:r>
+      <w:proofErr w:type="spellEnd"/>
+      <w:r>
+        <w:rPr>
+          <w:rFonts w:cs="Arial"/>
+          <w:color w:val="000000"/>
+        </w:rPr>
+        <w:t>, become the integration user.</w:t>
       </w:r>
       <w:r>
         <w:rPr>
@@ -770,8 +819,21 @@
         <w:keepNext/>
         <w:ind w:left="720"/>
       </w:pPr>
-      <w:r>
-        <w:t>sudo su - integration</w:t>
+      <w:proofErr w:type="spellStart"/>
+      <w:r>
+        <w:t>sudo</w:t>
+      </w:r>
+      <w:proofErr w:type="spellEnd"/>
+      <w:r>
+        <w:t xml:space="preserve"> </w:t>
+      </w:r>
+      <w:proofErr w:type="spellStart"/>
+      <w:r>
+        <w:t>su</w:t>
+      </w:r>
+      <w:proofErr w:type="spellEnd"/>
+      <w:r>
+        <w:t xml:space="preserve"> - integration</w:t>
       </w:r>
     </w:p>
     <w:p>
@@ -895,6 +957,7 @@
         </w:rPr>
         <w:t>In the [</w:t>
       </w:r>
+      <w:proofErr w:type="spellStart"/>
       <w:r>
         <w:rPr>
           <w:rFonts w:cs="Arial"/>
@@ -902,6 +965,7 @@
         </w:rPr>
         <w:t>fn_utilities</w:t>
       </w:r>
+      <w:proofErr w:type="spellEnd"/>
       <w:r>
         <w:rPr>
           <w:rFonts w:cs="Arial"/>
@@ -979,7 +1043,15 @@
         <w:pStyle w:val="BodyText"/>
       </w:pPr>
       <w:r>
-        <w:t>The package contains function definitions that you can use in workflows, and includes example workflows and rules</w:t>
+        <w:t xml:space="preserve">The package contains function definitions that you can use in </w:t>
+      </w:r>
+      <w:proofErr w:type="gramStart"/>
+      <w:r>
+        <w:t>workflows, and</w:t>
+      </w:r>
+      <w:proofErr w:type="gramEnd"/>
+      <w:r>
+        <w:t xml:space="preserve"> includes example workflows and rules</w:t>
       </w:r>
       <w:r>
         <w:t xml:space="preserve"> that show how to use these functions.</w:t>
@@ -1177,14 +1249,30 @@
           <w:rFonts w:cs="Arial"/>
           <w:color w:val="000000"/>
         </w:rPr>
-        <w:t>On a Red Hat appliance, this is done using a system</w:t>
-      </w:r>
-      <w:r>
-        <w:rPr>
-          <w:rFonts w:cs="Arial"/>
-          <w:color w:val="000000"/>
-        </w:rPr>
-        <w:t>d unit</w:t>
+        <w:t xml:space="preserve">On a Red Hat appliance, this is done using a </w:t>
+      </w:r>
+      <w:proofErr w:type="spellStart"/>
+      <w:r>
+        <w:rPr>
+          <w:rFonts w:cs="Arial"/>
+          <w:color w:val="000000"/>
+        </w:rPr>
+        <w:t>system</w:t>
+      </w:r>
+      <w:r>
+        <w:rPr>
+          <w:rFonts w:cs="Arial"/>
+          <w:color w:val="000000"/>
+        </w:rPr>
+        <w:t>d</w:t>
+      </w:r>
+      <w:proofErr w:type="spellEnd"/>
+      <w:r>
+        <w:rPr>
+          <w:rFonts w:cs="Arial"/>
+          <w:color w:val="000000"/>
+        </w:rPr>
+        <w:t xml:space="preserve"> unit</w:t>
       </w:r>
       <w:r>
         <w:rPr>
@@ -1221,12 +1309,21 @@
         </w:rPr>
         <w:t xml:space="preserve">working directory and </w:t>
       </w:r>
-      <w:r>
-        <w:rPr>
-          <w:rFonts w:cs="Arial"/>
-          <w:color w:val="000000"/>
-        </w:rPr>
-        <w:t>app.config.</w:t>
+      <w:proofErr w:type="spellStart"/>
+      <w:r>
+        <w:rPr>
+          <w:rFonts w:cs="Arial"/>
+          <w:color w:val="000000"/>
+        </w:rPr>
+        <w:t>app.config</w:t>
+      </w:r>
+      <w:proofErr w:type="spellEnd"/>
+      <w:r>
+        <w:rPr>
+          <w:rFonts w:cs="Arial"/>
+          <w:color w:val="000000"/>
+        </w:rPr>
+        <w:t>.</w:t>
       </w:r>
     </w:p>
     <w:p>
@@ -1244,24 +1341,57 @@
         </w:rPr>
         <w:t>The unit file should be named ‘</w:t>
       </w:r>
+      <w:proofErr w:type="spellStart"/>
+      <w:r>
+        <w:t>resilient_</w:t>
+      </w:r>
+      <w:proofErr w:type="gramStart"/>
+      <w:r>
+        <w:t>circuits.service</w:t>
+      </w:r>
+      <w:proofErr w:type="spellEnd"/>
+      <w:proofErr w:type="gramEnd"/>
+      <w:r>
+        <w:rPr>
+          <w:rFonts w:cs="Arial"/>
+          <w:color w:val="000000"/>
+        </w:rPr>
+        <w:t>’:</w:t>
+      </w:r>
+    </w:p>
+    <w:p>
+      <w:pPr>
+        <w:pStyle w:val="Code0"/>
+      </w:pPr>
+      <w:proofErr w:type="spellStart"/>
+      <w:r>
+        <w:t>sudo</w:t>
+      </w:r>
+      <w:proofErr w:type="spellEnd"/>
+      <w:r>
+        <w:t xml:space="preserve"> vi /</w:t>
+      </w:r>
+      <w:proofErr w:type="spellStart"/>
+      <w:r>
+        <w:t>etc</w:t>
+      </w:r>
+      <w:proofErr w:type="spellEnd"/>
+      <w:r>
+        <w:t>/</w:t>
+      </w:r>
+      <w:proofErr w:type="spellStart"/>
+      <w:r>
+        <w:t>systemd</w:t>
+      </w:r>
+      <w:proofErr w:type="spellEnd"/>
+      <w:r>
+        <w:t>/system/</w:t>
+      </w:r>
+      <w:proofErr w:type="spellStart"/>
       <w:r>
         <w:t>resilient_circuits.service</w:t>
       </w:r>
-      <w:r>
-        <w:rPr>
-          <w:rFonts w:cs="Arial"/>
-          <w:color w:val="000000"/>
-        </w:rPr>
-        <w:t>’:</w:t>
-      </w:r>
-    </w:p>
-    <w:p>
-      <w:pPr>
-        <w:pStyle w:val="Code0"/>
-      </w:pPr>
-      <w:r>
-        <w:t>sudo vi /etc/systemd/system/resilient_circuits.service</w:t>
-      </w:r>
+      <w:proofErr w:type="spellEnd"/>
     </w:p>
     <w:p>
       <w:pPr>
@@ -1301,14 +1431,24 @@
         <w:br/>
       </w:r>
       <w:r>
-        <w:t>After=resilient.service</w:t>
-      </w:r>
+        <w:t>After=</w:t>
+      </w:r>
+      <w:proofErr w:type="spellStart"/>
+      <w:r>
+        <w:t>resilient.service</w:t>
+      </w:r>
+      <w:proofErr w:type="spellEnd"/>
       <w:r>
         <w:br/>
       </w:r>
       <w:r>
-        <w:t>Requires=resilient.service</w:t>
-      </w:r>
+        <w:t>Requires=</w:t>
+      </w:r>
+      <w:proofErr w:type="spellStart"/>
+      <w:r>
+        <w:t>resilient.service</w:t>
+      </w:r>
+      <w:proofErr w:type="spellEnd"/>
     </w:p>
     <w:p>
       <w:pPr>
@@ -1335,14 +1475,32 @@
       <w:r>
         <w:br/>
       </w:r>
-      <w:r>
-        <w:t>WorkingDirectory=/home/integration</w:t>
+      <w:proofErr w:type="spellStart"/>
+      <w:r>
+        <w:t>WorkingDirectory</w:t>
+      </w:r>
+      <w:proofErr w:type="spellEnd"/>
+      <w:r>
+        <w:t>=/home/integration</w:t>
       </w:r>
       <w:r>
         <w:br/>
       </w:r>
-      <w:r>
-        <w:t>ExecStart=/usr/local/bin/resilient-circuits run</w:t>
+      <w:proofErr w:type="spellStart"/>
+      <w:r>
+        <w:t>ExecStart</w:t>
+      </w:r>
+      <w:proofErr w:type="spellEnd"/>
+      <w:r>
+        <w:t>=/</w:t>
+      </w:r>
+      <w:proofErr w:type="spellStart"/>
+      <w:r>
+        <w:t>usr</w:t>
+      </w:r>
+      <w:proofErr w:type="spellEnd"/>
+      <w:r>
+        <w:t>/local/bin/resilient-circuits run</w:t>
       </w:r>
       <w:r>
         <w:br/>
@@ -1353,8 +1511,13 @@
       <w:r>
         <w:br/>
       </w:r>
-      <w:r>
-        <w:t>TimeoutSec=10</w:t>
+      <w:proofErr w:type="spellStart"/>
+      <w:r>
+        <w:t>TimeoutSec</w:t>
+      </w:r>
+      <w:proofErr w:type="spellEnd"/>
+      <w:r>
+        <w:t>=10</w:t>
       </w:r>
       <w:r>
         <w:br/>
@@ -1385,9 +1548,21 @@
       <w:r>
         <w:br/>
       </w:r>
-      <w:r>
-        <w:t>WantedBy=multi-user.target</w:t>
-      </w:r>
+      <w:proofErr w:type="spellStart"/>
+      <w:r>
+        <w:t>WantedBy</w:t>
+      </w:r>
+      <w:proofErr w:type="spellEnd"/>
+      <w:r>
+        <w:t>=multi-</w:t>
+      </w:r>
+      <w:proofErr w:type="spellStart"/>
+      <w:proofErr w:type="gramStart"/>
+      <w:r>
+        <w:t>user.target</w:t>
+      </w:r>
+      <w:proofErr w:type="spellEnd"/>
+      <w:proofErr w:type="gramEnd"/>
     </w:p>
     <w:p>
       <w:pPr>
@@ -1409,59 +1584,191 @@
       <w:pPr>
         <w:pStyle w:val="Code0"/>
       </w:pPr>
-      <w:r>
-        <w:t>sudo chmod 664 /etc/systemd/system/resilient_circuits.service</w:t>
-      </w:r>
-    </w:p>
-    <w:p>
-      <w:pPr>
-        <w:pStyle w:val="BodyText"/>
-        <w:rPr>
-          <w:rFonts w:cs="Arial"/>
-          <w:color w:val="000000"/>
-        </w:rPr>
-      </w:pPr>
-      <w:r>
-        <w:rPr>
-          <w:rFonts w:cs="Arial"/>
-          <w:color w:val="000000"/>
-        </w:rPr>
-        <w:t xml:space="preserve"> Use the systemctl command to manually start, stop, restart and return status on the service:</w:t>
+      <w:proofErr w:type="spellStart"/>
+      <w:r>
+        <w:t>sudo</w:t>
+      </w:r>
+      <w:proofErr w:type="spellEnd"/>
+      <w:r>
+        <w:t xml:space="preserve"> </w:t>
+      </w:r>
+      <w:proofErr w:type="spellStart"/>
+      <w:r>
+        <w:t>chmod</w:t>
+      </w:r>
+      <w:proofErr w:type="spellEnd"/>
+      <w:r>
+        <w:t xml:space="preserve"> 664 /</w:t>
+      </w:r>
+      <w:proofErr w:type="spellStart"/>
+      <w:r>
+        <w:t>etc</w:t>
+      </w:r>
+      <w:proofErr w:type="spellEnd"/>
+      <w:r>
+        <w:t>/</w:t>
+      </w:r>
+      <w:proofErr w:type="spellStart"/>
+      <w:r>
+        <w:t>systemd</w:t>
+      </w:r>
+      <w:proofErr w:type="spellEnd"/>
+      <w:r>
+        <w:t>/system/</w:t>
+      </w:r>
+      <w:proofErr w:type="spellStart"/>
+      <w:r>
+        <w:t>resilient_circuits.service</w:t>
+      </w:r>
+      <w:proofErr w:type="spellEnd"/>
+    </w:p>
+    <w:p>
+      <w:pPr>
+        <w:pStyle w:val="BodyText"/>
+        <w:rPr>
+          <w:rFonts w:cs="Arial"/>
+          <w:color w:val="000000"/>
+        </w:rPr>
+      </w:pPr>
+      <w:r>
+        <w:rPr>
+          <w:rFonts w:cs="Arial"/>
+          <w:color w:val="000000"/>
+        </w:rPr>
+        <w:t xml:space="preserve"> Use the </w:t>
+      </w:r>
+      <w:proofErr w:type="spellStart"/>
+      <w:r>
+        <w:rPr>
+          <w:rFonts w:cs="Arial"/>
+          <w:color w:val="000000"/>
+        </w:rPr>
+        <w:t>systemctl</w:t>
+      </w:r>
+      <w:proofErr w:type="spellEnd"/>
+      <w:r>
+        <w:rPr>
+          <w:rFonts w:cs="Arial"/>
+          <w:color w:val="000000"/>
+        </w:rPr>
+        <w:t xml:space="preserve"> command to manually start, stop, restart and return status on the service:</w:t>
       </w:r>
     </w:p>
     <w:p>
       <w:pPr>
         <w:pStyle w:val="Code0"/>
       </w:pPr>
-      <w:r>
-        <w:t>sudo systemctl resilient_circuits [start|stop|restart|status]</w:t>
-      </w:r>
-    </w:p>
-    <w:p>
-      <w:pPr>
-        <w:pStyle w:val="BodyText"/>
-        <w:rPr>
-          <w:rFonts w:cs="Arial"/>
-          <w:color w:val="000000"/>
-        </w:rPr>
-      </w:pPr>
-      <w:r>
-        <w:rPr>
-          <w:rFonts w:cs="Arial"/>
-          <w:color w:val="000000"/>
-        </w:rPr>
-        <w:t>Log files for systemd and the resilient-circuits service can be viewed through the journalctl command:</w:t>
+      <w:proofErr w:type="spellStart"/>
+      <w:r>
+        <w:t>sudo</w:t>
+      </w:r>
+      <w:proofErr w:type="spellEnd"/>
+      <w:r>
+        <w:t xml:space="preserve"> </w:t>
+      </w:r>
+      <w:proofErr w:type="spellStart"/>
+      <w:r>
+        <w:t>systemctl</w:t>
+      </w:r>
+      <w:proofErr w:type="spellEnd"/>
+      <w:r>
+        <w:t xml:space="preserve"> </w:t>
+      </w:r>
+      <w:proofErr w:type="spellStart"/>
+      <w:r>
+        <w:t>resilient_circuits</w:t>
+      </w:r>
+      <w:proofErr w:type="spellEnd"/>
+      <w:r>
+        <w:t xml:space="preserve"> [</w:t>
+      </w:r>
+      <w:proofErr w:type="spellStart"/>
+      <w:r>
+        <w:t>start|stop|restart|status</w:t>
+      </w:r>
+      <w:proofErr w:type="spellEnd"/>
+      <w:r>
+        <w:t>]</w:t>
+      </w:r>
+    </w:p>
+    <w:p>
+      <w:pPr>
+        <w:pStyle w:val="BodyText"/>
+        <w:rPr>
+          <w:rFonts w:cs="Arial"/>
+          <w:color w:val="000000"/>
+        </w:rPr>
+      </w:pPr>
+      <w:r>
+        <w:rPr>
+          <w:rFonts w:cs="Arial"/>
+          <w:color w:val="000000"/>
+        </w:rPr>
+        <w:t xml:space="preserve">Log files for </w:t>
+      </w:r>
+      <w:proofErr w:type="spellStart"/>
+      <w:r>
+        <w:rPr>
+          <w:rFonts w:cs="Arial"/>
+          <w:color w:val="000000"/>
+        </w:rPr>
+        <w:t>systemd</w:t>
+      </w:r>
+      <w:proofErr w:type="spellEnd"/>
+      <w:r>
+        <w:rPr>
+          <w:rFonts w:cs="Arial"/>
+          <w:color w:val="000000"/>
+        </w:rPr>
+        <w:t xml:space="preserve"> and the resilient-circuits service can be viewed through the </w:t>
+      </w:r>
+      <w:proofErr w:type="spellStart"/>
+      <w:r>
+        <w:rPr>
+          <w:rFonts w:cs="Arial"/>
+          <w:color w:val="000000"/>
+        </w:rPr>
+        <w:t>journalctl</w:t>
+      </w:r>
+      <w:proofErr w:type="spellEnd"/>
+      <w:r>
+        <w:rPr>
+          <w:rFonts w:cs="Arial"/>
+          <w:color w:val="000000"/>
+        </w:rPr>
+        <w:t xml:space="preserve"> command:</w:t>
       </w:r>
     </w:p>
     <w:p>
       <w:pPr>
         <w:pStyle w:val="Code0"/>
       </w:pPr>
-      <w:r>
-        <w:t>sudo journalct</w:t>
-      </w:r>
-      <w:r>
-        <w:t>l -u resilient_circuits --since "</w:t>
+      <w:proofErr w:type="spellStart"/>
+      <w:r>
+        <w:t>sudo</w:t>
+      </w:r>
+      <w:proofErr w:type="spellEnd"/>
+      <w:r>
+        <w:t xml:space="preserve"> </w:t>
+      </w:r>
+      <w:proofErr w:type="spellStart"/>
+      <w:r>
+        <w:t>journalct</w:t>
+      </w:r>
+      <w:r>
+        <w:t>l</w:t>
+      </w:r>
+      <w:proofErr w:type="spellEnd"/>
+      <w:r>
+        <w:t xml:space="preserve"> -u </w:t>
+      </w:r>
+      <w:proofErr w:type="spellStart"/>
+      <w:r>
+        <w:t>resilient_circuits</w:t>
+      </w:r>
+      <w:proofErr w:type="spellEnd"/>
+      <w:r>
+        <w:t xml:space="preserve"> --since "</w:t>
       </w:r>
       <w:r>
         <w:t>2 hours ag</w:t>
@@ -1616,7 +1923,15 @@
         <w:pStyle w:val="BodyText"/>
       </w:pPr>
       <w:r>
-        <w:t>This function reads a ZIP file attached to an incident, and produces lists of the zip file contents.</w:t>
+        <w:t xml:space="preserve">This function reads a ZIP file attached to an </w:t>
+      </w:r>
+      <w:proofErr w:type="gramStart"/>
+      <w:r>
+        <w:t>incident, and</w:t>
+      </w:r>
+      <w:proofErr w:type="gramEnd"/>
+      <w:r>
+        <w:t xml:space="preserve"> produces lists of the zip file contents.</w:t>
       </w:r>
       <w:r>
         <w:t xml:space="preserve"> </w:t>
@@ -1644,7 +1959,15 @@
         <w:pStyle w:val="BodyText"/>
       </w:pPr>
       <w:r>
-        <w:t>This function reads a ZIP file attached to an incident, and extracts one of the files.</w:t>
+        <w:t xml:space="preserve">This function reads a ZIP file attached to an </w:t>
+      </w:r>
+      <w:proofErr w:type="gramStart"/>
+      <w:r>
+        <w:t>incident, and</w:t>
+      </w:r>
+      <w:proofErr w:type="gramEnd"/>
+      <w:r>
+        <w:t xml:space="preserve"> extracts one of the files.</w:t>
       </w:r>
       <w:r>
         <w:t xml:space="preserve"> </w:t>
@@ -1662,7 +1985,15 @@
         <w:t xml:space="preserve"> </w:t>
       </w:r>
       <w:r>
-        <w:t>For flexibility, the file contents are not directly attached to the incident, but are returned to your workflow as a base64-encoded string.</w:t>
+        <w:t xml:space="preserve">For flexibility, the file contents are not directly attached to the </w:t>
+      </w:r>
+      <w:proofErr w:type="gramStart"/>
+      <w:r>
+        <w:t>incident, but</w:t>
+      </w:r>
+      <w:proofErr w:type="gramEnd"/>
+      <w:r>
+        <w:t xml:space="preserve"> are returned to your workflow as a base64-encoded string.</w:t>
       </w:r>
       <w:r>
         <w:t xml:space="preserve"> </w:t>
@@ -1685,7 +2016,15 @@
         <w:pStyle w:val="BodyText"/>
       </w:pPr>
       <w:r>
-        <w:t>This function reads a file attachment in the incident, and produces a base64-encoded string with the file attachment content.</w:t>
+        <w:t xml:space="preserve">This function reads a file attachment in the </w:t>
+      </w:r>
+      <w:proofErr w:type="gramStart"/>
+      <w:r>
+        <w:t>incident, and</w:t>
+      </w:r>
+      <w:proofErr w:type="gramEnd"/>
+      <w:r>
+        <w:t xml:space="preserve"> produces a base64-encoded string with the file attachment content.</w:t>
       </w:r>
       <w:r>
         <w:t xml:space="preserve"> </w:t>
@@ -1834,8 +2173,21 @@
       <w:r>
         <w:t>It then measures the similarity using the “</w:t>
       </w:r>
-      <w:r>
-        <w:t>damerau levenshtein distance</w:t>
+      <w:proofErr w:type="spellStart"/>
+      <w:r>
+        <w:t>damerau</w:t>
+      </w:r>
+      <w:proofErr w:type="spellEnd"/>
+      <w:r>
+        <w:t xml:space="preserve"> </w:t>
+      </w:r>
+      <w:proofErr w:type="spellStart"/>
+      <w:r>
+        <w:t>levenshtein</w:t>
+      </w:r>
+      <w:proofErr w:type="spellEnd"/>
+      <w:r>
+        <w:t xml:space="preserve"> distance</w:t>
       </w:r>
       <w:r>
         <w:t>”, which counts the number of changes required from one string to another.</w:t>
@@ -1892,7 +2244,15 @@
         <w:t xml:space="preserve">results including </w:t>
       </w:r>
       <w:r>
-        <w:t>subject, sender and recipients, other headers, and other content can then be added to your incident as artifacts or notes, or used in other ways.</w:t>
+        <w:t xml:space="preserve">subject, sender and recipients, other headers, and other content can then be added to your incident as artifacts or </w:t>
+      </w:r>
+      <w:proofErr w:type="gramStart"/>
+      <w:r>
+        <w:t>notes, or</w:t>
+      </w:r>
+      <w:proofErr w:type="gramEnd"/>
+      <w:r>
+        <w:t xml:space="preserve"> used in other ways.</w:t>
       </w:r>
     </w:p>
     <w:p>
@@ -1914,10 +2274,50 @@
         <w:pStyle w:val="BodyText"/>
       </w:pPr>
       <w:r>
-        <w:t>This function takes in two strings – one listing Excel style ranges (“Example Sheet”!A1:B2, or “Ex2.”!A1) and a list of comma separated names of defined ranges – that specify the data to be extracted from the provided attachment of excel format.</w:t>
-      </w:r>
-      <w:r>
-        <w:t xml:space="preserve"> Function uses python library called openpyxl (</w:t>
+        <w:t>This function takes in</w:t>
+      </w:r>
+      <w:r>
+        <w:t xml:space="preserve"> three inputs to specify the attachment and</w:t>
+      </w:r>
+      <w:r>
+        <w:t xml:space="preserve"> two strings – one listing Excel style ranges (</w:t>
+      </w:r>
+      <w:r>
+        <w:t xml:space="preserve">such as </w:t>
+      </w:r>
+      <w:r>
+        <w:t>“Example Sheet</w:t>
+      </w:r>
+      <w:proofErr w:type="gramStart"/>
+      <w:r>
+        <w:t>”!A1:B2</w:t>
+      </w:r>
+      <w:proofErr w:type="gramEnd"/>
+      <w:r>
+        <w:t xml:space="preserve">, or </w:t>
+      </w:r>
+      <w:r>
+        <w:t xml:space="preserve">‘“Sheet1”!A1:B2 </w:t>
+      </w:r>
+      <w:r>
+        <w:t>“Ex2.”!A1</w:t>
+      </w:r>
+      <w:r>
+        <w:t>’</w:t>
+      </w:r>
+      <w:r>
+        <w:t>) and a list of comma separated names of defined ranges – that specify the data to be extracted from the provided attachment of excel format.</w:t>
+      </w:r>
+      <w:r>
+        <w:t xml:space="preserve"> Function uses python library called </w:t>
+      </w:r>
+      <w:proofErr w:type="spellStart"/>
+      <w:r>
+        <w:t>openpyxl</w:t>
+      </w:r>
+      <w:proofErr w:type="spellEnd"/>
+      <w:r>
+        <w:t xml:space="preserve"> (</w:t>
       </w:r>
       <w:hyperlink r:id="rId13" w:history="1">
         <w:r>
@@ -1928,13 +2328,415 @@
         </w:r>
       </w:hyperlink>
       <w:r>
-        <w:t xml:space="preserve">) </w:t>
+        <w:t>) to interface with excel files.</w:t>
+      </w:r>
+    </w:p>
+    <w:p>
+      <w:pPr>
+        <w:pStyle w:val="BodyText"/>
+      </w:pPr>
+      <w:r>
+        <w:t xml:space="preserve">The output data format: </w:t>
+      </w:r>
+    </w:p>
+    <w:p>
+      <w:pPr>
+        <w:pStyle w:val="BodyText"/>
+        <w:rPr>
+          <w:sz w:val="21"/>
+        </w:rPr>
+      </w:pPr>
+      <w:r>
+        <w:rPr>
+          <w:rStyle w:val="HTMLSample"/>
+          <w:sz w:val="18"/>
+          <w:szCs w:val="16"/>
+        </w:rPr>
+        <w:t>{ </w:t>
+      </w:r>
+    </w:p>
+    <w:p>
+      <w:pPr>
+        <w:pStyle w:val="BodyText"/>
+        <w:rPr>
+          <w:sz w:val="21"/>
+        </w:rPr>
+      </w:pPr>
+      <w:r>
+        <w:rPr>
+          <w:rStyle w:val="HTMLSample"/>
+          <w:sz w:val="18"/>
+          <w:szCs w:val="16"/>
+        </w:rPr>
+        <w:t>  "titles": [List of String names of the sheets],</w:t>
+      </w:r>
+    </w:p>
+    <w:p>
+      <w:pPr>
+        <w:pStyle w:val="BodyText"/>
+        <w:rPr>
+          <w:sz w:val="21"/>
+        </w:rPr>
+      </w:pPr>
+      <w:r>
+        <w:rPr>
+          <w:rStyle w:val="HTMLSample"/>
+          <w:sz w:val="18"/>
+          <w:szCs w:val="16"/>
+        </w:rPr>
+        <w:t>  "sheets": {</w:t>
+      </w:r>
+    </w:p>
+    <w:p>
+      <w:pPr>
+        <w:pStyle w:val="BodyText"/>
+        <w:rPr>
+          <w:sz w:val="21"/>
+        </w:rPr>
+      </w:pPr>
+      <w:r>
+        <w:rPr>
+          <w:rStyle w:val="HTMLSample"/>
+          <w:sz w:val="18"/>
+          <w:szCs w:val="16"/>
+        </w:rPr>
+        <w:t>    "_keys": ["Sheet Name", "Other sheet", ...],</w:t>
+      </w:r>
+    </w:p>
+    <w:p>
+      <w:pPr>
+        <w:pStyle w:val="BodyText"/>
+        <w:rPr>
+          <w:sz w:val="21"/>
+        </w:rPr>
+      </w:pPr>
+      <w:r>
+        <w:rPr>
+          <w:rStyle w:val="HTMLSample"/>
+          <w:sz w:val="18"/>
+          <w:szCs w:val="16"/>
+        </w:rPr>
+        <w:t>    "Sheet Name": {</w:t>
+      </w:r>
+    </w:p>
+    <w:p>
+      <w:pPr>
+        <w:pStyle w:val="BodyText"/>
+        <w:rPr>
+          <w:sz w:val="21"/>
+        </w:rPr>
+      </w:pPr>
+      <w:r>
+        <w:rPr>
+          <w:rStyle w:val="HTMLSample"/>
+          <w:sz w:val="18"/>
+          <w:szCs w:val="16"/>
+        </w:rPr>
+        <w:t>      "_keys": ["A1:B5", "Other range"],</w:t>
+      </w:r>
+    </w:p>
+    <w:p>
+      <w:pPr>
+        <w:pStyle w:val="BodyText"/>
+        <w:rPr>
+          <w:sz w:val="21"/>
+        </w:rPr>
+      </w:pPr>
+      <w:r>
+        <w:rPr>
+          <w:rStyle w:val="HTMLSample"/>
+          <w:sz w:val="18"/>
+          <w:szCs w:val="16"/>
+        </w:rPr>
+        <w:t>      "A1:B5": list of rows</w:t>
+      </w:r>
+      <w:r>
+        <w:rPr>
+          <w:rStyle w:val="HTMLSample"/>
+          <w:sz w:val="18"/>
+          <w:szCs w:val="16"/>
+        </w:rPr>
+        <w:t>,</w:t>
+      </w:r>
+    </w:p>
+    <w:p>
+      <w:pPr>
+        <w:pStyle w:val="BodyText"/>
+        <w:rPr>
+          <w:sz w:val="21"/>
+        </w:rPr>
+      </w:pPr>
+      <w:r>
+        <w:rPr>
+          <w:rStyle w:val="HTMLSample"/>
+          <w:sz w:val="18"/>
+          <w:szCs w:val="16"/>
+        </w:rPr>
+        <w:t>      "Other range"</w:t>
+      </w:r>
+      <w:r>
+        <w:rPr>
+          <w:rStyle w:val="HTMLSample"/>
+          <w:sz w:val="18"/>
+          <w:szCs w:val="16"/>
+        </w:rPr>
+        <w:t>: [</w:t>
+      </w:r>
+      <w:r>
+        <w:rPr>
+          <w:rStyle w:val="HTMLSample"/>
+          <w:sz w:val="18"/>
+          <w:szCs w:val="16"/>
+        </w:rPr>
+        <w:t>[row0], [...], [...]</w:t>
+      </w:r>
+      <w:r>
+        <w:rPr>
+          <w:rStyle w:val="HTMLSample"/>
+          <w:sz w:val="18"/>
+          <w:szCs w:val="16"/>
+        </w:rPr>
+        <w:t>]</w:t>
+      </w:r>
+    </w:p>
+    <w:p>
+      <w:pPr>
+        <w:pStyle w:val="BodyText"/>
+        <w:rPr>
+          <w:sz w:val="21"/>
+        </w:rPr>
+      </w:pPr>
+      <w:r>
+        <w:rPr>
+          <w:rStyle w:val="HTMLSample"/>
+          <w:sz w:val="18"/>
+          <w:szCs w:val="16"/>
+        </w:rPr>
+        <w:t>    },</w:t>
+      </w:r>
+    </w:p>
+    <w:p>
+      <w:pPr>
+        <w:pStyle w:val="BodyText"/>
+        <w:rPr>
+          <w:sz w:val="21"/>
+        </w:rPr>
+      </w:pPr>
+      <w:r>
+        <w:rPr>
+          <w:rStyle w:val="HTMLSample"/>
+          <w:sz w:val="18"/>
+          <w:szCs w:val="16"/>
+        </w:rPr>
+        <w:t>    "Other sheet": {}</w:t>
+      </w:r>
+    </w:p>
+    <w:p>
+      <w:pPr>
+        <w:pStyle w:val="BodyText"/>
+        <w:rPr>
+          <w:sz w:val="21"/>
+        </w:rPr>
+      </w:pPr>
+      <w:r>
+        <w:rPr>
+          <w:rStyle w:val="HTMLSample"/>
+          <w:sz w:val="18"/>
+          <w:szCs w:val="16"/>
+        </w:rPr>
+        <w:t>  },</w:t>
+      </w:r>
+    </w:p>
+    <w:p>
+      <w:pPr>
+        <w:pStyle w:val="BodyText"/>
+        <w:rPr>
+          <w:sz w:val="21"/>
+        </w:rPr>
+      </w:pPr>
+      <w:r>
+        <w:rPr>
+          <w:rStyle w:val="HTMLSample"/>
+          <w:sz w:val="18"/>
+          <w:szCs w:val="16"/>
+        </w:rPr>
+        <w:t>  "</w:t>
+      </w:r>
+      <w:proofErr w:type="spellStart"/>
+      <w:r>
+        <w:rPr>
+          <w:rStyle w:val="HTMLSample"/>
+          <w:sz w:val="18"/>
+          <w:szCs w:val="16"/>
+        </w:rPr>
+        <w:t>defined_names</w:t>
+      </w:r>
+      <w:proofErr w:type="spellEnd"/>
+      <w:r>
+        <w:rPr>
+          <w:rStyle w:val="HTMLSample"/>
+          <w:sz w:val="18"/>
+          <w:szCs w:val="16"/>
+        </w:rPr>
+        <w:t>": {</w:t>
+      </w:r>
+    </w:p>
+    <w:p>
+      <w:pPr>
+        <w:pStyle w:val="BodyText"/>
+        <w:rPr>
+          <w:sz w:val="21"/>
+        </w:rPr>
+      </w:pPr>
+      <w:r>
+        <w:rPr>
+          <w:rStyle w:val="HTMLSample"/>
+          <w:sz w:val="18"/>
+          <w:szCs w:val="16"/>
+        </w:rPr>
+        <w:t>    "_keys": ["defined range 1"],</w:t>
+      </w:r>
+    </w:p>
+    <w:p>
+      <w:pPr>
+        <w:pStyle w:val="BodyText"/>
+        <w:rPr>
+          <w:sz w:val="21"/>
+        </w:rPr>
+      </w:pPr>
+      <w:r>
+        <w:rPr>
+          <w:rStyle w:val="HTMLSample"/>
+          <w:sz w:val="18"/>
+          <w:szCs w:val="16"/>
+        </w:rPr>
+        <w:t>    "defined range 1"</w:t>
+      </w:r>
+      <w:r>
+        <w:rPr>
+          <w:rStyle w:val="HTMLSample"/>
+          <w:sz w:val="18"/>
+          <w:szCs w:val="16"/>
+        </w:rPr>
+        <w:t>: {</w:t>
+      </w:r>
+    </w:p>
+    <w:p>
+      <w:pPr>
+        <w:pStyle w:val="BodyText"/>
+        <w:rPr>
+          <w:sz w:val="21"/>
+        </w:rPr>
+      </w:pPr>
+      <w:r>
+        <w:rPr>
+          <w:rStyle w:val="HTMLSample"/>
+          <w:sz w:val="18"/>
+          <w:szCs w:val="16"/>
+        </w:rPr>
+        <w:t>      The name structure as in "sheets</w:t>
+      </w:r>
+      <w:r>
+        <w:rPr>
+          <w:rStyle w:val="HTMLSample"/>
+          <w:sz w:val="18"/>
+          <w:szCs w:val="16"/>
+        </w:rPr>
+        <w:t xml:space="preserve">”, but with an extra </w:t>
+      </w:r>
+      <w:proofErr w:type="spellStart"/>
+      <w:r>
+        <w:rPr>
+          <w:rStyle w:val="HTMLSample"/>
+          <w:sz w:val="18"/>
+          <w:szCs w:val="16"/>
+        </w:rPr>
+        <w:t>defined_names</w:t>
+      </w:r>
+      <w:proofErr w:type="spellEnd"/>
+      <w:r>
+        <w:rPr>
+          <w:rStyle w:val="HTMLSample"/>
+          <w:sz w:val="18"/>
+          <w:szCs w:val="16"/>
+        </w:rPr>
+        <w:t xml:space="preserve"> layer</w:t>
+      </w:r>
+    </w:p>
+    <w:p>
+      <w:pPr>
+        <w:pStyle w:val="BodyText"/>
+        <w:rPr>
+          <w:sz w:val="21"/>
+        </w:rPr>
+      </w:pPr>
+      <w:r>
+        <w:rPr>
+          <w:rStyle w:val="HTMLSample"/>
+          <w:sz w:val="18"/>
+          <w:szCs w:val="16"/>
+        </w:rPr>
+        <w:t>    }</w:t>
+      </w:r>
+    </w:p>
+    <w:p>
+      <w:pPr>
+        <w:pStyle w:val="BodyText"/>
+        <w:rPr>
+          <w:sz w:val="21"/>
+        </w:rPr>
+      </w:pPr>
+      <w:r>
+        <w:rPr>
+          <w:rStyle w:val="HTMLSample"/>
+          <w:sz w:val="18"/>
+          <w:szCs w:val="16"/>
+        </w:rPr>
+        <w:t>  }</w:t>
+      </w:r>
+    </w:p>
+    <w:p>
+      <w:pPr>
+        <w:pStyle w:val="BodyText"/>
+        <w:rPr>
+          <w:sz w:val="21"/>
+        </w:rPr>
+      </w:pPr>
+      <w:r>
+        <w:rPr>
+          <w:rStyle w:val="HTMLSample"/>
+          <w:sz w:val="18"/>
+          <w:szCs w:val="16"/>
+        </w:rPr>
+        <w:t>}</w:t>
+      </w:r>
+    </w:p>
+    <w:p>
+      <w:pPr>
+        <w:pStyle w:val="BodyText"/>
+      </w:pPr>
+      <w:r>
+        <w:t>The “_keys” list in every dictionary object can be used to iterate over the dictionaries which is otherwise impossible in post-processing script</w:t>
+      </w:r>
+      <w:r>
+        <w:t>.</w:t>
+      </w:r>
+      <w:r>
+        <w:t xml:space="preserve"> (the topmost layer doesn’t have _keys, because user always knows if sheets or </w:t>
+      </w:r>
+      <w:proofErr w:type="spellStart"/>
+      <w:r>
+        <w:t>defined_names</w:t>
+      </w:r>
+      <w:proofErr w:type="spellEnd"/>
+      <w:r>
+        <w:t xml:space="preserve"> exist are included, base</w:t>
+      </w:r>
+      <w:r>
+        <w:t>d on whether they requested it)</w:t>
       </w:r>
       <w:bookmarkStart w:id="5" w:name="_GoBack"/>
       <w:bookmarkEnd w:id="5"/>
-      <w:r>
-        <w:t>to interface with excel files.</w:t>
-      </w:r>
     </w:p>
     <w:p>
       <w:pPr>
@@ -1957,7 +2759,11 @@
         <w:pStyle w:val="Heading20"/>
       </w:pPr>
       <w:r>
-        <w:t>Utilities: PDF</w:t>
+        <w:t xml:space="preserve">Utilities: </w:t>
+      </w:r>
+      <w:proofErr w:type="spellStart"/>
+      <w:r>
+        <w:t>PDF</w:t>
       </w:r>
       <w:r>
         <w:t>i</w:t>
@@ -1965,13 +2771,22 @@
       <w:r>
         <w:t>D</w:t>
       </w:r>
-    </w:p>
-    <w:p>
-      <w:pPr>
-        <w:pStyle w:val="BodyText"/>
-      </w:pPr>
-      <w:r>
-        <w:t>Produces summary information about the structure of a PDF file, using Didier Stevens' pdfid (</w:t>
+      <w:proofErr w:type="spellEnd"/>
+    </w:p>
+    <w:p>
+      <w:pPr>
+        <w:pStyle w:val="BodyText"/>
+      </w:pPr>
+      <w:r>
+        <w:t xml:space="preserve">Produces summary information about the structure of a PDF file, using Didier Stevens' </w:t>
+      </w:r>
+      <w:proofErr w:type="spellStart"/>
+      <w:r>
+        <w:t>pdfid</w:t>
+      </w:r>
+      <w:proofErr w:type="spellEnd"/>
+      <w:r>
+        <w:t xml:space="preserve"> (</w:t>
       </w:r>
       <w:hyperlink r:id="rId14" w:history="1">
         <w:r>
@@ -2020,7 +2835,15 @@
         <w:t xml:space="preserve">that </w:t>
       </w:r>
       <w:r>
-        <w:t>execute an action when opened. PDFiD also handle</w:t>
+        <w:t xml:space="preserve">execute an action when opened. </w:t>
+      </w:r>
+      <w:proofErr w:type="spellStart"/>
+      <w:r>
+        <w:t>PDFiD</w:t>
+      </w:r>
+      <w:proofErr w:type="spellEnd"/>
+      <w:r>
+        <w:t xml:space="preserve"> also handle</w:t>
       </w:r>
       <w:r>
         <w:t>s</w:t>
@@ -2052,6 +2875,7 @@
         <w:pStyle w:val="Heading20"/>
       </w:pPr>
       <w:r>
+        <w:lastRenderedPageBreak/>
         <w:t>Utilities: Resilient Search</w:t>
       </w:r>
     </w:p>
@@ -2078,7 +2902,15 @@
         <w:t xml:space="preserve">platform </w:t>
       </w:r>
       <w:r>
-        <w:t>for incident data according to the criteria specified, and returns the results to your workflow.</w:t>
+        <w:t xml:space="preserve">for incident data according to the criteria </w:t>
+      </w:r>
+      <w:proofErr w:type="gramStart"/>
+      <w:r>
+        <w:t>specified, and</w:t>
+      </w:r>
+      <w:proofErr w:type="gramEnd"/>
+      <w:r>
+        <w:t xml:space="preserve"> returns the results to your workflow.</w:t>
       </w:r>
       <w:r>
         <w:t xml:space="preserve"> </w:t>
@@ -2257,13 +3089,29 @@
         <w:pStyle w:val="BodyText"/>
       </w:pPr>
       <w:r>
-        <w:t>This function allows your workflows to execute shell-scripts, and return the result into the workflow.</w:t>
+        <w:t>This function allows your workflows to execute shell-</w:t>
+      </w:r>
+      <w:proofErr w:type="gramStart"/>
+      <w:r>
+        <w:t>scripts, and</w:t>
+      </w:r>
+      <w:proofErr w:type="gramEnd"/>
+      <w:r>
+        <w:t xml:space="preserve"> return the result into the workflow.</w:t>
       </w:r>
       <w:r>
         <w:t xml:space="preserve"> </w:t>
       </w:r>
       <w:r>
-        <w:t>The results include the ‘stdout’ and ‘stderr’ streams, the return code, and information about the execution time.</w:t>
+        <w:t>The results include the ‘</w:t>
+      </w:r>
+      <w:proofErr w:type="spellStart"/>
+      <w:r>
+        <w:t>stdout</w:t>
+      </w:r>
+      <w:proofErr w:type="spellEnd"/>
+      <w:r>
+        <w:t>’ and ‘stderr’ streams, the return code, and information about the execution time.</w:t>
       </w:r>
       <w:r>
         <w:t xml:space="preserve"> </w:t>
@@ -2286,27 +3134,6 @@
     </w:p>
     <w:p>
       <w:pPr>
-        <w:pStyle w:val="Heading20"/>
-      </w:pPr>
-      <w:r>
-        <w:t>Utilities: String to Attachment</w:t>
-      </w:r>
-    </w:p>
-    <w:p>
-      <w:pPr>
-        <w:pStyle w:val="BodyText"/>
-      </w:pPr>
-      <w:r>
-        <w:t>This function creates a new file (.txt) attachment in the incident or task from a string that your workflow provides as input.</w:t>
-      </w:r>
-    </w:p>
-    <w:p>
-      <w:pPr>
-        <w:pStyle w:val="BodyText"/>
-      </w:pPr>
-    </w:p>
-    <w:p>
-      <w:pPr>
         <w:pStyle w:val="BodyText"/>
       </w:pPr>
       <w:r>
@@ -2330,7 +3157,23 @@
         <w:t xml:space="preserve"> </w:t>
       </w:r>
       <w:r>
-        <w:t>To do this, edit the [fn_utilities] section of the ‘app.config’ file.</w:t>
+        <w:t>To do this, edit the [</w:t>
+      </w:r>
+      <w:proofErr w:type="spellStart"/>
+      <w:r>
+        <w:t>fn_utilities</w:t>
+      </w:r>
+      <w:proofErr w:type="spellEnd"/>
+      <w:r>
+        <w:t>] section of the ‘</w:t>
+      </w:r>
+      <w:proofErr w:type="spellStart"/>
+      <w:r>
+        <w:t>app.config</w:t>
+      </w:r>
+      <w:proofErr w:type="spellEnd"/>
+      <w:r>
+        <w:t>’ file.</w:t>
       </w:r>
     </w:p>
     <w:p>
@@ -2346,22 +3189,50 @@
         <w:pStyle w:val="Code0"/>
       </w:pPr>
       <w:r>
-        <w:lastRenderedPageBreak/>
-        <w:t xml:space="preserve"># shell_command </w:t>
+        <w:t xml:space="preserve"># </w:t>
+      </w:r>
+      <w:proofErr w:type="spellStart"/>
+      <w:r>
+        <w:t>shell_command</w:t>
+      </w:r>
+      <w:proofErr w:type="spellEnd"/>
+      <w:r>
+        <w:t xml:space="preserve"> </w:t>
       </w:r>
       <w:r>
         <w:t>default</w:t>
       </w:r>
       <w:r>
-        <w:t xml:space="preserve"> commands (unix)</w:t>
+        <w:t xml:space="preserve"> commands (</w:t>
+      </w:r>
+      <w:proofErr w:type="spellStart"/>
+      <w:r>
+        <w:t>unix</w:t>
+      </w:r>
+      <w:proofErr w:type="spellEnd"/>
+      <w:r>
+        <w:t>)</w:t>
       </w:r>
     </w:p>
     <w:p>
       <w:pPr>
         <w:pStyle w:val="Code0"/>
       </w:pPr>
-      <w:r>
-        <w:t>nslookup=nslookup "{{shell_param1}}"</w:t>
+      <w:proofErr w:type="spellStart"/>
+      <w:r>
+        <w:t>nslookup</w:t>
+      </w:r>
+      <w:proofErr w:type="spellEnd"/>
+      <w:r>
+        <w:t>=</w:t>
+      </w:r>
+      <w:proofErr w:type="spellStart"/>
+      <w:r>
+        <w:t>nslookup</w:t>
+      </w:r>
+      <w:proofErr w:type="spellEnd"/>
+      <w:r>
+        <w:t xml:space="preserve"> "{{shell_param1}}"</w:t>
       </w:r>
       <w:r>
         <w:br/>
@@ -2488,7 +3359,15 @@
         <w:t xml:space="preserve"> </w:t>
       </w:r>
       <w:r>
-        <w:t>The second parameter is the Volatility profile ("Win7SP0x64" etc)</w:t>
+        <w:t xml:space="preserve">The second parameter is the Volatility profile ("Win7SP0x64" </w:t>
+      </w:r>
+      <w:proofErr w:type="spellStart"/>
+      <w:r>
+        <w:t>etc</w:t>
+      </w:r>
+      <w:proofErr w:type="spellEnd"/>
+      <w:r>
+        <w:t>)</w:t>
       </w:r>
       <w:r>
         <w:t>.</w:t>
@@ -2501,16 +3380,39 @@
       <w:pPr>
         <w:pStyle w:val="Code0"/>
       </w:pPr>
-      <w:r>
-        <w:t>imageinfo=python /path/to/vol.py -f "{{shell_param1}}" imageinfo --output=json</w:t>
-      </w:r>
+      <w:proofErr w:type="spellStart"/>
+      <w:r>
+        <w:t>imageinfo</w:t>
+      </w:r>
+      <w:proofErr w:type="spellEnd"/>
+      <w:r>
+        <w:t xml:space="preserve">=python /path/to/vol.py -f "{{shell_param1}}" </w:t>
+      </w:r>
+      <w:proofErr w:type="spellStart"/>
+      <w:r>
+        <w:t>imageinfo</w:t>
+      </w:r>
+      <w:proofErr w:type="spellEnd"/>
+      <w:r>
+        <w:t xml:space="preserve"> --output=</w:t>
+      </w:r>
+      <w:proofErr w:type="spellStart"/>
+      <w:r>
+        <w:t>json</w:t>
+      </w:r>
+      <w:proofErr w:type="spellEnd"/>
     </w:p>
     <w:p>
       <w:pPr>
         <w:pStyle w:val="Code0"/>
       </w:pPr>
-      <w:r>
-        <w:t>kdbgscan=python /path/to/vol.py -f "{{shell_param1}}" --profile=</w:t>
+      <w:proofErr w:type="spellStart"/>
+      <w:r>
+        <w:t>kdbgscan</w:t>
+      </w:r>
+      <w:proofErr w:type="spellEnd"/>
+      <w:r>
+        <w:t>=python /path/to/vol.py -f "{{shell_param1}}" --profile=</w:t>
       </w:r>
       <w:r>
         <w:t>"</w:t>
@@ -2522,15 +3424,33 @@
         <w:t>"</w:t>
       </w:r>
       <w:r>
-        <w:t xml:space="preserve"> kdbgscan --output=json</w:t>
-      </w:r>
+        <w:t xml:space="preserve"> </w:t>
+      </w:r>
+      <w:proofErr w:type="spellStart"/>
+      <w:r>
+        <w:t>kdbgscan</w:t>
+      </w:r>
+      <w:proofErr w:type="spellEnd"/>
+      <w:r>
+        <w:t xml:space="preserve"> --output=</w:t>
+      </w:r>
+      <w:proofErr w:type="spellStart"/>
+      <w:r>
+        <w:t>json</w:t>
+      </w:r>
+      <w:proofErr w:type="spellEnd"/>
     </w:p>
     <w:p>
       <w:pPr>
         <w:pStyle w:val="Code0"/>
       </w:pPr>
-      <w:r>
-        <w:t>psscan=python /pathto/vol.py -f "{{shell_param1}}" --profile=</w:t>
+      <w:proofErr w:type="spellStart"/>
+      <w:r>
+        <w:t>psscan</w:t>
+      </w:r>
+      <w:proofErr w:type="spellEnd"/>
+      <w:r>
+        <w:t>=python /pathto/vol.py -f "{{shell_param1}}" --profile=</w:t>
       </w:r>
       <w:r>
         <w:t>"</w:t>
@@ -2542,15 +3462,33 @@
         <w:t>"</w:t>
       </w:r>
       <w:r>
-        <w:t xml:space="preserve"> psscan --output=json</w:t>
-      </w:r>
+        <w:t xml:space="preserve"> </w:t>
+      </w:r>
+      <w:proofErr w:type="spellStart"/>
+      <w:r>
+        <w:t>psscan</w:t>
+      </w:r>
+      <w:proofErr w:type="spellEnd"/>
+      <w:r>
+        <w:t xml:space="preserve"> --output=</w:t>
+      </w:r>
+      <w:proofErr w:type="spellStart"/>
+      <w:r>
+        <w:t>json</w:t>
+      </w:r>
+      <w:proofErr w:type="spellEnd"/>
     </w:p>
     <w:p>
       <w:pPr>
         <w:pStyle w:val="Code0"/>
       </w:pPr>
-      <w:r>
-        <w:t>dlllist=python /path/to/vol.py -f "{{shell_param1}}" --profile=</w:t>
+      <w:proofErr w:type="spellStart"/>
+      <w:r>
+        <w:t>dlllist</w:t>
+      </w:r>
+      <w:proofErr w:type="spellEnd"/>
+      <w:r>
+        <w:t>=python /path/to/vol.py -f "{{shell_param1}}" --profile=</w:t>
       </w:r>
       <w:r>
         <w:t>"</w:t>
@@ -2562,16 +3500,59 @@
         <w:t>"</w:t>
       </w:r>
       <w:r>
-        <w:t xml:space="preserve"> dlllist --output=json</w:t>
-      </w:r>
-    </w:p>
-    <w:p>
-      <w:pPr>
-        <w:pStyle w:val="BodyText"/>
-      </w:pPr>
-      <w:r>
-        <w:t>Note that changes to ‘app.config’ are usually only available after the ‘resilient-circuits run’ process is restarted.</w:t>
-      </w:r>
+        <w:t xml:space="preserve"> </w:t>
+      </w:r>
+      <w:proofErr w:type="spellStart"/>
+      <w:r>
+        <w:t>dlllist</w:t>
+      </w:r>
+      <w:proofErr w:type="spellEnd"/>
+      <w:r>
+        <w:t xml:space="preserve"> --output=</w:t>
+      </w:r>
+      <w:proofErr w:type="spellStart"/>
+      <w:r>
+        <w:t>json</w:t>
+      </w:r>
+      <w:proofErr w:type="spellEnd"/>
+    </w:p>
+    <w:p>
+      <w:pPr>
+        <w:pStyle w:val="BodyText"/>
+      </w:pPr>
+      <w:r>
+        <w:t>Note that changes to ‘</w:t>
+      </w:r>
+      <w:proofErr w:type="spellStart"/>
+      <w:r>
+        <w:t>app.config</w:t>
+      </w:r>
+      <w:proofErr w:type="spellEnd"/>
+      <w:r>
+        <w:t>’ are usually only available after the ‘resilient-circuits run’ process is restarted.</w:t>
+      </w:r>
+    </w:p>
+    <w:p>
+      <w:pPr>
+        <w:pStyle w:val="Heading20"/>
+      </w:pPr>
+      <w:r>
+        <w:lastRenderedPageBreak/>
+        <w:t>Utilities: String to Attachment</w:t>
+      </w:r>
+    </w:p>
+    <w:p>
+      <w:pPr>
+        <w:pStyle w:val="BodyText"/>
+      </w:pPr>
+      <w:r>
+        <w:t>This function creates a new file (.txt) attachment in the incident or task from a string that your workflow provides as input.</w:t>
+      </w:r>
+    </w:p>
+    <w:p>
+      <w:pPr>
+        <w:pStyle w:val="BodyText"/>
+      </w:pPr>
     </w:p>
     <w:p>
       <w:pPr>
@@ -2645,7 +3626,21 @@
         <w:rPr>
           <w:rStyle w:val="codeChar"/>
         </w:rPr>
-        <w:t>/var/log/resilient-scripting/resilient-scripting.log</w:t>
+        <w:t>/</w:t>
+      </w:r>
+      <w:proofErr w:type="spellStart"/>
+      <w:r>
+        <w:rPr>
+          <w:rStyle w:val="codeChar"/>
+        </w:rPr>
+        <w:t>var</w:t>
+      </w:r>
+      <w:proofErr w:type="spellEnd"/>
+      <w:r>
+        <w:rPr>
+          <w:rStyle w:val="codeChar"/>
+        </w:rPr>
+        <w:t>/log/resilient-scripting/resilient-scripting.log</w:t>
       </w:r>
       <w:r>
         <w:t>.</w:t>
@@ -2676,7 +3671,21 @@
         <w:rPr>
           <w:rStyle w:val="codeChar"/>
         </w:rPr>
-        <w:t>/usr/share/co3/logs</w:t>
+        <w:t>/</w:t>
+      </w:r>
+      <w:proofErr w:type="spellStart"/>
+      <w:r>
+        <w:rPr>
+          <w:rStyle w:val="codeChar"/>
+        </w:rPr>
+        <w:t>usr</w:t>
+      </w:r>
+      <w:proofErr w:type="spellEnd"/>
+      <w:r>
+        <w:rPr>
+          <w:rStyle w:val="codeChar"/>
+        </w:rPr>
+        <w:t>/share/co3/logs</w:t>
       </w:r>
       <w:r>
         <w:t xml:space="preserve">. The </w:t>
@@ -2716,8 +3725,16 @@
         <w:rPr>
           <w:rStyle w:val="codeChar"/>
         </w:rPr>
-        <w:t>.resilient/app.config</w:t>
-      </w:r>
+        <w:t>.resilient/</w:t>
+      </w:r>
+      <w:proofErr w:type="spellStart"/>
+      <w:r>
+        <w:rPr>
+          <w:rStyle w:val="codeChar"/>
+        </w:rPr>
+        <w:t>app.config</w:t>
+      </w:r>
+      <w:proofErr w:type="spellEnd"/>
       <w:r>
         <w:t xml:space="preserve"> file under the section </w:t>
       </w:r>
@@ -2730,12 +3747,14 @@
       <w:r>
         <w:t xml:space="preserve"> and the property </w:t>
       </w:r>
+      <w:proofErr w:type="spellStart"/>
       <w:r>
         <w:rPr>
           <w:rStyle w:val="codeChar"/>
         </w:rPr>
         <w:t>logdir</w:t>
       </w:r>
+      <w:proofErr w:type="spellEnd"/>
       <w:r>
         <w:t xml:space="preserve">. The default file name is </w:t>
       </w:r>
@@ -2760,7 +3779,6 @@
         <w:pStyle w:val="Heading10"/>
       </w:pPr>
       <w:r>
-        <w:lastRenderedPageBreak/>
         <w:t>Support</w:t>
       </w:r>
     </w:p>
@@ -6511,6 +7529,32 @@
       <w:shd w:val="clear" w:color="auto" w:fill="E1DFDD"/>
     </w:rPr>
   </w:style>
+  <w:style w:type="paragraph" w:styleId="NormalWeb">
+    <w:name w:val="Normal (Web)"/>
+    <w:basedOn w:val="Normal"/>
+    <w:uiPriority w:val="99"/>
+    <w:semiHidden/>
+    <w:unhideWhenUsed/>
+    <w:rsid w:val="00605C9D"/>
+    <w:pPr>
+      <w:spacing w:before="100" w:beforeAutospacing="1" w:after="100" w:afterAutospacing="1"/>
+    </w:pPr>
+    <w:rPr>
+      <w:rFonts w:ascii="Times New Roman" w:eastAsia="Times New Roman" w:hAnsi="Times New Roman" w:cs="Times New Roman"/>
+      <w:color w:val="auto"/>
+    </w:rPr>
+  </w:style>
+  <w:style w:type="character" w:styleId="HTMLSample">
+    <w:name w:val="HTML Sample"/>
+    <w:basedOn w:val="DefaultParagraphFont"/>
+    <w:uiPriority w:val="99"/>
+    <w:semiHidden/>
+    <w:unhideWhenUsed/>
+    <w:rsid w:val="00605C9D"/>
+    <w:rPr>
+      <w:rFonts w:ascii="Courier New" w:eastAsia="Times New Roman" w:hAnsi="Courier New" w:cs="Courier New"/>
+    </w:rPr>
+  </w:style>
 </w:styles>
 </file>
 
@@ -6839,7 +7883,7 @@
 </file>
 
 <file path=customXml/itemProps1.xml><?xml version="1.0" encoding="utf-8"?>
-<ds:datastoreItem xmlns:ds="http://schemas.openxmlformats.org/officeDocument/2006/customXml" ds:itemID="{B6641B8F-4C7C-BF42-9281-13F76C9916DE}">
+<ds:datastoreItem xmlns:ds="http://schemas.openxmlformats.org/officeDocument/2006/customXml" ds:itemID="{47840915-C13A-B04A-9EF8-7DD308FFDF91}">
   <ds:schemaRefs>
     <ds:schemaRef ds:uri="http://schemas.openxmlformats.org/officeDocument/2006/bibliography"/>
   </ds:schemaRefs>

</xml_diff>

<commit_message>
INT-483 Remove utilities_binary_to_string_list from the fn_utilities package
</commit_message>
<xml_diff>
--- a/fn_utilities/docs/Resilient Integration Utility Functions.docx
+++ b/fn_utilities/docs/Resilient Integration Utility Functions.docx
@@ -397,31 +397,13 @@
       </w:pPr>
       <w:bookmarkStart w:id="3" w:name="_Toc509305886"/>
       <w:r>
-        <w:t>You have access to the command line of the Resilient appliance, which hosts the Resilient platform; or to a separate integration server where you will deploy and run the functions code. If using a separate integration server, you must install Python version 2.7.</w:t>
-      </w:r>
-      <w:r>
-        <w:t>”</w:t>
-      </w:r>
-      <w:r>
-        <w:t>x</w:t>
-      </w:r>
-      <w:r>
-        <w:t>”</w:t>
-      </w:r>
-      <w:r>
-        <w:t xml:space="preserve">, where </w:t>
-      </w:r>
-      <w:r>
-        <w:t>“</w:t>
-      </w:r>
-      <w:r>
-        <w:t>x</w:t>
-      </w:r>
-      <w:r>
-        <w:t>”</w:t>
-      </w:r>
-      <w:r>
-        <w:t xml:space="preserve"> is 10 or later, and “pip”. (The Resilient appliance is preconfigured with a suitable version of Python.)</w:t>
+        <w:t xml:space="preserve">You have access to the command line of the Resilient appliance, which hosts the Resilient platform; or to a separate integration server where you will deploy and run the functions code. If using a separate integration server, you must install Python version 2.7.10 or later, </w:t>
+      </w:r>
+      <w:r>
+        <w:t xml:space="preserve">or version 3.6 or later, </w:t>
+      </w:r>
+      <w:r>
+        <w:t>and “pip”. (The Resilient appliance is preconfigured with a suitable version of Python.)</w:t>
       </w:r>
     </w:p>
     <w:p>
@@ -592,98 +574,20 @@
           <w:color w:val="000000"/>
           <w:szCs w:val="20"/>
         </w:rPr>
-        <w:t>To use the utility function package, you must install a 3</w:t>
+        <w:t>To install the package</w:t>
       </w:r>
       <w:r>
         <w:rPr>
           <w:rFonts w:cs="Arial"/>
           <w:color w:val="000000"/>
           <w:szCs w:val="20"/>
-          <w:vertAlign w:val="superscript"/>
-        </w:rPr>
-        <w:t>rd</w:t>
-      </w:r>
-      <w:r>
-        <w:rPr>
-          <w:rFonts w:cs="Arial"/>
-          <w:color w:val="000000"/>
-          <w:szCs w:val="20"/>
-        </w:rPr>
-        <w:t xml:space="preserve"> party package called floss:</w:t>
+        </w:rPr>
+        <w:t>:</w:t>
       </w:r>
     </w:p>
     <w:p>
       <w:pPr>
         <w:pStyle w:val="Code0"/>
-        <w:ind w:left="547"/>
-        <w:contextualSpacing/>
-      </w:pPr>
-    </w:p>
-    <w:p>
-      <w:pPr>
-        <w:pStyle w:val="Code0"/>
-        <w:ind w:left="547"/>
-        <w:contextualSpacing/>
-      </w:pPr>
-      <w:r>
-        <w:t xml:space="preserve">pip install </w:t>
-      </w:r>
-      <w:hyperlink r:id="rId10" w:history="1">
-        <w:r>
-          <w:rPr>
-            <w:rStyle w:val="Hyperlink"/>
-          </w:rPr>
-          <w:t>https://github.com/williballenthin/vivisect/zipball/master</w:t>
-        </w:r>
-      </w:hyperlink>
-    </w:p>
-    <w:p>
-      <w:pPr>
-        <w:pStyle w:val="Code0"/>
-        <w:ind w:left="547"/>
-        <w:contextualSpacing/>
-      </w:pPr>
-      <w:r>
-        <w:t xml:space="preserve">pip install </w:t>
-      </w:r>
-      <w:hyperlink r:id="rId11" w:history="1">
-        <w:r>
-          <w:rPr>
-            <w:rStyle w:val="Hyperlink"/>
-          </w:rPr>
-          <w:t>https://github.com/fireeye/flare-floss/zipball/master</w:t>
-        </w:r>
-      </w:hyperlink>
-    </w:p>
-    <w:p>
-      <w:pPr>
-        <w:pStyle w:val="BodyText"/>
-        <w:rPr>
-          <w:rFonts w:cs="Arial"/>
-          <w:color w:val="000000"/>
-          <w:szCs w:val="20"/>
-        </w:rPr>
-      </w:pPr>
-      <w:r>
-        <w:rPr>
-          <w:rFonts w:cs="Arial"/>
-          <w:color w:val="000000"/>
-          <w:szCs w:val="20"/>
-        </w:rPr>
-        <w:t>To install the package</w:t>
-      </w:r>
-      <w:r>
-        <w:rPr>
-          <w:rFonts w:cs="Arial"/>
-          <w:color w:val="000000"/>
-          <w:szCs w:val="20"/>
-        </w:rPr>
-        <w:t>:</w:t>
-      </w:r>
-    </w:p>
-    <w:p>
-      <w:pPr>
-        <w:pStyle w:val="Code0"/>
       </w:pPr>
       <w:proofErr w:type="spellStart"/>
       <w:r>
@@ -694,7 +598,7 @@
         <w:t xml:space="preserve"> pip inst</w:t>
       </w:r>
       <w:r>
-        <w:t>all --upgrade fn_utilities-1.0.1</w:t>
+        <w:t>all --upgrade fn_utilities-1.0.0</w:t>
       </w:r>
       <w:r>
         <w:t>.zip</w:t>
@@ -1809,6 +1713,9 @@
       <w:r>
         <w:t>The package also includes example workflows and rules that show how the functions can be used. You can copy and modify these workflows and rules for your own needs.</w:t>
       </w:r>
+      <w:r>
+        <w:t xml:space="preserve"> </w:t>
+      </w:r>
     </w:p>
     <w:p>
       <w:pPr>
@@ -1820,10 +1727,10 @@
           <w:noProof/>
         </w:rPr>
         <w:drawing>
-          <wp:inline distT="0" distB="0" distL="0" distR="0" wp14:anchorId="6451A35C" wp14:editId="20B74FB4">
-            <wp:extent cx="5486400" cy="3833495"/>
-            <wp:effectExtent l="0" t="0" r="0" b="1905"/>
-            <wp:docPr id="5" name="Picture 5"/>
+          <wp:inline distT="0" distB="0" distL="0" distR="0" wp14:anchorId="2A019B79" wp14:editId="1CE68727">
+            <wp:extent cx="5486400" cy="4699635"/>
+            <wp:effectExtent l="0" t="0" r="0" b="0"/>
+            <wp:docPr id="7" name="Picture 7"/>
             <wp:cNvGraphicFramePr>
               <a:graphicFrameLocks xmlns:a="http://schemas.openxmlformats.org/drawingml/2006/main" noChangeAspect="1"/>
             </wp:cNvGraphicFramePr>
@@ -1831,11 +1738,11 @@
               <a:graphicData uri="http://schemas.openxmlformats.org/drawingml/2006/picture">
                 <pic:pic xmlns:pic="http://schemas.openxmlformats.org/drawingml/2006/picture">
                   <pic:nvPicPr>
-                    <pic:cNvPr id="5" name="Screen Shot 2018-05-24 at 10.35.48 AM.png"/>
+                    <pic:cNvPr id="7" name="Screen Shot 2018-06-18 at 1.54.57 PM.png"/>
                     <pic:cNvPicPr/>
                   </pic:nvPicPr>
                   <pic:blipFill>
-                    <a:blip r:embed="rId12"/>
+                    <a:blip r:embed="rId10"/>
                     <a:stretch>
                       <a:fillRect/>
                     </a:stretch>
@@ -1843,7 +1750,7 @@
                   <pic:spPr>
                     <a:xfrm>
                       <a:off x="0" y="0"/>
-                      <a:ext cx="5486400" cy="3833495"/>
+                      <a:ext cx="5486400" cy="4699635"/>
                     </a:xfrm>
                     <a:prstGeom prst="rect">
                       <a:avLst/>
@@ -1859,6 +1766,14 @@
     <w:p>
       <w:pPr>
         <w:pStyle w:val="BodyText"/>
+        <w:keepNext/>
+      </w:pPr>
+      <w:bookmarkStart w:id="5" w:name="_GoBack"/>
+      <w:bookmarkEnd w:id="5"/>
+    </w:p>
+    <w:p>
+      <w:pPr>
+        <w:pStyle w:val="BodyText"/>
       </w:pPr>
       <w:r>
         <w:t>The following sections describe each function.</w:t>
@@ -1948,6 +1863,7 @@
         <w:pStyle w:val="Heading20"/>
       </w:pPr>
       <w:r>
+        <w:lastRenderedPageBreak/>
         <w:t>Utilities: Attachment Zip Extract</w:t>
       </w:r>
     </w:p>
@@ -2004,8 +1920,238 @@
         <w:pStyle w:val="Heading20"/>
       </w:pPr>
       <w:r>
+        <w:t>Utilities: Attachment to Base64</w:t>
+      </w:r>
+    </w:p>
+    <w:p>
+      <w:pPr>
+        <w:pStyle w:val="BodyText"/>
+      </w:pPr>
+      <w:r>
+        <w:t xml:space="preserve">This function reads a file attachment in the </w:t>
+      </w:r>
+      <w:proofErr w:type="gramStart"/>
+      <w:r>
+        <w:t>incident, and</w:t>
+      </w:r>
+      <w:proofErr w:type="gramEnd"/>
+      <w:r>
+        <w:t xml:space="preserve"> produces a base64-encoded string with the file attachment content.</w:t>
+      </w:r>
+      <w:r>
+        <w:t xml:space="preserve"> </w:t>
+      </w:r>
+      <w:r>
+        <w:t>This content can then be used in combination with other workflow functions to create an artifact, a new file attachment, or to analyze the contents using various tools.</w:t>
+      </w:r>
+    </w:p>
+    <w:p>
+      <w:pPr>
+        <w:pStyle w:val="Heading20"/>
+      </w:pPr>
+      <w:r>
+        <w:t>Utilities: Base64 to Artifact</w:t>
+      </w:r>
+    </w:p>
+    <w:p>
+      <w:pPr>
+        <w:pStyle w:val="BodyText"/>
+      </w:pPr>
+      <w:r>
+        <w:t xml:space="preserve">This function creates a new file </w:t>
+      </w:r>
+      <w:r>
+        <w:t>artifact</w:t>
+      </w:r>
+      <w:r>
+        <w:t xml:space="preserve"> in the incident, using the base64-encoded string that your workflow provides as input.</w:t>
+      </w:r>
+      <w:r>
+        <w:t xml:space="preserve"> </w:t>
+      </w:r>
+      <w:r>
+        <w:t>Other function inputs allow you to specify the artifact type (log f</w:t>
+      </w:r>
+      <w:r>
+        <w:t>ile, malware sample, and so on) and description.</w:t>
+      </w:r>
+    </w:p>
+    <w:p>
+      <w:pPr>
+        <w:pStyle w:val="Heading20"/>
+      </w:pPr>
+      <w:r>
+        <w:t>Utilities: Base64 to Attachment</w:t>
+      </w:r>
+    </w:p>
+    <w:p>
+      <w:pPr>
+        <w:pStyle w:val="BodyText"/>
+      </w:pPr>
+      <w:r>
+        <w:t>This function creates a new file attachment in the incident, using the base64-encoded string that your workflow provides as input.</w:t>
+      </w:r>
+    </w:p>
+    <w:p>
+      <w:pPr>
+        <w:pStyle w:val="Heading20"/>
+      </w:pPr>
+      <w:r>
+        <w:t>Utilities: Call REST API</w:t>
+      </w:r>
+    </w:p>
+    <w:p>
+      <w:pPr>
+        <w:pStyle w:val="BodyText"/>
+      </w:pPr>
+      <w:r>
+        <w:t>This function calls a REST web service. It supports the standard REST methods: GET, HEAD, POST, PUT, DELETE and OPTIONS.</w:t>
+      </w:r>
+    </w:p>
+    <w:p>
+      <w:pPr>
+        <w:pStyle w:val="BodyText"/>
+      </w:pPr>
+      <w:r>
+        <w:t>The function parameters determine the type of call, the URL, and optionally the headers and body.</w:t>
+      </w:r>
+      <w:r>
+        <w:t xml:space="preserve"> </w:t>
+      </w:r>
+      <w:r>
+        <w:t>The results include the text or structured (JSON) result from the web service, and additional information including the elapsed time.</w:t>
+      </w:r>
+    </w:p>
+    <w:p>
+      <w:pPr>
+        <w:pStyle w:val="Heading20"/>
+      </w:pPr>
+      <w:r>
+        <w:t>Utilities: Domain Distance</w:t>
+      </w:r>
+    </w:p>
+    <w:p>
+      <w:pPr>
+        <w:pStyle w:val="BodyText"/>
+      </w:pPr>
+      <w:r>
+        <w:t xml:space="preserve">This function calculates the </w:t>
+      </w:r>
+      <w:r>
+        <w:t xml:space="preserve">similarity between a suspicious domain name </w:t>
+      </w:r>
+      <w:r>
+        <w:t xml:space="preserve">(or other string) </w:t>
+      </w:r>
+      <w:r>
+        <w:t>and a li</w:t>
+      </w:r>
+      <w:r>
+        <w:t>st of valid reference domain names (such as a list of domains owned by your organization).</w:t>
+      </w:r>
+    </w:p>
+    <w:p>
+      <w:pPr>
+        <w:pStyle w:val="BodyText"/>
+      </w:pPr>
+      <w:r>
+        <w:t>The comparison takes account of confusable Unicode characters such as similar-looking Greek, Cyrillic and Latin letters.</w:t>
+      </w:r>
+      <w:r>
+        <w:t xml:space="preserve"> </w:t>
+      </w:r>
+      <w:r>
+        <w:t>It then measures the similarity using the “</w:t>
+      </w:r>
+      <w:proofErr w:type="spellStart"/>
+      <w:r>
+        <w:t>damerau</w:t>
+      </w:r>
+      <w:proofErr w:type="spellEnd"/>
+      <w:r>
+        <w:t xml:space="preserve"> </w:t>
+      </w:r>
+      <w:proofErr w:type="spellStart"/>
+      <w:r>
+        <w:t>levenshtein</w:t>
+      </w:r>
+      <w:proofErr w:type="spellEnd"/>
+      <w:r>
+        <w:t xml:space="preserve"> distance</w:t>
+      </w:r>
+      <w:r>
+        <w:t>”, which counts the number of changes required from one string to another.</w:t>
+      </w:r>
+      <w:r>
+        <w:t xml:space="preserve"> </w:t>
+      </w:r>
+      <w:r>
+        <w:t>Low distance results indicate a possible spoof attempt.</w:t>
+      </w:r>
+    </w:p>
+    <w:p>
+      <w:pPr>
+        <w:pStyle w:val="Heading20"/>
+      </w:pPr>
+      <w:r>
+        <w:t>Utilities: Email Parse</w:t>
+      </w:r>
+    </w:p>
+    <w:p>
+      <w:pPr>
+        <w:pStyle w:val="BodyText"/>
+      </w:pPr>
+      <w:r>
+        <w:t>This function e</w:t>
+      </w:r>
+      <w:r>
+        <w:t>xtract</w:t>
+      </w:r>
+      <w:r>
+        <w:t>s</w:t>
+      </w:r>
+      <w:r>
+        <w:t xml:space="preserve"> message headers and body parts from an email message </w:t>
+      </w:r>
+      <w:r>
+        <w:t>in EML format.</w:t>
+      </w:r>
+      <w:r>
+        <w:t xml:space="preserve"> </w:t>
+      </w:r>
+      <w:r>
+        <w:t>Provide the email message content as a base64-encoded string, for example the output from the “Attachment to Base64” function.</w:t>
+      </w:r>
+    </w:p>
+    <w:p>
+      <w:pPr>
+        <w:pStyle w:val="BodyText"/>
+      </w:pPr>
+      <w:r>
+        <w:t xml:space="preserve">The </w:t>
+      </w:r>
+      <w:r>
+        <w:t xml:space="preserve">results including </w:t>
+      </w:r>
+      <w:r>
+        <w:t xml:space="preserve">subject, sender and recipients, other headers, and other content can then be added to your incident as artifacts or </w:t>
+      </w:r>
+      <w:proofErr w:type="gramStart"/>
+      <w:r>
+        <w:t>notes, or</w:t>
+      </w:r>
+      <w:proofErr w:type="gramEnd"/>
+      <w:r>
+        <w:t xml:space="preserve"> used in other ways.</w:t>
+      </w:r>
+    </w:p>
+    <w:p>
+      <w:pPr>
+        <w:pStyle w:val="Heading20"/>
+      </w:pPr>
+      <w:r>
         <w:lastRenderedPageBreak/>
-        <w:t>Utilities: Attachment to Base64</w:t>
+        <w:t>Utilities: Expand URL</w:t>
       </w:r>
     </w:p>
     <w:p>
@@ -2013,301 +2159,49 @@
         <w:pStyle w:val="BodyText"/>
       </w:pPr>
       <w:r>
-        <w:t xml:space="preserve">This function reads a file attachment in the </w:t>
-      </w:r>
-      <w:proofErr w:type="gramStart"/>
-      <w:r>
-        <w:t>incident, and</w:t>
-      </w:r>
-      <w:proofErr w:type="gramEnd"/>
-      <w:r>
-        <w:t xml:space="preserve"> produces a base64-encoded string with the file attachment content.</w:t>
-      </w:r>
-      <w:r>
-        <w:t xml:space="preserve"> </w:t>
-      </w:r>
-      <w:r>
-        <w:t>This content can then be used in combination with other workflow functions to create an artifact, a new file attachment, or to analyze the contents using various tools.</w:t>
-      </w:r>
+        <w:t>This function takes any URL, particularly shortened URLs, and following the path redirects to its destination. The results return each URL which are added to a new artifact.</w:t>
+      </w:r>
+    </w:p>
+    <w:p>
+      <w:pPr>
+        <w:pStyle w:val="BodyText"/>
+      </w:pPr>
     </w:p>
     <w:p>
       <w:pPr>
         <w:pStyle w:val="Heading20"/>
       </w:pPr>
       <w:r>
-        <w:t>Utilities: Base64 to Artifact</w:t>
-      </w:r>
+        <w:t xml:space="preserve">Utilities: </w:t>
+      </w:r>
+      <w:proofErr w:type="spellStart"/>
+      <w:r>
+        <w:t>PDF</w:t>
+      </w:r>
+      <w:r>
+        <w:t>i</w:t>
+      </w:r>
+      <w:r>
+        <w:t>D</w:t>
+      </w:r>
+      <w:proofErr w:type="spellEnd"/>
     </w:p>
     <w:p>
       <w:pPr>
         <w:pStyle w:val="BodyText"/>
       </w:pPr>
       <w:r>
-        <w:t xml:space="preserve">This function creates a new file </w:t>
-      </w:r>
-      <w:r>
-        <w:t>artifact</w:t>
-      </w:r>
-      <w:r>
-        <w:t xml:space="preserve"> in the incident, using the base64-encoded string that your workflow provides as input.</w:t>
-      </w:r>
-      <w:r>
-        <w:t xml:space="preserve"> </w:t>
-      </w:r>
-      <w:r>
-        <w:t>Other function inputs allow you to specify the artifact type (log f</w:t>
-      </w:r>
-      <w:r>
-        <w:t>ile, malware sample, and so on) and description.</w:t>
-      </w:r>
-    </w:p>
-    <w:p>
-      <w:pPr>
-        <w:pStyle w:val="Heading20"/>
-      </w:pPr>
-      <w:r>
-        <w:t>Utilities: Base64 to Attachment</w:t>
-      </w:r>
-    </w:p>
-    <w:p>
-      <w:pPr>
-        <w:pStyle w:val="BodyText"/>
-      </w:pPr>
-      <w:r>
-        <w:t>This function creates a new file attachment in the incident, using the base64-encoded string that your workflow provides as input.</w:t>
-      </w:r>
-    </w:p>
-    <w:p>
-      <w:pPr>
-        <w:pStyle w:val="Heading20"/>
-      </w:pPr>
-      <w:r>
-        <w:t>Utilities: Binary to String List</w:t>
-      </w:r>
-    </w:p>
-    <w:p>
-      <w:pPr>
-        <w:pStyle w:val="BodyText"/>
-      </w:pPr>
-      <w:r>
-        <w:t>This function reads a binary file and returns a list of decoded obfuscated strings from the file. The input can be a binary file associated with an artifact or an attachment associated with an incident or task. The workflow creates a note containing the list of string</w:t>
-      </w:r>
-      <w:r>
-        <w:t>s</w:t>
-      </w:r>
-      <w:r>
-        <w:t xml:space="preserve"> and adds it to the incident or task.</w:t>
-      </w:r>
-    </w:p>
-    <w:p>
-      <w:pPr>
-        <w:pStyle w:val="Heading20"/>
-      </w:pPr>
-      <w:r>
-        <w:t>Utilities: Call REST API</w:t>
-      </w:r>
-    </w:p>
-    <w:p>
-      <w:pPr>
-        <w:pStyle w:val="BodyText"/>
-      </w:pPr>
-      <w:r>
-        <w:t>This function calls a REST web service. It supports the standard REST methods: GET, HEAD, POST, PUT, DELETE and OPTIONS.</w:t>
-      </w:r>
-    </w:p>
-    <w:p>
-      <w:pPr>
-        <w:pStyle w:val="BodyText"/>
-      </w:pPr>
-      <w:r>
-        <w:t>The function parameters determine the type of call, the URL, and optionally the headers and body.</w:t>
-      </w:r>
-      <w:r>
-        <w:t xml:space="preserve"> </w:t>
-      </w:r>
-      <w:r>
-        <w:t>The results include the text or structured (JSON) result from the web service, and additional information including the elapsed time.</w:t>
-      </w:r>
-    </w:p>
-    <w:p>
-      <w:pPr>
-        <w:pStyle w:val="Heading20"/>
-      </w:pPr>
-      <w:r>
-        <w:t>Utilities: Domain Distance</w:t>
-      </w:r>
-    </w:p>
-    <w:p>
-      <w:pPr>
-        <w:pStyle w:val="BodyText"/>
-      </w:pPr>
-      <w:r>
-        <w:t xml:space="preserve">This function calculates the </w:t>
-      </w:r>
-      <w:r>
-        <w:t xml:space="preserve">similarity between a suspicious domain name </w:t>
-      </w:r>
-      <w:r>
-        <w:t xml:space="preserve">(or other string) </w:t>
-      </w:r>
-      <w:r>
-        <w:t>and a li</w:t>
-      </w:r>
-      <w:r>
-        <w:t>st of valid reference domain names (such as a list of domains owned by your organization).</w:t>
-      </w:r>
-    </w:p>
-    <w:p>
-      <w:pPr>
-        <w:pStyle w:val="BodyText"/>
-      </w:pPr>
-      <w:r>
-        <w:t>The comparison takes account of confusable Unicode characters such as similar-looking Greek, Cyrillic and Latin letters.</w:t>
-      </w:r>
-      <w:r>
-        <w:t xml:space="preserve"> </w:t>
-      </w:r>
-      <w:r>
-        <w:t>It then measures the similarity using the “</w:t>
+        <w:t xml:space="preserve">Produces summary information about the structure of a PDF file, using Didier Stevens' </w:t>
       </w:r>
       <w:proofErr w:type="spellStart"/>
       <w:r>
-        <w:t>damerau</w:t>
+        <w:t>pdfid</w:t>
       </w:r>
       <w:proofErr w:type="spellEnd"/>
       <w:r>
-        <w:t xml:space="preserve"> </w:t>
-      </w:r>
-      <w:proofErr w:type="spellStart"/>
-      <w:r>
-        <w:t>levenshtein</w:t>
-      </w:r>
-      <w:proofErr w:type="spellEnd"/>
-      <w:r>
-        <w:t xml:space="preserve"> distance</w:t>
-      </w:r>
-      <w:r>
-        <w:t>”, which counts the number of changes required from one string to another.</w:t>
-      </w:r>
-      <w:r>
-        <w:t xml:space="preserve"> </w:t>
-      </w:r>
-      <w:r>
-        <w:t>Low distance results indicate a possible spoof attempt.</w:t>
-      </w:r>
-    </w:p>
-    <w:p>
-      <w:pPr>
-        <w:pStyle w:val="Heading20"/>
-      </w:pPr>
-      <w:r>
-        <w:t>Utilities: Email Parse</w:t>
-      </w:r>
-    </w:p>
-    <w:p>
-      <w:pPr>
-        <w:pStyle w:val="BodyText"/>
-      </w:pPr>
-      <w:r>
-        <w:t>This function e</w:t>
-      </w:r>
-      <w:r>
-        <w:t>xtract</w:t>
-      </w:r>
-      <w:r>
-        <w:t>s</w:t>
-      </w:r>
-      <w:r>
-        <w:t xml:space="preserve"> message headers and body parts from an email message </w:t>
-      </w:r>
-      <w:r>
-        <w:t>in EML format.</w:t>
-      </w:r>
-      <w:r>
-        <w:t xml:space="preserve"> </w:t>
-      </w:r>
-      <w:r>
-        <w:t>Provide the email message content as a base64-encoded string, for example the output from the “Attachment to Base64” function.</w:t>
-      </w:r>
-    </w:p>
-    <w:p>
-      <w:pPr>
-        <w:pStyle w:val="BodyText"/>
-      </w:pPr>
-      <w:r>
-        <w:t xml:space="preserve">The </w:t>
-      </w:r>
-      <w:r>
-        <w:t xml:space="preserve">results including </w:t>
-      </w:r>
-      <w:r>
-        <w:t xml:space="preserve">subject, sender and recipients, other headers, and other content can then be added to your incident as artifacts or </w:t>
-      </w:r>
-      <w:proofErr w:type="gramStart"/>
-      <w:r>
-        <w:t>notes, or</w:t>
-      </w:r>
-      <w:proofErr w:type="gramEnd"/>
-      <w:r>
-        <w:t xml:space="preserve"> used in other ways.</w:t>
-      </w:r>
-    </w:p>
-    <w:p>
-      <w:pPr>
-        <w:pStyle w:val="Heading20"/>
-      </w:pPr>
-      <w:r>
-        <w:t>Utilities: Expand URL</w:t>
-      </w:r>
-    </w:p>
-    <w:p>
-      <w:pPr>
-        <w:pStyle w:val="BodyText"/>
-      </w:pPr>
-      <w:r>
-        <w:t>This function takes any URL, particularly shortened URLs, and following the path redirects to its destination. The results return each URL which are added to a new artifact.</w:t>
-      </w:r>
-    </w:p>
-    <w:p>
-      <w:pPr>
-        <w:pStyle w:val="BodyText"/>
-      </w:pPr>
-    </w:p>
-    <w:p>
-      <w:pPr>
-        <w:pStyle w:val="Heading20"/>
-      </w:pPr>
-      <w:r>
-        <w:t xml:space="preserve">Utilities: </w:t>
-      </w:r>
-      <w:proofErr w:type="spellStart"/>
-      <w:r>
-        <w:t>PDF</w:t>
-      </w:r>
-      <w:r>
-        <w:t>i</w:t>
-      </w:r>
-      <w:r>
-        <w:t>D</w:t>
-      </w:r>
-      <w:proofErr w:type="spellEnd"/>
-    </w:p>
-    <w:p>
-      <w:pPr>
-        <w:pStyle w:val="BodyText"/>
-      </w:pPr>
-      <w:r>
-        <w:t xml:space="preserve">Produces summary information about the structure of a PDF file, using Didier Stevens' </w:t>
-      </w:r>
-      <w:proofErr w:type="spellStart"/>
-      <w:r>
-        <w:t>pdfid</w:t>
-      </w:r>
-      <w:proofErr w:type="spellEnd"/>
-      <w:r>
         <w:t xml:space="preserve"> (</w:t>
       </w:r>
-      <w:hyperlink r:id="rId13" w:history="1">
+      <w:hyperlink r:id="rId11" w:history="1">
         <w:r>
           <w:rPr>
             <w:rStyle w:val="Hyperlink"/>
@@ -2670,8 +2564,6 @@
       <w:pPr>
         <w:pStyle w:val="BodyText"/>
       </w:pPr>
-      <w:bookmarkStart w:id="5" w:name="_GoBack"/>
-      <w:bookmarkEnd w:id="5"/>
     </w:p>
     <w:p>
       <w:pPr>
@@ -2803,6 +2695,7 @@
           <w:iCs w:val="0"/>
           <w:color w:val="auto"/>
         </w:rPr>
+        <w:lastRenderedPageBreak/>
         <w:t>NOTE</w:t>
       </w:r>
       <w:r>
@@ -2856,7 +2749,6 @@
         <w:pStyle w:val="BodyText"/>
       </w:pPr>
       <w:r>
-        <w:lastRenderedPageBreak/>
         <w:t>Shell commands with more complex parameters can be configured according to your needs.</w:t>
       </w:r>
       <w:r>
@@ -3310,7 +3202,7 @@
       <w:r>
         <w:t xml:space="preserve">For additional support, contact </w:t>
       </w:r>
-      <w:hyperlink r:id="rId14">
+      <w:hyperlink r:id="rId12">
         <w:r>
           <w:rPr>
             <w:rStyle w:val="Hyperlink"/>
@@ -3337,12 +3229,12 @@
       </w:r>
     </w:p>
     <w:sectPr>
-      <w:headerReference w:type="even" r:id="rId15"/>
-      <w:headerReference w:type="default" r:id="rId16"/>
-      <w:footerReference w:type="even" r:id="rId17"/>
-      <w:footerReference w:type="default" r:id="rId18"/>
-      <w:headerReference w:type="first" r:id="rId19"/>
-      <w:footerReference w:type="first" r:id="rId20"/>
+      <w:headerReference w:type="even" r:id="rId13"/>
+      <w:headerReference w:type="default" r:id="rId14"/>
+      <w:footerReference w:type="even" r:id="rId15"/>
+      <w:footerReference w:type="default" r:id="rId16"/>
+      <w:headerReference w:type="first" r:id="rId17"/>
+      <w:footerReference w:type="first" r:id="rId18"/>
       <w:pgSz w:w="12240" w:h="15840"/>
       <w:pgMar w:top="1440" w:right="1800" w:bottom="1440" w:left="1800" w:header="720" w:footer="144" w:gutter="0"/>
       <w:pgNumType w:start="1"/>
@@ -7365,7 +7257,7 @@
 </file>
 
 <file path=customXml/itemProps1.xml><?xml version="1.0" encoding="utf-8"?>
-<ds:datastoreItem xmlns:ds="http://schemas.openxmlformats.org/officeDocument/2006/customXml" ds:itemID="{B976EDF8-2D46-8B4A-92F7-2993B1955DEB}">
+<ds:datastoreItem xmlns:ds="http://schemas.openxmlformats.org/officeDocument/2006/customXml" ds:itemID="{4FB9A149-5101-714D-95F9-481595630663}">
   <ds:schemaRefs>
     <ds:schemaRef ds:uri="http://schemas.openxmlformats.org/officeDocument/2006/bibliography"/>
   </ds:schemaRefs>

</xml_diff>

<commit_message>
INT-257 added serialization prior to passing dicrionary to resilient, updated the documentation with feedback from technical writer.
</commit_message>
<xml_diff>
--- a/fn_utilities/docs/Resilient Integration Utility Functions.docx
+++ b/fn_utilities/docs/Resilient Integration Utility Functions.docx
@@ -10,6 +10,9 @@
       </w:pPr>
       <w:bookmarkStart w:id="0" w:name="h.gjdgxs" w:colFirst="0" w:colLast="0"/>
       <w:bookmarkEnd w:id="0"/>
+      <w:r>
+        <w:t xml:space="preserve"> </w:t>
+      </w:r>
       <w:r>
         <w:rPr>
           <w:noProof/>
@@ -169,7 +172,7 @@
         <w:rPr>
           <w:color w:val="FF8300"/>
         </w:rPr>
-        <w:t>0</w:t>
+        <w:t>1</w:t>
       </w:r>
     </w:p>
     <w:p>
@@ -181,13 +184,19 @@
         <w:rPr>
           <w:rFonts w:ascii="Times New Roman" w:eastAsia="Times New Roman" w:hAnsi="Times New Roman" w:cs="Times New Roman"/>
         </w:rPr>
-        <w:t>Release Date: May</w:t>
+        <w:t xml:space="preserve">Release Date: </w:t>
       </w:r>
       <w:r>
         <w:rPr>
           <w:rFonts w:ascii="Times New Roman" w:eastAsia="Times New Roman" w:hAnsi="Times New Roman" w:cs="Times New Roman"/>
         </w:rPr>
-        <w:t xml:space="preserve"> 2018</w:t>
+        <w:t xml:space="preserve">June </w:t>
+      </w:r>
+      <w:r>
+        <w:rPr>
+          <w:rFonts w:ascii="Times New Roman" w:eastAsia="Times New Roman" w:hAnsi="Times New Roman" w:cs="Times New Roman"/>
+        </w:rPr>
+        <w:t>2018</w:t>
       </w:r>
     </w:p>
     <w:p>
@@ -374,18 +383,10 @@
         <w:t>. T</w:t>
       </w:r>
       <w:r>
-        <w:t xml:space="preserve">his can be any account that has the permission to view and modify administrator and customization </w:t>
-      </w:r>
-      <w:proofErr w:type="gramStart"/>
-      <w:r>
-        <w:t>settings</w:t>
-      </w:r>
-      <w:r>
-        <w:t>, and</w:t>
-      </w:r>
-      <w:proofErr w:type="gramEnd"/>
-      <w:r>
-        <w:t xml:space="preserve"> read and update incidents</w:t>
+        <w:t>his can be any account that has the permission to view and modify administrator and customization settings</w:t>
+      </w:r>
+      <w:r>
+        <w:t>, and read and update incidents</w:t>
       </w:r>
       <w:r>
         <w:t>. You need to know the account username and password.</w:t>
@@ -397,13 +398,31 @@
       </w:pPr>
       <w:bookmarkStart w:id="3" w:name="_Toc509305886"/>
       <w:r>
-        <w:t xml:space="preserve">You have access to the command line of the Resilient appliance, which hosts the Resilient platform; or to a separate integration server where you will deploy and run the functions code. If using a separate integration server, you must install Python version 2.7.10 or later, </w:t>
-      </w:r>
-      <w:r>
-        <w:t xml:space="preserve">or version 3.6 or later, </w:t>
-      </w:r>
-      <w:r>
-        <w:t>and “pip”. (The Resilient appliance is preconfigured with a suitable version of Python.)</w:t>
+        <w:t>You have access to the command line of the Resilient appliance, which hosts the Resilient platform; or to a separate integration server where you will deploy and run the functions code. If using a separate integration server, you must install Python version 2.7.</w:t>
+      </w:r>
+      <w:r>
+        <w:t>”</w:t>
+      </w:r>
+      <w:r>
+        <w:t>x</w:t>
+      </w:r>
+      <w:r>
+        <w:t>”</w:t>
+      </w:r>
+      <w:r>
+        <w:t xml:space="preserve">, where </w:t>
+      </w:r>
+      <w:r>
+        <w:t>“</w:t>
+      </w:r>
+      <w:r>
+        <w:t>x</w:t>
+      </w:r>
+      <w:r>
+        <w:t>”</w:t>
+      </w:r>
+      <w:r>
+        <w:t xml:space="preserve"> is 10 or later, and “pip”. (The Resilient appliance is preconfigured with a suitable version of Python.)</w:t>
       </w:r>
     </w:p>
     <w:p>
@@ -506,13 +525,8 @@
         <w:ind w:left="547"/>
         <w:contextualSpacing/>
       </w:pPr>
-      <w:proofErr w:type="spellStart"/>
-      <w:r>
-        <w:t>sudo</w:t>
-      </w:r>
-      <w:proofErr w:type="spellEnd"/>
-      <w:r>
-        <w:t xml:space="preserve"> pip install --upgrade pip</w:t>
+      <w:r>
+        <w:t>sudo pip install --upgrade pip</w:t>
       </w:r>
     </w:p>
     <w:p>
@@ -521,13 +535,8 @@
         <w:ind w:left="547"/>
         <w:contextualSpacing/>
       </w:pPr>
-      <w:proofErr w:type="spellStart"/>
-      <w:r>
-        <w:t>sudo</w:t>
-      </w:r>
-      <w:proofErr w:type="spellEnd"/>
-      <w:r>
-        <w:t xml:space="preserve"> pip install --upgrade </w:t>
+      <w:r>
+        <w:t xml:space="preserve">sudo pip install --upgrade </w:t>
       </w:r>
       <w:proofErr w:type="spellStart"/>
       <w:r>
@@ -541,13 +550,8 @@
         <w:ind w:left="547"/>
         <w:contextualSpacing/>
       </w:pPr>
-      <w:proofErr w:type="spellStart"/>
-      <w:r>
-        <w:t>sudo</w:t>
-      </w:r>
-      <w:proofErr w:type="spellEnd"/>
-      <w:r>
-        <w:t xml:space="preserve"> pip install </w:t>
+      <w:r>
+        <w:t xml:space="preserve">sudo pip install </w:t>
       </w:r>
       <w:r>
         <w:t xml:space="preserve">--upgrade </w:t>
@@ -574,6 +578,84 @@
           <w:color w:val="000000"/>
           <w:szCs w:val="20"/>
         </w:rPr>
+        <w:t>To use the utility function package, you must install a 3</w:t>
+      </w:r>
+      <w:r>
+        <w:rPr>
+          <w:rFonts w:cs="Arial"/>
+          <w:color w:val="000000"/>
+          <w:szCs w:val="20"/>
+          <w:vertAlign w:val="superscript"/>
+        </w:rPr>
+        <w:t>rd</w:t>
+      </w:r>
+      <w:r>
+        <w:rPr>
+          <w:rFonts w:cs="Arial"/>
+          <w:color w:val="000000"/>
+          <w:szCs w:val="20"/>
+        </w:rPr>
+        <w:t xml:space="preserve"> party package called floss:</w:t>
+      </w:r>
+    </w:p>
+    <w:p>
+      <w:pPr>
+        <w:pStyle w:val="Code0"/>
+        <w:ind w:left="547"/>
+        <w:contextualSpacing/>
+      </w:pPr>
+    </w:p>
+    <w:p>
+      <w:pPr>
+        <w:pStyle w:val="Code0"/>
+        <w:ind w:left="547"/>
+        <w:contextualSpacing/>
+      </w:pPr>
+      <w:r>
+        <w:t xml:space="preserve">pip install </w:t>
+      </w:r>
+      <w:hyperlink r:id="rId10" w:history="1">
+        <w:r>
+          <w:rPr>
+            <w:rStyle w:val="Hyperlink"/>
+          </w:rPr>
+          <w:t>https://github.com/williballenthin/vivisect/zipball/master</w:t>
+        </w:r>
+      </w:hyperlink>
+    </w:p>
+    <w:p>
+      <w:pPr>
+        <w:pStyle w:val="Code0"/>
+        <w:ind w:left="547"/>
+        <w:contextualSpacing/>
+      </w:pPr>
+      <w:r>
+        <w:t xml:space="preserve">pip install </w:t>
+      </w:r>
+      <w:hyperlink r:id="rId11" w:history="1">
+        <w:r>
+          <w:rPr>
+            <w:rStyle w:val="Hyperlink"/>
+          </w:rPr>
+          <w:t>https://github.com/fireeye/flare-floss/zipball/master</w:t>
+        </w:r>
+      </w:hyperlink>
+    </w:p>
+    <w:p>
+      <w:pPr>
+        <w:pStyle w:val="BodyText"/>
+        <w:rPr>
+          <w:rFonts w:cs="Arial"/>
+          <w:color w:val="000000"/>
+          <w:szCs w:val="20"/>
+        </w:rPr>
+      </w:pPr>
+      <w:r>
+        <w:rPr>
+          <w:rFonts w:cs="Arial"/>
+          <w:color w:val="000000"/>
+          <w:szCs w:val="20"/>
+        </w:rPr>
         <w:t>To install the package</w:t>
       </w:r>
       <w:r>
@@ -589,16 +671,11 @@
       <w:pPr>
         <w:pStyle w:val="Code0"/>
       </w:pPr>
-      <w:proofErr w:type="spellStart"/>
-      <w:r>
-        <w:t>sudo</w:t>
-      </w:r>
-      <w:proofErr w:type="spellEnd"/>
-      <w:r>
-        <w:t xml:space="preserve"> pip inst</w:t>
-      </w:r>
-      <w:r>
-        <w:t>all --upgrade fn_utilities-1.0.0</w:t>
+      <w:r>
+        <w:t>sudo pip inst</w:t>
+      </w:r>
+      <w:r>
+        <w:t>all --upgrade fn_utilities-1.0.1</w:t>
       </w:r>
       <w:r>
         <w:t>.zip</w:t>
@@ -688,23 +765,7 @@
           <w:rFonts w:cs="Arial"/>
           <w:color w:val="000000"/>
         </w:rPr>
-        <w:t xml:space="preserve">Using </w:t>
-      </w:r>
-      <w:proofErr w:type="spellStart"/>
-      <w:r>
-        <w:rPr>
-          <w:rFonts w:cs="Arial"/>
-          <w:color w:val="000000"/>
-        </w:rPr>
-        <w:t>sudo</w:t>
-      </w:r>
-      <w:proofErr w:type="spellEnd"/>
-      <w:r>
-        <w:rPr>
-          <w:rFonts w:cs="Arial"/>
-          <w:color w:val="000000"/>
-        </w:rPr>
-        <w:t>, become the integration user.</w:t>
+        <w:t>Using sudo, become the integration user.</w:t>
       </w:r>
       <w:r>
         <w:rPr>
@@ -944,15 +1005,7 @@
         <w:pStyle w:val="BodyText"/>
       </w:pPr>
       <w:r>
-        <w:t xml:space="preserve">The package contains function definitions that you can use in </w:t>
-      </w:r>
-      <w:proofErr w:type="gramStart"/>
-      <w:r>
-        <w:t>workflows, and</w:t>
-      </w:r>
-      <w:proofErr w:type="gramEnd"/>
-      <w:r>
-        <w:t xml:space="preserve"> includes example workflows and rules</w:t>
+        <w:t>The package contains function definitions that you can use in workflows, and includes example workflows and rules</w:t>
       </w:r>
       <w:r>
         <w:t xml:space="preserve"> that show how to use these functions.</w:t>
@@ -1150,7 +1203,49 @@
           <w:rFonts w:cs="Arial"/>
           <w:color w:val="000000"/>
         </w:rPr>
-        <w:t xml:space="preserve">On a Red Hat appliance, this is done using a </w:t>
+        <w:t>On a Red Hat appliance, this is done using a system</w:t>
+      </w:r>
+      <w:r>
+        <w:rPr>
+          <w:rFonts w:cs="Arial"/>
+          <w:color w:val="000000"/>
+        </w:rPr>
+        <w:t>d unit</w:t>
+      </w:r>
+      <w:r>
+        <w:rPr>
+          <w:rFonts w:cs="Arial"/>
+          <w:color w:val="000000"/>
+        </w:rPr>
+        <w:t xml:space="preserve"> </w:t>
+      </w:r>
+      <w:r>
+        <w:rPr>
+          <w:rFonts w:cs="Arial"/>
+          <w:color w:val="000000"/>
+        </w:rPr>
+        <w:t xml:space="preserve">file such as the one below. You may need to </w:t>
+      </w:r>
+      <w:r>
+        <w:rPr>
+          <w:rFonts w:cs="Arial"/>
+          <w:color w:val="000000"/>
+        </w:rPr>
+        <w:t>change</w:t>
+      </w:r>
+      <w:r>
+        <w:rPr>
+          <w:rFonts w:cs="Arial"/>
+          <w:color w:val="000000"/>
+        </w:rPr>
+        <w:t xml:space="preserve"> the paths to your </w:t>
+      </w:r>
+      <w:r>
+        <w:rPr>
+          <w:rFonts w:cs="Arial"/>
+          <w:color w:val="000000"/>
+        </w:rPr>
+        <w:t xml:space="preserve">working directory and </w:t>
       </w:r>
       <w:proofErr w:type="spellStart"/>
       <w:r>
@@ -1158,14 +1253,7 @@
           <w:rFonts w:cs="Arial"/>
           <w:color w:val="000000"/>
         </w:rPr>
-        <w:t>system</w:t>
-      </w:r>
-      <w:r>
-        <w:rPr>
-          <w:rFonts w:cs="Arial"/>
-          <w:color w:val="000000"/>
-        </w:rPr>
-        <w:t>d</w:t>
+        <w:t>app.config</w:t>
       </w:r>
       <w:proofErr w:type="spellEnd"/>
       <w:r>
@@ -1173,85 +1261,29 @@
           <w:rFonts w:cs="Arial"/>
           <w:color w:val="000000"/>
         </w:rPr>
-        <w:t xml:space="preserve"> unit</w:t>
-      </w:r>
-      <w:r>
-        <w:rPr>
-          <w:rFonts w:cs="Arial"/>
-          <w:color w:val="000000"/>
-        </w:rPr>
-        <w:t xml:space="preserve"> </w:t>
-      </w:r>
-      <w:r>
-        <w:rPr>
-          <w:rFonts w:cs="Arial"/>
-          <w:color w:val="000000"/>
-        </w:rPr>
-        <w:t xml:space="preserve">file such as the one below. You may need to </w:t>
-      </w:r>
-      <w:r>
-        <w:rPr>
-          <w:rFonts w:cs="Arial"/>
-          <w:color w:val="000000"/>
-        </w:rPr>
-        <w:t>change</w:t>
-      </w:r>
-      <w:r>
-        <w:rPr>
-          <w:rFonts w:cs="Arial"/>
-          <w:color w:val="000000"/>
-        </w:rPr>
-        <w:t xml:space="preserve"> the paths to your </w:t>
-      </w:r>
-      <w:r>
-        <w:rPr>
-          <w:rFonts w:cs="Arial"/>
-          <w:color w:val="000000"/>
-        </w:rPr>
-        <w:t xml:space="preserve">working directory and </w:t>
+        <w:t>.</w:t>
+      </w:r>
+    </w:p>
+    <w:p>
+      <w:pPr>
+        <w:pStyle w:val="BodyText"/>
+        <w:rPr>
+          <w:rFonts w:cs="Arial"/>
+          <w:color w:val="000000"/>
+        </w:rPr>
+      </w:pPr>
+      <w:r>
+        <w:rPr>
+          <w:rFonts w:cs="Arial"/>
+          <w:color w:val="000000"/>
+        </w:rPr>
+        <w:t>The unit file should be named ‘</w:t>
       </w:r>
       <w:proofErr w:type="spellStart"/>
       <w:r>
-        <w:rPr>
-          <w:rFonts w:cs="Arial"/>
-          <w:color w:val="000000"/>
-        </w:rPr>
-        <w:t>app.config</w:t>
+        <w:t>resilient_circuits.service</w:t>
       </w:r>
       <w:proofErr w:type="spellEnd"/>
-      <w:r>
-        <w:rPr>
-          <w:rFonts w:cs="Arial"/>
-          <w:color w:val="000000"/>
-        </w:rPr>
-        <w:t>.</w:t>
-      </w:r>
-    </w:p>
-    <w:p>
-      <w:pPr>
-        <w:pStyle w:val="BodyText"/>
-        <w:rPr>
-          <w:rFonts w:cs="Arial"/>
-          <w:color w:val="000000"/>
-        </w:rPr>
-      </w:pPr>
-      <w:r>
-        <w:rPr>
-          <w:rFonts w:cs="Arial"/>
-          <w:color w:val="000000"/>
-        </w:rPr>
-        <w:t>The unit file should be named ‘</w:t>
-      </w:r>
-      <w:proofErr w:type="spellStart"/>
-      <w:r>
-        <w:t>resilient_</w:t>
-      </w:r>
-      <w:proofErr w:type="gramStart"/>
-      <w:r>
-        <w:t>circuits.service</w:t>
-      </w:r>
-      <w:proofErr w:type="spellEnd"/>
-      <w:proofErr w:type="gramEnd"/>
       <w:r>
         <w:rPr>
           <w:rFonts w:cs="Arial"/>
@@ -1458,12 +1490,10 @@
         <w:t>=multi-</w:t>
       </w:r>
       <w:proofErr w:type="spellStart"/>
-      <w:proofErr w:type="gramStart"/>
       <w:r>
         <w:t>user.target</w:t>
       </w:r>
       <w:proofErr w:type="spellEnd"/>
-      <w:proofErr w:type="gramEnd"/>
     </w:p>
     <w:p>
       <w:pPr>
@@ -1536,140 +1566,71 @@
           <w:rFonts w:cs="Arial"/>
           <w:color w:val="000000"/>
         </w:rPr>
-        <w:t xml:space="preserve"> Use the </w:t>
-      </w:r>
+        <w:t xml:space="preserve"> Use the systemctl command to manually start, stop, restart and return status on the service:</w:t>
+      </w:r>
+    </w:p>
+    <w:p>
+      <w:pPr>
+        <w:pStyle w:val="Code0"/>
+      </w:pPr>
       <w:proofErr w:type="spellStart"/>
       <w:r>
-        <w:rPr>
-          <w:rFonts w:cs="Arial"/>
-          <w:color w:val="000000"/>
-        </w:rPr>
+        <w:t>sudo</w:t>
+      </w:r>
+      <w:proofErr w:type="spellEnd"/>
+      <w:r>
+        <w:t xml:space="preserve"> </w:t>
+      </w:r>
+      <w:proofErr w:type="spellStart"/>
+      <w:r>
         <w:t>systemctl</w:t>
       </w:r>
       <w:proofErr w:type="spellEnd"/>
       <w:r>
-        <w:rPr>
-          <w:rFonts w:cs="Arial"/>
-          <w:color w:val="000000"/>
-        </w:rPr>
-        <w:t xml:space="preserve"> command to manually start, stop, restart and return status on the service:</w:t>
+        <w:t xml:space="preserve"> </w:t>
+      </w:r>
+      <w:proofErr w:type="spellStart"/>
+      <w:r>
+        <w:t>resilient_circuits</w:t>
+      </w:r>
+      <w:proofErr w:type="spellEnd"/>
+      <w:r>
+        <w:t xml:space="preserve"> [</w:t>
+      </w:r>
+      <w:proofErr w:type="spellStart"/>
+      <w:r>
+        <w:t>start|stop|restart|status</w:t>
+      </w:r>
+      <w:proofErr w:type="spellEnd"/>
+      <w:r>
+        <w:t>]</w:t>
+      </w:r>
+    </w:p>
+    <w:p>
+      <w:pPr>
+        <w:pStyle w:val="BodyText"/>
+        <w:rPr>
+          <w:rFonts w:cs="Arial"/>
+          <w:color w:val="000000"/>
+        </w:rPr>
+      </w:pPr>
+      <w:r>
+        <w:rPr>
+          <w:rFonts w:cs="Arial"/>
+          <w:color w:val="000000"/>
+        </w:rPr>
+        <w:t>Log files for systemd and the resilient-circuits service can be viewed through the journalctl command:</w:t>
       </w:r>
     </w:p>
     <w:p>
       <w:pPr>
         <w:pStyle w:val="Code0"/>
       </w:pPr>
-      <w:proofErr w:type="spellStart"/>
-      <w:r>
-        <w:t>sudo</w:t>
-      </w:r>
-      <w:proofErr w:type="spellEnd"/>
-      <w:r>
-        <w:t xml:space="preserve"> </w:t>
-      </w:r>
-      <w:proofErr w:type="spellStart"/>
-      <w:r>
-        <w:t>systemctl</w:t>
-      </w:r>
-      <w:proofErr w:type="spellEnd"/>
-      <w:r>
-        <w:t xml:space="preserve"> </w:t>
-      </w:r>
-      <w:proofErr w:type="spellStart"/>
-      <w:r>
-        <w:t>resilient_circuits</w:t>
-      </w:r>
-      <w:proofErr w:type="spellEnd"/>
-      <w:r>
-        <w:t xml:space="preserve"> [</w:t>
-      </w:r>
-      <w:proofErr w:type="spellStart"/>
-      <w:r>
-        <w:t>start|stop|restart|status</w:t>
-      </w:r>
-      <w:proofErr w:type="spellEnd"/>
-      <w:r>
-        <w:t>]</w:t>
-      </w:r>
-    </w:p>
-    <w:p>
-      <w:pPr>
-        <w:pStyle w:val="BodyText"/>
-        <w:rPr>
-          <w:rFonts w:cs="Arial"/>
-          <w:color w:val="000000"/>
-        </w:rPr>
-      </w:pPr>
-      <w:r>
-        <w:rPr>
-          <w:rFonts w:cs="Arial"/>
-          <w:color w:val="000000"/>
-        </w:rPr>
-        <w:t xml:space="preserve">Log files for </w:t>
-      </w:r>
-      <w:proofErr w:type="spellStart"/>
-      <w:r>
-        <w:rPr>
-          <w:rFonts w:cs="Arial"/>
-          <w:color w:val="000000"/>
-        </w:rPr>
-        <w:t>systemd</w:t>
-      </w:r>
-      <w:proofErr w:type="spellEnd"/>
-      <w:r>
-        <w:rPr>
-          <w:rFonts w:cs="Arial"/>
-          <w:color w:val="000000"/>
-        </w:rPr>
-        <w:t xml:space="preserve"> and the resilient-circuits service can be viewed through the </w:t>
-      </w:r>
-      <w:proofErr w:type="spellStart"/>
-      <w:r>
-        <w:rPr>
-          <w:rFonts w:cs="Arial"/>
-          <w:color w:val="000000"/>
-        </w:rPr>
-        <w:t>journalctl</w:t>
-      </w:r>
-      <w:proofErr w:type="spellEnd"/>
-      <w:r>
-        <w:rPr>
-          <w:rFonts w:cs="Arial"/>
-          <w:color w:val="000000"/>
-        </w:rPr>
-        <w:t xml:space="preserve"> command:</w:t>
-      </w:r>
-    </w:p>
-    <w:p>
-      <w:pPr>
-        <w:pStyle w:val="Code0"/>
-      </w:pPr>
-      <w:proofErr w:type="spellStart"/>
-      <w:r>
-        <w:t>sudo</w:t>
-      </w:r>
-      <w:proofErr w:type="spellEnd"/>
-      <w:r>
-        <w:t xml:space="preserve"> </w:t>
-      </w:r>
-      <w:proofErr w:type="spellStart"/>
-      <w:r>
-        <w:t>journalct</w:t>
-      </w:r>
-      <w:r>
-        <w:t>l</w:t>
-      </w:r>
-      <w:proofErr w:type="spellEnd"/>
-      <w:r>
-        <w:t xml:space="preserve"> -u </w:t>
-      </w:r>
-      <w:proofErr w:type="spellStart"/>
-      <w:r>
-        <w:t>resilient_circuits</w:t>
-      </w:r>
-      <w:proofErr w:type="spellEnd"/>
-      <w:r>
-        <w:t xml:space="preserve"> --since "</w:t>
+      <w:r>
+        <w:t>sudo journalct</w:t>
+      </w:r>
+      <w:r>
+        <w:t>l -u resilient_circuits --since "</w:t>
       </w:r>
       <w:r>
         <w:t>2 hours ag</w:t>
@@ -1711,10 +1672,12 @@
         <w:t xml:space="preserve"> </w:t>
       </w:r>
       <w:r>
-        <w:t>The package also includes example workflows and rules that show how the functions can be used. You can copy and modify these workflows and rules for your own needs.</w:t>
-      </w:r>
-      <w:r>
-        <w:t xml:space="preserve"> </w:t>
+        <w:t>The pa</w:t>
+      </w:r>
+      <w:bookmarkStart w:id="5" w:name="_GoBack"/>
+      <w:bookmarkEnd w:id="5"/>
+      <w:r>
+        <w:t>ckage also includes example workflows and rules that show how the functions can be used. You can copy and modify these workflows and rules for your own needs.</w:t>
       </w:r>
     </w:p>
     <w:p>
@@ -1727,10 +1690,10 @@
           <w:noProof/>
         </w:rPr>
         <w:drawing>
-          <wp:inline distT="0" distB="0" distL="0" distR="0" wp14:anchorId="2A019B79" wp14:editId="1CE68727">
-            <wp:extent cx="5486400" cy="4699635"/>
-            <wp:effectExtent l="0" t="0" r="0" b="0"/>
-            <wp:docPr id="7" name="Picture 7"/>
+          <wp:inline distT="0" distB="0" distL="0" distR="0" wp14:anchorId="6451A35C" wp14:editId="696D7996">
+            <wp:extent cx="5815584" cy="3511296"/>
+            <wp:effectExtent l="50800" t="12700" r="52070" b="83185"/>
+            <wp:docPr id="5" name="Picture 5"/>
             <wp:cNvGraphicFramePr>
               <a:graphicFrameLocks xmlns:a="http://schemas.openxmlformats.org/drawingml/2006/main" noChangeAspect="1"/>
             </wp:cNvGraphicFramePr>
@@ -1738,11 +1701,11 @@
               <a:graphicData uri="http://schemas.openxmlformats.org/drawingml/2006/picture">
                 <pic:pic xmlns:pic="http://schemas.openxmlformats.org/drawingml/2006/picture">
                   <pic:nvPicPr>
-                    <pic:cNvPr id="7" name="Screen Shot 2018-06-18 at 1.54.57 PM.png"/>
+                    <pic:cNvPr id="5" name="Screen Shot 2018-05-24 at 10.35.48 AM.png"/>
                     <pic:cNvPicPr/>
                   </pic:nvPicPr>
                   <pic:blipFill>
-                    <a:blip r:embed="rId10"/>
+                    <a:blip r:embed="rId12"/>
                     <a:stretch>
                       <a:fillRect/>
                     </a:stretch>
@@ -1750,11 +1713,18 @@
                   <pic:spPr>
                     <a:xfrm>
                       <a:off x="0" y="0"/>
-                      <a:ext cx="5486400" cy="4699635"/>
+                      <a:ext cx="5815584" cy="3511296"/>
                     </a:xfrm>
                     <a:prstGeom prst="rect">
                       <a:avLst/>
                     </a:prstGeom>
+                    <a:effectLst>
+                      <a:outerShdw blurRad="50800" dist="38100" dir="5400000" algn="t" rotWithShape="0">
+                        <a:prstClr val="black">
+                          <a:alpha val="40000"/>
+                        </a:prstClr>
+                      </a:outerShdw>
+                    </a:effectLst>
                   </pic:spPr>
                 </pic:pic>
               </a:graphicData>
@@ -1766,15 +1736,52 @@
     <w:p>
       <w:pPr>
         <w:pStyle w:val="BodyText"/>
-        <w:keepNext/>
-      </w:pPr>
+      </w:pPr>
+      <w:r>
+        <w:t>The following sections describe each function.</w:t>
+      </w:r>
+    </w:p>
+    <w:p>
+      <w:pPr>
+        <w:pStyle w:val="Heading20"/>
+      </w:pPr>
+      <w:r>
+        <w:t>Utilities: Attachment Hash</w:t>
+      </w:r>
     </w:p>
     <w:p>
       <w:pPr>
         <w:pStyle w:val="BodyText"/>
       </w:pPr>
       <w:r>
-        <w:t>The following sections describe each function.</w:t>
+        <w:t xml:space="preserve">This function produces hashes of a </w:t>
+      </w:r>
+      <w:r>
+        <w:t>file attached to an incident.</w:t>
+      </w:r>
+      <w:r>
+        <w:t xml:space="preserve"> </w:t>
+      </w:r>
+      <w:r>
+        <w:t xml:space="preserve">Provide the incident </w:t>
+      </w:r>
+      <w:r>
+        <w:t xml:space="preserve">ID </w:t>
+      </w:r>
+      <w:r>
+        <w:t xml:space="preserve">and attachment </w:t>
+      </w:r>
+      <w:r>
+        <w:t>ID</w:t>
+      </w:r>
+      <w:r>
+        <w:t xml:space="preserve"> as input, and the output includes md5, sha1, sha256 and other hashes of the file content.</w:t>
+      </w:r>
+      <w:r>
+        <w:t xml:space="preserve"> </w:t>
+      </w:r>
+      <w:r>
+        <w:t>Those hashes can then be used as artifacts or in other parts of your workflows.</w:t>
       </w:r>
     </w:p>
     <w:p>
@@ -1782,7 +1789,7 @@
         <w:pStyle w:val="Heading20"/>
       </w:pPr>
       <w:r>
-        <w:t>Utilities: Attachment Hash</w:t>
+        <w:t>Utilities: Attachment Zip List</w:t>
       </w:r>
     </w:p>
     <w:p>
@@ -1790,34 +1797,19 @@
         <w:pStyle w:val="BodyText"/>
       </w:pPr>
       <w:r>
-        <w:t xml:space="preserve">This function produces hashes of a </w:t>
-      </w:r>
-      <w:r>
-        <w:t>file attached to an incident.</w:t>
+        <w:t>This function reads a ZIP file attached to an incident, and produces lists of the zip file contents.</w:t>
       </w:r>
       <w:r>
         <w:t xml:space="preserve"> </w:t>
       </w:r>
       <w:r>
-        <w:t xml:space="preserve">Provide the incident </w:t>
-      </w:r>
-      <w:r>
-        <w:t xml:space="preserve">ID </w:t>
-      </w:r>
-      <w:r>
-        <w:t xml:space="preserve">and attachment </w:t>
-      </w:r>
-      <w:r>
-        <w:t>ID</w:t>
-      </w:r>
-      <w:r>
-        <w:t xml:space="preserve"> as input, and the output includes md5, sha1, sha256 and other hashes of the file content.</w:t>
+        <w:t>A first list contains the file paths.</w:t>
       </w:r>
       <w:r>
         <w:t xml:space="preserve"> </w:t>
       </w:r>
       <w:r>
-        <w:t>Those hashes can then be used as artifacts or in other parts of your workflows.</w:t>
+        <w:t>A second list contains detailed information about each file including its path, size, and other attributes.</w:t>
       </w:r>
     </w:p>
     <w:p>
@@ -1825,7 +1817,7 @@
         <w:pStyle w:val="Heading20"/>
       </w:pPr>
       <w:r>
-        <w:t>Utilities: Attachment Zip List</w:t>
+        <w:t>Utilities: Attachment Zip Extract</w:t>
       </w:r>
     </w:p>
     <w:p>
@@ -1833,365 +1825,342 @@
         <w:pStyle w:val="BodyText"/>
       </w:pPr>
       <w:r>
-        <w:t xml:space="preserve">This function reads a ZIP file attached to an </w:t>
+        <w:t>This function reads a ZIP file attached to an incident, and extracts one of the files.</w:t>
+      </w:r>
+      <w:r>
+        <w:t xml:space="preserve"> </w:t>
+      </w:r>
+      <w:r>
+        <w:t>Provide the file path as input</w:t>
+      </w:r>
+      <w:r>
+        <w:t xml:space="preserve"> to the function</w:t>
+      </w:r>
+      <w:r>
+        <w:t>.</w:t>
+      </w:r>
+      <w:r>
+        <w:t xml:space="preserve"> </w:t>
+      </w:r>
+      <w:r>
+        <w:t>For flexibility, the file contents are not directly attached to the incident, but are returned to your workflow as a base64-encoded string.</w:t>
+      </w:r>
+      <w:r>
+        <w:t xml:space="preserve"> </w:t>
+      </w:r>
+      <w:r>
+        <w:t>That string can then be used as input to subsequent functions that might write it as a file attachment, as a malware sample artifact, or in other ways.</w:t>
+      </w:r>
+    </w:p>
+    <w:p>
+      <w:pPr>
+        <w:pStyle w:val="Heading20"/>
+      </w:pPr>
+      <w:r>
+        <w:lastRenderedPageBreak/>
+        <w:t>Utilities: Attachment to Base64</w:t>
+      </w:r>
+    </w:p>
+    <w:p>
+      <w:pPr>
+        <w:pStyle w:val="BodyText"/>
+      </w:pPr>
+      <w:r>
+        <w:t>This function reads a file attachment in the incident, and produces a base64-encoded string with the file attachment content.</w:t>
+      </w:r>
+      <w:r>
+        <w:t xml:space="preserve"> </w:t>
+      </w:r>
+      <w:r>
+        <w:t>This content can then be used in combination with other workflow functions to create an artifact, a new file attachment, or to analyze the contents using various tools.</w:t>
+      </w:r>
+    </w:p>
+    <w:p>
+      <w:pPr>
+        <w:pStyle w:val="Heading20"/>
+      </w:pPr>
+      <w:r>
+        <w:t>Utilities: Base64 to Artifact</w:t>
+      </w:r>
+    </w:p>
+    <w:p>
+      <w:pPr>
+        <w:pStyle w:val="BodyText"/>
+      </w:pPr>
+      <w:r>
+        <w:t xml:space="preserve">This function creates a new file </w:t>
+      </w:r>
+      <w:r>
+        <w:t>artifact</w:t>
+      </w:r>
+      <w:r>
+        <w:t xml:space="preserve"> in the incident, using the base64-encoded string that your workflow provides as input.</w:t>
+      </w:r>
+      <w:r>
+        <w:t xml:space="preserve"> </w:t>
+      </w:r>
+      <w:r>
+        <w:t>Other function inputs allow you to specify the artifact type (log f</w:t>
+      </w:r>
+      <w:r>
+        <w:t>ile, malware sample, and so on) and description.</w:t>
+      </w:r>
+    </w:p>
+    <w:p>
+      <w:pPr>
+        <w:pStyle w:val="Heading20"/>
+      </w:pPr>
+      <w:r>
+        <w:t>Utilities: Base64 to Attachment</w:t>
+      </w:r>
+    </w:p>
+    <w:p>
+      <w:pPr>
+        <w:pStyle w:val="BodyText"/>
+      </w:pPr>
+      <w:r>
+        <w:t>This function creates a new file attachment in the incident, using the base64-encoded string that your workflow provides as input.</w:t>
+      </w:r>
+    </w:p>
+    <w:p>
+      <w:pPr>
+        <w:pStyle w:val="Heading20"/>
+      </w:pPr>
+      <w:r>
+        <w:t>Utilities: Call REST API</w:t>
+      </w:r>
+    </w:p>
+    <w:p>
+      <w:pPr>
+        <w:pStyle w:val="BodyText"/>
+      </w:pPr>
+      <w:r>
+        <w:t>This function calls a REST web service. It supports the standard REST methods: GET, HEAD, POST, PUT, DELETE and OPTIONS.</w:t>
+      </w:r>
+    </w:p>
+    <w:p>
+      <w:pPr>
+        <w:pStyle w:val="BodyText"/>
+      </w:pPr>
+      <w:r>
+        <w:t>The function parameters determine the type of call, the URL, and optionally the headers and body.</w:t>
+      </w:r>
+      <w:r>
+        <w:t xml:space="preserve"> </w:t>
+      </w:r>
+      <w:r>
+        <w:t>The results include the text or structured (JSON) result from the web service, and additional information including the elapsed time.</w:t>
+      </w:r>
+    </w:p>
+    <w:p>
+      <w:pPr>
+        <w:pStyle w:val="Heading20"/>
+      </w:pPr>
+      <w:r>
+        <w:t>Utilities: Domain Distance</w:t>
+      </w:r>
+    </w:p>
+    <w:p>
+      <w:pPr>
+        <w:pStyle w:val="BodyText"/>
+      </w:pPr>
+      <w:r>
+        <w:t xml:space="preserve">This function calculates the </w:t>
+      </w:r>
+      <w:r>
+        <w:t xml:space="preserve">similarity between a suspicious domain name </w:t>
+      </w:r>
+      <w:r>
+        <w:t xml:space="preserve">(or other string) </w:t>
+      </w:r>
+      <w:r>
+        <w:t>and a li</w:t>
+      </w:r>
+      <w:r>
+        <w:t>st of valid reference domain names (such as a list of domains owned by your organization).</w:t>
+      </w:r>
+    </w:p>
+    <w:p>
+      <w:pPr>
+        <w:pStyle w:val="BodyText"/>
+      </w:pPr>
+      <w:r>
+        <w:t>The comparison takes account of confusable Unicode characters such as similar-looking Greek, Cyrillic and Latin letters.</w:t>
+      </w:r>
+      <w:r>
+        <w:t xml:space="preserve"> </w:t>
+      </w:r>
+      <w:r>
+        <w:t>It then measures the similarity using the “</w:t>
+      </w:r>
+      <w:proofErr w:type="spellStart"/>
+      <w:r>
+        <w:t>damerau</w:t>
+      </w:r>
+      <w:proofErr w:type="spellEnd"/>
+      <w:r>
+        <w:t xml:space="preserve"> </w:t>
+      </w:r>
+      <w:proofErr w:type="spellStart"/>
+      <w:r>
+        <w:t>levenshtein</w:t>
+      </w:r>
+      <w:proofErr w:type="spellEnd"/>
+      <w:r>
+        <w:t xml:space="preserve"> distance</w:t>
+      </w:r>
+      <w:r>
+        <w:t>”, which counts the number of changes required from one string to another.</w:t>
+      </w:r>
+      <w:r>
+        <w:t xml:space="preserve"> </w:t>
+      </w:r>
+      <w:r>
+        <w:t>Low distance results indicate a possible spoof attempt.</w:t>
+      </w:r>
+    </w:p>
+    <w:p>
+      <w:pPr>
+        <w:pStyle w:val="Heading20"/>
+      </w:pPr>
+      <w:r>
+        <w:t>Utilities: Email Parse</w:t>
+      </w:r>
+    </w:p>
+    <w:p>
+      <w:pPr>
+        <w:pStyle w:val="BodyText"/>
+      </w:pPr>
+      <w:r>
+        <w:t>This function e</w:t>
+      </w:r>
+      <w:r>
+        <w:t>xtract</w:t>
+      </w:r>
+      <w:r>
+        <w:t>s</w:t>
+      </w:r>
+      <w:r>
+        <w:t xml:space="preserve"> message headers and body parts from an email message </w:t>
+      </w:r>
+      <w:r>
+        <w:t>in EML format.</w:t>
+      </w:r>
+      <w:r>
+        <w:t xml:space="preserve"> </w:t>
+      </w:r>
+      <w:r>
+        <w:t>Provide the email message content as a base64-encoded string, for example the output from the “Attachment to Base64” function.</w:t>
+      </w:r>
+    </w:p>
+    <w:p>
+      <w:pPr>
+        <w:pStyle w:val="BodyText"/>
+      </w:pPr>
+      <w:r>
+        <w:t xml:space="preserve">The </w:t>
+      </w:r>
+      <w:r>
+        <w:t xml:space="preserve">results including </w:t>
+      </w:r>
+      <w:r>
+        <w:t>subject, sender and recipients, other headers, and other content can then be added to your incident as artifacts or notes, or used in other ways.</w:t>
+      </w:r>
+    </w:p>
+    <w:p>
+      <w:pPr>
+        <w:pStyle w:val="Heading20"/>
+      </w:pPr>
+      <w:r>
+        <w:t>Utilities: Expand URL</w:t>
+      </w:r>
+    </w:p>
+    <w:p>
+      <w:pPr>
+        <w:pStyle w:val="BodyText"/>
+      </w:pPr>
+      <w:r>
+        <w:t>This function takes any URL, particularly shortened URLs, and following the path redirects to its destination. The results return each URL which are added to a new artifact.</w:t>
+      </w:r>
+    </w:p>
+    <w:p>
+      <w:pPr>
+        <w:pStyle w:val="Heading20"/>
+      </w:pPr>
+      <w:r>
+        <w:lastRenderedPageBreak/>
+        <w:t>Utilities: Extract Excel Query</w:t>
+      </w:r>
+    </w:p>
+    <w:p>
+      <w:pPr>
+        <w:pStyle w:val="BodyText"/>
+      </w:pPr>
+      <w:r>
+        <w:t>This function takes in</w:t>
+      </w:r>
+      <w:r>
+        <w:t xml:space="preserve"> three inputs to specify the attachment and</w:t>
+      </w:r>
+      <w:r>
+        <w:t xml:space="preserve"> two strings – one listing Excel style ranges (</w:t>
+      </w:r>
+      <w:r>
+        <w:t xml:space="preserve">such as </w:t>
+      </w:r>
+      <w:r>
+        <w:t>“Example Sheet</w:t>
       </w:r>
       <w:proofErr w:type="gramStart"/>
       <w:r>
-        <w:t>incident, and</w:t>
+        <w:t>”!A1:B2</w:t>
       </w:r>
       <w:proofErr w:type="gramEnd"/>
       <w:r>
-        <w:t xml:space="preserve"> produces lists of the zip file contents.</w:t>
+        <w:t xml:space="preserve">, or </w:t>
+      </w:r>
+      <w:r>
+        <w:t xml:space="preserve">‘“Sheet1”!A1:B2 </w:t>
+      </w:r>
+      <w:r>
+        <w:t>“Ex2.”!A1</w:t>
+      </w:r>
+      <w:r>
+        <w:t>’</w:t>
+      </w:r>
+      <w:r>
+        <w:t xml:space="preserve">) and a list of comma separated names of defined ranges – that specify the data to be extracted from the provided attachment of </w:t>
+      </w:r>
+      <w:r>
+        <w:t>E</w:t>
+      </w:r>
+      <w:r>
+        <w:t>xcel format.</w:t>
       </w:r>
       <w:r>
         <w:t xml:space="preserve"> </w:t>
       </w:r>
       <w:r>
-        <w:t>A first list contains the file paths.</w:t>
-      </w:r>
-      <w:r>
-        <w:t xml:space="preserve"> </w:t>
-      </w:r>
-      <w:r>
-        <w:t>A second list contains detailed information about each file including its path, size, and other attributes.</w:t>
-      </w:r>
-    </w:p>
-    <w:p>
-      <w:pPr>
-        <w:pStyle w:val="Heading20"/>
-      </w:pPr>
-      <w:r>
-        <w:lastRenderedPageBreak/>
-        <w:t>Utilities: Attachment Zip Extract</w:t>
-      </w:r>
-    </w:p>
-    <w:p>
-      <w:pPr>
-        <w:pStyle w:val="BodyText"/>
-      </w:pPr>
-      <w:r>
-        <w:t xml:space="preserve">This function reads a ZIP file attached to an </w:t>
-      </w:r>
-      <w:proofErr w:type="gramStart"/>
-      <w:r>
-        <w:t>incident, and</w:t>
-      </w:r>
-      <w:proofErr w:type="gramEnd"/>
-      <w:r>
-        <w:t xml:space="preserve"> extracts one of the files.</w:t>
-      </w:r>
-      <w:r>
-        <w:t xml:space="preserve"> </w:t>
-      </w:r>
-      <w:r>
-        <w:t>Provide the file path as input</w:t>
-      </w:r>
-      <w:r>
-        <w:t xml:space="preserve"> to the function</w:t>
-      </w:r>
-      <w:r>
-        <w:t>.</w:t>
-      </w:r>
-      <w:r>
-        <w:t xml:space="preserve"> </w:t>
-      </w:r>
-      <w:r>
-        <w:t xml:space="preserve">For flexibility, the file contents are not directly attached to the </w:t>
-      </w:r>
-      <w:proofErr w:type="gramStart"/>
-      <w:r>
-        <w:t>incident, but</w:t>
-      </w:r>
-      <w:proofErr w:type="gramEnd"/>
-      <w:r>
-        <w:t xml:space="preserve"> are returned to your workflow as a base64-encoded string.</w:t>
-      </w:r>
-      <w:r>
-        <w:t xml:space="preserve"> </w:t>
-      </w:r>
-      <w:r>
-        <w:t>That string can then be used as input to subsequent functions that might write it as a file attachment, as a malware sample artifact, or in other ways.</w:t>
-      </w:r>
-    </w:p>
-    <w:p>
-      <w:pPr>
-        <w:pStyle w:val="Heading20"/>
-      </w:pPr>
-      <w:r>
-        <w:t>Utilities: Attachment to Base64</w:t>
-      </w:r>
-    </w:p>
-    <w:p>
-      <w:pPr>
-        <w:pStyle w:val="BodyText"/>
-      </w:pPr>
-      <w:r>
-        <w:t xml:space="preserve">This function reads a file attachment in the </w:t>
-      </w:r>
-      <w:proofErr w:type="gramStart"/>
-      <w:r>
-        <w:t>incident, and</w:t>
-      </w:r>
-      <w:proofErr w:type="gramEnd"/>
-      <w:r>
-        <w:t xml:space="preserve"> produces a base64-encoded string with the file attachment content.</w:t>
-      </w:r>
-      <w:r>
-        <w:t xml:space="preserve"> </w:t>
-      </w:r>
-      <w:r>
-        <w:t>This content can then be used in combination with other workflow functions to create an artifact, a new file attachment, or to analyze the contents using various tools.</w:t>
-      </w:r>
-    </w:p>
-    <w:p>
-      <w:pPr>
-        <w:pStyle w:val="Heading20"/>
-      </w:pPr>
-      <w:r>
-        <w:t>Utilities: Base64 to Artifact</w:t>
-      </w:r>
-    </w:p>
-    <w:p>
-      <w:pPr>
-        <w:pStyle w:val="BodyText"/>
-      </w:pPr>
-      <w:r>
-        <w:t xml:space="preserve">This function creates a new file </w:t>
-      </w:r>
-      <w:r>
-        <w:t>artifact</w:t>
-      </w:r>
-      <w:r>
-        <w:t xml:space="preserve"> in the incident, using the base64-encoded string that your workflow provides as input.</w:t>
-      </w:r>
-      <w:r>
-        <w:t xml:space="preserve"> </w:t>
-      </w:r>
-      <w:r>
-        <w:t>Other function inputs allow you to specify the artifact type (log f</w:t>
-      </w:r>
-      <w:r>
-        <w:t>ile, malware sample, and so on) and description.</w:t>
-      </w:r>
-    </w:p>
-    <w:p>
-      <w:pPr>
-        <w:pStyle w:val="Heading20"/>
-      </w:pPr>
-      <w:r>
-        <w:t>Utilities: Base64 to Attachment</w:t>
-      </w:r>
-    </w:p>
-    <w:p>
-      <w:pPr>
-        <w:pStyle w:val="BodyText"/>
-      </w:pPr>
-      <w:r>
-        <w:t>This function creates a new file attachment in the incident, using the base64-encoded string that your workflow provides as input.</w:t>
-      </w:r>
-    </w:p>
-    <w:p>
-      <w:pPr>
-        <w:pStyle w:val="Heading20"/>
-      </w:pPr>
-      <w:r>
-        <w:t>Utilities: Call REST API</w:t>
-      </w:r>
-    </w:p>
-    <w:p>
-      <w:pPr>
-        <w:pStyle w:val="BodyText"/>
-      </w:pPr>
-      <w:r>
-        <w:t>This function calls a REST web service. It supports the standard REST methods: GET, HEAD, POST, PUT, DELETE and OPTIONS.</w:t>
-      </w:r>
-    </w:p>
-    <w:p>
-      <w:pPr>
-        <w:pStyle w:val="BodyText"/>
-      </w:pPr>
-      <w:r>
-        <w:t>The function parameters determine the type of call, the URL, and optionally the headers and body.</w:t>
-      </w:r>
-      <w:r>
-        <w:t xml:space="preserve"> </w:t>
-      </w:r>
-      <w:r>
-        <w:t>The results include the text or structured (JSON) result from the web service, and additional information including the elapsed time.</w:t>
-      </w:r>
-    </w:p>
-    <w:p>
-      <w:pPr>
-        <w:pStyle w:val="Heading20"/>
-      </w:pPr>
-      <w:r>
-        <w:t>Utilities: Domain Distance</w:t>
-      </w:r>
-    </w:p>
-    <w:p>
-      <w:pPr>
-        <w:pStyle w:val="BodyText"/>
-      </w:pPr>
-      <w:r>
-        <w:t xml:space="preserve">This function calculates the </w:t>
-      </w:r>
-      <w:r>
-        <w:t xml:space="preserve">similarity between a suspicious domain name </w:t>
-      </w:r>
-      <w:r>
-        <w:t xml:space="preserve">(or other string) </w:t>
-      </w:r>
-      <w:r>
-        <w:t>and a li</w:t>
-      </w:r>
-      <w:r>
-        <w:t>st of valid reference domain names (such as a list of domains owned by your organization).</w:t>
-      </w:r>
-    </w:p>
-    <w:p>
-      <w:pPr>
-        <w:pStyle w:val="BodyText"/>
-      </w:pPr>
-      <w:r>
-        <w:t>The comparison takes account of confusable Unicode characters such as similar-looking Greek, Cyrillic and Latin letters.</w:t>
-      </w:r>
-      <w:r>
-        <w:t xml:space="preserve"> </w:t>
-      </w:r>
-      <w:r>
-        <w:t>It then measures the similarity using the “</w:t>
+        <w:t>The f</w:t>
+      </w:r>
+      <w:r>
+        <w:t xml:space="preserve">unction uses </w:t>
+      </w:r>
+      <w:r>
+        <w:t>a P</w:t>
+      </w:r>
+      <w:r>
+        <w:t xml:space="preserve">ython library called </w:t>
       </w:r>
       <w:proofErr w:type="spellStart"/>
       <w:r>
-        <w:t>damerau</w:t>
+        <w:t>openpyxl</w:t>
       </w:r>
       <w:proofErr w:type="spellEnd"/>
       <w:r>
-        <w:t xml:space="preserve"> </w:t>
-      </w:r>
-      <w:proofErr w:type="spellStart"/>
-      <w:r>
-        <w:t>levenshtein</w:t>
-      </w:r>
-      <w:proofErr w:type="spellEnd"/>
-      <w:r>
-        <w:t xml:space="preserve"> distance</w:t>
-      </w:r>
-      <w:r>
-        <w:t>”, which counts the number of changes required from one string to another.</w:t>
-      </w:r>
-      <w:r>
-        <w:t xml:space="preserve"> </w:t>
-      </w:r>
-      <w:r>
-        <w:t>Low distance results indicate a possible spoof attempt.</w:t>
-      </w:r>
-    </w:p>
-    <w:p>
-      <w:pPr>
-        <w:pStyle w:val="Heading20"/>
-      </w:pPr>
-      <w:r>
-        <w:t>Utilities: Email Parse</w:t>
-      </w:r>
-    </w:p>
-    <w:p>
-      <w:pPr>
-        <w:pStyle w:val="BodyText"/>
-      </w:pPr>
-      <w:r>
-        <w:t>This function e</w:t>
-      </w:r>
-      <w:r>
-        <w:t>xtract</w:t>
-      </w:r>
-      <w:r>
-        <w:t>s</w:t>
-      </w:r>
-      <w:r>
-        <w:t xml:space="preserve"> message headers and body parts from an email message </w:t>
-      </w:r>
-      <w:r>
-        <w:t>in EML format.</w:t>
-      </w:r>
-      <w:r>
-        <w:t xml:space="preserve"> </w:t>
-      </w:r>
-      <w:r>
-        <w:t>Provide the email message content as a base64-encoded string, for example the output from the “Attachment to Base64” function.</w:t>
-      </w:r>
-    </w:p>
-    <w:p>
-      <w:pPr>
-        <w:pStyle w:val="BodyText"/>
-      </w:pPr>
-      <w:r>
-        <w:t xml:space="preserve">The </w:t>
-      </w:r>
-      <w:r>
-        <w:t xml:space="preserve">results including </w:t>
-      </w:r>
-      <w:r>
-        <w:t xml:space="preserve">subject, sender and recipients, other headers, and other content can then be added to your incident as artifacts or </w:t>
-      </w:r>
-      <w:proofErr w:type="gramStart"/>
-      <w:r>
-        <w:t>notes, or</w:t>
-      </w:r>
-      <w:proofErr w:type="gramEnd"/>
-      <w:r>
-        <w:t xml:space="preserve"> used in other ways.</w:t>
-      </w:r>
-    </w:p>
-    <w:p>
-      <w:pPr>
-        <w:pStyle w:val="Heading20"/>
-      </w:pPr>
-      <w:r>
-        <w:lastRenderedPageBreak/>
-        <w:t>Utilities: Expand URL</w:t>
-      </w:r>
-    </w:p>
-    <w:p>
-      <w:pPr>
-        <w:pStyle w:val="BodyText"/>
-      </w:pPr>
-      <w:r>
-        <w:t>This function takes any URL, particularly shortened URLs, and following the path redirects to its destination. The results return each URL which are added to a new artifact.</w:t>
-      </w:r>
-    </w:p>
-    <w:p>
-      <w:pPr>
-        <w:pStyle w:val="Heading20"/>
-      </w:pPr>
-      <w:r>
-        <w:t>Utilities: Extract Excel Query</w:t>
-      </w:r>
-    </w:p>
-    <w:p>
-      <w:pPr>
-        <w:pStyle w:val="BodyText"/>
-      </w:pPr>
-      <w:r>
-        <w:t>This function takes in three inputs to specify the attachment and two strings – one listing Excel style ranges (such as “Example Sheet</w:t>
-      </w:r>
-      <w:proofErr w:type="gramStart"/>
-      <w:r>
-        <w:t>”!A1:B2</w:t>
-      </w:r>
-      <w:proofErr w:type="gramEnd"/>
-      <w:r>
-        <w:t xml:space="preserve">, or ‘“Sheet1”!A1:B2 “Ex2.”!A1’) and a list of comma separated names of defined ranges – that specify the data to be extracted from the provided attachment of excel format. Function uses python library called </w:t>
-      </w:r>
-      <w:proofErr w:type="spellStart"/>
-      <w:r>
-        <w:t>openpyxl</w:t>
-      </w:r>
-      <w:proofErr w:type="spellEnd"/>
-      <w:r>
         <w:t xml:space="preserve"> (</w:t>
       </w:r>
-      <w:hyperlink r:id="rId11" w:history="1">
+      <w:hyperlink r:id="rId13" w:history="1">
         <w:r>
           <w:rPr>
             <w:rStyle w:val="Hyperlink"/>
@@ -2200,7 +2169,13 @@
         </w:r>
       </w:hyperlink>
       <w:r>
-        <w:t>) to interface with excel files.</w:t>
+        <w:t xml:space="preserve">) to interface with </w:t>
+      </w:r>
+      <w:r>
+        <w:t>E</w:t>
+      </w:r>
+      <w:r>
+        <w:t>xcel files.</w:t>
       </w:r>
     </w:p>
     <w:p>
@@ -2213,432 +2188,477 @@
     </w:p>
     <w:p>
       <w:pPr>
+        <w:pStyle w:val="Code0"/>
+        <w:ind w:left="547"/>
+        <w:contextualSpacing/>
+        <w:rPr>
+          <w:sz w:val="21"/>
+        </w:rPr>
+      </w:pPr>
+      <w:r>
+        <w:rPr>
+          <w:rStyle w:val="HTMLSample"/>
+          <w:szCs w:val="16"/>
+        </w:rPr>
+        <w:t>{ </w:t>
+      </w:r>
+    </w:p>
+    <w:p>
+      <w:pPr>
+        <w:pStyle w:val="Code0"/>
+        <w:ind w:left="547"/>
+        <w:contextualSpacing/>
+        <w:rPr>
+          <w:sz w:val="21"/>
+        </w:rPr>
+      </w:pPr>
+      <w:r>
+        <w:rPr>
+          <w:rStyle w:val="HTMLSample"/>
+          <w:szCs w:val="16"/>
+        </w:rPr>
+        <w:t>  "titles": [List of String names of the sheets],</w:t>
+      </w:r>
+    </w:p>
+    <w:p>
+      <w:pPr>
+        <w:pStyle w:val="Code0"/>
+        <w:ind w:left="547"/>
+        <w:contextualSpacing/>
+        <w:rPr>
+          <w:sz w:val="21"/>
+        </w:rPr>
+      </w:pPr>
+      <w:r>
+        <w:rPr>
+          <w:rStyle w:val="HTMLSample"/>
+          <w:szCs w:val="16"/>
+        </w:rPr>
+        <w:t>  "sheets": {</w:t>
+      </w:r>
+    </w:p>
+    <w:p>
+      <w:pPr>
+        <w:pStyle w:val="Code0"/>
+        <w:ind w:left="547"/>
+        <w:contextualSpacing/>
+        <w:rPr>
+          <w:sz w:val="21"/>
+        </w:rPr>
+      </w:pPr>
+      <w:r>
+        <w:rPr>
+          <w:rStyle w:val="HTMLSample"/>
+          <w:szCs w:val="16"/>
+        </w:rPr>
+        <w:t>    "_keys": ["Sheet Name", "Other sheet", ...],</w:t>
+      </w:r>
+    </w:p>
+    <w:p>
+      <w:pPr>
+        <w:pStyle w:val="Code0"/>
+        <w:ind w:left="547"/>
+        <w:contextualSpacing/>
+        <w:rPr>
+          <w:sz w:val="21"/>
+        </w:rPr>
+      </w:pPr>
+      <w:r>
+        <w:rPr>
+          <w:rStyle w:val="HTMLSample"/>
+          <w:szCs w:val="16"/>
+        </w:rPr>
+        <w:t>    "Sheet Name": {</w:t>
+      </w:r>
+    </w:p>
+    <w:p>
+      <w:pPr>
+        <w:pStyle w:val="Code0"/>
+        <w:ind w:left="547"/>
+        <w:contextualSpacing/>
+        <w:rPr>
+          <w:sz w:val="21"/>
+        </w:rPr>
+      </w:pPr>
+      <w:r>
+        <w:rPr>
+          <w:rStyle w:val="HTMLSample"/>
+          <w:szCs w:val="16"/>
+        </w:rPr>
+        <w:t>      "_keys": ["A1:B5", "Other range"],</w:t>
+      </w:r>
+    </w:p>
+    <w:p>
+      <w:pPr>
+        <w:pStyle w:val="Code0"/>
+        <w:ind w:left="547"/>
+        <w:contextualSpacing/>
+        <w:rPr>
+          <w:sz w:val="21"/>
+        </w:rPr>
+      </w:pPr>
+      <w:r>
+        <w:rPr>
+          <w:rStyle w:val="HTMLSample"/>
+          <w:szCs w:val="16"/>
+        </w:rPr>
+        <w:t>      "A1:B5": list of rows</w:t>
+      </w:r>
+      <w:r>
+        <w:rPr>
+          <w:rStyle w:val="HTMLSample"/>
+          <w:szCs w:val="16"/>
+        </w:rPr>
+        <w:t>,</w:t>
+      </w:r>
+    </w:p>
+    <w:p>
+      <w:pPr>
+        <w:pStyle w:val="Code0"/>
+        <w:ind w:left="547"/>
+        <w:contextualSpacing/>
+        <w:rPr>
+          <w:sz w:val="21"/>
+        </w:rPr>
+      </w:pPr>
+      <w:r>
+        <w:rPr>
+          <w:rStyle w:val="HTMLSample"/>
+          <w:szCs w:val="16"/>
+        </w:rPr>
+        <w:t>      "Other range"</w:t>
+      </w:r>
+      <w:r>
+        <w:rPr>
+          <w:rStyle w:val="HTMLSample"/>
+          <w:szCs w:val="16"/>
+        </w:rPr>
+        <w:t>: [</w:t>
+      </w:r>
+      <w:r>
+        <w:rPr>
+          <w:rStyle w:val="HTMLSample"/>
+          <w:szCs w:val="16"/>
+        </w:rPr>
+        <w:t>[row0], [...], [...]</w:t>
+      </w:r>
+      <w:r>
+        <w:rPr>
+          <w:rStyle w:val="HTMLSample"/>
+          <w:szCs w:val="16"/>
+        </w:rPr>
+        <w:t>]</w:t>
+      </w:r>
+    </w:p>
+    <w:p>
+      <w:pPr>
+        <w:pStyle w:val="Code0"/>
+        <w:ind w:left="547"/>
+        <w:contextualSpacing/>
+        <w:rPr>
+          <w:sz w:val="21"/>
+        </w:rPr>
+      </w:pPr>
+      <w:r>
+        <w:rPr>
+          <w:rStyle w:val="HTMLSample"/>
+          <w:szCs w:val="16"/>
+        </w:rPr>
+        <w:t>    },</w:t>
+      </w:r>
+    </w:p>
+    <w:p>
+      <w:pPr>
+        <w:pStyle w:val="Code0"/>
+        <w:ind w:left="547"/>
+        <w:contextualSpacing/>
+        <w:rPr>
+          <w:sz w:val="21"/>
+        </w:rPr>
+      </w:pPr>
+      <w:r>
+        <w:rPr>
+          <w:rStyle w:val="HTMLSample"/>
+          <w:szCs w:val="16"/>
+        </w:rPr>
+        <w:t>    "Other sheet": {}</w:t>
+      </w:r>
+    </w:p>
+    <w:p>
+      <w:pPr>
+        <w:pStyle w:val="Code0"/>
+        <w:ind w:left="547"/>
+        <w:contextualSpacing/>
+        <w:rPr>
+          <w:sz w:val="21"/>
+        </w:rPr>
+      </w:pPr>
+      <w:r>
+        <w:rPr>
+          <w:rStyle w:val="HTMLSample"/>
+          <w:szCs w:val="16"/>
+        </w:rPr>
+        <w:t>  },</w:t>
+      </w:r>
+    </w:p>
+    <w:p>
+      <w:pPr>
+        <w:pStyle w:val="Code0"/>
+        <w:ind w:left="547"/>
+        <w:contextualSpacing/>
+        <w:rPr>
+          <w:sz w:val="21"/>
+        </w:rPr>
+      </w:pPr>
+      <w:r>
+        <w:rPr>
+          <w:rStyle w:val="HTMLSample"/>
+          <w:szCs w:val="16"/>
+        </w:rPr>
+        <w:t>  "</w:t>
+      </w:r>
+      <w:proofErr w:type="spellStart"/>
+      <w:r>
+        <w:rPr>
+          <w:rStyle w:val="HTMLSample"/>
+          <w:szCs w:val="16"/>
+        </w:rPr>
+        <w:t>defined_names</w:t>
+      </w:r>
+      <w:proofErr w:type="spellEnd"/>
+      <w:r>
+        <w:rPr>
+          <w:rStyle w:val="HTMLSample"/>
+          <w:szCs w:val="16"/>
+        </w:rPr>
+        <w:t>": {</w:t>
+      </w:r>
+    </w:p>
+    <w:p>
+      <w:pPr>
+        <w:pStyle w:val="Code0"/>
+        <w:ind w:left="547"/>
+        <w:contextualSpacing/>
+        <w:rPr>
+          <w:sz w:val="21"/>
+        </w:rPr>
+      </w:pPr>
+      <w:r>
+        <w:rPr>
+          <w:rStyle w:val="HTMLSample"/>
+          <w:szCs w:val="16"/>
+        </w:rPr>
+        <w:t>    "_keys": ["defined range 1"],</w:t>
+      </w:r>
+    </w:p>
+    <w:p>
+      <w:pPr>
+        <w:pStyle w:val="Code0"/>
+        <w:ind w:left="547"/>
+        <w:contextualSpacing/>
+        <w:rPr>
+          <w:sz w:val="21"/>
+        </w:rPr>
+      </w:pPr>
+      <w:r>
+        <w:rPr>
+          <w:rStyle w:val="HTMLSample"/>
+          <w:szCs w:val="16"/>
+        </w:rPr>
+        <w:t>    "defined range 1"</w:t>
+      </w:r>
+      <w:r>
+        <w:rPr>
+          <w:rStyle w:val="HTMLSample"/>
+          <w:szCs w:val="16"/>
+        </w:rPr>
+        <w:t>: {</w:t>
+      </w:r>
+    </w:p>
+    <w:p>
+      <w:pPr>
+        <w:pStyle w:val="Code0"/>
+        <w:ind w:left="547"/>
+        <w:contextualSpacing/>
+        <w:rPr>
+          <w:sz w:val="21"/>
+        </w:rPr>
+      </w:pPr>
+      <w:r>
+        <w:rPr>
+          <w:rStyle w:val="HTMLSample"/>
+          <w:szCs w:val="16"/>
+        </w:rPr>
+        <w:t>      The name structure as in "sheets</w:t>
+      </w:r>
+      <w:r>
+        <w:rPr>
+          <w:rStyle w:val="HTMLSample"/>
+          <w:szCs w:val="16"/>
+        </w:rPr>
+        <w:t xml:space="preserve">”, but with an extra </w:t>
+      </w:r>
+      <w:proofErr w:type="spellStart"/>
+      <w:r>
+        <w:rPr>
+          <w:rStyle w:val="HTMLSample"/>
+          <w:szCs w:val="16"/>
+        </w:rPr>
+        <w:t>defined_names</w:t>
+      </w:r>
+      <w:proofErr w:type="spellEnd"/>
+      <w:r>
+        <w:rPr>
+          <w:rStyle w:val="HTMLSample"/>
+          <w:szCs w:val="16"/>
+        </w:rPr>
+        <w:t xml:space="preserve"> layer</w:t>
+      </w:r>
+    </w:p>
+    <w:p>
+      <w:pPr>
+        <w:pStyle w:val="Code0"/>
+        <w:ind w:left="547"/>
+        <w:contextualSpacing/>
+        <w:rPr>
+          <w:sz w:val="21"/>
+        </w:rPr>
+      </w:pPr>
+      <w:r>
+        <w:rPr>
+          <w:rStyle w:val="HTMLSample"/>
+          <w:szCs w:val="16"/>
+        </w:rPr>
+        <w:t>    }</w:t>
+      </w:r>
+    </w:p>
+    <w:p>
+      <w:pPr>
+        <w:pStyle w:val="Code0"/>
+        <w:ind w:left="547"/>
+        <w:contextualSpacing/>
+        <w:rPr>
+          <w:sz w:val="21"/>
+        </w:rPr>
+      </w:pPr>
+      <w:r>
+        <w:rPr>
+          <w:rStyle w:val="HTMLSample"/>
+          <w:szCs w:val="16"/>
+        </w:rPr>
+        <w:t>  }</w:t>
+      </w:r>
+    </w:p>
+    <w:p>
+      <w:pPr>
+        <w:pStyle w:val="Code0"/>
+        <w:ind w:left="547"/>
+        <w:contextualSpacing/>
+        <w:rPr>
+          <w:sz w:val="21"/>
+        </w:rPr>
+      </w:pPr>
+      <w:r>
+        <w:rPr>
+          <w:rStyle w:val="HTMLSample"/>
+          <w:szCs w:val="16"/>
+        </w:rPr>
+        <w:t>}</w:t>
+      </w:r>
+    </w:p>
+    <w:p>
+      <w:pPr>
         <w:pStyle w:val="BodyText"/>
-        <w:rPr>
-          <w:sz w:val="21"/>
-        </w:rPr>
-      </w:pPr>
-      <w:r>
-        <w:rPr>
-          <w:rStyle w:val="HTMLSample"/>
-          <w:sz w:val="18"/>
-          <w:szCs w:val="16"/>
-        </w:rPr>
-        <w:t>{ </w:t>
-      </w:r>
+      </w:pPr>
+      <w:r>
+        <w:t>The “_keys” list in every dictionary object can be used to iterate over the dictionaries</w:t>
+      </w:r>
+      <w:r>
+        <w:t>,</w:t>
+      </w:r>
+      <w:r>
+        <w:t xml:space="preserve"> which is otherwise impossible in </w:t>
+      </w:r>
+      <w:r>
+        <w:t xml:space="preserve">a </w:t>
+      </w:r>
+      <w:r>
+        <w:t>post-process script</w:t>
+      </w:r>
+      <w:r>
+        <w:t>.</w:t>
+      </w:r>
+      <w:r>
+        <w:t xml:space="preserve"> </w:t>
+      </w:r>
+      <w:r>
+        <w:t>T</w:t>
+      </w:r>
+      <w:r>
+        <w:t>he topmost layer does</w:t>
+      </w:r>
+      <w:r>
+        <w:t xml:space="preserve"> not</w:t>
+      </w:r>
+      <w:r>
+        <w:t xml:space="preserve"> have _keys because </w:t>
+      </w:r>
+      <w:r>
+        <w:t xml:space="preserve">the </w:t>
+      </w:r>
+      <w:r>
+        <w:t xml:space="preserve">user always knows if sheets or </w:t>
+      </w:r>
+      <w:proofErr w:type="spellStart"/>
+      <w:r>
+        <w:t>defined_names</w:t>
+      </w:r>
+      <w:proofErr w:type="spellEnd"/>
+      <w:r>
+        <w:t xml:space="preserve"> are included, base</w:t>
+      </w:r>
+      <w:r>
+        <w:t>d on whether they requested it</w:t>
+      </w:r>
+      <w:r>
+        <w:t>.</w:t>
+      </w:r>
+    </w:p>
+    <w:p>
+      <w:pPr>
+        <w:pStyle w:val="Heading20"/>
+      </w:pPr>
+      <w:r>
+        <w:t xml:space="preserve">Utilities: </w:t>
+      </w:r>
+      <w:proofErr w:type="spellStart"/>
+      <w:r>
+        <w:t>PDF</w:t>
+      </w:r>
+      <w:r>
+        <w:t>i</w:t>
+      </w:r>
+      <w:r>
+        <w:t>D</w:t>
+      </w:r>
+      <w:proofErr w:type="spellEnd"/>
     </w:p>
     <w:p>
       <w:pPr>
         <w:pStyle w:val="BodyText"/>
-        <w:rPr>
-          <w:sz w:val="21"/>
-        </w:rPr>
-      </w:pPr>
-      <w:r>
-        <w:rPr>
-          <w:rStyle w:val="HTMLSample"/>
-          <w:sz w:val="18"/>
-          <w:szCs w:val="16"/>
-        </w:rPr>
-        <w:t>  "titles": [List of String names of the sheets],</w:t>
-      </w:r>
-    </w:p>
-    <w:p>
-      <w:pPr>
-        <w:pStyle w:val="BodyText"/>
-        <w:rPr>
-          <w:sz w:val="21"/>
-        </w:rPr>
-      </w:pPr>
-      <w:r>
-        <w:rPr>
-          <w:rStyle w:val="HTMLSample"/>
-          <w:sz w:val="18"/>
-          <w:szCs w:val="16"/>
-        </w:rPr>
-        <w:t>  "sheets": {</w:t>
-      </w:r>
-    </w:p>
-    <w:p>
-      <w:pPr>
-        <w:pStyle w:val="BodyText"/>
-        <w:rPr>
-          <w:sz w:val="21"/>
-        </w:rPr>
-      </w:pPr>
-      <w:r>
-        <w:rPr>
-          <w:rStyle w:val="HTMLSample"/>
-          <w:sz w:val="18"/>
-          <w:szCs w:val="16"/>
-        </w:rPr>
-        <w:t>    "_keys": ["Sheet Name", "Other sheet", ...],</w:t>
-      </w:r>
-    </w:p>
-    <w:p>
-      <w:pPr>
-        <w:pStyle w:val="BodyText"/>
-        <w:rPr>
-          <w:sz w:val="21"/>
-        </w:rPr>
-      </w:pPr>
-      <w:r>
-        <w:rPr>
-          <w:rStyle w:val="HTMLSample"/>
-          <w:sz w:val="18"/>
-          <w:szCs w:val="16"/>
-        </w:rPr>
-        <w:t>    "Sheet Name": {</w:t>
-      </w:r>
-    </w:p>
-    <w:p>
-      <w:pPr>
-        <w:pStyle w:val="BodyText"/>
-        <w:rPr>
-          <w:sz w:val="21"/>
-        </w:rPr>
-      </w:pPr>
-      <w:r>
-        <w:rPr>
-          <w:rStyle w:val="HTMLSample"/>
-          <w:sz w:val="18"/>
-          <w:szCs w:val="16"/>
-        </w:rPr>
-        <w:t>      "_keys": ["A1:B5", "Other range"],</w:t>
-      </w:r>
-    </w:p>
-    <w:p>
-      <w:pPr>
-        <w:pStyle w:val="BodyText"/>
-        <w:rPr>
-          <w:sz w:val="21"/>
-        </w:rPr>
-      </w:pPr>
-      <w:r>
-        <w:rPr>
-          <w:rStyle w:val="HTMLSample"/>
-          <w:sz w:val="18"/>
-          <w:szCs w:val="16"/>
-        </w:rPr>
-        <w:t>      "A1:B5": list of rows</w:t>
-      </w:r>
-      <w:r>
-        <w:rPr>
-          <w:rStyle w:val="HTMLSample"/>
-          <w:sz w:val="18"/>
-          <w:szCs w:val="16"/>
-        </w:rPr>
-        <w:t>,</w:t>
-      </w:r>
-    </w:p>
-    <w:p>
-      <w:pPr>
-        <w:pStyle w:val="BodyText"/>
-        <w:rPr>
-          <w:sz w:val="21"/>
-        </w:rPr>
-      </w:pPr>
-      <w:r>
-        <w:rPr>
-          <w:rStyle w:val="HTMLSample"/>
-          <w:sz w:val="18"/>
-          <w:szCs w:val="16"/>
-        </w:rPr>
-        <w:t>      "Other range"</w:t>
-      </w:r>
-      <w:r>
-        <w:rPr>
-          <w:rStyle w:val="HTMLSample"/>
-          <w:sz w:val="18"/>
-          <w:szCs w:val="16"/>
-        </w:rPr>
-        <w:t>: [</w:t>
-      </w:r>
-      <w:r>
-        <w:rPr>
-          <w:rStyle w:val="HTMLSample"/>
-          <w:sz w:val="18"/>
-          <w:szCs w:val="16"/>
-        </w:rPr>
-        <w:t>[row0], [...], [...]</w:t>
-      </w:r>
-      <w:r>
-        <w:rPr>
-          <w:rStyle w:val="HTMLSample"/>
-          <w:sz w:val="18"/>
-          <w:szCs w:val="16"/>
-        </w:rPr>
-        <w:t>]</w:t>
-      </w:r>
-    </w:p>
-    <w:p>
-      <w:pPr>
-        <w:pStyle w:val="BodyText"/>
-        <w:rPr>
-          <w:sz w:val="21"/>
-        </w:rPr>
-      </w:pPr>
-      <w:r>
-        <w:rPr>
-          <w:rStyle w:val="HTMLSample"/>
-          <w:sz w:val="18"/>
-          <w:szCs w:val="16"/>
-        </w:rPr>
-        <w:t>    },</w:t>
-      </w:r>
-    </w:p>
-    <w:p>
-      <w:pPr>
-        <w:pStyle w:val="BodyText"/>
-        <w:rPr>
-          <w:sz w:val="21"/>
-        </w:rPr>
-      </w:pPr>
-      <w:r>
-        <w:rPr>
-          <w:rStyle w:val="HTMLSample"/>
-          <w:sz w:val="18"/>
-          <w:szCs w:val="16"/>
-        </w:rPr>
-        <w:t>    "Other sheet": {}</w:t>
-      </w:r>
-    </w:p>
-    <w:p>
-      <w:pPr>
-        <w:pStyle w:val="BodyText"/>
-        <w:rPr>
-          <w:sz w:val="21"/>
-        </w:rPr>
-      </w:pPr>
-      <w:r>
-        <w:rPr>
-          <w:rStyle w:val="HTMLSample"/>
-          <w:sz w:val="18"/>
-          <w:szCs w:val="16"/>
-        </w:rPr>
-        <w:t>  },</w:t>
-      </w:r>
-    </w:p>
-    <w:p>
-      <w:pPr>
-        <w:pStyle w:val="BodyText"/>
-        <w:rPr>
-          <w:sz w:val="21"/>
-        </w:rPr>
-      </w:pPr>
-      <w:r>
-        <w:rPr>
-          <w:rStyle w:val="HTMLSample"/>
-          <w:sz w:val="18"/>
-          <w:szCs w:val="16"/>
-        </w:rPr>
-        <w:t>  "</w:t>
+      </w:pPr>
+      <w:r>
+        <w:t xml:space="preserve">Produces summary information about the structure of a PDF file, using Didier Stevens' </w:t>
       </w:r>
       <w:proofErr w:type="spellStart"/>
       <w:r>
-        <w:rPr>
-          <w:rStyle w:val="HTMLSample"/>
-          <w:sz w:val="18"/>
-          <w:szCs w:val="16"/>
-        </w:rPr>
-        <w:t>defined_names</w:t>
+        <w:t>pdfid</w:t>
       </w:r>
       <w:proofErr w:type="spellEnd"/>
       <w:r>
-        <w:rPr>
-          <w:rStyle w:val="HTMLSample"/>
-          <w:sz w:val="18"/>
-          <w:szCs w:val="16"/>
-        </w:rPr>
-        <w:t>": {</w:t>
-      </w:r>
-    </w:p>
-    <w:p>
-      <w:pPr>
-        <w:pStyle w:val="BodyText"/>
-        <w:rPr>
-          <w:sz w:val="21"/>
-        </w:rPr>
-      </w:pPr>
-      <w:r>
-        <w:rPr>
-          <w:rStyle w:val="HTMLSample"/>
-          <w:sz w:val="18"/>
-          <w:szCs w:val="16"/>
-        </w:rPr>
-        <w:t>    "_keys": ["defined range 1"],</w:t>
-      </w:r>
-    </w:p>
-    <w:p>
-      <w:pPr>
-        <w:pStyle w:val="BodyText"/>
-        <w:rPr>
-          <w:sz w:val="21"/>
-        </w:rPr>
-      </w:pPr>
-      <w:r>
-        <w:rPr>
-          <w:rStyle w:val="HTMLSample"/>
-          <w:sz w:val="18"/>
-          <w:szCs w:val="16"/>
-        </w:rPr>
-        <w:t>    "defined range 1"</w:t>
-      </w:r>
-      <w:r>
-        <w:rPr>
-          <w:rStyle w:val="HTMLSample"/>
-          <w:sz w:val="18"/>
-          <w:szCs w:val="16"/>
-        </w:rPr>
-        <w:t>: {</w:t>
-      </w:r>
-    </w:p>
-    <w:p>
-      <w:pPr>
-        <w:pStyle w:val="BodyText"/>
-        <w:rPr>
-          <w:sz w:val="21"/>
-        </w:rPr>
-      </w:pPr>
-      <w:r>
-        <w:rPr>
-          <w:rStyle w:val="HTMLSample"/>
-          <w:sz w:val="18"/>
-          <w:szCs w:val="16"/>
-        </w:rPr>
-        <w:t>      The name structure as in "sheets</w:t>
-      </w:r>
-      <w:r>
-        <w:rPr>
-          <w:rStyle w:val="HTMLSample"/>
-          <w:sz w:val="18"/>
-          <w:szCs w:val="16"/>
-        </w:rPr>
-        <w:t xml:space="preserve">”, but with an extra </w:t>
-      </w:r>
-      <w:proofErr w:type="spellStart"/>
-      <w:r>
-        <w:rPr>
-          <w:rStyle w:val="HTMLSample"/>
-          <w:sz w:val="18"/>
-          <w:szCs w:val="16"/>
-        </w:rPr>
-        <w:t>defined_names</w:t>
-      </w:r>
-      <w:proofErr w:type="spellEnd"/>
-      <w:r>
-        <w:rPr>
-          <w:rStyle w:val="HTMLSample"/>
-          <w:sz w:val="18"/>
-          <w:szCs w:val="16"/>
-        </w:rPr>
-        <w:t xml:space="preserve"> layer</w:t>
-      </w:r>
-    </w:p>
-    <w:p>
-      <w:pPr>
-        <w:pStyle w:val="BodyText"/>
-        <w:rPr>
-          <w:sz w:val="21"/>
-        </w:rPr>
-      </w:pPr>
-      <w:r>
-        <w:rPr>
-          <w:rStyle w:val="HTMLSample"/>
-          <w:sz w:val="18"/>
-          <w:szCs w:val="16"/>
-        </w:rPr>
-        <w:t>    }</w:t>
-      </w:r>
-    </w:p>
-    <w:p>
-      <w:pPr>
-        <w:pStyle w:val="BodyText"/>
-        <w:rPr>
-          <w:sz w:val="21"/>
-        </w:rPr>
-      </w:pPr>
-      <w:r>
-        <w:rPr>
-          <w:rStyle w:val="HTMLSample"/>
-          <w:sz w:val="18"/>
-          <w:szCs w:val="16"/>
-        </w:rPr>
-        <w:t>  }</w:t>
-      </w:r>
-    </w:p>
-    <w:p>
-      <w:pPr>
-        <w:pStyle w:val="BodyText"/>
-        <w:rPr>
-          <w:sz w:val="21"/>
-        </w:rPr>
-      </w:pPr>
-      <w:r>
-        <w:rPr>
-          <w:rStyle w:val="HTMLSample"/>
-          <w:sz w:val="18"/>
-          <w:szCs w:val="16"/>
-        </w:rPr>
-        <w:t>}</w:t>
-      </w:r>
-    </w:p>
-    <w:p>
-      <w:pPr>
-        <w:pStyle w:val="BodyText"/>
-      </w:pPr>
-      <w:r>
-        <w:t>The “_keys” list in every dictionary object can</w:t>
-      </w:r>
-      <w:bookmarkStart w:id="5" w:name="_GoBack"/>
-      <w:bookmarkEnd w:id="5"/>
-      <w:r>
-        <w:t xml:space="preserve"> be used to iterate over the dictionaries which is otherwise impossible in post-processing script. (the topmost layer doesn’t have _keys, because user always knows if sheets or </w:t>
-      </w:r>
-      <w:proofErr w:type="spellStart"/>
-      <w:r>
-        <w:t>defined_names</w:t>
-      </w:r>
-      <w:proofErr w:type="spellEnd"/>
-      <w:r>
-        <w:t xml:space="preserve"> exist are included, based on whether they requested it)</w:t>
-      </w:r>
-    </w:p>
-    <w:p>
-      <w:pPr>
-        <w:pStyle w:val="Heading20"/>
-      </w:pPr>
-      <w:r>
-        <w:t xml:space="preserve">Utilities: </w:t>
-      </w:r>
-      <w:proofErr w:type="spellStart"/>
-      <w:r>
-        <w:t>PDF</w:t>
-      </w:r>
-      <w:r>
-        <w:t>i</w:t>
-      </w:r>
-      <w:r>
-        <w:t>D</w:t>
-      </w:r>
-      <w:proofErr w:type="spellEnd"/>
-    </w:p>
-    <w:p>
-      <w:pPr>
-        <w:pStyle w:val="BodyText"/>
-      </w:pPr>
-      <w:r>
-        <w:t xml:space="preserve">Produces summary information about the structure of a PDF file, using Didier Stevens' </w:t>
-      </w:r>
-      <w:proofErr w:type="spellStart"/>
-      <w:r>
-        <w:t>pdfid</w:t>
-      </w:r>
-      <w:proofErr w:type="spellEnd"/>
-      <w:r>
         <w:t xml:space="preserve"> (</w:t>
       </w:r>
-      <w:hyperlink r:id="rId12" w:history="1">
+      <w:hyperlink r:id="rId14" w:history="1">
         <w:r>
           <w:rPr>
             <w:rStyle w:val="Hyperlink"/>
@@ -2725,7 +2745,6 @@
         <w:pStyle w:val="Heading20"/>
       </w:pPr>
       <w:r>
-        <w:lastRenderedPageBreak/>
         <w:t>Utilities: Resilient Search</w:t>
       </w:r>
     </w:p>
@@ -2931,6 +2950,7 @@
         <w:pStyle w:val="Heading20"/>
       </w:pPr>
       <w:r>
+        <w:lastRenderedPageBreak/>
         <w:t>Utilities: Shell Command</w:t>
       </w:r>
     </w:p>
@@ -2939,29 +2959,13 @@
         <w:pStyle w:val="BodyText"/>
       </w:pPr>
       <w:r>
-        <w:t>This function allows your workflows to execute shell-</w:t>
-      </w:r>
-      <w:proofErr w:type="gramStart"/>
-      <w:r>
-        <w:t>scripts, and</w:t>
-      </w:r>
-      <w:proofErr w:type="gramEnd"/>
-      <w:r>
-        <w:t xml:space="preserve"> return the result into the workflow.</w:t>
+        <w:t>This function allows your workflows to execute shell-scripts, and return the result into the workflow.</w:t>
       </w:r>
       <w:r>
         <w:t xml:space="preserve"> </w:t>
       </w:r>
       <w:r>
-        <w:t>The results include the ‘</w:t>
-      </w:r>
-      <w:proofErr w:type="spellStart"/>
-      <w:r>
-        <w:t>stdout</w:t>
-      </w:r>
-      <w:proofErr w:type="spellEnd"/>
-      <w:r>
-        <w:t>’ and ‘stderr’ streams, the return code, and information about the execution time.</w:t>
+        <w:t>The results include the ‘stdout’ and ‘stderr’ streams, the return code, and information about the execution time.</w:t>
       </w:r>
       <w:r>
         <w:t xml:space="preserve"> </w:t>
@@ -2981,27 +2985,6 @@
       <w:r>
         <w:t>Results can then be added to the incident as file attachments, artifacts, data tables, or any other uses.</w:t>
       </w:r>
-    </w:p>
-    <w:p>
-      <w:pPr>
-        <w:pStyle w:val="Heading20"/>
-      </w:pPr>
-      <w:r>
-        <w:t>Utilities: String to Attachment</w:t>
-      </w:r>
-    </w:p>
-    <w:p>
-      <w:pPr>
-        <w:pStyle w:val="BodyText"/>
-      </w:pPr>
-      <w:r>
-        <w:t>This function creates a new file (.txt) attachment in the incident or task from a string that your workflow provides as input.</w:t>
-      </w:r>
-    </w:p>
-    <w:p>
-      <w:pPr>
-        <w:pStyle w:val="BodyText"/>
-      </w:pPr>
     </w:p>
     <w:p>
       <w:pPr>
@@ -3317,107 +3300,150 @@
       </w:pPr>
       <w:proofErr w:type="spellStart"/>
       <w:r>
+        <w:t>psscan</w:t>
+      </w:r>
+      <w:proofErr w:type="spellEnd"/>
+      <w:r>
+        <w:t>=python /pathto/vol.py -f "{{shell_param1}}" --profile=</w:t>
+      </w:r>
+      <w:r>
+        <w:t>"</w:t>
+      </w:r>
+      <w:r>
+        <w:t>{{shell_param2}}</w:t>
+      </w:r>
+      <w:r>
+        <w:t>"</w:t>
+      </w:r>
+      <w:r>
+        <w:t xml:space="preserve"> </w:t>
+      </w:r>
+      <w:proofErr w:type="spellStart"/>
+      <w:r>
+        <w:t>psscan</w:t>
+      </w:r>
+      <w:proofErr w:type="spellEnd"/>
+      <w:r>
+        <w:t xml:space="preserve"> --output=</w:t>
+      </w:r>
+      <w:proofErr w:type="spellStart"/>
+      <w:r>
+        <w:t>json</w:t>
+      </w:r>
+      <w:proofErr w:type="spellEnd"/>
+    </w:p>
+    <w:p>
+      <w:pPr>
+        <w:pStyle w:val="Code0"/>
+      </w:pPr>
+      <w:proofErr w:type="spellStart"/>
+      <w:r>
+        <w:t>dlllist</w:t>
+      </w:r>
+      <w:proofErr w:type="spellEnd"/>
+      <w:r>
+        <w:t>=python /path/to/vol.py -f "{{shell_param1}}" --profile=</w:t>
+      </w:r>
+      <w:r>
+        <w:t>"</w:t>
+      </w:r>
+      <w:r>
+        <w:t>{{shell_param2}}</w:t>
+      </w:r>
+      <w:r>
+        <w:t>"</w:t>
+      </w:r>
+      <w:r>
+        <w:t xml:space="preserve"> </w:t>
+      </w:r>
+      <w:proofErr w:type="spellStart"/>
+      <w:r>
+        <w:t>dlllist</w:t>
+      </w:r>
+      <w:proofErr w:type="spellEnd"/>
+      <w:r>
+        <w:t xml:space="preserve"> --output=</w:t>
+      </w:r>
+      <w:proofErr w:type="spellStart"/>
+      <w:r>
+        <w:t>json</w:t>
+      </w:r>
+      <w:proofErr w:type="spellEnd"/>
+    </w:p>
+    <w:p>
+      <w:pPr>
+        <w:pStyle w:val="BodyText"/>
+      </w:pPr>
+      <w:r>
+        <w:t>Note that changes to ‘</w:t>
+      </w:r>
+      <w:proofErr w:type="spellStart"/>
+      <w:r>
+        <w:t>app.config</w:t>
+      </w:r>
+      <w:proofErr w:type="spellEnd"/>
+      <w:r>
+        <w:t>’ are usually only available after the ‘resilient-circuits run’ process is restarted.</w:t>
+      </w:r>
+    </w:p>
+    <w:p>
+      <w:pPr>
+        <w:pStyle w:val="Heading20"/>
+      </w:pPr>
+      <w:r>
+        <w:t>Utilities: String to Attachment</w:t>
+      </w:r>
+    </w:p>
+    <w:p>
+      <w:pPr>
+        <w:pStyle w:val="BodyText"/>
+      </w:pPr>
+      <w:r>
+        <w:t>This function creates a new file (.txt) attachment in the incident or task from a string that your workflow provides as input.</w:t>
+      </w:r>
+    </w:p>
+    <w:p>
+      <w:pPr>
+        <w:pStyle w:val="Heading10"/>
+      </w:pPr>
+      <w:r>
         <w:lastRenderedPageBreak/>
-        <w:t>psscan</w:t>
-      </w:r>
-      <w:proofErr w:type="spellEnd"/>
-      <w:r>
-        <w:t>=python /pathto/vol.py -f "{{shell_param1}}" --profile=</w:t>
-      </w:r>
-      <w:r>
-        <w:t>"</w:t>
-      </w:r>
-      <w:r>
-        <w:t>{{shell_param2}}</w:t>
-      </w:r>
-      <w:r>
-        <w:t>"</w:t>
-      </w:r>
-      <w:r>
-        <w:t xml:space="preserve"> </w:t>
-      </w:r>
-      <w:proofErr w:type="spellStart"/>
-      <w:r>
-        <w:t>psscan</w:t>
-      </w:r>
-      <w:proofErr w:type="spellEnd"/>
-      <w:r>
-        <w:t xml:space="preserve"> --output=</w:t>
-      </w:r>
-      <w:proofErr w:type="spellStart"/>
-      <w:r>
-        <w:t>json</w:t>
-      </w:r>
-      <w:proofErr w:type="spellEnd"/>
-    </w:p>
-    <w:p>
-      <w:pPr>
-        <w:pStyle w:val="Code0"/>
-      </w:pPr>
-      <w:proofErr w:type="spellStart"/>
-      <w:r>
-        <w:t>dlllist</w:t>
-      </w:r>
-      <w:proofErr w:type="spellEnd"/>
-      <w:r>
-        <w:t>=python /path/to/vol.py -f "{{shell_param1}}" --profile=</w:t>
-      </w:r>
-      <w:r>
-        <w:t>"</w:t>
-      </w:r>
-      <w:r>
-        <w:t>{{shell_param2}}</w:t>
-      </w:r>
-      <w:r>
-        <w:t>"</w:t>
-      </w:r>
-      <w:r>
-        <w:t xml:space="preserve"> </w:t>
-      </w:r>
-      <w:proofErr w:type="spellStart"/>
-      <w:r>
-        <w:t>dlllist</w:t>
-      </w:r>
-      <w:proofErr w:type="spellEnd"/>
-      <w:r>
-        <w:t xml:space="preserve"> --output=</w:t>
-      </w:r>
-      <w:proofErr w:type="spellStart"/>
-      <w:r>
-        <w:t>json</w:t>
-      </w:r>
-      <w:proofErr w:type="spellEnd"/>
+        <w:t>Troubleshooting</w:t>
+      </w:r>
     </w:p>
     <w:p>
       <w:pPr>
         <w:pStyle w:val="BodyText"/>
-      </w:pPr>
-      <w:r>
-        <w:t>Note that changes to ‘</w:t>
-      </w:r>
-      <w:proofErr w:type="spellStart"/>
-      <w:r>
-        <w:t>app.config</w:t>
-      </w:r>
-      <w:proofErr w:type="spellEnd"/>
-      <w:r>
-        <w:t>’ are usually only available after the ‘resilient-circuits run’ process is restarted.</w:t>
-      </w:r>
-    </w:p>
-    <w:p>
-      <w:pPr>
-        <w:pStyle w:val="Heading10"/>
-      </w:pPr>
-      <w:r>
-        <w:t>Troubleshooting</w:t>
+        <w:keepNext/>
+      </w:pPr>
+      <w:r>
+        <w:t xml:space="preserve">There are several ways to verify the successful operation of a function. </w:t>
+      </w:r>
+    </w:p>
+    <w:p>
+      <w:pPr>
+        <w:pStyle w:val="ListBullet"/>
+        <w:keepNext/>
+        <w:numPr>
+          <w:ilvl w:val="0"/>
+          <w:numId w:val="20"/>
+        </w:numPr>
+        <w:ind w:left="360"/>
+      </w:pPr>
+      <w:r>
+        <w:t>Resilient</w:t>
+      </w:r>
+      <w:r>
+        <w:t xml:space="preserve"> Action Status</w:t>
       </w:r>
     </w:p>
     <w:p>
       <w:pPr>
         <w:pStyle w:val="BodyText"/>
-      </w:pPr>
-      <w:r>
-        <w:t xml:space="preserve">There are several ways to verify the successful operation of a function. </w:t>
+        <w:ind w:left="360"/>
+      </w:pPr>
+      <w:r>
+        <w:t>When viewing an incident, use the Actions menu to view Action Status. By default, pending and errors are displayed. Modify the filter for actions to also show Completed actions. Clicking on an action displays additional information on the progress made or what error occurred.</w:t>
       </w:r>
     </w:p>
     <w:p>
@@ -3430,10 +3456,7 @@
         <w:ind w:left="360"/>
       </w:pPr>
       <w:r>
-        <w:t>Resilient</w:t>
-      </w:r>
-      <w:r>
-        <w:t xml:space="preserve"> Action Status</w:t>
+        <w:t>Resilient Scripting Log</w:t>
       </w:r>
     </w:p>
     <w:p>
@@ -3442,7 +3465,22 @@
         <w:ind w:left="360"/>
       </w:pPr>
       <w:r>
-        <w:t>When viewing an incident, use the Actions menu to view Action Status. By default, pending and errors are displayed. Modify the filter for actions to also show Completed actions. Clicking on an action displays additional information on the progress made or what error occurred.</w:t>
+        <w:t>A separate log file is available to review scripting errors. This is useful when issues occur in the pre-processing or post-processing scripts.</w:t>
+      </w:r>
+      <w:r>
+        <w:t xml:space="preserve"> </w:t>
+      </w:r>
+      <w:r>
+        <w:t xml:space="preserve">The default location for this log file is: </w:t>
+      </w:r>
+      <w:r>
+        <w:rPr>
+          <w:rStyle w:val="codeChar"/>
+        </w:rPr>
+        <w:t>/var/log/resilient-scripting/resilient-scripting.log</w:t>
+      </w:r>
+      <w:r>
+        <w:t>.</w:t>
       </w:r>
     </w:p>
     <w:p>
@@ -3455,7 +3493,7 @@
         <w:ind w:left="360"/>
       </w:pPr>
       <w:r>
-        <w:t>Resilient Scripting Log</w:t>
+        <w:t>Resilient Platform Logs</w:t>
       </w:r>
     </w:p>
     <w:p>
@@ -3464,36 +3502,25 @@
         <w:ind w:left="360"/>
       </w:pPr>
       <w:r>
-        <w:t>A separate log file is available to review scripting errors. This is useful when issues occur in the pre-processing or post-processing scripts.</w:t>
-      </w:r>
-      <w:r>
-        <w:t xml:space="preserve"> </w:t>
-      </w:r>
-      <w:r>
-        <w:t xml:space="preserve">The default location for this log file is: </w:t>
+        <w:t xml:space="preserve">By default, Resilient logs are retained at </w:t>
       </w:r>
       <w:r>
         <w:rPr>
           <w:rStyle w:val="codeChar"/>
         </w:rPr>
-        <w:t>/</w:t>
-      </w:r>
-      <w:proofErr w:type="spellStart"/>
+        <w:t>/usr/share/co3/logs</w:t>
+      </w:r>
+      <w:r>
+        <w:t xml:space="preserve">. The </w:t>
+      </w:r>
       <w:r>
         <w:rPr>
           <w:rStyle w:val="codeChar"/>
         </w:rPr>
-        <w:t>var</w:t>
-      </w:r>
-      <w:proofErr w:type="spellEnd"/>
-      <w:r>
-        <w:rPr>
-          <w:rStyle w:val="codeChar"/>
-        </w:rPr>
-        <w:t>/log/resilient-scripting/resilient-scripting.log</w:t>
-      </w:r>
-      <w:r>
-        <w:t>.</w:t>
+        <w:t>client.log</w:t>
+      </w:r>
+      <w:r>
+        <w:t xml:space="preserve"> may contain additional information regarding the execution of functions.</w:t>
       </w:r>
     </w:p>
     <w:p>
@@ -3506,7 +3533,7 @@
         <w:ind w:left="360"/>
       </w:pPr>
       <w:r>
-        <w:t>Resilient Platform Logs</w:t>
+        <w:t>Resilient-Circuits</w:t>
       </w:r>
     </w:p>
     <w:p>
@@ -3515,96 +3542,40 @@
         <w:ind w:left="360"/>
       </w:pPr>
       <w:r>
-        <w:t xml:space="preserve">By default, Resilient logs are retained at </w:t>
+        <w:t xml:space="preserve">The log is controlled in the </w:t>
       </w:r>
       <w:r>
         <w:rPr>
           <w:rStyle w:val="codeChar"/>
         </w:rPr>
-        <w:t>/</w:t>
+        <w:t>.resilient/</w:t>
       </w:r>
       <w:proofErr w:type="spellStart"/>
       <w:r>
         <w:rPr>
           <w:rStyle w:val="codeChar"/>
         </w:rPr>
-        <w:t>usr</w:t>
+        <w:t>app.config</w:t>
       </w:r>
       <w:proofErr w:type="spellEnd"/>
       <w:r>
+        <w:t xml:space="preserve"> file under the section </w:t>
+      </w:r>
+      <w:r>
         <w:rPr>
           <w:rStyle w:val="codeChar"/>
         </w:rPr>
-        <w:t>/share/co3/logs</w:t>
-      </w:r>
-      <w:r>
-        <w:t xml:space="preserve">. The </w:t>
+        <w:t>[resilient]</w:t>
+      </w:r>
+      <w:r>
+        <w:t xml:space="preserve"> and the property </w:t>
       </w:r>
       <w:r>
         <w:rPr>
           <w:rStyle w:val="codeChar"/>
         </w:rPr>
-        <w:t>client.log</w:t>
-      </w:r>
-      <w:r>
-        <w:t xml:space="preserve"> may contain additional information regarding the execution of functions.</w:t>
-      </w:r>
-    </w:p>
-    <w:p>
-      <w:pPr>
-        <w:pStyle w:val="ListBullet"/>
-        <w:numPr>
-          <w:ilvl w:val="0"/>
-          <w:numId w:val="20"/>
-        </w:numPr>
-        <w:ind w:left="360"/>
-      </w:pPr>
-      <w:r>
-        <w:t>Resilient-Circuits</w:t>
-      </w:r>
-    </w:p>
-    <w:p>
-      <w:pPr>
-        <w:pStyle w:val="BodyText"/>
-        <w:ind w:left="360"/>
-      </w:pPr>
-      <w:r>
-        <w:t xml:space="preserve">The log is controlled in the </w:t>
-      </w:r>
-      <w:r>
-        <w:rPr>
-          <w:rStyle w:val="codeChar"/>
-        </w:rPr>
-        <w:t>.resilient/</w:t>
-      </w:r>
-      <w:proofErr w:type="spellStart"/>
-      <w:r>
-        <w:rPr>
-          <w:rStyle w:val="codeChar"/>
-        </w:rPr>
-        <w:t>app.config</w:t>
-      </w:r>
-      <w:proofErr w:type="spellEnd"/>
-      <w:r>
-        <w:t xml:space="preserve"> file under the section </w:t>
-      </w:r>
-      <w:r>
-        <w:rPr>
-          <w:rStyle w:val="codeChar"/>
-        </w:rPr>
-        <w:t>[resilient]</w:t>
-      </w:r>
-      <w:r>
-        <w:t xml:space="preserve"> and the property </w:t>
-      </w:r>
-      <w:proofErr w:type="spellStart"/>
-      <w:r>
-        <w:rPr>
-          <w:rStyle w:val="codeChar"/>
-        </w:rPr>
         <w:t>logdir</w:t>
       </w:r>
-      <w:proofErr w:type="spellEnd"/>
       <w:r>
         <w:t xml:space="preserve">. The default file name is </w:t>
       </w:r>
@@ -3640,7 +3611,7 @@
       <w:r>
         <w:t xml:space="preserve">For additional support, contact </w:t>
       </w:r>
-      <w:hyperlink r:id="rId13">
+      <w:hyperlink r:id="rId15">
         <w:r>
           <w:rPr>
             <w:rStyle w:val="Hyperlink"/>
@@ -3667,12 +3638,12 @@
       </w:r>
     </w:p>
     <w:sectPr>
-      <w:headerReference w:type="even" r:id="rId14"/>
-      <w:headerReference w:type="default" r:id="rId15"/>
-      <w:footerReference w:type="even" r:id="rId16"/>
-      <w:footerReference w:type="default" r:id="rId17"/>
-      <w:headerReference w:type="first" r:id="rId18"/>
-      <w:footerReference w:type="first" r:id="rId19"/>
+      <w:headerReference w:type="even" r:id="rId16"/>
+      <w:headerReference w:type="default" r:id="rId17"/>
+      <w:footerReference w:type="even" r:id="rId18"/>
+      <w:footerReference w:type="default" r:id="rId19"/>
+      <w:headerReference w:type="first" r:id="rId20"/>
+      <w:footerReference w:type="first" r:id="rId21"/>
       <w:pgSz w:w="12240" w:h="15840"/>
       <w:pgMar w:top="1440" w:right="1800" w:bottom="1440" w:left="1800" w:header="720" w:footer="144" w:gutter="0"/>
       <w:pgNumType w:start="1"/>
@@ -3773,7 +3744,7 @@
         <w:sz w:val="18"/>
         <w:szCs w:val="18"/>
       </w:rPr>
-      <w:t>8</w:t>
+      <w:t>9</w:t>
     </w:r>
     <w:r>
       <w:rPr>
@@ -7367,13 +7338,40 @@
       <w:rFonts w:ascii="Times New Roman" w:hAnsi="Times New Roman" w:cs="Times New Roman"/>
     </w:rPr>
   </w:style>
+  <w:style w:type="character" w:customStyle="1" w:styleId="UnresolvedMention2">
+    <w:name w:val="Unresolved Mention2"/>
+    <w:basedOn w:val="DefaultParagraphFont"/>
+    <w:uiPriority w:val="99"/>
+    <w:semiHidden/>
+    <w:unhideWhenUsed/>
+    <w:rsid w:val="00897F90"/>
+    <w:rPr>
+      <w:color w:val="605E5C"/>
+      <w:shd w:val="clear" w:color="auto" w:fill="E1DFDD"/>
+    </w:rPr>
+  </w:style>
+  <w:style w:type="paragraph" w:styleId="NormalWeb">
+    <w:name w:val="Normal (Web)"/>
+    <w:basedOn w:val="Normal"/>
+    <w:uiPriority w:val="99"/>
+    <w:semiHidden/>
+    <w:unhideWhenUsed/>
+    <w:rsid w:val="00605C9D"/>
+    <w:pPr>
+      <w:spacing w:before="100" w:beforeAutospacing="1" w:after="100" w:afterAutospacing="1"/>
+    </w:pPr>
+    <w:rPr>
+      <w:rFonts w:ascii="Times New Roman" w:eastAsia="Times New Roman" w:hAnsi="Times New Roman" w:cs="Times New Roman"/>
+      <w:color w:val="auto"/>
+    </w:rPr>
+  </w:style>
   <w:style w:type="character" w:styleId="HTMLSample">
     <w:name w:val="HTML Sample"/>
     <w:basedOn w:val="DefaultParagraphFont"/>
     <w:uiPriority w:val="99"/>
     <w:semiHidden/>
     <w:unhideWhenUsed/>
-    <w:rsid w:val="00DD516C"/>
+    <w:rsid w:val="00605C9D"/>
     <w:rPr>
       <w:rFonts w:ascii="Courier New" w:eastAsia="Times New Roman" w:hAnsi="Courier New" w:cs="Courier New"/>
     </w:rPr>
@@ -7706,7 +7704,7 @@
 </file>
 
 <file path=customXml/itemProps1.xml><?xml version="1.0" encoding="utf-8"?>
-<ds:datastoreItem xmlns:ds="http://schemas.openxmlformats.org/officeDocument/2006/customXml" ds:itemID="{83B9A78A-307E-214D-88EA-8C3E30CF4E80}">
+<ds:datastoreItem xmlns:ds="http://schemas.openxmlformats.org/officeDocument/2006/customXml" ds:itemID="{45DD2A89-A4CB-584A-82F6-E208BB308A6A}">
   <ds:schemaRefs>
     <ds:schemaRef ds:uri="http://schemas.openxmlformats.org/officeDocument/2006/bibliography"/>
   </ds:schemaRefs>

</xml_diff>

<commit_message>
INT-518 - Updated docs and regen PDF
</commit_message>
<xml_diff>
--- a/fn_utilities/docs/Resilient Integration Utility Functions.docx
+++ b/fn_utilities/docs/Resilient Integration Utility Functions.docx
@@ -2084,8 +2084,6 @@
       <w:pPr>
         <w:pStyle w:val="Heading20"/>
       </w:pPr>
-      <w:bookmarkStart w:id="5" w:name="_GoBack"/>
-      <w:bookmarkEnd w:id="5"/>
       <w:r>
         <w:t>Utilities: Call REST API</w:t>
       </w:r>
@@ -2721,6 +2719,47 @@
         <w:pStyle w:val="Heading20"/>
       </w:pPr>
       <w:r>
+        <w:t xml:space="preserve">Utilities: </w:t>
+      </w:r>
+      <w:r>
+        <w:t>Extract SSL Cert from URL</w:t>
+      </w:r>
+      <w:r>
+        <w:t xml:space="preserve"> </w:t>
+      </w:r>
+    </w:p>
+    <w:p>
+      <w:pPr>
+        <w:pStyle w:val="BodyText"/>
+      </w:pPr>
+      <w:r>
+        <w:t xml:space="preserve">This function </w:t>
+      </w:r>
+      <w:r>
+        <w:t>takes in a HTTPS URL or DNS input, connects to it and then attempts to acquire the SSL certificate. If successful, the function then saves the certificate as an artifact of type ‘X509 Certificate File’. Works on most URLs including those with self-signed or expired certificates.</w:t>
+      </w:r>
+    </w:p>
+    <w:p>
+      <w:pPr>
+        <w:pStyle w:val="BodyText"/>
+      </w:pPr>
+      <w:r>
+        <w:t xml:space="preserve">The output of this function is a string representation of the certificate saved in PEM </w:t>
+      </w:r>
+      <w:r>
+        <w:t>format.</w:t>
+      </w:r>
+    </w:p>
+    <w:p>
+      <w:pPr>
+        <w:pStyle w:val="Heading20"/>
+      </w:pPr>
+    </w:p>
+    <w:p>
+      <w:pPr>
+        <w:pStyle w:val="Heading20"/>
+      </w:pPr>
+      <w:r>
         <w:t>Utilities: Expand URL</w:t>
       </w:r>
     </w:p>
@@ -2731,6 +2770,135 @@
       <w:r>
         <w:t>This function takes any URL, particularly shortened URLs, and following the path redirects to its destination. The results return each URL which are added to a new artifact.</w:t>
       </w:r>
+    </w:p>
+    <w:p>
+      <w:pPr>
+        <w:pStyle w:val="BodyText"/>
+      </w:pPr>
+    </w:p>
+    <w:p>
+      <w:pPr>
+        <w:pStyle w:val="Heading20"/>
+      </w:pPr>
+      <w:r>
+        <w:t xml:space="preserve">Utilities: </w:t>
+      </w:r>
+      <w:r>
+        <w:t xml:space="preserve">Parse SSL Certificate </w:t>
+      </w:r>
+    </w:p>
+    <w:p>
+      <w:pPr>
+        <w:pStyle w:val="BodyText"/>
+      </w:pPr>
+      <w:r>
+        <w:t xml:space="preserve">This function </w:t>
+      </w:r>
+      <w:r>
+        <w:t>produces the structured data from a provided SSL certificate</w:t>
+      </w:r>
+      <w:r>
+        <w:t xml:space="preserve">. </w:t>
+      </w:r>
+      <w:r>
+        <w:t xml:space="preserve">3 inputs are accepted by the function. There are 2 defined ways to use this function for parsing certificates. </w:t>
+      </w:r>
+    </w:p>
+    <w:p>
+      <w:pPr>
+        <w:pStyle w:val="BodyText"/>
+      </w:pPr>
+      <w:r>
+        <w:t>Option 1 involves providing a JSON-encoded representation of a certificate. In this case the certificate input parameter should be this JSON string.</w:t>
+      </w:r>
+    </w:p>
+    <w:p>
+      <w:pPr>
+        <w:pStyle w:val="BodyText"/>
+      </w:pPr>
+    </w:p>
+    <w:p>
+      <w:pPr>
+        <w:pStyle w:val="BodyText"/>
+      </w:pPr>
+      <w:r>
+        <w:lastRenderedPageBreak/>
+        <w:t>Option 2 involves providing a certificate file for parsing. When the rule is trigge</w:t>
+      </w:r>
+      <w:r>
+        <w:t xml:space="preserve">red on an artifact, both the </w:t>
+      </w:r>
+      <w:proofErr w:type="spellStart"/>
+      <w:r>
+        <w:t>incident_id</w:t>
+      </w:r>
+      <w:proofErr w:type="spellEnd"/>
+      <w:r>
+        <w:t xml:space="preserve"> for that incident and the </w:t>
+      </w:r>
+      <w:proofErr w:type="spellStart"/>
+      <w:r>
+        <w:t>artifact_id</w:t>
+      </w:r>
+      <w:proofErr w:type="spellEnd"/>
+      <w:r>
+        <w:t xml:space="preserve"> for the specified certificate file must be provided. The file is then acquired through the REST API and saved locally as a </w:t>
+      </w:r>
+      <w:proofErr w:type="spellStart"/>
+      <w:r>
+        <w:t>NamedTemporaryFile</w:t>
+      </w:r>
+      <w:proofErr w:type="spellEnd"/>
+      <w:r>
+        <w:t xml:space="preserve">. </w:t>
+      </w:r>
+    </w:p>
+    <w:p>
+      <w:pPr>
+        <w:pStyle w:val="BodyText"/>
+        <w:ind w:left="540"/>
+        <w:rPr>
+          <w:rStyle w:val="IntenseEmphasis"/>
+          <w:i w:val="0"/>
+          <w:iCs w:val="0"/>
+          <w:color w:val="auto"/>
+        </w:rPr>
+      </w:pPr>
+      <w:r>
+        <w:rPr>
+          <w:rStyle w:val="IntenseEmphasis"/>
+          <w:b/>
+          <w:i w:val="0"/>
+          <w:iCs w:val="0"/>
+          <w:color w:val="auto"/>
+        </w:rPr>
+        <w:t>NOTE</w:t>
+      </w:r>
+      <w:r>
+        <w:rPr>
+          <w:rStyle w:val="IntenseEmphasis"/>
+          <w:i w:val="0"/>
+          <w:iCs w:val="0"/>
+          <w:color w:val="auto"/>
+        </w:rPr>
+        <w:t xml:space="preserve">: </w:t>
+      </w:r>
+      <w:r>
+        <w:rPr>
+          <w:rStyle w:val="IntenseEmphasis"/>
+          <w:i w:val="0"/>
+          <w:iCs w:val="0"/>
+          <w:color w:val="auto"/>
+        </w:rPr>
+        <w:t>The Parse SSL Certificate function expects a certificate of type PEM. If you require a way to get a PEM formatted certificate from a URL consider using this in conjunction with the Extract SSL Cert from URL function.</w:t>
+      </w:r>
+      <w:bookmarkStart w:id="5" w:name="_GoBack"/>
+      <w:bookmarkEnd w:id="5"/>
+    </w:p>
+    <w:p>
+      <w:pPr>
+        <w:pStyle w:val="Heading20"/>
+      </w:pPr>
     </w:p>
     <w:p>
       <w:pPr>
@@ -3058,7 +3226,6 @@
         <w:pStyle w:val="Heading20"/>
       </w:pPr>
       <w:r>
-        <w:lastRenderedPageBreak/>
         <w:t>Utilities: Shell Command</w:t>
       </w:r>
     </w:p>
@@ -3240,6 +3407,7 @@
           <w:iCs w:val="0"/>
           <w:color w:val="auto"/>
         </w:rPr>
+        <w:lastRenderedPageBreak/>
         <w:t>NOTE</w:t>
       </w:r>
       <w:r>
@@ -3569,7 +3737,6 @@
         <w:ind w:left="360"/>
       </w:pPr>
       <w:r>
-        <w:lastRenderedPageBreak/>
         <w:t>When viewing an incident, use the Actions menu to view Action Status. By default, pending and errors are displayed. Modify the filter for actions to also show Completed actions. Clicking on an action displays additional information on the progress made or what error occurred.</w:t>
       </w:r>
     </w:p>
@@ -3697,6 +3864,7 @@
         <w:ind w:left="360"/>
       </w:pPr>
       <w:r>
+        <w:lastRenderedPageBreak/>
         <w:t xml:space="preserve">The log is controlled in the </w:t>
       </w:r>
       <w:r>
@@ -7861,7 +8029,7 @@
 </file>
 
 <file path=customXml/itemProps1.xml><?xml version="1.0" encoding="utf-8"?>
-<ds:datastoreItem xmlns:ds="http://schemas.openxmlformats.org/officeDocument/2006/customXml" ds:itemID="{CA9F5742-6055-4947-95C8-E39C92E9E0F9}">
+<ds:datastoreItem xmlns:ds="http://schemas.openxmlformats.org/officeDocument/2006/customXml" ds:itemID="{DD9E2B73-988C-694F-BE05-70250ED4AE23}">
   <ds:schemaRefs>
     <ds:schemaRef ds:uri="http://schemas.openxmlformats.org/officeDocument/2006/bibliography"/>
   </ds:schemaRefs>

</xml_diff>

<commit_message>
INT-518 Merging old docs from master
</commit_message>
<xml_diff>
--- a/fn_utilities/docs/Resilient Integration Utility Functions.docx
+++ b/fn_utilities/docs/Resilient Integration Utility Functions.docx
@@ -10,9 +10,6 @@
       </w:pPr>
       <w:bookmarkStart w:id="0" w:name="h.gjdgxs" w:colFirst="0" w:colLast="0"/>
       <w:bookmarkEnd w:id="0"/>
-      <w:r>
-        <w:t xml:space="preserve"> </w:t>
-      </w:r>
       <w:r>
         <w:rPr>
           <w:noProof/>
@@ -400,31 +397,13 @@
       </w:pPr>
       <w:bookmarkStart w:id="3" w:name="_Toc509305886"/>
       <w:r>
-        <w:t>You have access to the command line of the Resilient appliance, which hosts the Resilient platform; or to a separate integration server where you will deploy and run the functions code. If using a separate integration server, you must install Python version 2.7.</w:t>
-      </w:r>
-      <w:r>
-        <w:t>”</w:t>
-      </w:r>
-      <w:r>
-        <w:t>x</w:t>
-      </w:r>
-      <w:r>
-        <w:t>”</w:t>
-      </w:r>
-      <w:r>
-        <w:t xml:space="preserve">, where </w:t>
-      </w:r>
-      <w:r>
-        <w:t>“</w:t>
-      </w:r>
-      <w:r>
-        <w:t>x</w:t>
-      </w:r>
-      <w:r>
-        <w:t>”</w:t>
-      </w:r>
-      <w:r>
-        <w:t xml:space="preserve"> is 10 or later, and “pip”. (The Resilient appliance is preconfigured with a suitable version of Python.)</w:t>
+        <w:t xml:space="preserve">You have access to the command line of the Resilient appliance, which hosts the Resilient platform; or to a separate integration server where you will deploy and run the functions code. If using a separate integration server, you must install Python version 2.7.10 or later, </w:t>
+      </w:r>
+      <w:r>
+        <w:t xml:space="preserve">or version 3.6 or later, </w:t>
+      </w:r>
+      <w:r>
+        <w:t>and “pip”. (The Resilient appliance is preconfigured with a suitable version of Python.)</w:t>
       </w:r>
     </w:p>
     <w:p>
@@ -595,98 +574,20 @@
           <w:color w:val="000000"/>
           <w:szCs w:val="20"/>
         </w:rPr>
-        <w:t>To use the utility function package, you must install a 3</w:t>
+        <w:t>To install the package</w:t>
       </w:r>
       <w:r>
         <w:rPr>
           <w:rFonts w:cs="Arial"/>
           <w:color w:val="000000"/>
           <w:szCs w:val="20"/>
-          <w:vertAlign w:val="superscript"/>
-        </w:rPr>
-        <w:t>rd</w:t>
-      </w:r>
-      <w:r>
-        <w:rPr>
-          <w:rFonts w:cs="Arial"/>
-          <w:color w:val="000000"/>
-          <w:szCs w:val="20"/>
-        </w:rPr>
-        <w:t xml:space="preserve"> party package called floss:</w:t>
+        </w:rPr>
+        <w:t>:</w:t>
       </w:r>
     </w:p>
     <w:p>
       <w:pPr>
         <w:pStyle w:val="Code0"/>
-        <w:ind w:left="547"/>
-        <w:contextualSpacing/>
-      </w:pPr>
-    </w:p>
-    <w:p>
-      <w:pPr>
-        <w:pStyle w:val="Code0"/>
-        <w:ind w:left="547"/>
-        <w:contextualSpacing/>
-      </w:pPr>
-      <w:r>
-        <w:t xml:space="preserve">pip install </w:t>
-      </w:r>
-      <w:hyperlink r:id="rId10" w:history="1">
-        <w:r>
-          <w:rPr>
-            <w:rStyle w:val="Hyperlink"/>
-          </w:rPr>
-          <w:t>https://github.com/williballenthin/vivisect/zipball/master</w:t>
-        </w:r>
-      </w:hyperlink>
-    </w:p>
-    <w:p>
-      <w:pPr>
-        <w:pStyle w:val="Code0"/>
-        <w:ind w:left="547"/>
-        <w:contextualSpacing/>
-      </w:pPr>
-      <w:r>
-        <w:t xml:space="preserve">pip install </w:t>
-      </w:r>
-      <w:hyperlink r:id="rId11" w:history="1">
-        <w:r>
-          <w:rPr>
-            <w:rStyle w:val="Hyperlink"/>
-          </w:rPr>
-          <w:t>https://github.com/fireeye/flare-floss/zipball/master</w:t>
-        </w:r>
-      </w:hyperlink>
-    </w:p>
-    <w:p>
-      <w:pPr>
-        <w:pStyle w:val="BodyText"/>
-        <w:rPr>
-          <w:rFonts w:cs="Arial"/>
-          <w:color w:val="000000"/>
-          <w:szCs w:val="20"/>
-        </w:rPr>
-      </w:pPr>
-      <w:r>
-        <w:rPr>
-          <w:rFonts w:cs="Arial"/>
-          <w:color w:val="000000"/>
-          <w:szCs w:val="20"/>
-        </w:rPr>
-        <w:t>To install the package</w:t>
-      </w:r>
-      <w:r>
-        <w:rPr>
-          <w:rFonts w:cs="Arial"/>
-          <w:color w:val="000000"/>
-          <w:szCs w:val="20"/>
-        </w:rPr>
-        <w:t>:</w:t>
-      </w:r>
-    </w:p>
-    <w:p>
-      <w:pPr>
-        <w:pStyle w:val="Code0"/>
       </w:pPr>
       <w:proofErr w:type="spellStart"/>
       <w:r>
@@ -697,7 +598,7 @@
         <w:t xml:space="preserve"> pip inst</w:t>
       </w:r>
       <w:r>
-        <w:t>all --upgrade fn_utilities-1.0.1</w:t>
+        <w:t>all --upgrade fn_utilities-1.0.0</w:t>
       </w:r>
       <w:r>
         <w:t>.zip</w:t>
@@ -1812,6 +1713,9 @@
       <w:r>
         <w:t>The package also includes example workflows and rules that show how the functions can be used. You can copy and modify these workflows and rules for your own needs.</w:t>
       </w:r>
+      <w:r>
+        <w:t xml:space="preserve"> </w:t>
+      </w:r>
     </w:p>
     <w:p>
       <w:pPr>
@@ -1823,10 +1727,10 @@
           <w:noProof/>
         </w:rPr>
         <w:drawing>
-          <wp:inline distT="0" distB="0" distL="0" distR="0" wp14:anchorId="6451A35C" wp14:editId="20B74FB4">
-            <wp:extent cx="5486400" cy="3833495"/>
-            <wp:effectExtent l="0" t="0" r="0" b="1905"/>
-            <wp:docPr id="5" name="Picture 5"/>
+          <wp:inline distT="0" distB="0" distL="0" distR="0" wp14:anchorId="2A019B79" wp14:editId="1CE68727">
+            <wp:extent cx="5486400" cy="4699635"/>
+            <wp:effectExtent l="0" t="0" r="0" b="0"/>
+            <wp:docPr id="7" name="Picture 7"/>
             <wp:cNvGraphicFramePr>
               <a:graphicFrameLocks xmlns:a="http://schemas.openxmlformats.org/drawingml/2006/main" noChangeAspect="1"/>
             </wp:cNvGraphicFramePr>
@@ -1834,11 +1738,11 @@
               <a:graphicData uri="http://schemas.openxmlformats.org/drawingml/2006/picture">
                 <pic:pic xmlns:pic="http://schemas.openxmlformats.org/drawingml/2006/picture">
                   <pic:nvPicPr>
-                    <pic:cNvPr id="5" name="Screen Shot 2018-05-24 at 10.35.48 AM.png"/>
+                    <pic:cNvPr id="7" name="Screen Shot 2018-06-18 at 1.54.57 PM.png"/>
                     <pic:cNvPicPr/>
                   </pic:nvPicPr>
                   <pic:blipFill>
-                    <a:blip r:embed="rId12"/>
+                    <a:blip r:embed="rId10"/>
                     <a:stretch>
                       <a:fillRect/>
                     </a:stretch>
@@ -1846,7 +1750,7 @@
                   <pic:spPr>
                     <a:xfrm>
                       <a:off x="0" y="0"/>
-                      <a:ext cx="5486400" cy="3833495"/>
+                      <a:ext cx="5486400" cy="4699635"/>
                     </a:xfrm>
                     <a:prstGeom prst="rect">
                       <a:avLst/>
@@ -1862,6 +1766,12 @@
     <w:p>
       <w:pPr>
         <w:pStyle w:val="BodyText"/>
+        <w:keepNext/>
+      </w:pPr>
+    </w:p>
+    <w:p>
+      <w:pPr>
+        <w:pStyle w:val="BodyText"/>
       </w:pPr>
       <w:r>
         <w:t>The following sections describe each function.</w:t>
@@ -1951,6 +1861,7 @@
         <w:pStyle w:val="Heading20"/>
       </w:pPr>
       <w:r>
+        <w:lastRenderedPageBreak/>
         <w:t>Utilities: Attachment Zip Extract</w:t>
       </w:r>
     </w:p>
@@ -2007,296 +1918,280 @@
         <w:pStyle w:val="Heading20"/>
       </w:pPr>
       <w:r>
+        <w:t>Utilities: Attachment to Base64</w:t>
+      </w:r>
+    </w:p>
+    <w:p>
+      <w:pPr>
+        <w:pStyle w:val="BodyText"/>
+      </w:pPr>
+      <w:r>
+        <w:t xml:space="preserve">This function reads a file attachment in the </w:t>
+      </w:r>
+      <w:proofErr w:type="gramStart"/>
+      <w:r>
+        <w:t>incident, and</w:t>
+      </w:r>
+      <w:proofErr w:type="gramEnd"/>
+      <w:r>
+        <w:t xml:space="preserve"> produces a base64-encoded string with the file attachment content.</w:t>
+      </w:r>
+      <w:r>
+        <w:t xml:space="preserve"> </w:t>
+      </w:r>
+      <w:r>
+        <w:t>This content can then be used in combination with other workflow functions to create an artifact, a new file attachment, or to analyze the contents using various tools.</w:t>
+      </w:r>
+    </w:p>
+    <w:p>
+      <w:pPr>
+        <w:pStyle w:val="Heading20"/>
+      </w:pPr>
+      <w:r>
+        <w:t>Utilities: Base64 to Artifact</w:t>
+      </w:r>
+    </w:p>
+    <w:p>
+      <w:pPr>
+        <w:pStyle w:val="BodyText"/>
+      </w:pPr>
+      <w:r>
+        <w:t xml:space="preserve">This function creates a new file </w:t>
+      </w:r>
+      <w:r>
+        <w:t>artifact</w:t>
+      </w:r>
+      <w:r>
+        <w:t xml:space="preserve"> in the incident, using the base64-encoded string that your workflow provides as input.</w:t>
+      </w:r>
+      <w:r>
+        <w:t xml:space="preserve"> </w:t>
+      </w:r>
+      <w:r>
+        <w:t>Other function inputs allow you to specify the artifact type (log f</w:t>
+      </w:r>
+      <w:r>
+        <w:t>ile, malware sample, and so on) and description.</w:t>
+      </w:r>
+    </w:p>
+    <w:p>
+      <w:pPr>
+        <w:pStyle w:val="Heading20"/>
+      </w:pPr>
+      <w:r>
+        <w:t>Utilities: Base64 to Attachment</w:t>
+      </w:r>
+    </w:p>
+    <w:p>
+      <w:pPr>
+        <w:pStyle w:val="BodyText"/>
+      </w:pPr>
+      <w:r>
+        <w:t>This function creates a new file attachment in the incident, using the base64-encoded string that your workflow provides as input.</w:t>
+      </w:r>
+    </w:p>
+    <w:p>
+      <w:pPr>
+        <w:pStyle w:val="Heading20"/>
+      </w:pPr>
+      <w:r>
+        <w:t>Utilities: Call REST API</w:t>
+      </w:r>
+    </w:p>
+    <w:p>
+      <w:pPr>
+        <w:pStyle w:val="BodyText"/>
+      </w:pPr>
+      <w:r>
+        <w:t>This function calls a REST web service. It supports the standard REST methods: GET, HEAD, POST, PUT, DELETE and OPTIONS.</w:t>
+      </w:r>
+    </w:p>
+    <w:p>
+      <w:pPr>
+        <w:pStyle w:val="BodyText"/>
+      </w:pPr>
+      <w:r>
+        <w:t>The function parameters determine the type of call, the URL, and optionally the headers and body.</w:t>
+      </w:r>
+      <w:r>
+        <w:t xml:space="preserve"> </w:t>
+      </w:r>
+      <w:r>
+        <w:t>The results include the text or structured (JSON) result from the web service, and additional information including the elapsed time.</w:t>
+      </w:r>
+    </w:p>
+    <w:p>
+      <w:pPr>
+        <w:pStyle w:val="Heading20"/>
+      </w:pPr>
+      <w:r>
+        <w:t>Utilities: Domain Distance</w:t>
+      </w:r>
+    </w:p>
+    <w:p>
+      <w:pPr>
+        <w:pStyle w:val="BodyText"/>
+      </w:pPr>
+      <w:r>
+        <w:t xml:space="preserve">This function calculates the </w:t>
+      </w:r>
+      <w:r>
+        <w:t xml:space="preserve">similarity between a suspicious domain name </w:t>
+      </w:r>
+      <w:r>
+        <w:t xml:space="preserve">(or other string) </w:t>
+      </w:r>
+      <w:r>
+        <w:t>and a li</w:t>
+      </w:r>
+      <w:r>
+        <w:t>st of valid reference domain names (such as a list of domains owned by your organization).</w:t>
+      </w:r>
+    </w:p>
+    <w:p>
+      <w:pPr>
+        <w:pStyle w:val="BodyText"/>
+      </w:pPr>
+      <w:r>
+        <w:t>The comparison takes account of confusable Unicode characters such as similar-looking Greek, Cyrillic and Latin letters.</w:t>
+      </w:r>
+      <w:r>
+        <w:t xml:space="preserve"> </w:t>
+      </w:r>
+      <w:r>
+        <w:t>It then measures the similarity using the “</w:t>
+      </w:r>
+      <w:proofErr w:type="spellStart"/>
+      <w:r>
+        <w:t>damerau</w:t>
+      </w:r>
+      <w:proofErr w:type="spellEnd"/>
+      <w:r>
+        <w:t xml:space="preserve"> </w:t>
+      </w:r>
+      <w:proofErr w:type="spellStart"/>
+      <w:r>
+        <w:t>levenshtein</w:t>
+      </w:r>
+      <w:proofErr w:type="spellEnd"/>
+      <w:r>
+        <w:t xml:space="preserve"> distance</w:t>
+      </w:r>
+      <w:r>
+        <w:t>”, which counts the number of changes required from one string to another.</w:t>
+      </w:r>
+      <w:r>
+        <w:t xml:space="preserve"> </w:t>
+      </w:r>
+      <w:r>
+        <w:t>Low distance results indicate a possible spoof attempt.</w:t>
+      </w:r>
+    </w:p>
+    <w:p>
+      <w:pPr>
+        <w:pStyle w:val="Heading20"/>
+      </w:pPr>
+      <w:r>
+        <w:t>Utilities: Email Parse</w:t>
+      </w:r>
+    </w:p>
+    <w:p>
+      <w:pPr>
+        <w:pStyle w:val="BodyText"/>
+      </w:pPr>
+      <w:r>
+        <w:t>This function e</w:t>
+      </w:r>
+      <w:r>
+        <w:t>xtract</w:t>
+      </w:r>
+      <w:r>
+        <w:t>s</w:t>
+      </w:r>
+      <w:r>
+        <w:t xml:space="preserve"> message headers and body parts from an email message </w:t>
+      </w:r>
+      <w:r>
+        <w:t>in EML format.</w:t>
+      </w:r>
+      <w:r>
+        <w:t xml:space="preserve"> </w:t>
+      </w:r>
+      <w:r>
+        <w:t>Provide the email message content as a base64-encoded string, for example the output from the “Attachment to Base64” function.</w:t>
+      </w:r>
+    </w:p>
+    <w:p>
+      <w:pPr>
+        <w:pStyle w:val="BodyText"/>
+      </w:pPr>
+      <w:r>
+        <w:t xml:space="preserve">The </w:t>
+      </w:r>
+      <w:r>
+        <w:t xml:space="preserve">results including </w:t>
+      </w:r>
+      <w:r>
+        <w:t xml:space="preserve">subject, sender and recipients, other headers, and other content can then be added to your incident as artifacts or </w:t>
+      </w:r>
+      <w:proofErr w:type="gramStart"/>
+      <w:r>
+        <w:t>notes, or</w:t>
+      </w:r>
+      <w:proofErr w:type="gramEnd"/>
+      <w:r>
+        <w:t xml:space="preserve"> used in other ways.</w:t>
+      </w:r>
+    </w:p>
+    <w:p>
+      <w:pPr>
+        <w:pStyle w:val="Heading20"/>
+      </w:pPr>
+      <w:r>
         <w:lastRenderedPageBreak/>
-        <w:t>Utilities: Attachment to Base64</w:t>
-      </w:r>
-    </w:p>
-    <w:p>
-      <w:pPr>
-        <w:pStyle w:val="BodyText"/>
-      </w:pPr>
-      <w:r>
-        <w:t xml:space="preserve">This function reads a file attachment in the </w:t>
+        <w:t>Utilities: Expand URL</w:t>
+      </w:r>
+    </w:p>
+    <w:p>
+      <w:pPr>
+        <w:pStyle w:val="BodyText"/>
+      </w:pPr>
+      <w:r>
+        <w:t>This function takes any URL, particularly shortened URLs, and following the path redirects to its destination. The results return each URL which are added to a new artifact.</w:t>
+      </w:r>
+    </w:p>
+    <w:p>
+      <w:pPr>
+        <w:pStyle w:val="Heading20"/>
+      </w:pPr>
+      <w:r>
+        <w:t>Utilities: Extract Excel Query</w:t>
+      </w:r>
+    </w:p>
+    <w:p>
+      <w:pPr>
+        <w:pStyle w:val="BodyText"/>
+      </w:pPr>
+      <w:r>
+        <w:t>This function takes in three inputs to specify the attachment and two strings – one listing Excel style ranges (such as “Example Sheet</w:t>
       </w:r>
       <w:proofErr w:type="gramStart"/>
       <w:r>
-        <w:t>incident, and</w:t>
+        <w:t>”!A1:B2</w:t>
       </w:r>
       <w:proofErr w:type="gramEnd"/>
       <w:r>
-        <w:t xml:space="preserve"> produces a base64-encoded string with the file attachment content.</w:t>
-      </w:r>
-      <w:r>
-        <w:t xml:space="preserve"> </w:t>
-      </w:r>
-      <w:r>
-        <w:t>This content can then be used in combination with other workflow functions to create an artifact, a new file attachment, or to analyze the contents using various tools.</w:t>
-      </w:r>
-    </w:p>
-    <w:p>
-      <w:pPr>
-        <w:pStyle w:val="Heading20"/>
-      </w:pPr>
-      <w:r>
-        <w:t>Utilities: Base64 to Artifact</w:t>
-      </w:r>
-    </w:p>
-    <w:p>
-      <w:pPr>
-        <w:pStyle w:val="BodyText"/>
-      </w:pPr>
-      <w:r>
-        <w:t xml:space="preserve">This function creates a new file </w:t>
-      </w:r>
-      <w:r>
-        <w:t>artifact</w:t>
-      </w:r>
-      <w:r>
-        <w:t xml:space="preserve"> in the incident, using the base64-encoded string that your workflow provides as input.</w:t>
-      </w:r>
-      <w:r>
-        <w:t xml:space="preserve"> </w:t>
-      </w:r>
-      <w:r>
-        <w:t>Other function inputs allow you to specify the artifact type (log f</w:t>
-      </w:r>
-      <w:r>
-        <w:t>ile, malware sample, and so on) and description.</w:t>
-      </w:r>
-    </w:p>
-    <w:p>
-      <w:pPr>
-        <w:pStyle w:val="Heading20"/>
-      </w:pPr>
-      <w:r>
-        <w:t>Utilities: Base64 to Attachment</w:t>
-      </w:r>
-    </w:p>
-    <w:p>
-      <w:pPr>
-        <w:pStyle w:val="BodyText"/>
-      </w:pPr>
-      <w:r>
-        <w:t>This function creates a new file attachment in the incident, using the base64-encoded string that your workflow provides as input.</w:t>
-      </w:r>
-    </w:p>
-    <w:p>
-      <w:pPr>
-        <w:pStyle w:val="Heading20"/>
-      </w:pPr>
-      <w:r>
-        <w:t>Utilities: Call REST API</w:t>
-      </w:r>
-    </w:p>
-    <w:p>
-      <w:pPr>
-        <w:pStyle w:val="BodyText"/>
-      </w:pPr>
-      <w:r>
-        <w:t>This function calls a REST web service. It supports the standard REST methods: GET, HEAD, POST, PUT, DELETE and OPTIONS.</w:t>
-      </w:r>
-    </w:p>
-    <w:p>
-      <w:pPr>
-        <w:pStyle w:val="BodyText"/>
-      </w:pPr>
-      <w:r>
-        <w:t>The function parameters determine the type of call, the URL, and optionally the headers and body.</w:t>
-      </w:r>
-      <w:r>
-        <w:t xml:space="preserve"> </w:t>
-      </w:r>
-      <w:r>
-        <w:t>The results include the text or structured (JSON) result from the web service, and additional information including the elapsed time.</w:t>
-      </w:r>
-    </w:p>
-    <w:p>
-      <w:pPr>
-        <w:pStyle w:val="Heading20"/>
-      </w:pPr>
-      <w:r>
-        <w:t>Utilities: Domain Distance</w:t>
-      </w:r>
-    </w:p>
-    <w:p>
-      <w:pPr>
-        <w:pStyle w:val="BodyText"/>
-      </w:pPr>
-      <w:r>
-        <w:t xml:space="preserve">This function calculates the </w:t>
-      </w:r>
-      <w:r>
-        <w:t xml:space="preserve">similarity between a suspicious domain name </w:t>
-      </w:r>
-      <w:r>
-        <w:t xml:space="preserve">(or other string) </w:t>
-      </w:r>
-      <w:r>
-        <w:t>and a li</w:t>
-      </w:r>
-      <w:r>
-        <w:t>st of valid reference domain names (such as a list of domains owned by your organization).</w:t>
-      </w:r>
-    </w:p>
-    <w:p>
-      <w:pPr>
-        <w:pStyle w:val="BodyText"/>
-      </w:pPr>
-      <w:r>
-        <w:t>The comparison takes account of confusable Unicode characters such as similar-looking Greek, Cyrillic and Latin letters.</w:t>
-      </w:r>
-      <w:r>
-        <w:t xml:space="preserve"> </w:t>
-      </w:r>
-      <w:r>
-        <w:t>It then measures the similarity using the “</w:t>
+        <w:t xml:space="preserve">, or ‘“Sheet1”!A1:B2 “Ex2.”!A1’) and a list of comma separated names of defined ranges – that specify the data to be extracted from the provided attachment of excel format. Function uses python library called </w:t>
       </w:r>
       <w:proofErr w:type="spellStart"/>
       <w:r>
-        <w:t>damerau</w:t>
+        <w:t>openpyxl</w:t>
       </w:r>
       <w:proofErr w:type="spellEnd"/>
       <w:r>
-        <w:t xml:space="preserve"> </w:t>
-      </w:r>
-      <w:proofErr w:type="spellStart"/>
-      <w:r>
-        <w:t>levenshtein</w:t>
-      </w:r>
-      <w:proofErr w:type="spellEnd"/>
-      <w:r>
-        <w:t xml:space="preserve"> distance</w:t>
-      </w:r>
-      <w:r>
-        <w:t>”, which counts the number of changes required from one string to another.</w:t>
-      </w:r>
-      <w:r>
-        <w:t xml:space="preserve"> </w:t>
-      </w:r>
-      <w:r>
-        <w:t>Low distance results indicate a possible spoof attempt.</w:t>
-      </w:r>
-    </w:p>
-    <w:p>
-      <w:pPr>
-        <w:pStyle w:val="Heading20"/>
-      </w:pPr>
-      <w:r>
-        <w:t>Utilities: Email Parse</w:t>
-      </w:r>
-    </w:p>
-    <w:p>
-      <w:pPr>
-        <w:pStyle w:val="BodyText"/>
-      </w:pPr>
-      <w:r>
-        <w:t>This function e</w:t>
-      </w:r>
-      <w:r>
-        <w:t>xtract</w:t>
-      </w:r>
-      <w:r>
-        <w:t>s</w:t>
-      </w:r>
-      <w:r>
-        <w:t xml:space="preserve"> message headers and body parts from an email message </w:t>
-      </w:r>
-      <w:r>
-        <w:t>in EML format.</w:t>
-      </w:r>
-      <w:r>
-        <w:t xml:space="preserve"> </w:t>
-      </w:r>
-      <w:r>
-        <w:t>Provide the email message content as a base64-encoded string, for example the output from the “Attachment to Base64” function.</w:t>
-      </w:r>
-    </w:p>
-    <w:p>
-      <w:pPr>
-        <w:pStyle w:val="BodyText"/>
-      </w:pPr>
-      <w:r>
-        <w:t xml:space="preserve">The </w:t>
-      </w:r>
-      <w:r>
-        <w:t xml:space="preserve">results including </w:t>
-      </w:r>
-      <w:r>
-        <w:t xml:space="preserve">subject, sender and recipients, other headers, and other content can then be added to your incident as artifacts or </w:t>
-      </w:r>
-      <w:proofErr w:type="gramStart"/>
-      <w:r>
-        <w:t>notes, or</w:t>
-      </w:r>
-      <w:proofErr w:type="gramEnd"/>
-      <w:r>
-        <w:t xml:space="preserve"> used in other ways.</w:t>
-      </w:r>
-    </w:p>
-    <w:p>
-      <w:pPr>
-        <w:pStyle w:val="BodyText"/>
-      </w:pPr>
-    </w:p>
-    <w:p>
-      <w:pPr>
-        <w:pStyle w:val="Heading20"/>
-      </w:pPr>
-      <w:r>
-        <w:t>Utilities: Extract Excel Query</w:t>
-      </w:r>
-    </w:p>
-    <w:p>
-      <w:pPr>
-        <w:pStyle w:val="BodyText"/>
-      </w:pPr>
-      <w:r>
-        <w:t>This function takes in</w:t>
-      </w:r>
-      <w:r>
-        <w:t xml:space="preserve"> three inputs to specify the attachment and</w:t>
-      </w:r>
-      <w:r>
-        <w:t xml:space="preserve"> two strings – one listing Excel style ranges (</w:t>
-      </w:r>
-      <w:r>
-        <w:t xml:space="preserve">such as </w:t>
-      </w:r>
-      <w:r>
-        <w:t>“Example Sheet</w:t>
-      </w:r>
-      <w:proofErr w:type="gramStart"/>
-      <w:r>
-        <w:t>”!A1:B2</w:t>
-      </w:r>
-      <w:proofErr w:type="gramEnd"/>
-      <w:r>
-        <w:t xml:space="preserve">, or </w:t>
-      </w:r>
-      <w:r>
-        <w:t xml:space="preserve">‘“Sheet1”!A1:B2 </w:t>
-      </w:r>
-      <w:r>
-        <w:t>“Ex2.”!A1</w:t>
-      </w:r>
-      <w:r>
-        <w:t>’</w:t>
-      </w:r>
-      <w:r>
-        <w:t>) and a list of comma separated names of defined ranges – that specify the data to be extracted from the provided attachment of excel format.</w:t>
-      </w:r>
-      <w:r>
-        <w:t xml:space="preserve"> Function uses python library called </w:t>
-      </w:r>
-      <w:proofErr w:type="spellStart"/>
-      <w:r>
-        <w:t>openpyxl</w:t>
-      </w:r>
-      <w:proofErr w:type="spellEnd"/>
-      <w:r>
         <w:t xml:space="preserve"> (</w:t>
       </w:r>
-      <w:hyperlink r:id="rId13" w:history="1">
+      <w:hyperlink r:id="rId11" w:history="1">
         <w:r>
           <w:rPr>
             <w:rStyle w:val="Hyperlink"/>
@@ -2345,7 +2240,6 @@
           <w:sz w:val="18"/>
           <w:szCs w:val="16"/>
         </w:rPr>
-        <w:lastRenderedPageBreak/>
         <w:t>  "titles": [List of String names of the sheets],</w:t>
       </w:r>
     </w:p>
@@ -2694,216 +2588,26 @@
         <w:pStyle w:val="BodyText"/>
       </w:pPr>
       <w:r>
-        <w:t>The “_keys” list in every dictionary object can be used to iterate over the dictionaries which is otherwise impossible in post-processing script</w:t>
-      </w:r>
-      <w:r>
-        <w:t>.</w:t>
-      </w:r>
-      <w:r>
-        <w:t xml:space="preserve"> (the topmost layer doesn’t have _keys, because user always knows if sheets or </w:t>
-      </w:r>
-      <w:proofErr w:type="spellStart"/>
-      <w:r>
-        <w:t>defined_names</w:t>
-      </w:r>
-      <w:proofErr w:type="spellEnd"/>
-      <w:r>
-        <w:t xml:space="preserve"> exist are included, base</w:t>
-      </w:r>
-      <w:r>
-        <w:t>d on whether they requested it)</w:t>
-      </w:r>
-    </w:p>
-    <w:p>
-      <w:pPr>
-        <w:pStyle w:val="Heading20"/>
-      </w:pPr>
-      <w:r>
-        <w:t xml:space="preserve">Utilities: </w:t>
-      </w:r>
-      <w:r>
-        <w:t>Extract SSL Cert from URL</w:t>
-      </w:r>
-      <w:r>
-        <w:t xml:space="preserve"> </w:t>
-      </w:r>
-    </w:p>
-    <w:p>
-      <w:pPr>
-        <w:pStyle w:val="BodyText"/>
-      </w:pPr>
-      <w:r>
-        <w:t xml:space="preserve">This function </w:t>
-      </w:r>
-      <w:r>
-        <w:t>takes in a HTTPS URL or DNS input, connects to it and then attempts to acquire the SSL certificate. If successful, the function then saves the certificate as an artifact of type ‘X509 Certificate File’. Works on most URLs including those with self-signed or expired certificates.</w:t>
-      </w:r>
-    </w:p>
-    <w:p>
-      <w:pPr>
-        <w:pStyle w:val="BodyText"/>
-      </w:pPr>
-      <w:r>
-        <w:t xml:space="preserve">The output of this function is a string representation of the certificate saved in PEM </w:t>
-      </w:r>
-      <w:r>
-        <w:t>format.</w:t>
-      </w:r>
-    </w:p>
-    <w:p>
-      <w:pPr>
-        <w:pStyle w:val="Heading20"/>
-      </w:pPr>
-    </w:p>
-    <w:p>
-      <w:pPr>
-        <w:pStyle w:val="Heading20"/>
-      </w:pPr>
-      <w:r>
-        <w:t>Utilities: Expand URL</w:t>
-      </w:r>
-    </w:p>
-    <w:p>
-      <w:pPr>
-        <w:pStyle w:val="BodyText"/>
-      </w:pPr>
-      <w:r>
-        <w:t>This function takes any URL, particularly shortened URLs, and following the path redirects to its destination. The results return each URL which are added to a new artifact.</w:t>
-      </w:r>
-    </w:p>
-    <w:p>
-      <w:pPr>
-        <w:pStyle w:val="BodyText"/>
-      </w:pPr>
-    </w:p>
-    <w:p>
-      <w:pPr>
-        <w:pStyle w:val="Heading20"/>
-      </w:pPr>
-      <w:r>
-        <w:t xml:space="preserve">Utilities: </w:t>
-      </w:r>
-      <w:r>
-        <w:t xml:space="preserve">Parse SSL Certificate </w:t>
-      </w:r>
-    </w:p>
-    <w:p>
-      <w:pPr>
-        <w:pStyle w:val="BodyText"/>
-      </w:pPr>
-      <w:r>
-        <w:t xml:space="preserve">This function </w:t>
-      </w:r>
-      <w:r>
-        <w:t>produces the structured data from a provided SSL certificate</w:t>
-      </w:r>
-      <w:r>
-        <w:t xml:space="preserve">. </w:t>
-      </w:r>
-      <w:r>
-        <w:t xml:space="preserve">3 inputs are accepted by the function. There are 2 defined ways to use this function for parsing certificates. </w:t>
-      </w:r>
-    </w:p>
-    <w:p>
-      <w:pPr>
-        <w:pStyle w:val="BodyText"/>
-      </w:pPr>
-      <w:r>
-        <w:t>Option 1 involves providing a JSON-encoded representation of a certificate. In this case the certificate input parameter should be this JSON string.</w:t>
-      </w:r>
-    </w:p>
-    <w:p>
-      <w:pPr>
-        <w:pStyle w:val="BodyText"/>
-      </w:pPr>
-    </w:p>
-    <w:p>
-      <w:pPr>
-        <w:pStyle w:val="BodyText"/>
-      </w:pPr>
-      <w:r>
-        <w:lastRenderedPageBreak/>
-        <w:t>Option 2 involves providing a certificate file for parsing. When the rule is trigge</w:t>
-      </w:r>
-      <w:r>
-        <w:t xml:space="preserve">red on an artifact, both the </w:t>
-      </w:r>
-      <w:proofErr w:type="spellStart"/>
-      <w:r>
-        <w:t>incident_id</w:t>
-      </w:r>
-      <w:proofErr w:type="spellEnd"/>
-      <w:r>
-        <w:t xml:space="preserve"> for that incident and the </w:t>
-      </w:r>
-      <w:proofErr w:type="spellStart"/>
-      <w:r>
-        <w:t>artifact_id</w:t>
-      </w:r>
-      <w:proofErr w:type="spellEnd"/>
-      <w:r>
-        <w:t xml:space="preserve"> for the specified certificate file must be provided. The file is then acquired through the REST API and saved locally as a </w:t>
-      </w:r>
-      <w:proofErr w:type="spellStart"/>
-      <w:r>
-        <w:t>NamedTemporaryFile</w:t>
-      </w:r>
-      <w:proofErr w:type="spellEnd"/>
-      <w:r>
-        <w:t xml:space="preserve">. </w:t>
-      </w:r>
-    </w:p>
-    <w:p>
-      <w:pPr>
-        <w:pStyle w:val="BodyText"/>
-        <w:ind w:left="540"/>
-        <w:rPr>
-          <w:rStyle w:val="IntenseEmphasis"/>
-          <w:i w:val="0"/>
-          <w:iCs w:val="0"/>
-          <w:color w:val="auto"/>
-        </w:rPr>
-      </w:pPr>
-      <w:r>
-        <w:rPr>
-          <w:rStyle w:val="IntenseEmphasis"/>
-          <w:b/>
-          <w:i w:val="0"/>
-          <w:iCs w:val="0"/>
-          <w:color w:val="auto"/>
-        </w:rPr>
-        <w:t>NOTE</w:t>
-      </w:r>
-      <w:r>
-        <w:rPr>
-          <w:rStyle w:val="IntenseEmphasis"/>
-          <w:i w:val="0"/>
-          <w:iCs w:val="0"/>
-          <w:color w:val="auto"/>
-        </w:rPr>
-        <w:t xml:space="preserve">: </w:t>
-      </w:r>
-      <w:r>
-        <w:rPr>
-          <w:rStyle w:val="IntenseEmphasis"/>
-          <w:i w:val="0"/>
-          <w:iCs w:val="0"/>
-          <w:color w:val="auto"/>
-        </w:rPr>
-        <w:t>The Parse SSL Certificate function expects a certificate of type PEM. If you require a way to get a PEM formatted certificate from a URL consider using this in conjunction with the Extract SSL Cert from URL function.</w:t>
+        <w:t>The “_keys” list in every dictionary object can</w:t>
       </w:r>
       <w:bookmarkStart w:id="5" w:name="_GoBack"/>
       <w:bookmarkEnd w:id="5"/>
+      <w:r>
+        <w:t xml:space="preserve"> be used to iterate over the dictionaries which is otherwise impossible in post-processing script. (the topmost layer doesn’t have _keys, because user always knows if sheets or </w:t>
+      </w:r>
+      <w:proofErr w:type="spellStart"/>
+      <w:r>
+        <w:t>defined_names</w:t>
+      </w:r>
+      <w:proofErr w:type="spellEnd"/>
+      <w:r>
+        <w:t xml:space="preserve"> exist are included, based on whether they requested it)</w:t>
+      </w:r>
     </w:p>
     <w:p>
       <w:pPr>
         <w:pStyle w:val="Heading20"/>
       </w:pPr>
-    </w:p>
-    <w:p>
-      <w:pPr>
-        <w:pStyle w:val="Heading20"/>
-      </w:pPr>
       <w:r>
         <w:t xml:space="preserve">Utilities: </w:t>
       </w:r>
@@ -2934,7 +2638,7 @@
       <w:r>
         <w:t xml:space="preserve"> (</w:t>
       </w:r>
-      <w:hyperlink r:id="rId14" w:history="1">
+      <w:hyperlink r:id="rId12" w:history="1">
         <w:r>
           <w:rPr>
             <w:rStyle w:val="Hyperlink"/>
@@ -3021,6 +2725,7 @@
         <w:pStyle w:val="Heading20"/>
       </w:pPr>
       <w:r>
+        <w:lastRenderedPageBreak/>
         <w:t>Utilities: Resilient Search</w:t>
       </w:r>
     </w:p>
@@ -3279,6 +2984,27 @@
     </w:p>
     <w:p>
       <w:pPr>
+        <w:pStyle w:val="Heading20"/>
+      </w:pPr>
+      <w:r>
+        <w:t>Utilities: String to Attachment</w:t>
+      </w:r>
+    </w:p>
+    <w:p>
+      <w:pPr>
+        <w:pStyle w:val="BodyText"/>
+      </w:pPr>
+      <w:r>
+        <w:t>This function creates a new file (.txt) attachment in the incident or task from a string that your workflow provides as input.</w:t>
+      </w:r>
+    </w:p>
+    <w:p>
+      <w:pPr>
+        <w:pStyle w:val="BodyText"/>
+      </w:pPr>
+    </w:p>
+    <w:p>
+      <w:pPr>
         <w:pStyle w:val="BodyText"/>
       </w:pPr>
       <w:r>
@@ -3407,7 +3133,6 @@
           <w:iCs w:val="0"/>
           <w:color w:val="auto"/>
         </w:rPr>
-        <w:lastRenderedPageBreak/>
         <w:t>NOTE</w:t>
       </w:r>
       <w:r>
@@ -3592,6 +3317,7 @@
       </w:pPr>
       <w:proofErr w:type="spellStart"/>
       <w:r>
+        <w:lastRenderedPageBreak/>
         <w:t>psscan</w:t>
       </w:r>
       <w:proofErr w:type="spellEnd"/>
@@ -3677,27 +3403,6 @@
       <w:r>
         <w:t>’ are usually only available after the ‘resilient-circuits run’ process is restarted.</w:t>
       </w:r>
-    </w:p>
-    <w:p>
-      <w:pPr>
-        <w:pStyle w:val="Heading20"/>
-      </w:pPr>
-      <w:r>
-        <w:t>Utilities: String to Attachment</w:t>
-      </w:r>
-    </w:p>
-    <w:p>
-      <w:pPr>
-        <w:pStyle w:val="BodyText"/>
-      </w:pPr>
-      <w:r>
-        <w:t>This function creates a new file (.txt) attachment in the incident or task from a string that your workflow provides as input.</w:t>
-      </w:r>
-    </w:p>
-    <w:p>
-      <w:pPr>
-        <w:pStyle w:val="BodyText"/>
-      </w:pPr>
     </w:p>
     <w:p>
       <w:pPr>
@@ -3864,7 +3569,6 @@
         <w:ind w:left="360"/>
       </w:pPr>
       <w:r>
-        <w:lastRenderedPageBreak/>
         <w:t xml:space="preserve">The log is controlled in the </w:t>
       </w:r>
       <w:r>
@@ -3936,7 +3640,7 @@
       <w:r>
         <w:t xml:space="preserve">For additional support, contact </w:t>
       </w:r>
-      <w:hyperlink r:id="rId15">
+      <w:hyperlink r:id="rId13">
         <w:r>
           <w:rPr>
             <w:rStyle w:val="Hyperlink"/>
@@ -3963,12 +3667,12 @@
       </w:r>
     </w:p>
     <w:sectPr>
-      <w:headerReference w:type="even" r:id="rId16"/>
-      <w:headerReference w:type="default" r:id="rId17"/>
-      <w:footerReference w:type="even" r:id="rId18"/>
-      <w:footerReference w:type="default" r:id="rId19"/>
-      <w:headerReference w:type="first" r:id="rId20"/>
-      <w:footerReference w:type="first" r:id="rId21"/>
+      <w:headerReference w:type="even" r:id="rId14"/>
+      <w:headerReference w:type="default" r:id="rId15"/>
+      <w:footerReference w:type="even" r:id="rId16"/>
+      <w:footerReference w:type="default" r:id="rId17"/>
+      <w:headerReference w:type="first" r:id="rId18"/>
+      <w:footerReference w:type="first" r:id="rId19"/>
       <w:pgSz w:w="12240" w:h="15840"/>
       <w:pgMar w:top="1440" w:right="1800" w:bottom="1440" w:left="1800" w:header="720" w:footer="144" w:gutter="0"/>
       <w:pgNumType w:start="1"/>
@@ -7663,40 +7367,13 @@
       <w:rFonts w:ascii="Times New Roman" w:hAnsi="Times New Roman" w:cs="Times New Roman"/>
     </w:rPr>
   </w:style>
-  <w:style w:type="character" w:styleId="UnresolvedMention">
-    <w:name w:val="Unresolved Mention"/>
-    <w:basedOn w:val="DefaultParagraphFont"/>
-    <w:uiPriority w:val="99"/>
-    <w:semiHidden/>
-    <w:unhideWhenUsed/>
-    <w:rsid w:val="00897F90"/>
-    <w:rPr>
-      <w:color w:val="605E5C"/>
-      <w:shd w:val="clear" w:color="auto" w:fill="E1DFDD"/>
-    </w:rPr>
-  </w:style>
-  <w:style w:type="paragraph" w:styleId="NormalWeb">
-    <w:name w:val="Normal (Web)"/>
-    <w:basedOn w:val="Normal"/>
-    <w:uiPriority w:val="99"/>
-    <w:semiHidden/>
-    <w:unhideWhenUsed/>
-    <w:rsid w:val="00605C9D"/>
-    <w:pPr>
-      <w:spacing w:before="100" w:beforeAutospacing="1" w:after="100" w:afterAutospacing="1"/>
-    </w:pPr>
-    <w:rPr>
-      <w:rFonts w:ascii="Times New Roman" w:eastAsia="Times New Roman" w:hAnsi="Times New Roman" w:cs="Times New Roman"/>
-      <w:color w:val="auto"/>
-    </w:rPr>
-  </w:style>
   <w:style w:type="character" w:styleId="HTMLSample">
     <w:name w:val="HTML Sample"/>
     <w:basedOn w:val="DefaultParagraphFont"/>
     <w:uiPriority w:val="99"/>
     <w:semiHidden/>
     <w:unhideWhenUsed/>
-    <w:rsid w:val="00605C9D"/>
+    <w:rsid w:val="00DD516C"/>
     <w:rPr>
       <w:rFonts w:ascii="Courier New" w:eastAsia="Times New Roman" w:hAnsi="Courier New" w:cs="Courier New"/>
     </w:rPr>
@@ -8029,7 +7706,7 @@
 </file>
 
 <file path=customXml/itemProps1.xml><?xml version="1.0" encoding="utf-8"?>
-<ds:datastoreItem xmlns:ds="http://schemas.openxmlformats.org/officeDocument/2006/customXml" ds:itemID="{DD9E2B73-988C-694F-BE05-70250ED4AE23}">
+<ds:datastoreItem xmlns:ds="http://schemas.openxmlformats.org/officeDocument/2006/customXml" ds:itemID="{83B9A78A-307E-214D-88EA-8C3E30CF4E80}">
   <ds:schemaRefs>
     <ds:schemaRef ds:uri="http://schemas.openxmlformats.org/officeDocument/2006/bibliography"/>
   </ds:schemaRefs>

</xml_diff>

<commit_message>
INT-518 Re-added documentation for 2 functions
Had to pull down the latest files, commit them and now trying to recommit the changes without another branch
</commit_message>
<xml_diff>
--- a/fn_utilities/docs/Resilient Integration Utility Functions.docx
+++ b/fn_utilities/docs/Resilient Integration Utility Functions.docx
@@ -2588,21 +2588,154 @@
         <w:pStyle w:val="BodyText"/>
       </w:pPr>
       <w:r>
-        <w:t>The “_keys” list in every dictionary object can</w:t>
-      </w:r>
+        <w:t xml:space="preserve">The “_keys” list in every dictionary object can be used to iterate over the dictionaries which is otherwise impossible in post-processing script. (the topmost layer doesn’t have _keys, because user always knows if sheets or </w:t>
+      </w:r>
+      <w:proofErr w:type="spellStart"/>
+      <w:r>
+        <w:t>defined_names</w:t>
+      </w:r>
+      <w:proofErr w:type="spellEnd"/>
+      <w:r>
+        <w:t xml:space="preserve"> exist are included, based on whether they requested it)</w:t>
+      </w:r>
+    </w:p>
+    <w:p>
+      <w:pPr>
+        <w:pStyle w:val="BodyText"/>
+      </w:pPr>
+    </w:p>
+    <w:p>
+      <w:pPr>
+        <w:pStyle w:val="Heading20"/>
+      </w:pPr>
+      <w:r>
+        <w:t xml:space="preserve">Utilities: Extract SSL Cert from URL </w:t>
+      </w:r>
+    </w:p>
+    <w:p>
+      <w:pPr>
+        <w:pStyle w:val="BodyText"/>
+      </w:pPr>
+      <w:r>
+        <w:t>This function takes in a HTTPS URL or DNS input, connects to it and then attempts to acquire the SSL certificate. If successful, the function then saves the certificate as an artifact of type ‘X509 Certificate File’. Works on most URLs including those with self-signed or expired certificates.</w:t>
+      </w:r>
+    </w:p>
+    <w:p>
+      <w:pPr>
+        <w:pStyle w:val="BodyText"/>
+      </w:pPr>
+      <w:r>
+        <w:t>The output of this function is a string representation of the certificate saved in PEM format.</w:t>
+      </w:r>
+    </w:p>
+    <w:p>
+      <w:pPr>
+        <w:pStyle w:val="Heading20"/>
+      </w:pPr>
+      <w:r>
+        <w:lastRenderedPageBreak/>
+        <w:t xml:space="preserve">Utilities: Parse SSL Certificate </w:t>
+      </w:r>
+    </w:p>
+    <w:p>
+      <w:pPr>
+        <w:pStyle w:val="BodyText"/>
+      </w:pPr>
+      <w:r>
+        <w:t xml:space="preserve">This function produces the structured data from a provided SSL certificate. 3 inputs are accepted by the function. There are 2 defined ways to use this function for parsing certificates. </w:t>
+      </w:r>
+    </w:p>
+    <w:p>
+      <w:pPr>
+        <w:pStyle w:val="BodyText"/>
+      </w:pPr>
+      <w:r>
+        <w:t>Option 1 involves providing a JSON-encoded representation of a certificate. In this case the certificate input parameter should be this JSON string.</w:t>
+      </w:r>
+    </w:p>
+    <w:p>
+      <w:pPr>
+        <w:pStyle w:val="BodyText"/>
+      </w:pPr>
+      <w:r>
+        <w:t xml:space="preserve">Option 2 involves providing a certificate file for parsing. When the rule is triggered on an artifact, both the </w:t>
+      </w:r>
+      <w:proofErr w:type="spellStart"/>
+      <w:r>
+        <w:t>incident_id</w:t>
+      </w:r>
+      <w:proofErr w:type="spellEnd"/>
+      <w:r>
+        <w:t xml:space="preserve"> for that incident and the </w:t>
+      </w:r>
+      <w:proofErr w:type="spellStart"/>
+      <w:r>
+        <w:t>artifact_id</w:t>
+      </w:r>
+      <w:proofErr w:type="spellEnd"/>
+      <w:r>
+        <w:t xml:space="preserve"> for the specified certificate file must be provided. The file is then acquired through the REST API and saved locally as a </w:t>
+      </w:r>
+      <w:proofErr w:type="spellStart"/>
+      <w:r>
+        <w:t>NamedTemporaryFile</w:t>
+      </w:r>
+      <w:proofErr w:type="spellEnd"/>
+      <w:r>
+        <w:t xml:space="preserve">. </w:t>
+      </w:r>
+    </w:p>
+    <w:p>
+      <w:pPr>
+        <w:pStyle w:val="BodyText"/>
+        <w:ind w:left="540"/>
+        <w:rPr>
+          <w:rStyle w:val="IntenseEmphasis"/>
+          <w:i w:val="0"/>
+          <w:iCs w:val="0"/>
+          <w:color w:val="auto"/>
+        </w:rPr>
+      </w:pPr>
+      <w:r>
+        <w:rPr>
+          <w:rStyle w:val="IntenseEmphasis"/>
+          <w:b/>
+          <w:i w:val="0"/>
+          <w:iCs w:val="0"/>
+          <w:color w:val="auto"/>
+        </w:rPr>
+        <w:t>NOTE</w:t>
+      </w:r>
+      <w:r>
+        <w:rPr>
+          <w:rStyle w:val="IntenseEmphasis"/>
+          <w:i w:val="0"/>
+          <w:iCs w:val="0"/>
+          <w:color w:val="auto"/>
+        </w:rPr>
+        <w:t xml:space="preserve">: </w:t>
+      </w:r>
+      <w:r>
+        <w:rPr>
+          <w:rStyle w:val="IntenseEmphasis"/>
+          <w:i w:val="0"/>
+          <w:iCs w:val="0"/>
+          <w:color w:val="auto"/>
+        </w:rPr>
+        <w:t>The Parse SSL Certificate function expects a certificate of type PEM. If you require a way to get a PEM formatted certificate from a URL consider using this in conjunction with the Extract SSL Cert from URL function.</w:t>
+      </w:r>
+    </w:p>
+    <w:p>
+      <w:pPr>
+        <w:pStyle w:val="BodyText"/>
+      </w:pPr>
       <w:bookmarkStart w:id="5" w:name="_GoBack"/>
       <w:bookmarkEnd w:id="5"/>
-      <w:r>
-        <w:t xml:space="preserve"> be used to iterate over the dictionaries which is otherwise impossible in post-processing script. (the topmost layer doesn’t have _keys, because user always knows if sheets or </w:t>
-      </w:r>
-      <w:proofErr w:type="spellStart"/>
-      <w:r>
-        <w:t>defined_names</w:t>
-      </w:r>
-      <w:proofErr w:type="spellEnd"/>
-      <w:r>
-        <w:t xml:space="preserve"> exist are included, based on whether they requested it)</w:t>
-      </w:r>
+    </w:p>
+    <w:p>
+      <w:pPr>
+        <w:pStyle w:val="BodyText"/>
+      </w:pPr>
     </w:p>
     <w:p>
       <w:pPr>
@@ -2725,7 +2858,6 @@
         <w:pStyle w:val="Heading20"/>
       </w:pPr>
       <w:r>
-        <w:lastRenderedPageBreak/>
         <w:t>Utilities: Resilient Search</w:t>
       </w:r>
     </w:p>
@@ -3008,6 +3140,7 @@
         <w:pStyle w:val="BodyText"/>
       </w:pPr>
       <w:r>
+        <w:lastRenderedPageBreak/>
         <w:t>These functions can be run on any platform.</w:t>
       </w:r>
       <w:r>
@@ -3317,7 +3450,6 @@
       </w:pPr>
       <w:proofErr w:type="spellStart"/>
       <w:r>
-        <w:lastRenderedPageBreak/>
         <w:t>psscan</w:t>
       </w:r>
       <w:proofErr w:type="spellEnd"/>
@@ -3560,6 +3692,7 @@
         <w:ind w:left="360"/>
       </w:pPr>
       <w:r>
+        <w:lastRenderedPageBreak/>
         <w:t>Resilient-Circuits</w:t>
       </w:r>
     </w:p>
@@ -7706,7 +7839,7 @@
 </file>
 
 <file path=customXml/itemProps1.xml><?xml version="1.0" encoding="utf-8"?>
-<ds:datastoreItem xmlns:ds="http://schemas.openxmlformats.org/officeDocument/2006/customXml" ds:itemID="{83B9A78A-307E-214D-88EA-8C3E30CF4E80}">
+<ds:datastoreItem xmlns:ds="http://schemas.openxmlformats.org/officeDocument/2006/customXml" ds:itemID="{D8E1736E-8E41-104F-AEF4-DFA9433B19E7}">
   <ds:schemaRefs>
     <ds:schemaRef ds:uri="http://schemas.openxmlformats.org/officeDocument/2006/bibliography"/>
   </ds:schemaRefs>

</xml_diff>

<commit_message>
checkin for get_contact_info files and changes
</commit_message>
<xml_diff>
--- a/fn_utilities/docs/Resilient Integration Utility Functions.docx
+++ b/fn_utilities/docs/Resilient Integration Utility Functions.docx
@@ -172,7 +172,7 @@
         <w:rPr>
           <w:color w:val="FF8300"/>
         </w:rPr>
-        <w:t>1</w:t>
+        <w:t>0</w:t>
       </w:r>
     </w:p>
     <w:p>
@@ -190,7 +190,7 @@
         <w:rPr>
           <w:rFonts w:ascii="Times New Roman" w:eastAsia="Times New Roman" w:hAnsi="Times New Roman" w:cs="Times New Roman"/>
         </w:rPr>
-        <w:t>August</w:t>
+        <w:t>September</w:t>
       </w:r>
       <w:r>
         <w:rPr>
@@ -531,8 +531,13 @@
         <w:ind w:left="547"/>
         <w:contextualSpacing/>
       </w:pPr>
-      <w:r>
-        <w:t>sudo pip install --upgrade pip</w:t>
+      <w:proofErr w:type="spellStart"/>
+      <w:r>
+        <w:t>sudo</w:t>
+      </w:r>
+      <w:proofErr w:type="spellEnd"/>
+      <w:r>
+        <w:t xml:space="preserve"> pip install --upgrade pip</w:t>
       </w:r>
     </w:p>
     <w:p>
@@ -541,9 +546,19 @@
         <w:ind w:left="547"/>
         <w:contextualSpacing/>
       </w:pPr>
-      <w:r>
-        <w:t>sudo pip install --upgrade setuptools</w:t>
-      </w:r>
+      <w:proofErr w:type="spellStart"/>
+      <w:r>
+        <w:t>sudo</w:t>
+      </w:r>
+      <w:proofErr w:type="spellEnd"/>
+      <w:r>
+        <w:t xml:space="preserve"> pip install --upgrade </w:t>
+      </w:r>
+      <w:proofErr w:type="spellStart"/>
+      <w:r>
+        <w:t>setuptools</w:t>
+      </w:r>
+      <w:proofErr w:type="spellEnd"/>
     </w:p>
     <w:p>
       <w:pPr>
@@ -551,8 +566,13 @@
         <w:ind w:left="547"/>
         <w:contextualSpacing/>
       </w:pPr>
-      <w:r>
-        <w:t xml:space="preserve">sudo pip install </w:t>
+      <w:proofErr w:type="spellStart"/>
+      <w:r>
+        <w:t>sudo</w:t>
+      </w:r>
+      <w:proofErr w:type="spellEnd"/>
+      <w:r>
+        <w:t xml:space="preserve"> pip install </w:t>
       </w:r>
       <w:r>
         <w:t xml:space="preserve">--upgrade </w:t>
@@ -594,8 +614,13 @@
       <w:pPr>
         <w:pStyle w:val="Code0"/>
       </w:pPr>
-      <w:r>
-        <w:t>sudo pip inst</w:t>
+      <w:proofErr w:type="spellStart"/>
+      <w:r>
+        <w:t>sudo</w:t>
+      </w:r>
+      <w:proofErr w:type="spellEnd"/>
+      <w:r>
+        <w:t xml:space="preserve"> pip inst</w:t>
       </w:r>
       <w:r>
         <w:t>all --upgrade fn_utilities-1.0.1</w:t>
@@ -688,7 +713,23 @@
           <w:rFonts w:cs="Arial"/>
           <w:color w:val="000000"/>
         </w:rPr>
-        <w:t>Using sudo, become the integration user.</w:t>
+        <w:t xml:space="preserve">Using </w:t>
+      </w:r>
+      <w:proofErr w:type="spellStart"/>
+      <w:r>
+        <w:rPr>
+          <w:rFonts w:cs="Arial"/>
+          <w:color w:val="000000"/>
+        </w:rPr>
+        <w:t>sudo</w:t>
+      </w:r>
+      <w:proofErr w:type="spellEnd"/>
+      <w:r>
+        <w:rPr>
+          <w:rFonts w:cs="Arial"/>
+          <w:color w:val="000000"/>
+        </w:rPr>
+        <w:t>, become the integration user.</w:t>
       </w:r>
       <w:r>
         <w:rPr>
@@ -704,8 +745,21 @@
         <w:keepNext/>
         <w:ind w:left="720"/>
       </w:pPr>
-      <w:r>
-        <w:t>sudo su - integration</w:t>
+      <w:proofErr w:type="spellStart"/>
+      <w:r>
+        <w:t>sudo</w:t>
+      </w:r>
+      <w:proofErr w:type="spellEnd"/>
+      <w:r>
+        <w:t xml:space="preserve"> </w:t>
+      </w:r>
+      <w:proofErr w:type="spellStart"/>
+      <w:r>
+        <w:t>su</w:t>
+      </w:r>
+      <w:proofErr w:type="spellEnd"/>
+      <w:r>
+        <w:t xml:space="preserve"> - integration</w:t>
       </w:r>
     </w:p>
     <w:p>
@@ -829,6 +883,7 @@
         </w:rPr>
         <w:t>In the [</w:t>
       </w:r>
+      <w:proofErr w:type="spellStart"/>
       <w:r>
         <w:rPr>
           <w:rFonts w:cs="Arial"/>
@@ -836,6 +891,7 @@
         </w:rPr>
         <w:t>fn_utilities</w:t>
       </w:r>
+      <w:proofErr w:type="spellEnd"/>
       <w:r>
         <w:rPr>
           <w:rFonts w:cs="Arial"/>
@@ -1111,81 +1167,108 @@
           <w:rFonts w:cs="Arial"/>
           <w:color w:val="000000"/>
         </w:rPr>
-        <w:t>On a Red Hat appliance, this is done using a system</w:t>
-      </w:r>
+        <w:t xml:space="preserve">On a Red Hat appliance, this is done using a </w:t>
+      </w:r>
+      <w:proofErr w:type="spellStart"/>
       <w:r>
         <w:rPr>
           <w:rFonts w:cs="Arial"/>
           <w:color w:val="000000"/>
         </w:rPr>
-        <w:t>d unit</w:t>
+        <w:t>system</w:t>
       </w:r>
       <w:r>
         <w:rPr>
           <w:rFonts w:cs="Arial"/>
           <w:color w:val="000000"/>
         </w:rPr>
-        <w:t xml:space="preserve"> </w:t>
-      </w:r>
+        <w:t>d</w:t>
+      </w:r>
+      <w:proofErr w:type="spellEnd"/>
       <w:r>
         <w:rPr>
           <w:rFonts w:cs="Arial"/>
           <w:color w:val="000000"/>
         </w:rPr>
-        <w:t xml:space="preserve">file such as the one below. You may need to </w:t>
+        <w:t xml:space="preserve"> unit</w:t>
       </w:r>
       <w:r>
         <w:rPr>
           <w:rFonts w:cs="Arial"/>
           <w:color w:val="000000"/>
         </w:rPr>
-        <w:t>change</w:t>
+        <w:t xml:space="preserve"> </w:t>
       </w:r>
       <w:r>
         <w:rPr>
           <w:rFonts w:cs="Arial"/>
           <w:color w:val="000000"/>
         </w:rPr>
-        <w:t xml:space="preserve"> the paths to your </w:t>
+        <w:t xml:space="preserve">file such as the one below. You may need to </w:t>
       </w:r>
       <w:r>
         <w:rPr>
           <w:rFonts w:cs="Arial"/>
           <w:color w:val="000000"/>
         </w:rPr>
-        <w:t xml:space="preserve">working directory and </w:t>
+        <w:t>change</w:t>
       </w:r>
       <w:r>
         <w:rPr>
           <w:rFonts w:cs="Arial"/>
           <w:color w:val="000000"/>
         </w:rPr>
-        <w:t>app.config.</w:t>
-      </w:r>
-    </w:p>
-    <w:p>
-      <w:pPr>
-        <w:pStyle w:val="BodyText"/>
+        <w:t xml:space="preserve"> the paths to your </w:t>
+      </w:r>
+      <w:r>
         <w:rPr>
           <w:rFonts w:cs="Arial"/>
           <w:color w:val="000000"/>
         </w:rPr>
-      </w:pPr>
+        <w:t xml:space="preserve">working directory and </w:t>
+      </w:r>
+      <w:proofErr w:type="spellStart"/>
       <w:r>
         <w:rPr>
           <w:rFonts w:cs="Arial"/>
           <w:color w:val="000000"/>
         </w:rPr>
-        <w:t>The unit file should be named ‘</w:t>
-      </w:r>
-      <w:r>
-        <w:t>resilient_circuits.service</w:t>
-      </w:r>
+        <w:t>app.config</w:t>
+      </w:r>
+      <w:proofErr w:type="spellEnd"/>
       <w:r>
         <w:rPr>
           <w:rFonts w:cs="Arial"/>
           <w:color w:val="000000"/>
         </w:rPr>
+        <w:t>.</w:t>
+      </w:r>
+    </w:p>
+    <w:p>
+      <w:pPr>
+        <w:pStyle w:val="BodyText"/>
+        <w:rPr>
+          <w:rFonts w:cs="Arial"/>
+          <w:color w:val="000000"/>
+        </w:rPr>
+      </w:pPr>
+      <w:r>
+        <w:rPr>
+          <w:rFonts w:cs="Arial"/>
+          <w:color w:val="000000"/>
+        </w:rPr>
+        <w:t>The unit file should be named ‘</w:t>
+      </w:r>
+      <w:proofErr w:type="spellStart"/>
+      <w:r>
+        <w:t>resilient_circuits.service</w:t>
+      </w:r>
+      <w:proofErr w:type="spellEnd"/>
+      <w:r>
+        <w:rPr>
+          <w:rFonts w:cs="Arial"/>
+          <w:color w:val="000000"/>
+        </w:rPr>
         <w:t>’:</w:t>
       </w:r>
     </w:p>
@@ -1193,9 +1276,35 @@
       <w:pPr>
         <w:pStyle w:val="Code0"/>
       </w:pPr>
-      <w:r>
-        <w:t>sudo vi /etc/systemd/system/resilient_circuits.service</w:t>
-      </w:r>
+      <w:proofErr w:type="spellStart"/>
+      <w:r>
+        <w:t>sudo</w:t>
+      </w:r>
+      <w:proofErr w:type="spellEnd"/>
+      <w:r>
+        <w:t xml:space="preserve"> vi /</w:t>
+      </w:r>
+      <w:proofErr w:type="spellStart"/>
+      <w:r>
+        <w:t>etc</w:t>
+      </w:r>
+      <w:proofErr w:type="spellEnd"/>
+      <w:r>
+        <w:t>/</w:t>
+      </w:r>
+      <w:proofErr w:type="spellStart"/>
+      <w:r>
+        <w:t>systemd</w:t>
+      </w:r>
+      <w:proofErr w:type="spellEnd"/>
+      <w:r>
+        <w:t>/system/</w:t>
+      </w:r>
+      <w:proofErr w:type="spellStart"/>
+      <w:r>
+        <w:t>resilient_circuits.service</w:t>
+      </w:r>
+      <w:proofErr w:type="spellEnd"/>
     </w:p>
     <w:p>
       <w:pPr>
@@ -1235,14 +1344,24 @@
         <w:br/>
       </w:r>
       <w:r>
-        <w:t>After=resilient.service</w:t>
-      </w:r>
+        <w:t>After=</w:t>
+      </w:r>
+      <w:proofErr w:type="spellStart"/>
+      <w:r>
+        <w:t>resilient.service</w:t>
+      </w:r>
+      <w:proofErr w:type="spellEnd"/>
       <w:r>
         <w:br/>
       </w:r>
       <w:r>
-        <w:t>Requires=resilient.service</w:t>
-      </w:r>
+        <w:t>Requires=</w:t>
+      </w:r>
+      <w:proofErr w:type="spellStart"/>
+      <w:r>
+        <w:t>resilient.service</w:t>
+      </w:r>
+      <w:proofErr w:type="spellEnd"/>
     </w:p>
     <w:p>
       <w:pPr>
@@ -1269,14 +1388,32 @@
       <w:r>
         <w:br/>
       </w:r>
-      <w:r>
-        <w:t>WorkingDirectory=/home/integration</w:t>
+      <w:proofErr w:type="spellStart"/>
+      <w:r>
+        <w:t>WorkingDirectory</w:t>
+      </w:r>
+      <w:proofErr w:type="spellEnd"/>
+      <w:r>
+        <w:t>=/home/integration</w:t>
       </w:r>
       <w:r>
         <w:br/>
       </w:r>
-      <w:r>
-        <w:t>ExecStart=/usr/local/bin/resilient-circuits run</w:t>
+      <w:proofErr w:type="spellStart"/>
+      <w:r>
+        <w:t>ExecStart</w:t>
+      </w:r>
+      <w:proofErr w:type="spellEnd"/>
+      <w:r>
+        <w:t>=/</w:t>
+      </w:r>
+      <w:proofErr w:type="spellStart"/>
+      <w:r>
+        <w:t>usr</w:t>
+      </w:r>
+      <w:proofErr w:type="spellEnd"/>
+      <w:r>
+        <w:t>/local/bin/resilient-circuits run</w:t>
       </w:r>
       <w:r>
         <w:br/>
@@ -1287,8 +1424,13 @@
       <w:r>
         <w:br/>
       </w:r>
-      <w:r>
-        <w:t>TimeoutSec=10</w:t>
+      <w:proofErr w:type="spellStart"/>
+      <w:r>
+        <w:t>TimeoutSec</w:t>
+      </w:r>
+      <w:proofErr w:type="spellEnd"/>
+      <w:r>
+        <w:t>=10</w:t>
       </w:r>
       <w:r>
         <w:br/>
@@ -1319,9 +1461,19 @@
       <w:r>
         <w:br/>
       </w:r>
-      <w:r>
-        <w:t>WantedBy=multi-user.target</w:t>
-      </w:r>
+      <w:proofErr w:type="spellStart"/>
+      <w:r>
+        <w:t>WantedBy</w:t>
+      </w:r>
+      <w:proofErr w:type="spellEnd"/>
+      <w:r>
+        <w:t>=multi-</w:t>
+      </w:r>
+      <w:proofErr w:type="spellStart"/>
+      <w:r>
+        <w:t>user.target</w:t>
+      </w:r>
+      <w:proofErr w:type="spellEnd"/>
     </w:p>
     <w:p>
       <w:pPr>
@@ -1343,9 +1495,43 @@
       <w:pPr>
         <w:pStyle w:val="Code0"/>
       </w:pPr>
-      <w:r>
-        <w:t>sudo chmod 664 /etc/systemd/system/resilient_circuits.service</w:t>
-      </w:r>
+      <w:proofErr w:type="spellStart"/>
+      <w:r>
+        <w:t>sudo</w:t>
+      </w:r>
+      <w:proofErr w:type="spellEnd"/>
+      <w:r>
+        <w:t xml:space="preserve"> </w:t>
+      </w:r>
+      <w:proofErr w:type="spellStart"/>
+      <w:r>
+        <w:t>chmod</w:t>
+      </w:r>
+      <w:proofErr w:type="spellEnd"/>
+      <w:r>
+        <w:t xml:space="preserve"> 664 /</w:t>
+      </w:r>
+      <w:proofErr w:type="spellStart"/>
+      <w:r>
+        <w:t>etc</w:t>
+      </w:r>
+      <w:proofErr w:type="spellEnd"/>
+      <w:r>
+        <w:t>/</w:t>
+      </w:r>
+      <w:proofErr w:type="spellStart"/>
+      <w:r>
+        <w:t>systemd</w:t>
+      </w:r>
+      <w:proofErr w:type="spellEnd"/>
+      <w:r>
+        <w:t>/system/</w:t>
+      </w:r>
+      <w:proofErr w:type="spellStart"/>
+      <w:r>
+        <w:t>resilient_circuits.service</w:t>
+      </w:r>
+      <w:proofErr w:type="spellEnd"/>
     </w:p>
     <w:p>
       <w:pPr>
@@ -1360,42 +1546,140 @@
           <w:rFonts w:cs="Arial"/>
           <w:color w:val="000000"/>
         </w:rPr>
-        <w:t xml:space="preserve"> Use the systemctl command to manually start, stop, restart and return status on the service:</w:t>
-      </w:r>
-    </w:p>
-    <w:p>
-      <w:pPr>
-        <w:pStyle w:val="Code0"/>
-      </w:pPr>
-      <w:r>
-        <w:t>sudo systemctl resilient_circuits [start|stop|restart|status]</w:t>
-      </w:r>
-    </w:p>
-    <w:p>
-      <w:pPr>
-        <w:pStyle w:val="BodyText"/>
+        <w:t xml:space="preserve"> Use the </w:t>
+      </w:r>
+      <w:proofErr w:type="spellStart"/>
+      <w:r>
         <w:rPr>
           <w:rFonts w:cs="Arial"/>
           <w:color w:val="000000"/>
         </w:rPr>
-      </w:pPr>
+        <w:t>systemctl</w:t>
+      </w:r>
+      <w:proofErr w:type="spellEnd"/>
       <w:r>
         <w:rPr>
           <w:rFonts w:cs="Arial"/>
           <w:color w:val="000000"/>
         </w:rPr>
-        <w:t>Log files for systemd and the resilient-circuits service can be viewed through the journalctl command:</w:t>
+        <w:t xml:space="preserve"> command to manually start, stop, restart and return status on the service:</w:t>
       </w:r>
     </w:p>
     <w:p>
       <w:pPr>
         <w:pStyle w:val="Code0"/>
       </w:pPr>
-      <w:r>
-        <w:t>sudo journalct</w:t>
-      </w:r>
-      <w:r>
-        <w:t>l -u resilient_circuits --since "</w:t>
+      <w:proofErr w:type="spellStart"/>
+      <w:r>
+        <w:t>sudo</w:t>
+      </w:r>
+      <w:proofErr w:type="spellEnd"/>
+      <w:r>
+        <w:t xml:space="preserve"> </w:t>
+      </w:r>
+      <w:proofErr w:type="spellStart"/>
+      <w:r>
+        <w:t>systemctl</w:t>
+      </w:r>
+      <w:proofErr w:type="spellEnd"/>
+      <w:r>
+        <w:t xml:space="preserve"> </w:t>
+      </w:r>
+      <w:proofErr w:type="spellStart"/>
+      <w:r>
+        <w:t>resilient_circuits</w:t>
+      </w:r>
+      <w:proofErr w:type="spellEnd"/>
+      <w:r>
+        <w:t xml:space="preserve"> [</w:t>
+      </w:r>
+      <w:proofErr w:type="spellStart"/>
+      <w:r>
+        <w:t>start|stop|restart|status</w:t>
+      </w:r>
+      <w:proofErr w:type="spellEnd"/>
+      <w:r>
+        <w:t>]</w:t>
+      </w:r>
+    </w:p>
+    <w:p>
+      <w:pPr>
+        <w:pStyle w:val="BodyText"/>
+        <w:rPr>
+          <w:rFonts w:cs="Arial"/>
+          <w:color w:val="000000"/>
+        </w:rPr>
+      </w:pPr>
+      <w:r>
+        <w:rPr>
+          <w:rFonts w:cs="Arial"/>
+          <w:color w:val="000000"/>
+        </w:rPr>
+        <w:t xml:space="preserve">Log files for </w:t>
+      </w:r>
+      <w:proofErr w:type="spellStart"/>
+      <w:r>
+        <w:rPr>
+          <w:rFonts w:cs="Arial"/>
+          <w:color w:val="000000"/>
+        </w:rPr>
+        <w:t>systemd</w:t>
+      </w:r>
+      <w:proofErr w:type="spellEnd"/>
+      <w:r>
+        <w:rPr>
+          <w:rFonts w:cs="Arial"/>
+          <w:color w:val="000000"/>
+        </w:rPr>
+        <w:t xml:space="preserve"> and the resilient-circuits service can be viewed through the </w:t>
+      </w:r>
+      <w:proofErr w:type="spellStart"/>
+      <w:r>
+        <w:rPr>
+          <w:rFonts w:cs="Arial"/>
+          <w:color w:val="000000"/>
+        </w:rPr>
+        <w:t>journalctl</w:t>
+      </w:r>
+      <w:proofErr w:type="spellEnd"/>
+      <w:r>
+        <w:rPr>
+          <w:rFonts w:cs="Arial"/>
+          <w:color w:val="000000"/>
+        </w:rPr>
+        <w:t xml:space="preserve"> command:</w:t>
+      </w:r>
+    </w:p>
+    <w:p>
+      <w:pPr>
+        <w:pStyle w:val="Code0"/>
+      </w:pPr>
+      <w:proofErr w:type="spellStart"/>
+      <w:r>
+        <w:t>sudo</w:t>
+      </w:r>
+      <w:proofErr w:type="spellEnd"/>
+      <w:r>
+        <w:t xml:space="preserve"> </w:t>
+      </w:r>
+      <w:proofErr w:type="spellStart"/>
+      <w:r>
+        <w:t>journalct</w:t>
+      </w:r>
+      <w:r>
+        <w:t>l</w:t>
+      </w:r>
+      <w:proofErr w:type="spellEnd"/>
+      <w:r>
+        <w:t xml:space="preserve"> -u </w:t>
+      </w:r>
+      <w:proofErr w:type="spellStart"/>
+      <w:r>
+        <w:t>resilient_circuits</w:t>
+      </w:r>
+      <w:proofErr w:type="spellEnd"/>
+      <w:r>
+        <w:t xml:space="preserve"> --since "</w:t>
       </w:r>
       <w:r>
         <w:t>2 hours ag</w:t>
@@ -1450,10 +1734,10 @@
           <w:noProof/>
         </w:rPr>
         <w:drawing>
-          <wp:inline distT="0" distB="0" distL="0" distR="0" wp14:anchorId="372F2D6E" wp14:editId="5AF6D231">
-            <wp:extent cx="5486400" cy="3822700"/>
-            <wp:effectExtent l="0" t="0" r="0" b="0"/>
-            <wp:docPr id="7" name="Picture 7"/>
+          <wp:inline distT="0" distB="0" distL="0" distR="0" wp14:anchorId="6779595D" wp14:editId="67CC189C">
+            <wp:extent cx="5486400" cy="4166870"/>
+            <wp:effectExtent l="152400" t="152400" r="342900" b="341630"/>
+            <wp:docPr id="5" name="Picture 5"/>
             <wp:cNvGraphicFramePr>
               <a:graphicFrameLocks xmlns:a="http://schemas.openxmlformats.org/drawingml/2006/main" noChangeAspect="1"/>
             </wp:cNvGraphicFramePr>
@@ -1461,7 +1745,7 @@
               <a:graphicData uri="http://schemas.openxmlformats.org/drawingml/2006/picture">
                 <pic:pic xmlns:pic="http://schemas.openxmlformats.org/drawingml/2006/picture">
                   <pic:nvPicPr>
-                    <pic:cNvPr id="7" name="Screen Shot 2018-08-14 at 7.36.36 AM.png"/>
+                    <pic:cNvPr id="5" name="Screen Shot 2018-08-30 at 1.34.06 PM.png"/>
                     <pic:cNvPicPr/>
                   </pic:nvPicPr>
                   <pic:blipFill>
@@ -1473,11 +1757,21 @@
                   <pic:spPr>
                     <a:xfrm>
                       <a:off x="0" y="0"/>
-                      <a:ext cx="5486400" cy="3822700"/>
+                      <a:ext cx="5486400" cy="4166870"/>
                     </a:xfrm>
                     <a:prstGeom prst="rect">
                       <a:avLst/>
                     </a:prstGeom>
+                    <a:ln>
+                      <a:noFill/>
+                    </a:ln>
+                    <a:effectLst>
+                      <a:outerShdw blurRad="292100" dist="139700" dir="2700000" algn="tl" rotWithShape="0">
+                        <a:srgbClr val="333333">
+                          <a:alpha val="65000"/>
+                        </a:srgbClr>
+                      </a:outerShdw>
+                    </a:effectLst>
                   </pic:spPr>
                 </pic:pic>
               </a:graphicData>
@@ -1570,6 +1864,7 @@
         <w:pStyle w:val="Heading20"/>
       </w:pPr>
       <w:r>
+        <w:lastRenderedPageBreak/>
         <w:t>Utilities: Attachment Zip Extract</w:t>
       </w:r>
     </w:p>
@@ -1610,8 +1905,222 @@
         <w:pStyle w:val="Heading20"/>
       </w:pPr>
       <w:r>
+        <w:t>Utilities: Attachment to Base64</w:t>
+      </w:r>
+    </w:p>
+    <w:p>
+      <w:pPr>
+        <w:pStyle w:val="BodyText"/>
+      </w:pPr>
+      <w:r>
+        <w:t>This function reads a file attachment in the incident, and produces a base64-encoded string with the file attachment content.</w:t>
+      </w:r>
+      <w:r>
+        <w:t xml:space="preserve"> </w:t>
+      </w:r>
+      <w:r>
+        <w:t>This content can then be used in combination with other workflow functions to create an artifact, a new file attachment, or to analyze the contents using various tools.</w:t>
+      </w:r>
+    </w:p>
+    <w:p>
+      <w:pPr>
+        <w:pStyle w:val="Heading20"/>
+      </w:pPr>
+      <w:r>
+        <w:t>Utilities: Base64 to Artifact</w:t>
+      </w:r>
+    </w:p>
+    <w:p>
+      <w:pPr>
+        <w:pStyle w:val="BodyText"/>
+      </w:pPr>
+      <w:r>
+        <w:t xml:space="preserve">This function creates a new file </w:t>
+      </w:r>
+      <w:r>
+        <w:t>artifact</w:t>
+      </w:r>
+      <w:r>
+        <w:t xml:space="preserve"> in the incident, using the base64-encoded string that your workflow provides as input.</w:t>
+      </w:r>
+      <w:r>
+        <w:t xml:space="preserve"> </w:t>
+      </w:r>
+      <w:r>
+        <w:t>Other function inputs allow you to specify the artifact type (log f</w:t>
+      </w:r>
+      <w:r>
+        <w:t>ile, malware sample, and so on) and description.</w:t>
+      </w:r>
+    </w:p>
+    <w:p>
+      <w:pPr>
+        <w:pStyle w:val="Heading20"/>
+      </w:pPr>
+      <w:r>
+        <w:t>Utilities: Base64 to Attachment</w:t>
+      </w:r>
+    </w:p>
+    <w:p>
+      <w:pPr>
+        <w:pStyle w:val="BodyText"/>
+      </w:pPr>
+      <w:r>
+        <w:t>This function creates a new file attachment in the incident, using the base64-encoded string that your workflow provides as input.</w:t>
+      </w:r>
+    </w:p>
+    <w:p>
+      <w:pPr>
+        <w:pStyle w:val="Heading20"/>
+      </w:pPr>
+      <w:r>
+        <w:t>Utilities: Call REST API</w:t>
+      </w:r>
+    </w:p>
+    <w:p>
+      <w:pPr>
+        <w:pStyle w:val="BodyText"/>
+      </w:pPr>
+      <w:r>
+        <w:t>This function calls a REST web service. It supports the standard REST methods: GET, HEAD, POST, PUT, DELETE and OPTIONS.</w:t>
+      </w:r>
+    </w:p>
+    <w:p>
+      <w:pPr>
+        <w:pStyle w:val="BodyText"/>
+      </w:pPr>
+      <w:r>
+        <w:t>The function parameters determine the type of call, the URL, and optionally the headers and body.</w:t>
+      </w:r>
+      <w:r>
+        <w:t xml:space="preserve"> </w:t>
+      </w:r>
+      <w:r>
+        <w:t>The results include the text or structured (JSON) result from the web service, and additional information including the elapsed time.</w:t>
+      </w:r>
+    </w:p>
+    <w:p>
+      <w:pPr>
+        <w:pStyle w:val="Heading20"/>
+      </w:pPr>
+      <w:r>
+        <w:t>Utilities: Domain Distance</w:t>
+      </w:r>
+    </w:p>
+    <w:p>
+      <w:pPr>
+        <w:pStyle w:val="BodyText"/>
+      </w:pPr>
+      <w:r>
+        <w:t xml:space="preserve">This function calculates the </w:t>
+      </w:r>
+      <w:r>
+        <w:t xml:space="preserve">similarity between a suspicious domain name </w:t>
+      </w:r>
+      <w:r>
+        <w:t xml:space="preserve">(or other string) </w:t>
+      </w:r>
+      <w:r>
+        <w:t>and a li</w:t>
+      </w:r>
+      <w:r>
+        <w:t>st of valid reference domain names (such as a list of domains owned by your organization).</w:t>
+      </w:r>
+    </w:p>
+    <w:p>
+      <w:pPr>
+        <w:pStyle w:val="BodyText"/>
+      </w:pPr>
+      <w:r>
+        <w:t>The comparison takes account of confusable Unicode characters such as similar-looking Greek, Cyrillic and Latin letters.</w:t>
+      </w:r>
+      <w:r>
+        <w:t xml:space="preserve"> </w:t>
+      </w:r>
+      <w:r>
+        <w:t>It then measures the similarity using the “</w:t>
+      </w:r>
+      <w:proofErr w:type="spellStart"/>
+      <w:r>
+        <w:t>damerau</w:t>
+      </w:r>
+      <w:proofErr w:type="spellEnd"/>
+      <w:r>
+        <w:t xml:space="preserve"> </w:t>
+      </w:r>
+      <w:proofErr w:type="spellStart"/>
+      <w:r>
+        <w:t>levenshtein</w:t>
+      </w:r>
+      <w:proofErr w:type="spellEnd"/>
+      <w:r>
+        <w:t xml:space="preserve"> distance</w:t>
+      </w:r>
+      <w:r>
+        <w:t>”, which counts the number of changes required from one string to another.</w:t>
+      </w:r>
+      <w:r>
+        <w:t xml:space="preserve"> </w:t>
+      </w:r>
+      <w:r>
+        <w:t>Low distance results indicate a possible spoof attempt.</w:t>
+      </w:r>
+    </w:p>
+    <w:p>
+      <w:pPr>
+        <w:pStyle w:val="Heading20"/>
+      </w:pPr>
+      <w:r>
+        <w:t>Utilities: Email Parse</w:t>
+      </w:r>
+    </w:p>
+    <w:p>
+      <w:pPr>
+        <w:pStyle w:val="BodyText"/>
+      </w:pPr>
+      <w:r>
+        <w:t>This function e</w:t>
+      </w:r>
+      <w:r>
+        <w:t>xtract</w:t>
+      </w:r>
+      <w:r>
+        <w:t>s</w:t>
+      </w:r>
+      <w:r>
+        <w:t xml:space="preserve"> message headers and body parts from an email message </w:t>
+      </w:r>
+      <w:r>
+        <w:t>in EML format.</w:t>
+      </w:r>
+      <w:r>
+        <w:t xml:space="preserve"> </w:t>
+      </w:r>
+      <w:r>
+        <w:t>Provide the email message content as a base64-encoded string, for example the output from the “Attachment to Base64” function.</w:t>
+      </w:r>
+    </w:p>
+    <w:p>
+      <w:pPr>
+        <w:pStyle w:val="BodyText"/>
+      </w:pPr>
+      <w:r>
+        <w:t xml:space="preserve">The </w:t>
+      </w:r>
+      <w:r>
+        <w:t xml:space="preserve">results including </w:t>
+      </w:r>
+      <w:r>
+        <w:t>subject, sender and recipients, other headers, and other content can then be added to your incident as artifacts or notes, or used in other ways.</w:t>
+      </w:r>
+    </w:p>
+    <w:p>
+      <w:pPr>
+        <w:pStyle w:val="Heading20"/>
+      </w:pPr>
+      <w:r>
         <w:lastRenderedPageBreak/>
-        <w:t>Utilities: Attachment to Base64</w:t>
+        <w:t>Utilities: Expand URL</w:t>
       </w:r>
     </w:p>
     <w:p>
@@ -1619,260 +2128,58 @@
         <w:pStyle w:val="BodyText"/>
       </w:pPr>
       <w:r>
-        <w:t>This function reads a file attachment in the incident, and produces a base64-encoded string with the file attachment content.</w:t>
+        <w:t>This function takes any URL, particularly shortened URLs, and following the path redirects to its destination. The results return each URL which are added to a new artifact.</w:t>
+      </w:r>
+    </w:p>
+    <w:p>
+      <w:pPr>
+        <w:pStyle w:val="Heading20"/>
+      </w:pPr>
+      <w:r>
+        <w:t>Utilities: Extract Excel Query</w:t>
+      </w:r>
+    </w:p>
+    <w:p>
+      <w:pPr>
+        <w:pStyle w:val="BodyText"/>
+      </w:pPr>
+      <w:r>
+        <w:t>This function takes in</w:t>
+      </w:r>
+      <w:r>
+        <w:t xml:space="preserve"> three inputs to specify the attachment and</w:t>
+      </w:r>
+      <w:r>
+        <w:t xml:space="preserve"> two strings – one listing Excel style ranges (</w:t>
+      </w:r>
+      <w:r>
+        <w:t xml:space="preserve">such as </w:t>
+      </w:r>
+      <w:r>
+        <w:t xml:space="preserve">“Example Sheet”!A1:B2, or </w:t>
+      </w:r>
+      <w:r>
+        <w:t xml:space="preserve">‘“Sheet1”!A1:B2 </w:t>
+      </w:r>
+      <w:r>
+        <w:t>“Ex2.”!A1</w:t>
+      </w:r>
+      <w:r>
+        <w:t>’</w:t>
+      </w:r>
+      <w:r>
+        <w:t xml:space="preserve">) and a list of comma separated names of defined ranges – that specify the data to be extracted from the provided attachment of </w:t>
+      </w:r>
+      <w:r>
+        <w:t>E</w:t>
+      </w:r>
+      <w:r>
+        <w:t>xcel format.</w:t>
       </w:r>
       <w:r>
         <w:t xml:space="preserve"> </w:t>
       </w:r>
       <w:r>
-        <w:t>This content can then be used in combination with other workflow functions to create an artifact, a new file attachment, or to analyze the contents using various tools.</w:t>
-      </w:r>
-    </w:p>
-    <w:p>
-      <w:pPr>
-        <w:pStyle w:val="Heading20"/>
-      </w:pPr>
-      <w:r>
-        <w:t>Utilities: Base64 to Artifact</w:t>
-      </w:r>
-    </w:p>
-    <w:p>
-      <w:pPr>
-        <w:pStyle w:val="BodyText"/>
-      </w:pPr>
-      <w:r>
-        <w:t xml:space="preserve">This function creates a new file </w:t>
-      </w:r>
-      <w:r>
-        <w:t>artifact</w:t>
-      </w:r>
-      <w:r>
-        <w:t xml:space="preserve"> in the incident, using the base64-encoded string that your workflow provides as input.</w:t>
-      </w:r>
-      <w:r>
-        <w:t xml:space="preserve"> </w:t>
-      </w:r>
-      <w:r>
-        <w:t>Other function inputs allow you to specify the artifact type (log f</w:t>
-      </w:r>
-      <w:r>
-        <w:t>ile, malware sample, and so on) and description.</w:t>
-      </w:r>
-    </w:p>
-    <w:p>
-      <w:pPr>
-        <w:pStyle w:val="Heading20"/>
-      </w:pPr>
-      <w:r>
-        <w:t>Utilities: Base64 to Attachment</w:t>
-      </w:r>
-    </w:p>
-    <w:p>
-      <w:pPr>
-        <w:pStyle w:val="BodyText"/>
-      </w:pPr>
-      <w:r>
-        <w:t>This function creates a new file attachment in the incident, using the base64-encoded string that your workflow provides as input.</w:t>
-      </w:r>
-    </w:p>
-    <w:p>
-      <w:pPr>
-        <w:pStyle w:val="Heading20"/>
-      </w:pPr>
-      <w:r>
-        <w:t>Utilities: Call REST API</w:t>
-      </w:r>
-    </w:p>
-    <w:p>
-      <w:pPr>
-        <w:pStyle w:val="BodyText"/>
-      </w:pPr>
-      <w:r>
-        <w:t>This function calls a REST web service. It supports the standard REST methods: GET, HEAD, POST, PUT, DELETE and OPTIONS.</w:t>
-      </w:r>
-    </w:p>
-    <w:p>
-      <w:pPr>
-        <w:pStyle w:val="BodyText"/>
-      </w:pPr>
-      <w:r>
-        <w:t>The function parameters determine the type of call, the URL, and optionally the headers and body.</w:t>
-      </w:r>
-      <w:r>
-        <w:t xml:space="preserve"> </w:t>
-      </w:r>
-      <w:r>
-        <w:t>The results include the text or structured (JSON) result from the web service, and additional information including the elapsed time.</w:t>
-      </w:r>
-    </w:p>
-    <w:p>
-      <w:pPr>
-        <w:pStyle w:val="Heading20"/>
-      </w:pPr>
-      <w:r>
-        <w:t>Utilities: Domain Distance</w:t>
-      </w:r>
-    </w:p>
-    <w:p>
-      <w:pPr>
-        <w:pStyle w:val="BodyText"/>
-      </w:pPr>
-      <w:r>
-        <w:t xml:space="preserve">This function calculates the </w:t>
-      </w:r>
-      <w:r>
-        <w:t xml:space="preserve">similarity between a suspicious domain name </w:t>
-      </w:r>
-      <w:r>
-        <w:t xml:space="preserve">(or other string) </w:t>
-      </w:r>
-      <w:r>
-        <w:t>and a li</w:t>
-      </w:r>
-      <w:r>
-        <w:t>st of valid reference domain names (such as a list of domains owned by your organization).</w:t>
-      </w:r>
-    </w:p>
-    <w:p>
-      <w:pPr>
-        <w:pStyle w:val="BodyText"/>
-      </w:pPr>
-      <w:r>
-        <w:t>The comparison takes account of confusable Unicode characters such as similar-looking Greek, Cyrillic and Latin letters.</w:t>
-      </w:r>
-      <w:r>
-        <w:t xml:space="preserve"> </w:t>
-      </w:r>
-      <w:r>
-        <w:t>It then measures the similarity using the “</w:t>
-      </w:r>
-      <w:r>
-        <w:t>damerau levenshtein distance</w:t>
-      </w:r>
-      <w:r>
-        <w:t>”, which counts the number of changes required from one string to another.</w:t>
-      </w:r>
-      <w:r>
-        <w:t xml:space="preserve"> </w:t>
-      </w:r>
-      <w:r>
-        <w:t>Low distance results indicate a possible spoof attempt.</w:t>
-      </w:r>
-    </w:p>
-    <w:p>
-      <w:pPr>
-        <w:pStyle w:val="Heading20"/>
-      </w:pPr>
-      <w:r>
-        <w:t>Utilities: Email Parse</w:t>
-      </w:r>
-    </w:p>
-    <w:p>
-      <w:pPr>
-        <w:pStyle w:val="BodyText"/>
-      </w:pPr>
-      <w:r>
-        <w:t>This function e</w:t>
-      </w:r>
-      <w:r>
-        <w:t>xtract</w:t>
-      </w:r>
-      <w:r>
-        <w:t>s</w:t>
-      </w:r>
-      <w:r>
-        <w:t xml:space="preserve"> message headers and body parts from an email message </w:t>
-      </w:r>
-      <w:r>
-        <w:t>in EML format.</w:t>
-      </w:r>
-      <w:r>
-        <w:t xml:space="preserve"> </w:t>
-      </w:r>
-      <w:r>
-        <w:t>Provide the email message content as a base64-encoded string, for example the output from the “Attachment to Base64” function.</w:t>
-      </w:r>
-    </w:p>
-    <w:p>
-      <w:pPr>
-        <w:pStyle w:val="BodyText"/>
-      </w:pPr>
-      <w:r>
-        <w:t xml:space="preserve">The </w:t>
-      </w:r>
-      <w:r>
-        <w:t xml:space="preserve">results including </w:t>
-      </w:r>
-      <w:r>
-        <w:t>subject, sender and recipients, other headers, and other content can then be added to your incident as artifacts or notes, or used in other ways.</w:t>
-      </w:r>
-    </w:p>
-    <w:p>
-      <w:pPr>
-        <w:pStyle w:val="Heading20"/>
-      </w:pPr>
-      <w:r>
-        <w:t>Utilities: Expand URL</w:t>
-      </w:r>
-    </w:p>
-    <w:p>
-      <w:pPr>
-        <w:pStyle w:val="BodyText"/>
-      </w:pPr>
-      <w:r>
-        <w:t>This function takes any URL, particularly shortened URLs, and following the path redirects to its destination. The results return each URL which are added to a new artifact.</w:t>
-      </w:r>
-    </w:p>
-    <w:p>
-      <w:pPr>
-        <w:pStyle w:val="Heading20"/>
-      </w:pPr>
-      <w:r>
-        <w:lastRenderedPageBreak/>
-        <w:t>Utilities: Extract Excel Query</w:t>
-      </w:r>
-    </w:p>
-    <w:p>
-      <w:pPr>
-        <w:pStyle w:val="BodyText"/>
-      </w:pPr>
-      <w:r>
-        <w:t>This function takes in</w:t>
-      </w:r>
-      <w:r>
-        <w:t xml:space="preserve"> three inputs to specify the attachment and</w:t>
-      </w:r>
-      <w:r>
-        <w:t xml:space="preserve"> two strings – one listing Excel style ranges (</w:t>
-      </w:r>
-      <w:r>
-        <w:t xml:space="preserve">such as </w:t>
-      </w:r>
-      <w:r>
-        <w:t xml:space="preserve">“Example Sheet”!A1:B2, or </w:t>
-      </w:r>
-      <w:r>
-        <w:t xml:space="preserve">‘“Sheet1”!A1:B2 </w:t>
-      </w:r>
-      <w:r>
-        <w:t>“Ex2.”!A1</w:t>
-      </w:r>
-      <w:r>
-        <w:t>’</w:t>
-      </w:r>
-      <w:r>
-        <w:t xml:space="preserve">) and a list of comma separated names of defined ranges – that specify the data to be extracted from the provided attachment of </w:t>
-      </w:r>
-      <w:r>
-        <w:t>E</w:t>
-      </w:r>
-      <w:r>
-        <w:t>xcel format.</w:t>
-      </w:r>
-      <w:r>
-        <w:t xml:space="preserve"> </w:t>
-      </w:r>
-      <w:r>
         <w:t>The f</w:t>
       </w:r>
       <w:r>
@@ -1882,7 +2189,15 @@
         <w:t>a P</w:t>
       </w:r>
       <w:r>
-        <w:t>ython library called openpyxl (</w:t>
+        <w:t xml:space="preserve">ython library called </w:t>
+      </w:r>
+      <w:proofErr w:type="spellStart"/>
+      <w:r>
+        <w:t>openpyxl</w:t>
+      </w:r>
+      <w:proofErr w:type="spellEnd"/>
+      <w:r>
+        <w:t xml:space="preserve"> (</w:t>
       </w:r>
       <w:hyperlink r:id="rId11" w:history="1">
         <w:r>
@@ -2139,7 +2454,23 @@
           <w:rStyle w:val="HTMLSample"/>
           <w:szCs w:val="16"/>
         </w:rPr>
-        <w:t>  "defined_names": {</w:t>
+        <w:t>  "</w:t>
+      </w:r>
+      <w:proofErr w:type="spellStart"/>
+      <w:r>
+        <w:rPr>
+          <w:rStyle w:val="HTMLSample"/>
+          <w:szCs w:val="16"/>
+        </w:rPr>
+        <w:t>defined_names</w:t>
+      </w:r>
+      <w:proofErr w:type="spellEnd"/>
+      <w:r>
+        <w:rPr>
+          <w:rStyle w:val="HTMLSample"/>
+          <w:szCs w:val="16"/>
+        </w:rPr>
+        <w:t>": {</w:t>
       </w:r>
     </w:p>
     <w:p>
@@ -2204,7 +2535,23 @@
           <w:rStyle w:val="HTMLSample"/>
           <w:szCs w:val="16"/>
         </w:rPr>
-        <w:t>”, but with an extra defined_names layer</w:t>
+        <w:t xml:space="preserve">”, but with an extra </w:t>
+      </w:r>
+      <w:proofErr w:type="spellStart"/>
+      <w:r>
+        <w:rPr>
+          <w:rStyle w:val="HTMLSample"/>
+          <w:szCs w:val="16"/>
+        </w:rPr>
+        <w:t>defined_names</w:t>
+      </w:r>
+      <w:proofErr w:type="spellEnd"/>
+      <w:r>
+        <w:rPr>
+          <w:rStyle w:val="HTMLSample"/>
+          <w:szCs w:val="16"/>
+        </w:rPr>
+        <w:t xml:space="preserve"> layer</w:t>
       </w:r>
     </w:p>
     <w:p>
@@ -2299,7 +2646,15 @@
         <w:t xml:space="preserve">the </w:t>
       </w:r>
       <w:r>
-        <w:t>user always knows if sheets or defined_names are included, base</w:t>
+        <w:t xml:space="preserve">user always knows if sheets or </w:t>
+      </w:r>
+      <w:proofErr w:type="spellStart"/>
+      <w:r>
+        <w:t>defined_names</w:t>
+      </w:r>
+      <w:proofErr w:type="spellEnd"/>
+      <w:r>
+        <w:t xml:space="preserve"> are included, base</w:t>
       </w:r>
       <w:r>
         <w:t>d on whether they requested it</w:t>
@@ -2354,8 +2709,6 @@
         </w:rPr>
         <w:t>establishes a connection</w:t>
       </w:r>
-      <w:bookmarkStart w:id="5" w:name="_GoBack"/>
-      <w:bookmarkEnd w:id="5"/>
       <w:r>
         <w:rPr>
           <w:rFonts w:ascii="ArialMT" w:eastAsia="Times New Roman" w:hAnsi="ArialMT" w:cs="Times New Roman"/>
@@ -2389,6 +2742,116 @@
         <w:pStyle w:val="Heading20"/>
       </w:pPr>
       <w:r>
+        <w:t>Utilities: Get Contact Info</w:t>
+      </w:r>
+    </w:p>
+    <w:p>
+      <w:pPr>
+        <w:pStyle w:val="BodyText"/>
+      </w:pPr>
+      <w:r>
+        <w:t>This function collects contact information from an incident’s or a task’s owner and members which can be used by downstream functions. The information collected includes:</w:t>
+      </w:r>
+    </w:p>
+    <w:p>
+      <w:pPr>
+        <w:pStyle w:val="BodyText"/>
+        <w:numPr>
+          <w:ilvl w:val="0"/>
+          <w:numId w:val="25"/>
+        </w:numPr>
+        <w:spacing w:before="0" w:after="0"/>
+      </w:pPr>
+      <w:r>
+        <w:t>first name</w:t>
+      </w:r>
+      <w:bookmarkStart w:id="5" w:name="_GoBack"/>
+      <w:bookmarkEnd w:id="5"/>
+    </w:p>
+    <w:p>
+      <w:pPr>
+        <w:pStyle w:val="BodyText"/>
+        <w:numPr>
+          <w:ilvl w:val="0"/>
+          <w:numId w:val="25"/>
+        </w:numPr>
+        <w:spacing w:before="0" w:after="0"/>
+      </w:pPr>
+      <w:r>
+        <w:t>last name</w:t>
+      </w:r>
+    </w:p>
+    <w:p>
+      <w:pPr>
+        <w:pStyle w:val="BodyText"/>
+        <w:numPr>
+          <w:ilvl w:val="0"/>
+          <w:numId w:val="25"/>
+        </w:numPr>
+        <w:spacing w:before="0" w:after="0"/>
+      </w:pPr>
+      <w:r>
+        <w:t>display name</w:t>
+      </w:r>
+    </w:p>
+    <w:p>
+      <w:pPr>
+        <w:pStyle w:val="BodyText"/>
+        <w:numPr>
+          <w:ilvl w:val="0"/>
+          <w:numId w:val="25"/>
+        </w:numPr>
+        <w:spacing w:before="0" w:after="0"/>
+      </w:pPr>
+      <w:r>
+        <w:t>title</w:t>
+      </w:r>
+    </w:p>
+    <w:p>
+      <w:pPr>
+        <w:pStyle w:val="BodyText"/>
+        <w:numPr>
+          <w:ilvl w:val="0"/>
+          <w:numId w:val="25"/>
+        </w:numPr>
+        <w:spacing w:before="0" w:after="0"/>
+      </w:pPr>
+      <w:r>
+        <w:lastRenderedPageBreak/>
+        <w:t>email address</w:t>
+      </w:r>
+    </w:p>
+    <w:p>
+      <w:pPr>
+        <w:pStyle w:val="BodyText"/>
+        <w:numPr>
+          <w:ilvl w:val="0"/>
+          <w:numId w:val="25"/>
+        </w:numPr>
+        <w:spacing w:before="0" w:after="0"/>
+      </w:pPr>
+      <w:r>
+        <w:t>phone number</w:t>
+      </w:r>
+    </w:p>
+    <w:p>
+      <w:pPr>
+        <w:pStyle w:val="BodyText"/>
+        <w:numPr>
+          <w:ilvl w:val="0"/>
+          <w:numId w:val="25"/>
+        </w:numPr>
+        <w:spacing w:before="0" w:after="0"/>
+      </w:pPr>
+      <w:r>
+        <w:t>cell number</w:t>
+      </w:r>
+    </w:p>
+    <w:p>
+      <w:pPr>
+        <w:pStyle w:val="Heading20"/>
+      </w:pPr>
+      <w:r>
         <w:t>Utilities: HTML2PDF</w:t>
       </w:r>
     </w:p>
@@ -2441,7 +2904,15 @@
         <w:pStyle w:val="Code0"/>
       </w:pPr>
       <w:r>
-        <w:t>@page { size: landscape; }* { font-family: Arial; font-size: small; }table { border-collapse: collapse; }table, th, td { border: 1px solid black; }</w:t>
+        <w:t xml:space="preserve">@page { size: landscape; }* { font-family: Arial; font-size: small; }table { border-collapse: collapse; }table, </w:t>
+      </w:r>
+      <w:proofErr w:type="spellStart"/>
+      <w:r>
+        <w:t>th</w:t>
+      </w:r>
+      <w:proofErr w:type="spellEnd"/>
+      <w:r>
+        <w:t>, td { border: 1px solid black; }</w:t>
       </w:r>
     </w:p>
     <w:p>
@@ -2480,7 +2951,6 @@
         <w:pStyle w:val="Code0"/>
       </w:pPr>
       <w:r>
-        <w:lastRenderedPageBreak/>
         <w:t># utilize the font family and font size as specified</w:t>
       </w:r>
       <w:r>
@@ -2531,7 +3001,15 @@
         <w:br/>
       </w:r>
       <w:r>
-        <w:t>table, th, td { border: 1px solid black; }</w:t>
+        <w:t xml:space="preserve">table, </w:t>
+      </w:r>
+      <w:proofErr w:type="spellStart"/>
+      <w:r>
+        <w:t>th</w:t>
+      </w:r>
+      <w:proofErr w:type="spellEnd"/>
+      <w:r>
+        <w:t>, td { border: 1px solid black; }</w:t>
       </w:r>
     </w:p>
     <w:p>
@@ -3374,6 +3852,7 @@
                             <w:rFonts w:ascii="Times New Roman" w:eastAsia="Times New Roman" w:hAnsi="Times New Roman" w:cs="Times New Roman"/>
                             <w:color w:val="auto"/>
                           </w:rPr>
+                          <w:lastRenderedPageBreak/>
                           <w:t>e</w:t>
                         </w:r>
                       </w:p>
@@ -3439,6 +3918,7 @@
           <w:sz w:val="28"/>
           <w:szCs w:val="28"/>
         </w:rPr>
+        <w:lastRenderedPageBreak/>
         <w:t xml:space="preserve">Utilities: Parse SSL Certificate </w:t>
       </w:r>
     </w:p>
@@ -3511,7 +3991,47 @@
           <w:sz w:val="20"/>
           <w:szCs w:val="20"/>
         </w:rPr>
-        <w:t xml:space="preserve">Option 2 involves providing a certificate file for parsing. When the rule is triggered on an artifact, both the incident_id for that incident and the artifact_id for the specified certificate file must be provided. </w:t>
+        <w:t xml:space="preserve">Option 2 involves providing a certificate file for parsing. When the rule is triggered on an artifact, both the </w:t>
+      </w:r>
+      <w:proofErr w:type="spellStart"/>
+      <w:r>
+        <w:rPr>
+          <w:rFonts w:ascii="ArialMT" w:eastAsia="Times New Roman" w:hAnsi="ArialMT" w:cs="Times New Roman"/>
+          <w:color w:val="auto"/>
+          <w:sz w:val="20"/>
+          <w:szCs w:val="20"/>
+        </w:rPr>
+        <w:t>incident_id</w:t>
+      </w:r>
+      <w:proofErr w:type="spellEnd"/>
+      <w:r>
+        <w:rPr>
+          <w:rFonts w:ascii="ArialMT" w:eastAsia="Times New Roman" w:hAnsi="ArialMT" w:cs="Times New Roman"/>
+          <w:color w:val="auto"/>
+          <w:sz w:val="20"/>
+          <w:szCs w:val="20"/>
+        </w:rPr>
+        <w:t xml:space="preserve"> for that incident and the </w:t>
+      </w:r>
+      <w:proofErr w:type="spellStart"/>
+      <w:r>
+        <w:rPr>
+          <w:rFonts w:ascii="ArialMT" w:eastAsia="Times New Roman" w:hAnsi="ArialMT" w:cs="Times New Roman"/>
+          <w:color w:val="auto"/>
+          <w:sz w:val="20"/>
+          <w:szCs w:val="20"/>
+        </w:rPr>
+        <w:t>artifact_id</w:t>
+      </w:r>
+      <w:proofErr w:type="spellEnd"/>
+      <w:r>
+        <w:rPr>
+          <w:rFonts w:ascii="ArialMT" w:eastAsia="Times New Roman" w:hAnsi="ArialMT" w:cs="Times New Roman"/>
+          <w:color w:val="auto"/>
+          <w:sz w:val="20"/>
+          <w:szCs w:val="20"/>
+        </w:rPr>
+        <w:t xml:space="preserve"> for the specified certificate file must be provided. </w:t>
       </w:r>
     </w:p>
     <w:p>
@@ -3531,7 +4051,6 @@
           <w:sz w:val="20"/>
           <w:szCs w:val="20"/>
         </w:rPr>
-        <w:lastRenderedPageBreak/>
         <w:t>NOTE</w:t>
       </w:r>
       <w:r>
@@ -3549,7 +4068,11 @@
         <w:pStyle w:val="Heading20"/>
       </w:pPr>
       <w:r>
-        <w:t>Utilities: PDF</w:t>
+        <w:t xml:space="preserve">Utilities: </w:t>
+      </w:r>
+      <w:proofErr w:type="spellStart"/>
+      <w:r>
+        <w:t>PDF</w:t>
       </w:r>
       <w:r>
         <w:t>i</w:t>
@@ -3557,13 +4080,22 @@
       <w:r>
         <w:t>D</w:t>
       </w:r>
+      <w:proofErr w:type="spellEnd"/>
     </w:p>
     <w:p>
       <w:pPr>
         <w:pStyle w:val="BodyText"/>
       </w:pPr>
       <w:r>
-        <w:t>Produces summary information about the structure of a PDF file, using Didier Stevens' pdfid (</w:t>
+        <w:t xml:space="preserve">Produces summary information about the structure of a PDF file, using Didier Stevens' </w:t>
+      </w:r>
+      <w:proofErr w:type="spellStart"/>
+      <w:r>
+        <w:t>pdfid</w:t>
+      </w:r>
+      <w:proofErr w:type="spellEnd"/>
+      <w:r>
+        <w:t xml:space="preserve"> (</w:t>
       </w:r>
       <w:hyperlink r:id="rId12" w:history="1">
         <w:r>
@@ -3612,7 +4144,15 @@
         <w:t xml:space="preserve">that </w:t>
       </w:r>
       <w:r>
-        <w:t>execute an action when opened. PDFiD also handle</w:t>
+        <w:t xml:space="preserve">execute an action when opened. </w:t>
+      </w:r>
+      <w:proofErr w:type="spellStart"/>
+      <w:r>
+        <w:t>PDFiD</w:t>
+      </w:r>
+      <w:proofErr w:type="spellEnd"/>
+      <w:r>
+        <w:t xml:space="preserve"> also handle</w:t>
       </w:r>
       <w:r>
         <w:t>s</w:t>
@@ -3855,7 +4395,15 @@
         <w:t xml:space="preserve"> </w:t>
       </w:r>
       <w:r>
-        <w:t>The results include the ‘stdout’ and ‘stderr’ streams, the return code, and information about the execution time.</w:t>
+        <w:t>The results include the ‘</w:t>
+      </w:r>
+      <w:proofErr w:type="spellStart"/>
+      <w:r>
+        <w:t>stdout</w:t>
+      </w:r>
+      <w:proofErr w:type="spellEnd"/>
+      <w:r>
+        <w:t>’ and ‘stderr’ streams, the return code, and information about the execution time.</w:t>
       </w:r>
       <w:r>
         <w:t xml:space="preserve"> </w:t>
@@ -3881,6 +4429,7 @@
         <w:pStyle w:val="BodyText"/>
       </w:pPr>
       <w:r>
+        <w:lastRenderedPageBreak/>
         <w:t>These functions can be run on any platform.</w:t>
       </w:r>
       <w:r>
@@ -3901,7 +4450,23 @@
         <w:t xml:space="preserve"> </w:t>
       </w:r>
       <w:r>
-        <w:t>To do this, edit the [fn_utilities] section of the ‘app.config’ file.</w:t>
+        <w:t>To do this, edit the [</w:t>
+      </w:r>
+      <w:proofErr w:type="spellStart"/>
+      <w:r>
+        <w:t>fn_utilities</w:t>
+      </w:r>
+      <w:proofErr w:type="spellEnd"/>
+      <w:r>
+        <w:t>] section of the ‘</w:t>
+      </w:r>
+      <w:proofErr w:type="spellStart"/>
+      <w:r>
+        <w:t>app.config</w:t>
+      </w:r>
+      <w:proofErr w:type="spellEnd"/>
+      <w:r>
+        <w:t>’ file.</w:t>
       </w:r>
     </w:p>
     <w:p>
@@ -3917,21 +4482,50 @@
         <w:pStyle w:val="Code0"/>
       </w:pPr>
       <w:r>
-        <w:t xml:space="preserve"># shell_command </w:t>
+        <w:t xml:space="preserve"># </w:t>
+      </w:r>
+      <w:proofErr w:type="spellStart"/>
+      <w:r>
+        <w:t>shell_command</w:t>
+      </w:r>
+      <w:proofErr w:type="spellEnd"/>
+      <w:r>
+        <w:t xml:space="preserve"> </w:t>
       </w:r>
       <w:r>
         <w:t>default</w:t>
       </w:r>
       <w:r>
-        <w:t xml:space="preserve"> commands (unix)</w:t>
+        <w:t xml:space="preserve"> commands (</w:t>
+      </w:r>
+      <w:proofErr w:type="spellStart"/>
+      <w:r>
+        <w:t>unix</w:t>
+      </w:r>
+      <w:proofErr w:type="spellEnd"/>
+      <w:r>
+        <w:t>)</w:t>
       </w:r>
     </w:p>
     <w:p>
       <w:pPr>
         <w:pStyle w:val="Code0"/>
       </w:pPr>
-      <w:r>
-        <w:t>nslookup=nslookup "{{shell_param1}}"</w:t>
+      <w:proofErr w:type="spellStart"/>
+      <w:r>
+        <w:t>nslookup</w:t>
+      </w:r>
+      <w:proofErr w:type="spellEnd"/>
+      <w:r>
+        <w:t>=</w:t>
+      </w:r>
+      <w:proofErr w:type="spellStart"/>
+      <w:r>
+        <w:t>nslookup</w:t>
+      </w:r>
+      <w:proofErr w:type="spellEnd"/>
+      <w:r>
+        <w:t xml:space="preserve"> "{{shell_param1}}"</w:t>
       </w:r>
       <w:r>
         <w:br/>
@@ -4034,7 +4628,6 @@
         <w:pStyle w:val="BodyText"/>
       </w:pPr>
       <w:r>
-        <w:lastRenderedPageBreak/>
         <w:t>In these example</w:t>
       </w:r>
       <w:r>
@@ -4059,7 +4652,15 @@
         <w:t xml:space="preserve"> </w:t>
       </w:r>
       <w:r>
-        <w:t>The second parameter is the Volatility profile ("Win7SP0x64" etc)</w:t>
+        <w:t xml:space="preserve">The second parameter is the Volatility profile ("Win7SP0x64" </w:t>
+      </w:r>
+      <w:proofErr w:type="spellStart"/>
+      <w:r>
+        <w:t>etc</w:t>
+      </w:r>
+      <w:proofErr w:type="spellEnd"/>
+      <w:r>
+        <w:t>)</w:t>
       </w:r>
       <w:r>
         <w:t>.</w:t>
@@ -4072,16 +4673,39 @@
       <w:pPr>
         <w:pStyle w:val="Code0"/>
       </w:pPr>
-      <w:r>
-        <w:t>imageinfo=python /path/to/vol.py -f "{{shell_param1}}" imageinfo --output=json</w:t>
-      </w:r>
+      <w:proofErr w:type="spellStart"/>
+      <w:r>
+        <w:t>imageinfo</w:t>
+      </w:r>
+      <w:proofErr w:type="spellEnd"/>
+      <w:r>
+        <w:t xml:space="preserve">=python /path/to/vol.py -f "{{shell_param1}}" </w:t>
+      </w:r>
+      <w:proofErr w:type="spellStart"/>
+      <w:r>
+        <w:t>imageinfo</w:t>
+      </w:r>
+      <w:proofErr w:type="spellEnd"/>
+      <w:r>
+        <w:t xml:space="preserve"> --output=</w:t>
+      </w:r>
+      <w:proofErr w:type="spellStart"/>
+      <w:r>
+        <w:t>json</w:t>
+      </w:r>
+      <w:proofErr w:type="spellEnd"/>
     </w:p>
     <w:p>
       <w:pPr>
         <w:pStyle w:val="Code0"/>
       </w:pPr>
-      <w:r>
-        <w:t>kdbgscan=python /path/to/vol.py -f "{{shell_param1}}" --profile=</w:t>
+      <w:proofErr w:type="spellStart"/>
+      <w:r>
+        <w:t>kdbgscan</w:t>
+      </w:r>
+      <w:proofErr w:type="spellEnd"/>
+      <w:r>
+        <w:t>=python /path/to/vol.py -f "{{shell_param1}}" --profile=</w:t>
       </w:r>
       <w:r>
         <w:t>"</w:t>
@@ -4093,15 +4717,33 @@
         <w:t>"</w:t>
       </w:r>
       <w:r>
-        <w:t xml:space="preserve"> kdbgscan --output=json</w:t>
-      </w:r>
+        <w:t xml:space="preserve"> </w:t>
+      </w:r>
+      <w:proofErr w:type="spellStart"/>
+      <w:r>
+        <w:t>kdbgscan</w:t>
+      </w:r>
+      <w:proofErr w:type="spellEnd"/>
+      <w:r>
+        <w:t xml:space="preserve"> --output=</w:t>
+      </w:r>
+      <w:proofErr w:type="spellStart"/>
+      <w:r>
+        <w:t>json</w:t>
+      </w:r>
+      <w:proofErr w:type="spellEnd"/>
     </w:p>
     <w:p>
       <w:pPr>
         <w:pStyle w:val="Code0"/>
       </w:pPr>
-      <w:r>
-        <w:t>psscan=python /pathto/vol.py -f "{{shell_param1}}" --profile=</w:t>
+      <w:proofErr w:type="spellStart"/>
+      <w:r>
+        <w:t>psscan</w:t>
+      </w:r>
+      <w:proofErr w:type="spellEnd"/>
+      <w:r>
+        <w:t>=python /pathto/vol.py -f "{{shell_param1}}" --profile=</w:t>
       </w:r>
       <w:r>
         <w:t>"</w:t>
@@ -4113,15 +4755,33 @@
         <w:t>"</w:t>
       </w:r>
       <w:r>
-        <w:t xml:space="preserve"> psscan --output=json</w:t>
-      </w:r>
+        <w:t xml:space="preserve"> </w:t>
+      </w:r>
+      <w:proofErr w:type="spellStart"/>
+      <w:r>
+        <w:t>psscan</w:t>
+      </w:r>
+      <w:proofErr w:type="spellEnd"/>
+      <w:r>
+        <w:t xml:space="preserve"> --output=</w:t>
+      </w:r>
+      <w:proofErr w:type="spellStart"/>
+      <w:r>
+        <w:t>json</w:t>
+      </w:r>
+      <w:proofErr w:type="spellEnd"/>
     </w:p>
     <w:p>
       <w:pPr>
         <w:pStyle w:val="Code0"/>
       </w:pPr>
-      <w:r>
-        <w:t>dlllist=python /path/to/vol.py -f "{{shell_param1}}" --profile=</w:t>
+      <w:proofErr w:type="spellStart"/>
+      <w:r>
+        <w:t>dlllist</w:t>
+      </w:r>
+      <w:proofErr w:type="spellEnd"/>
+      <w:r>
+        <w:t>=python /path/to/vol.py -f "{{shell_param1}}" --profile=</w:t>
       </w:r>
       <w:r>
         <w:t>"</w:t>
@@ -4133,15 +4793,36 @@
         <w:t>"</w:t>
       </w:r>
       <w:r>
-        <w:t xml:space="preserve"> dlllist --output=json</w:t>
-      </w:r>
+        <w:t xml:space="preserve"> </w:t>
+      </w:r>
+      <w:proofErr w:type="spellStart"/>
+      <w:r>
+        <w:t>dlllist</w:t>
+      </w:r>
+      <w:proofErr w:type="spellEnd"/>
+      <w:r>
+        <w:t xml:space="preserve"> --output=</w:t>
+      </w:r>
+      <w:proofErr w:type="spellStart"/>
+      <w:r>
+        <w:t>json</w:t>
+      </w:r>
+      <w:proofErr w:type="spellEnd"/>
     </w:p>
     <w:p>
       <w:pPr>
         <w:pStyle w:val="BodyText"/>
       </w:pPr>
       <w:r>
-        <w:t>Note that changes to ‘app.config’ are usually only available after the ‘resilient-circuits run’ process is restarted.</w:t>
+        <w:t>Note that changes to ‘</w:t>
+      </w:r>
+      <w:proofErr w:type="spellStart"/>
+      <w:r>
+        <w:t>app.config</w:t>
+      </w:r>
+      <w:proofErr w:type="spellEnd"/>
+      <w:r>
+        <w:t>’ are usually only available after the ‘resilient-circuits run’ process is restarted.</w:t>
       </w:r>
     </w:p>
     <w:p>
@@ -4222,6 +4903,7 @@
         <w:ind w:left="360"/>
       </w:pPr>
       <w:r>
+        <w:lastRenderedPageBreak/>
         <w:t>A separate log file is available to review scripting errors. This is useful when issues occur in the pre-processing or post-processing scripts.</w:t>
       </w:r>
       <w:r>
@@ -4234,7 +4916,21 @@
         <w:rPr>
           <w:rStyle w:val="codeChar"/>
         </w:rPr>
-        <w:t>/var/log/resilient-scripting/resilient-scripting.log</w:t>
+        <w:t>/</w:t>
+      </w:r>
+      <w:proofErr w:type="spellStart"/>
+      <w:r>
+        <w:rPr>
+          <w:rStyle w:val="codeChar"/>
+        </w:rPr>
+        <w:t>var</w:t>
+      </w:r>
+      <w:proofErr w:type="spellEnd"/>
+      <w:r>
+        <w:rPr>
+          <w:rStyle w:val="codeChar"/>
+        </w:rPr>
+        <w:t>/log/resilient-scripting/resilient-scripting.log</w:t>
       </w:r>
       <w:r>
         <w:t>.</w:t>
@@ -4265,7 +4961,21 @@
         <w:rPr>
           <w:rStyle w:val="codeChar"/>
         </w:rPr>
-        <w:t>/usr/share/co3/logs</w:t>
+        <w:t>/</w:t>
+      </w:r>
+      <w:proofErr w:type="spellStart"/>
+      <w:r>
+        <w:rPr>
+          <w:rStyle w:val="codeChar"/>
+        </w:rPr>
+        <w:t>usr</w:t>
+      </w:r>
+      <w:proofErr w:type="spellEnd"/>
+      <w:r>
+        <w:rPr>
+          <w:rStyle w:val="codeChar"/>
+        </w:rPr>
+        <w:t>/share/co3/logs</w:t>
       </w:r>
       <w:r>
         <w:t xml:space="preserve">. The </w:t>
@@ -4305,8 +5015,16 @@
         <w:rPr>
           <w:rStyle w:val="codeChar"/>
         </w:rPr>
-        <w:t>.resilient/app.config</w:t>
-      </w:r>
+        <w:t>.resilient/</w:t>
+      </w:r>
+      <w:proofErr w:type="spellStart"/>
+      <w:r>
+        <w:rPr>
+          <w:rStyle w:val="codeChar"/>
+        </w:rPr>
+        <w:t>app.config</w:t>
+      </w:r>
+      <w:proofErr w:type="spellEnd"/>
       <w:r>
         <w:t xml:space="preserve"> file under the section </w:t>
       </w:r>
@@ -4319,12 +5037,14 @@
       <w:r>
         <w:t xml:space="preserve"> and the property </w:t>
       </w:r>
+      <w:proofErr w:type="spellStart"/>
       <w:r>
         <w:rPr>
           <w:rStyle w:val="codeChar"/>
         </w:rPr>
         <w:t>logdir</w:t>
       </w:r>
+      <w:proofErr w:type="spellEnd"/>
       <w:r>
         <w:t xml:space="preserve">. The default file name is </w:t>
       </w:r>
@@ -6124,6 +6844,119 @@
     </w:lvl>
   </w:abstractNum>
   <w:abstractNum w:abstractNumId="13" w15:restartNumberingAfterBreak="0">
+    <w:nsid w:val="59926DCF"/>
+    <w:multiLevelType w:val="hybridMultilevel"/>
+    <w:tmpl w:val="CA103C46"/>
+    <w:lvl w:ilvl="0" w:tplc="04090001">
+      <w:start w:val="1"/>
+      <w:numFmt w:val="bullet"/>
+      <w:lvlText w:val=""/>
+      <w:lvlJc w:val="left"/>
+      <w:pPr>
+        <w:ind w:left="720" w:hanging="360"/>
+      </w:pPr>
+      <w:rPr>
+        <w:rFonts w:ascii="Symbol" w:hAnsi="Symbol" w:hint="default"/>
+      </w:rPr>
+    </w:lvl>
+    <w:lvl w:ilvl="1" w:tplc="04090003" w:tentative="1">
+      <w:start w:val="1"/>
+      <w:numFmt w:val="bullet"/>
+      <w:lvlText w:val="o"/>
+      <w:lvlJc w:val="left"/>
+      <w:pPr>
+        <w:ind w:left="1440" w:hanging="360"/>
+      </w:pPr>
+      <w:rPr>
+        <w:rFonts w:ascii="Courier New" w:hAnsi="Courier New" w:cs="Courier New" w:hint="default"/>
+      </w:rPr>
+    </w:lvl>
+    <w:lvl w:ilvl="2" w:tplc="04090005" w:tentative="1">
+      <w:start w:val="1"/>
+      <w:numFmt w:val="bullet"/>
+      <w:lvlText w:val=""/>
+      <w:lvlJc w:val="left"/>
+      <w:pPr>
+        <w:ind w:left="2160" w:hanging="360"/>
+      </w:pPr>
+      <w:rPr>
+        <w:rFonts w:ascii="Wingdings" w:hAnsi="Wingdings" w:hint="default"/>
+      </w:rPr>
+    </w:lvl>
+    <w:lvl w:ilvl="3" w:tplc="04090001" w:tentative="1">
+      <w:start w:val="1"/>
+      <w:numFmt w:val="bullet"/>
+      <w:lvlText w:val=""/>
+      <w:lvlJc w:val="left"/>
+      <w:pPr>
+        <w:ind w:left="2880" w:hanging="360"/>
+      </w:pPr>
+      <w:rPr>
+        <w:rFonts w:ascii="Symbol" w:hAnsi="Symbol" w:hint="default"/>
+      </w:rPr>
+    </w:lvl>
+    <w:lvl w:ilvl="4" w:tplc="04090003" w:tentative="1">
+      <w:start w:val="1"/>
+      <w:numFmt w:val="bullet"/>
+      <w:lvlText w:val="o"/>
+      <w:lvlJc w:val="left"/>
+      <w:pPr>
+        <w:ind w:left="3600" w:hanging="360"/>
+      </w:pPr>
+      <w:rPr>
+        <w:rFonts w:ascii="Courier New" w:hAnsi="Courier New" w:cs="Courier New" w:hint="default"/>
+      </w:rPr>
+    </w:lvl>
+    <w:lvl w:ilvl="5" w:tplc="04090005" w:tentative="1">
+      <w:start w:val="1"/>
+      <w:numFmt w:val="bullet"/>
+      <w:lvlText w:val=""/>
+      <w:lvlJc w:val="left"/>
+      <w:pPr>
+        <w:ind w:left="4320" w:hanging="360"/>
+      </w:pPr>
+      <w:rPr>
+        <w:rFonts w:ascii="Wingdings" w:hAnsi="Wingdings" w:hint="default"/>
+      </w:rPr>
+    </w:lvl>
+    <w:lvl w:ilvl="6" w:tplc="04090001" w:tentative="1">
+      <w:start w:val="1"/>
+      <w:numFmt w:val="bullet"/>
+      <w:lvlText w:val=""/>
+      <w:lvlJc w:val="left"/>
+      <w:pPr>
+        <w:ind w:left="5040" w:hanging="360"/>
+      </w:pPr>
+      <w:rPr>
+        <w:rFonts w:ascii="Symbol" w:hAnsi="Symbol" w:hint="default"/>
+      </w:rPr>
+    </w:lvl>
+    <w:lvl w:ilvl="7" w:tplc="04090003" w:tentative="1">
+      <w:start w:val="1"/>
+      <w:numFmt w:val="bullet"/>
+      <w:lvlText w:val="o"/>
+      <w:lvlJc w:val="left"/>
+      <w:pPr>
+        <w:ind w:left="5760" w:hanging="360"/>
+      </w:pPr>
+      <w:rPr>
+        <w:rFonts w:ascii="Courier New" w:hAnsi="Courier New" w:cs="Courier New" w:hint="default"/>
+      </w:rPr>
+    </w:lvl>
+    <w:lvl w:ilvl="8" w:tplc="04090005" w:tentative="1">
+      <w:start w:val="1"/>
+      <w:numFmt w:val="bullet"/>
+      <w:lvlText w:val=""/>
+      <w:lvlJc w:val="left"/>
+      <w:pPr>
+        <w:ind w:left="6480" w:hanging="360"/>
+      </w:pPr>
+      <w:rPr>
+        <w:rFonts w:ascii="Wingdings" w:hAnsi="Wingdings" w:hint="default"/>
+      </w:rPr>
+    </w:lvl>
+  </w:abstractNum>
+  <w:abstractNum w:abstractNumId="14" w15:restartNumberingAfterBreak="0">
     <w:nsid w:val="6A4070EB"/>
     <w:multiLevelType w:val="hybridMultilevel"/>
     <w:tmpl w:val="61D226EA"/>
@@ -6212,7 +7045,7 @@
       </w:pPr>
     </w:lvl>
   </w:abstractNum>
-  <w:abstractNum w:abstractNumId="14" w15:restartNumberingAfterBreak="0">
+  <w:abstractNum w:abstractNumId="15" w15:restartNumberingAfterBreak="0">
     <w:nsid w:val="6B336021"/>
     <w:multiLevelType w:val="multilevel"/>
     <w:tmpl w:val="3974804C"/>
@@ -6361,7 +7194,7 @@
       </w:rPr>
     </w:lvl>
   </w:abstractNum>
-  <w:abstractNum w:abstractNumId="15" w15:restartNumberingAfterBreak="0">
+  <w:abstractNum w:abstractNumId="16" w15:restartNumberingAfterBreak="0">
     <w:nsid w:val="6EA04465"/>
     <w:multiLevelType w:val="hybridMultilevel"/>
     <w:tmpl w:val="6C3806E2"/>
@@ -6474,7 +7307,7 @@
       </w:rPr>
     </w:lvl>
   </w:abstractNum>
-  <w:abstractNum w:abstractNumId="16" w15:restartNumberingAfterBreak="0">
+  <w:abstractNum w:abstractNumId="17" w15:restartNumberingAfterBreak="0">
     <w:nsid w:val="73BB1991"/>
     <w:multiLevelType w:val="hybridMultilevel"/>
     <w:tmpl w:val="3D58C05E"/>
@@ -6587,7 +7420,7 @@
       </w:rPr>
     </w:lvl>
   </w:abstractNum>
-  <w:abstractNum w:abstractNumId="17" w15:restartNumberingAfterBreak="0">
+  <w:abstractNum w:abstractNumId="18" w15:restartNumberingAfterBreak="0">
     <w:nsid w:val="78337C56"/>
     <w:multiLevelType w:val="multilevel"/>
     <w:tmpl w:val="23AE2340"/>
@@ -6700,7 +7533,7 @@
       </w:rPr>
     </w:lvl>
   </w:abstractNum>
-  <w:abstractNum w:abstractNumId="18" w15:restartNumberingAfterBreak="0">
+  <w:abstractNum w:abstractNumId="19" w15:restartNumberingAfterBreak="0">
     <w:nsid w:val="795C0914"/>
     <w:multiLevelType w:val="multilevel"/>
     <w:tmpl w:val="DC3A327C"/>
@@ -6849,7 +7682,7 @@
       </w:rPr>
     </w:lvl>
   </w:abstractNum>
-  <w:abstractNum w:abstractNumId="19" w15:restartNumberingAfterBreak="0">
+  <w:abstractNum w:abstractNumId="20" w15:restartNumberingAfterBreak="0">
     <w:nsid w:val="7E21193F"/>
     <w:multiLevelType w:val="multilevel"/>
     <w:tmpl w:val="23AE2340"/>
@@ -6962,7 +7795,7 @@
       </w:rPr>
     </w:lvl>
   </w:abstractNum>
-  <w:abstractNum w:abstractNumId="20" w15:restartNumberingAfterBreak="0">
+  <w:abstractNum w:abstractNumId="21" w15:restartNumberingAfterBreak="0">
     <w:nsid w:val="7FB773C7"/>
     <w:multiLevelType w:val="hybridMultilevel"/>
     <w:tmpl w:val="C68A27AC"/>
@@ -7079,28 +7912,28 @@
     <w:abstractNumId w:val="8"/>
   </w:num>
   <w:num w:numId="2">
-    <w:abstractNumId w:val="18"/>
+    <w:abstractNumId w:val="19"/>
   </w:num>
   <w:num w:numId="3">
     <w:abstractNumId w:val="0"/>
   </w:num>
   <w:num w:numId="4">
-    <w:abstractNumId w:val="17"/>
+    <w:abstractNumId w:val="18"/>
   </w:num>
   <w:num w:numId="5">
-    <w:abstractNumId w:val="19"/>
+    <w:abstractNumId w:val="20"/>
   </w:num>
   <w:num w:numId="6">
     <w:abstractNumId w:val="7"/>
   </w:num>
   <w:num w:numId="7">
-    <w:abstractNumId w:val="14"/>
+    <w:abstractNumId w:val="15"/>
   </w:num>
   <w:num w:numId="8">
     <w:abstractNumId w:val="3"/>
   </w:num>
   <w:num w:numId="9">
-    <w:abstractNumId w:val="15"/>
+    <w:abstractNumId w:val="16"/>
   </w:num>
   <w:num w:numId="10">
     <w:abstractNumId w:val="12"/>
@@ -7109,10 +7942,10 @@
     <w:abstractNumId w:val="4"/>
   </w:num>
   <w:num w:numId="12">
-    <w:abstractNumId w:val="13"/>
+    <w:abstractNumId w:val="14"/>
   </w:num>
   <w:num w:numId="13">
-    <w:abstractNumId w:val="20"/>
+    <w:abstractNumId w:val="21"/>
   </w:num>
   <w:num w:numId="14">
     <w:abstractNumId w:val="9"/>
@@ -7133,7 +7966,7 @@
     <w:abstractNumId w:val="6"/>
   </w:num>
   <w:num w:numId="20">
-    <w:abstractNumId w:val="16"/>
+    <w:abstractNumId w:val="17"/>
   </w:num>
   <w:num w:numId="21">
     <w:abstractNumId w:val="5"/>
@@ -7146,6 +7979,9 @@
   </w:num>
   <w:num w:numId="24">
     <w:abstractNumId w:val="2"/>
+  </w:num>
+  <w:num w:numId="25">
+    <w:abstractNumId w:val="13"/>
   </w:num>
 </w:numbering>
 </file>
@@ -8605,7 +9441,7 @@
 </file>
 
 <file path=customXml/itemProps1.xml><?xml version="1.0" encoding="utf-8"?>
-<ds:datastoreItem xmlns:ds="http://schemas.openxmlformats.org/officeDocument/2006/customXml" ds:itemID="{3CB56996-FD51-1748-83C8-C5B2454E0CEE}">
+<ds:datastoreItem xmlns:ds="http://schemas.openxmlformats.org/officeDocument/2006/customXml" ds:itemID="{AA208214-DAB0-E840-B942-C7B1AE7A8AC1}">
   <ds:schemaRefs>
     <ds:schemaRef ds:uri="http://schemas.openxmlformats.org/officeDocument/2006/bibliography"/>
   </ds:schemaRefs>

</xml_diff>

<commit_message>
update utilities to master
</commit_message>
<xml_diff>
--- a/fn_utilities/docs/Resilient Integration Utility Functions.docx
+++ b/fn_utilities/docs/Resilient Integration Utility Functions.docx
@@ -172,7 +172,7 @@
         <w:rPr>
           <w:color w:val="FF8300"/>
         </w:rPr>
-        <w:t>1</w:t>
+        <w:t>0</w:t>
       </w:r>
     </w:p>
     <w:p>
@@ -190,7 +190,13 @@
         <w:rPr>
           <w:rFonts w:ascii="Times New Roman" w:eastAsia="Times New Roman" w:hAnsi="Times New Roman" w:cs="Times New Roman"/>
         </w:rPr>
-        <w:t xml:space="preserve">June </w:t>
+        <w:t>September</w:t>
+      </w:r>
+      <w:r>
+        <w:rPr>
+          <w:rFonts w:ascii="Times New Roman" w:eastAsia="Times New Roman" w:hAnsi="Times New Roman" w:cs="Times New Roman"/>
+        </w:rPr>
+        <w:t xml:space="preserve"> </w:t>
       </w:r>
       <w:r>
         <w:rPr>
@@ -525,8 +531,13 @@
         <w:ind w:left="547"/>
         <w:contextualSpacing/>
       </w:pPr>
-      <w:r>
-        <w:t>sudo pip install --upgrade pip</w:t>
+      <w:proofErr w:type="spellStart"/>
+      <w:r>
+        <w:t>sudo</w:t>
+      </w:r>
+      <w:proofErr w:type="spellEnd"/>
+      <w:r>
+        <w:t xml:space="preserve"> pip install --upgrade pip</w:t>
       </w:r>
     </w:p>
     <w:p>
@@ -535,8 +546,13 @@
         <w:ind w:left="547"/>
         <w:contextualSpacing/>
       </w:pPr>
-      <w:r>
-        <w:t xml:space="preserve">sudo pip install --upgrade </w:t>
+      <w:proofErr w:type="spellStart"/>
+      <w:r>
+        <w:t>sudo</w:t>
+      </w:r>
+      <w:proofErr w:type="spellEnd"/>
+      <w:r>
+        <w:t xml:space="preserve"> pip install --upgrade </w:t>
       </w:r>
       <w:proofErr w:type="spellStart"/>
       <w:r>
@@ -550,8 +566,13 @@
         <w:ind w:left="547"/>
         <w:contextualSpacing/>
       </w:pPr>
-      <w:r>
-        <w:t xml:space="preserve">sudo pip install </w:t>
+      <w:proofErr w:type="spellStart"/>
+      <w:r>
+        <w:t>sudo</w:t>
+      </w:r>
+      <w:proofErr w:type="spellEnd"/>
+      <w:r>
+        <w:t xml:space="preserve"> pip install </w:t>
       </w:r>
       <w:r>
         <w:t xml:space="preserve">--upgrade </w:t>
@@ -578,101 +599,28 @@
           <w:color w:val="000000"/>
           <w:szCs w:val="20"/>
         </w:rPr>
-        <w:t>To use the utility function package, you must install a 3</w:t>
+        <w:t>To install the package</w:t>
       </w:r>
       <w:r>
         <w:rPr>
           <w:rFonts w:cs="Arial"/>
           <w:color w:val="000000"/>
           <w:szCs w:val="20"/>
-          <w:vertAlign w:val="superscript"/>
-        </w:rPr>
-        <w:t>rd</w:t>
-      </w:r>
-      <w:r>
-        <w:rPr>
-          <w:rFonts w:cs="Arial"/>
-          <w:color w:val="000000"/>
-          <w:szCs w:val="20"/>
-        </w:rPr>
-        <w:t xml:space="preserve"> party package called floss:</w:t>
+        </w:rPr>
+        <w:t>:</w:t>
       </w:r>
     </w:p>
     <w:p>
       <w:pPr>
         <w:pStyle w:val="Code0"/>
-        <w:ind w:left="547"/>
-        <w:contextualSpacing/>
-      </w:pPr>
-    </w:p>
-    <w:p>
-      <w:pPr>
-        <w:pStyle w:val="Code0"/>
-        <w:ind w:left="547"/>
-        <w:contextualSpacing/>
-      </w:pPr>
-      <w:r>
-        <w:t xml:space="preserve">pip install </w:t>
-      </w:r>
-      <w:hyperlink r:id="rId10" w:history="1">
-        <w:r>
-          <w:rPr>
-            <w:rStyle w:val="Hyperlink"/>
-          </w:rPr>
-          <w:t>https://github.com/williballenthin/vivisect/zipball/master</w:t>
-        </w:r>
-      </w:hyperlink>
-    </w:p>
-    <w:p>
-      <w:pPr>
-        <w:pStyle w:val="Code0"/>
-        <w:ind w:left="547"/>
-        <w:contextualSpacing/>
-      </w:pPr>
-      <w:r>
-        <w:t xml:space="preserve">pip install </w:t>
-      </w:r>
-      <w:hyperlink r:id="rId11" w:history="1">
-        <w:r>
-          <w:rPr>
-            <w:rStyle w:val="Hyperlink"/>
-          </w:rPr>
-          <w:t>https://github.com/fireeye/flare-floss/zipball/master</w:t>
-        </w:r>
-      </w:hyperlink>
-    </w:p>
-    <w:p>
-      <w:pPr>
-        <w:pStyle w:val="BodyText"/>
-        <w:rPr>
-          <w:rFonts w:cs="Arial"/>
-          <w:color w:val="000000"/>
-          <w:szCs w:val="20"/>
-        </w:rPr>
-      </w:pPr>
-      <w:r>
-        <w:rPr>
-          <w:rFonts w:cs="Arial"/>
-          <w:color w:val="000000"/>
-          <w:szCs w:val="20"/>
-        </w:rPr>
-        <w:t>To install the package</w:t>
-      </w:r>
-      <w:r>
-        <w:rPr>
-          <w:rFonts w:cs="Arial"/>
-          <w:color w:val="000000"/>
-          <w:szCs w:val="20"/>
-        </w:rPr>
-        <w:t>:</w:t>
-      </w:r>
-    </w:p>
-    <w:p>
-      <w:pPr>
-        <w:pStyle w:val="Code0"/>
-      </w:pPr>
-      <w:r>
-        <w:t>sudo pip inst</w:t>
+      </w:pPr>
+      <w:proofErr w:type="spellStart"/>
+      <w:r>
+        <w:t>sudo</w:t>
+      </w:r>
+      <w:proofErr w:type="spellEnd"/>
+      <w:r>
+        <w:t xml:space="preserve"> pip inst</w:t>
       </w:r>
       <w:r>
         <w:t>all --upgrade fn_utilities-1.0.1</w:t>
@@ -765,7 +713,23 @@
           <w:rFonts w:cs="Arial"/>
           <w:color w:val="000000"/>
         </w:rPr>
-        <w:t>Using sudo, become the integration user.</w:t>
+        <w:t xml:space="preserve">Using </w:t>
+      </w:r>
+      <w:proofErr w:type="spellStart"/>
+      <w:r>
+        <w:rPr>
+          <w:rFonts w:cs="Arial"/>
+          <w:color w:val="000000"/>
+        </w:rPr>
+        <w:t>sudo</w:t>
+      </w:r>
+      <w:proofErr w:type="spellEnd"/>
+      <w:r>
+        <w:rPr>
+          <w:rFonts w:cs="Arial"/>
+          <w:color w:val="000000"/>
+        </w:rPr>
+        <w:t>, become the integration user.</w:t>
       </w:r>
       <w:r>
         <w:rPr>
@@ -1203,14 +1167,30 @@
           <w:rFonts w:cs="Arial"/>
           <w:color w:val="000000"/>
         </w:rPr>
-        <w:t>On a Red Hat appliance, this is done using a system</w:t>
-      </w:r>
+        <w:t xml:space="preserve">On a Red Hat appliance, this is done using a </w:t>
+      </w:r>
+      <w:proofErr w:type="spellStart"/>
       <w:r>
         <w:rPr>
           <w:rFonts w:cs="Arial"/>
           <w:color w:val="000000"/>
         </w:rPr>
-        <w:t>d unit</w:t>
+        <w:t>system</w:t>
+      </w:r>
+      <w:r>
+        <w:rPr>
+          <w:rFonts w:cs="Arial"/>
+          <w:color w:val="000000"/>
+        </w:rPr>
+        <w:t>d</w:t>
+      </w:r>
+      <w:proofErr w:type="spellEnd"/>
+      <w:r>
+        <w:rPr>
+          <w:rFonts w:cs="Arial"/>
+          <w:color w:val="000000"/>
+        </w:rPr>
+        <w:t xml:space="preserve"> unit</w:t>
       </w:r>
       <w:r>
         <w:rPr>
@@ -1566,71 +1546,140 @@
           <w:rFonts w:cs="Arial"/>
           <w:color w:val="000000"/>
         </w:rPr>
-        <w:t xml:space="preserve"> Use the systemctl command to manually start, stop, restart and return status on the service:</w:t>
-      </w:r>
-    </w:p>
-    <w:p>
-      <w:pPr>
-        <w:pStyle w:val="Code0"/>
-      </w:pPr>
+        <w:t xml:space="preserve"> Use the </w:t>
+      </w:r>
       <w:proofErr w:type="spellStart"/>
       <w:r>
-        <w:t>sudo</w:t>
-      </w:r>
-      <w:proofErr w:type="spellEnd"/>
-      <w:r>
-        <w:t xml:space="preserve"> </w:t>
-      </w:r>
-      <w:proofErr w:type="spellStart"/>
-      <w:r>
-        <w:t>systemctl</w:t>
-      </w:r>
-      <w:proofErr w:type="spellEnd"/>
-      <w:r>
-        <w:t xml:space="preserve"> </w:t>
-      </w:r>
-      <w:proofErr w:type="spellStart"/>
-      <w:r>
-        <w:t>resilient_circuits</w:t>
-      </w:r>
-      <w:proofErr w:type="spellEnd"/>
-      <w:r>
-        <w:t xml:space="preserve"> [</w:t>
-      </w:r>
-      <w:proofErr w:type="spellStart"/>
-      <w:r>
-        <w:t>start|stop|restart|status</w:t>
-      </w:r>
-      <w:proofErr w:type="spellEnd"/>
-      <w:r>
-        <w:t>]</w:t>
-      </w:r>
-    </w:p>
-    <w:p>
-      <w:pPr>
-        <w:pStyle w:val="BodyText"/>
         <w:rPr>
           <w:rFonts w:cs="Arial"/>
           <w:color w:val="000000"/>
         </w:rPr>
-      </w:pPr>
+        <w:t>systemctl</w:t>
+      </w:r>
+      <w:proofErr w:type="spellEnd"/>
       <w:r>
         <w:rPr>
           <w:rFonts w:cs="Arial"/>
           <w:color w:val="000000"/>
         </w:rPr>
-        <w:t>Log files for systemd and the resilient-circuits service can be viewed through the journalctl command:</w:t>
+        <w:t xml:space="preserve"> command to manually start, stop, restart and return status on the service:</w:t>
       </w:r>
     </w:p>
     <w:p>
       <w:pPr>
         <w:pStyle w:val="Code0"/>
       </w:pPr>
-      <w:r>
-        <w:t>sudo journalct</w:t>
-      </w:r>
-      <w:r>
-        <w:t>l -u resilient_circuits --since "</w:t>
+      <w:proofErr w:type="spellStart"/>
+      <w:r>
+        <w:t>sudo</w:t>
+      </w:r>
+      <w:proofErr w:type="spellEnd"/>
+      <w:r>
+        <w:t xml:space="preserve"> </w:t>
+      </w:r>
+      <w:proofErr w:type="spellStart"/>
+      <w:r>
+        <w:t>systemctl</w:t>
+      </w:r>
+      <w:proofErr w:type="spellEnd"/>
+      <w:r>
+        <w:t xml:space="preserve"> </w:t>
+      </w:r>
+      <w:proofErr w:type="spellStart"/>
+      <w:r>
+        <w:t>resilient_circuits</w:t>
+      </w:r>
+      <w:proofErr w:type="spellEnd"/>
+      <w:r>
+        <w:t xml:space="preserve"> [</w:t>
+      </w:r>
+      <w:proofErr w:type="spellStart"/>
+      <w:r>
+        <w:t>start|stop|restart|status</w:t>
+      </w:r>
+      <w:proofErr w:type="spellEnd"/>
+      <w:r>
+        <w:t>]</w:t>
+      </w:r>
+    </w:p>
+    <w:p>
+      <w:pPr>
+        <w:pStyle w:val="BodyText"/>
+        <w:rPr>
+          <w:rFonts w:cs="Arial"/>
+          <w:color w:val="000000"/>
+        </w:rPr>
+      </w:pPr>
+      <w:r>
+        <w:rPr>
+          <w:rFonts w:cs="Arial"/>
+          <w:color w:val="000000"/>
+        </w:rPr>
+        <w:t xml:space="preserve">Log files for </w:t>
+      </w:r>
+      <w:proofErr w:type="spellStart"/>
+      <w:r>
+        <w:rPr>
+          <w:rFonts w:cs="Arial"/>
+          <w:color w:val="000000"/>
+        </w:rPr>
+        <w:t>systemd</w:t>
+      </w:r>
+      <w:proofErr w:type="spellEnd"/>
+      <w:r>
+        <w:rPr>
+          <w:rFonts w:cs="Arial"/>
+          <w:color w:val="000000"/>
+        </w:rPr>
+        <w:t xml:space="preserve"> and the resilient-circuits service can be viewed through the </w:t>
+      </w:r>
+      <w:proofErr w:type="spellStart"/>
+      <w:r>
+        <w:rPr>
+          <w:rFonts w:cs="Arial"/>
+          <w:color w:val="000000"/>
+        </w:rPr>
+        <w:t>journalctl</w:t>
+      </w:r>
+      <w:proofErr w:type="spellEnd"/>
+      <w:r>
+        <w:rPr>
+          <w:rFonts w:cs="Arial"/>
+          <w:color w:val="000000"/>
+        </w:rPr>
+        <w:t xml:space="preserve"> command:</w:t>
+      </w:r>
+    </w:p>
+    <w:p>
+      <w:pPr>
+        <w:pStyle w:val="Code0"/>
+      </w:pPr>
+      <w:proofErr w:type="spellStart"/>
+      <w:r>
+        <w:t>sudo</w:t>
+      </w:r>
+      <w:proofErr w:type="spellEnd"/>
+      <w:r>
+        <w:t xml:space="preserve"> </w:t>
+      </w:r>
+      <w:proofErr w:type="spellStart"/>
+      <w:r>
+        <w:t>journalct</w:t>
+      </w:r>
+      <w:r>
+        <w:t>l</w:t>
+      </w:r>
+      <w:proofErr w:type="spellEnd"/>
+      <w:r>
+        <w:t xml:space="preserve"> -u </w:t>
+      </w:r>
+      <w:proofErr w:type="spellStart"/>
+      <w:r>
+        <w:t>resilient_circuits</w:t>
+      </w:r>
+      <w:proofErr w:type="spellEnd"/>
+      <w:r>
+        <w:t xml:space="preserve"> --since "</w:t>
       </w:r>
       <w:r>
         <w:t>2 hours ag</w:t>
@@ -1672,12 +1721,7 @@
         <w:t xml:space="preserve"> </w:t>
       </w:r>
       <w:r>
-        <w:t>The pa</w:t>
-      </w:r>
-      <w:bookmarkStart w:id="5" w:name="_GoBack"/>
-      <w:bookmarkEnd w:id="5"/>
-      <w:r>
-        <w:t>ckage also includes example workflows and rules that show how the functions can be used. You can copy and modify these workflows and rules for your own needs.</w:t>
+        <w:t>The package also includes example workflows and rules that show how the functions can be used. You can copy and modify these workflows and rules for your own needs.</w:t>
       </w:r>
     </w:p>
     <w:p>
@@ -1690,9 +1734,9 @@
           <w:noProof/>
         </w:rPr>
         <w:drawing>
-          <wp:inline distT="0" distB="0" distL="0" distR="0" wp14:anchorId="6451A35C" wp14:editId="696D7996">
-            <wp:extent cx="5815584" cy="3511296"/>
-            <wp:effectExtent l="50800" t="12700" r="52070" b="83185"/>
+          <wp:inline distT="0" distB="0" distL="0" distR="0" wp14:anchorId="6779595D" wp14:editId="67CC189C">
+            <wp:extent cx="5486400" cy="4166870"/>
+            <wp:effectExtent l="152400" t="152400" r="342900" b="341630"/>
             <wp:docPr id="5" name="Picture 5"/>
             <wp:cNvGraphicFramePr>
               <a:graphicFrameLocks xmlns:a="http://schemas.openxmlformats.org/drawingml/2006/main" noChangeAspect="1"/>
@@ -1701,11 +1745,11 @@
               <a:graphicData uri="http://schemas.openxmlformats.org/drawingml/2006/picture">
                 <pic:pic xmlns:pic="http://schemas.openxmlformats.org/drawingml/2006/picture">
                   <pic:nvPicPr>
-                    <pic:cNvPr id="5" name="Screen Shot 2018-05-24 at 10.35.48 AM.png"/>
+                    <pic:cNvPr id="5" name="Screen Shot 2018-08-30 at 1.34.06 PM.png"/>
                     <pic:cNvPicPr/>
                   </pic:nvPicPr>
                   <pic:blipFill>
-                    <a:blip r:embed="rId12"/>
+                    <a:blip r:embed="rId10"/>
                     <a:stretch>
                       <a:fillRect/>
                     </a:stretch>
@@ -1713,16 +1757,19 @@
                   <pic:spPr>
                     <a:xfrm>
                       <a:off x="0" y="0"/>
-                      <a:ext cx="5815584" cy="3511296"/>
+                      <a:ext cx="5486400" cy="4166870"/>
                     </a:xfrm>
                     <a:prstGeom prst="rect">
                       <a:avLst/>
                     </a:prstGeom>
+                    <a:ln>
+                      <a:noFill/>
+                    </a:ln>
                     <a:effectLst>
-                      <a:outerShdw blurRad="50800" dist="38100" dir="5400000" algn="t" rotWithShape="0">
-                        <a:prstClr val="black">
-                          <a:alpha val="40000"/>
-                        </a:prstClr>
+                      <a:outerShdw blurRad="292100" dist="139700" dir="2700000" algn="tl" rotWithShape="0">
+                        <a:srgbClr val="333333">
+                          <a:alpha val="65000"/>
+                        </a:srgbClr>
                       </a:outerShdw>
                     </a:effectLst>
                   </pic:spPr>
@@ -1817,6 +1864,7 @@
         <w:pStyle w:val="Heading20"/>
       </w:pPr>
       <w:r>
+        <w:lastRenderedPageBreak/>
         <w:t>Utilities: Attachment Zip Extract</w:t>
       </w:r>
     </w:p>
@@ -1857,8 +1905,222 @@
         <w:pStyle w:val="Heading20"/>
       </w:pPr>
       <w:r>
+        <w:t>Utilities: Attachment to Base64</w:t>
+      </w:r>
+    </w:p>
+    <w:p>
+      <w:pPr>
+        <w:pStyle w:val="BodyText"/>
+      </w:pPr>
+      <w:r>
+        <w:t>This function reads a file attachment in the incident, and produces a base64-encoded string with the file attachment content.</w:t>
+      </w:r>
+      <w:r>
+        <w:t xml:space="preserve"> </w:t>
+      </w:r>
+      <w:r>
+        <w:t>This content can then be used in combination with other workflow functions to create an artifact, a new file attachment, or to analyze the contents using various tools.</w:t>
+      </w:r>
+    </w:p>
+    <w:p>
+      <w:pPr>
+        <w:pStyle w:val="Heading20"/>
+      </w:pPr>
+      <w:r>
+        <w:t>Utilities: Base64 to Artifact</w:t>
+      </w:r>
+    </w:p>
+    <w:p>
+      <w:pPr>
+        <w:pStyle w:val="BodyText"/>
+      </w:pPr>
+      <w:r>
+        <w:t xml:space="preserve">This function creates a new file </w:t>
+      </w:r>
+      <w:r>
+        <w:t>artifact</w:t>
+      </w:r>
+      <w:r>
+        <w:t xml:space="preserve"> in the incident, using the base64-encoded string that your workflow provides as input.</w:t>
+      </w:r>
+      <w:r>
+        <w:t xml:space="preserve"> </w:t>
+      </w:r>
+      <w:r>
+        <w:t>Other function inputs allow you to specify the artifact type (log f</w:t>
+      </w:r>
+      <w:r>
+        <w:t>ile, malware sample, and so on) and description.</w:t>
+      </w:r>
+    </w:p>
+    <w:p>
+      <w:pPr>
+        <w:pStyle w:val="Heading20"/>
+      </w:pPr>
+      <w:r>
+        <w:t>Utilities: Base64 to Attachment</w:t>
+      </w:r>
+    </w:p>
+    <w:p>
+      <w:pPr>
+        <w:pStyle w:val="BodyText"/>
+      </w:pPr>
+      <w:r>
+        <w:t>This function creates a new file attachment in the incident, using the base64-encoded string that your workflow provides as input.</w:t>
+      </w:r>
+    </w:p>
+    <w:p>
+      <w:pPr>
+        <w:pStyle w:val="Heading20"/>
+      </w:pPr>
+      <w:r>
+        <w:t>Utilities: Call REST API</w:t>
+      </w:r>
+    </w:p>
+    <w:p>
+      <w:pPr>
+        <w:pStyle w:val="BodyText"/>
+      </w:pPr>
+      <w:r>
+        <w:t>This function calls a REST web service. It supports the standard REST methods: GET, HEAD, POST, PUT, DELETE and OPTIONS.</w:t>
+      </w:r>
+    </w:p>
+    <w:p>
+      <w:pPr>
+        <w:pStyle w:val="BodyText"/>
+      </w:pPr>
+      <w:r>
+        <w:t>The function parameters determine the type of call, the URL, and optionally the headers and body.</w:t>
+      </w:r>
+      <w:r>
+        <w:t xml:space="preserve"> </w:t>
+      </w:r>
+      <w:r>
+        <w:t>The results include the text or structured (JSON) result from the web service, and additional information including the elapsed time.</w:t>
+      </w:r>
+    </w:p>
+    <w:p>
+      <w:pPr>
+        <w:pStyle w:val="Heading20"/>
+      </w:pPr>
+      <w:r>
+        <w:t>Utilities: Domain Distance</w:t>
+      </w:r>
+    </w:p>
+    <w:p>
+      <w:pPr>
+        <w:pStyle w:val="BodyText"/>
+      </w:pPr>
+      <w:r>
+        <w:t xml:space="preserve">This function calculates the </w:t>
+      </w:r>
+      <w:r>
+        <w:t xml:space="preserve">similarity between a suspicious domain name </w:t>
+      </w:r>
+      <w:r>
+        <w:t xml:space="preserve">(or other string) </w:t>
+      </w:r>
+      <w:r>
+        <w:t>and a li</w:t>
+      </w:r>
+      <w:r>
+        <w:t>st of valid reference domain names (such as a list of domains owned by your organization).</w:t>
+      </w:r>
+    </w:p>
+    <w:p>
+      <w:pPr>
+        <w:pStyle w:val="BodyText"/>
+      </w:pPr>
+      <w:r>
+        <w:t>The comparison takes account of confusable Unicode characters such as similar-looking Greek, Cyrillic and Latin letters.</w:t>
+      </w:r>
+      <w:r>
+        <w:t xml:space="preserve"> </w:t>
+      </w:r>
+      <w:r>
+        <w:t>It then measures the similarity using the “</w:t>
+      </w:r>
+      <w:proofErr w:type="spellStart"/>
+      <w:r>
+        <w:t>damerau</w:t>
+      </w:r>
+      <w:proofErr w:type="spellEnd"/>
+      <w:r>
+        <w:t xml:space="preserve"> </w:t>
+      </w:r>
+      <w:proofErr w:type="spellStart"/>
+      <w:r>
+        <w:t>levenshtein</w:t>
+      </w:r>
+      <w:proofErr w:type="spellEnd"/>
+      <w:r>
+        <w:t xml:space="preserve"> distance</w:t>
+      </w:r>
+      <w:r>
+        <w:t>”, which counts the number of changes required from one string to another.</w:t>
+      </w:r>
+      <w:r>
+        <w:t xml:space="preserve"> </w:t>
+      </w:r>
+      <w:r>
+        <w:t>Low distance results indicate a possible spoof attempt.</w:t>
+      </w:r>
+    </w:p>
+    <w:p>
+      <w:pPr>
+        <w:pStyle w:val="Heading20"/>
+      </w:pPr>
+      <w:r>
+        <w:t>Utilities: Email Parse</w:t>
+      </w:r>
+    </w:p>
+    <w:p>
+      <w:pPr>
+        <w:pStyle w:val="BodyText"/>
+      </w:pPr>
+      <w:r>
+        <w:t>This function e</w:t>
+      </w:r>
+      <w:r>
+        <w:t>xtract</w:t>
+      </w:r>
+      <w:r>
+        <w:t>s</w:t>
+      </w:r>
+      <w:r>
+        <w:t xml:space="preserve"> message headers and body parts from an email message </w:t>
+      </w:r>
+      <w:r>
+        <w:t>in EML format.</w:t>
+      </w:r>
+      <w:r>
+        <w:t xml:space="preserve"> </w:t>
+      </w:r>
+      <w:r>
+        <w:t>Provide the email message content as a base64-encoded string, for example the output from the “Attachment to Base64” function.</w:t>
+      </w:r>
+    </w:p>
+    <w:p>
+      <w:pPr>
+        <w:pStyle w:val="BodyText"/>
+      </w:pPr>
+      <w:r>
+        <w:t xml:space="preserve">The </w:t>
+      </w:r>
+      <w:r>
+        <w:t xml:space="preserve">results including </w:t>
+      </w:r>
+      <w:r>
+        <w:t>subject, sender and recipients, other headers, and other content can then be added to your incident as artifacts or notes, or used in other ways.</w:t>
+      </w:r>
+    </w:p>
+    <w:p>
+      <w:pPr>
+        <w:pStyle w:val="Heading20"/>
+      </w:pPr>
+      <w:r>
         <w:lastRenderedPageBreak/>
-        <w:t>Utilities: Attachment to Base64</w:t>
+        <w:t>Utilities: Expand URL</w:t>
       </w:r>
     </w:p>
     <w:p>
@@ -1866,301 +2128,78 @@
         <w:pStyle w:val="BodyText"/>
       </w:pPr>
       <w:r>
-        <w:t>This function reads a file attachment in the incident, and produces a base64-encoded string with the file attachment content.</w:t>
+        <w:t>This function takes any URL, particularly shortened URLs, and following the path redirects to its destination. The results return each URL which are added to a new artifact.</w:t>
+      </w:r>
+    </w:p>
+    <w:p>
+      <w:pPr>
+        <w:pStyle w:val="Heading20"/>
+      </w:pPr>
+      <w:r>
+        <w:t>Utilities: Extract Excel Query</w:t>
+      </w:r>
+    </w:p>
+    <w:p>
+      <w:pPr>
+        <w:pStyle w:val="BodyText"/>
+      </w:pPr>
+      <w:r>
+        <w:t>This function takes in</w:t>
+      </w:r>
+      <w:r>
+        <w:t xml:space="preserve"> three inputs to specify the attachment and</w:t>
+      </w:r>
+      <w:r>
+        <w:t xml:space="preserve"> two strings – one listing Excel style ranges (</w:t>
+      </w:r>
+      <w:r>
+        <w:t xml:space="preserve">such as </w:t>
+      </w:r>
+      <w:r>
+        <w:t xml:space="preserve">“Example Sheet”!A1:B2, or </w:t>
+      </w:r>
+      <w:r>
+        <w:t xml:space="preserve">‘“Sheet1”!A1:B2 </w:t>
+      </w:r>
+      <w:r>
+        <w:t>“Ex2.”!A1</w:t>
+      </w:r>
+      <w:r>
+        <w:t>’</w:t>
+      </w:r>
+      <w:r>
+        <w:t xml:space="preserve">) and a list of comma separated names of defined ranges – that specify the data to be extracted from the provided attachment of </w:t>
+      </w:r>
+      <w:r>
+        <w:t>E</w:t>
+      </w:r>
+      <w:r>
+        <w:t>xcel format.</w:t>
       </w:r>
       <w:r>
         <w:t xml:space="preserve"> </w:t>
       </w:r>
       <w:r>
-        <w:t>This content can then be used in combination with other workflow functions to create an artifact, a new file attachment, or to analyze the contents using various tools.</w:t>
-      </w:r>
-    </w:p>
-    <w:p>
-      <w:pPr>
-        <w:pStyle w:val="Heading20"/>
-      </w:pPr>
-      <w:r>
-        <w:t>Utilities: Base64 to Artifact</w:t>
-      </w:r>
-    </w:p>
-    <w:p>
-      <w:pPr>
-        <w:pStyle w:val="BodyText"/>
-      </w:pPr>
-      <w:r>
-        <w:t xml:space="preserve">This function creates a new file </w:t>
-      </w:r>
-      <w:r>
-        <w:t>artifact</w:t>
-      </w:r>
-      <w:r>
-        <w:t xml:space="preserve"> in the incident, using the base64-encoded string that your workflow provides as input.</w:t>
-      </w:r>
-      <w:r>
-        <w:t xml:space="preserve"> </w:t>
-      </w:r>
-      <w:r>
-        <w:t>Other function inputs allow you to specify the artifact type (log f</w:t>
-      </w:r>
-      <w:r>
-        <w:t>ile, malware sample, and so on) and description.</w:t>
-      </w:r>
-    </w:p>
-    <w:p>
-      <w:pPr>
-        <w:pStyle w:val="Heading20"/>
-      </w:pPr>
-      <w:r>
-        <w:t>Utilities: Base64 to Attachment</w:t>
-      </w:r>
-    </w:p>
-    <w:p>
-      <w:pPr>
-        <w:pStyle w:val="BodyText"/>
-      </w:pPr>
-      <w:r>
-        <w:t>This function creates a new file attachment in the incident, using the base64-encoded string that your workflow provides as input.</w:t>
-      </w:r>
-    </w:p>
-    <w:p>
-      <w:pPr>
-        <w:pStyle w:val="Heading20"/>
-      </w:pPr>
-      <w:r>
-        <w:t>Utilities: Call REST API</w:t>
-      </w:r>
-    </w:p>
-    <w:p>
-      <w:pPr>
-        <w:pStyle w:val="BodyText"/>
-      </w:pPr>
-      <w:r>
-        <w:t>This function calls a REST web service. It supports the standard REST methods: GET, HEAD, POST, PUT, DELETE and OPTIONS.</w:t>
-      </w:r>
-    </w:p>
-    <w:p>
-      <w:pPr>
-        <w:pStyle w:val="BodyText"/>
-      </w:pPr>
-      <w:r>
-        <w:t>The function parameters determine the type of call, the URL, and optionally the headers and body.</w:t>
-      </w:r>
-      <w:r>
-        <w:t xml:space="preserve"> </w:t>
-      </w:r>
-      <w:r>
-        <w:t>The results include the text or structured (JSON) result from the web service, and additional information including the elapsed time.</w:t>
-      </w:r>
-    </w:p>
-    <w:p>
-      <w:pPr>
-        <w:pStyle w:val="Heading20"/>
-      </w:pPr>
-      <w:r>
-        <w:t>Utilities: Domain Distance</w:t>
-      </w:r>
-    </w:p>
-    <w:p>
-      <w:pPr>
-        <w:pStyle w:val="BodyText"/>
-      </w:pPr>
-      <w:r>
-        <w:t xml:space="preserve">This function calculates the </w:t>
-      </w:r>
-      <w:r>
-        <w:t xml:space="preserve">similarity between a suspicious domain name </w:t>
-      </w:r>
-      <w:r>
-        <w:t xml:space="preserve">(or other string) </w:t>
-      </w:r>
-      <w:r>
-        <w:t>and a li</w:t>
-      </w:r>
-      <w:r>
-        <w:t>st of valid reference domain names (such as a list of domains owned by your organization).</w:t>
-      </w:r>
-    </w:p>
-    <w:p>
-      <w:pPr>
-        <w:pStyle w:val="BodyText"/>
-      </w:pPr>
-      <w:r>
-        <w:t>The comparison takes account of confusable Unicode characters such as similar-looking Greek, Cyrillic and Latin letters.</w:t>
-      </w:r>
-      <w:r>
-        <w:t xml:space="preserve"> </w:t>
-      </w:r>
-      <w:r>
-        <w:t>It then measures the similarity using the “</w:t>
+        <w:t>The f</w:t>
+      </w:r>
+      <w:r>
+        <w:t xml:space="preserve">unction uses </w:t>
+      </w:r>
+      <w:r>
+        <w:t>a P</w:t>
+      </w:r>
+      <w:r>
+        <w:t xml:space="preserve">ython library called </w:t>
       </w:r>
       <w:proofErr w:type="spellStart"/>
       <w:r>
-        <w:t>damerau</w:t>
+        <w:t>openpyxl</w:t>
       </w:r>
       <w:proofErr w:type="spellEnd"/>
       <w:r>
-        <w:t xml:space="preserve"> </w:t>
-      </w:r>
-      <w:proofErr w:type="spellStart"/>
-      <w:r>
-        <w:t>levenshtein</w:t>
-      </w:r>
-      <w:proofErr w:type="spellEnd"/>
-      <w:r>
-        <w:t xml:space="preserve"> distance</w:t>
-      </w:r>
-      <w:r>
-        <w:t>”, which counts the number of changes required from one string to another.</w:t>
-      </w:r>
-      <w:r>
-        <w:t xml:space="preserve"> </w:t>
-      </w:r>
-      <w:r>
-        <w:t>Low distance results indicate a possible spoof attempt.</w:t>
-      </w:r>
-    </w:p>
-    <w:p>
-      <w:pPr>
-        <w:pStyle w:val="Heading20"/>
-      </w:pPr>
-      <w:r>
-        <w:t>Utilities: Email Parse</w:t>
-      </w:r>
-    </w:p>
-    <w:p>
-      <w:pPr>
-        <w:pStyle w:val="BodyText"/>
-      </w:pPr>
-      <w:r>
-        <w:t>This function e</w:t>
-      </w:r>
-      <w:r>
-        <w:t>xtract</w:t>
-      </w:r>
-      <w:r>
-        <w:t>s</w:t>
-      </w:r>
-      <w:r>
-        <w:t xml:space="preserve"> message headers and body parts from an email message </w:t>
-      </w:r>
-      <w:r>
-        <w:t>in EML format.</w:t>
-      </w:r>
-      <w:r>
-        <w:t xml:space="preserve"> </w:t>
-      </w:r>
-      <w:r>
-        <w:t>Provide the email message content as a base64-encoded string, for example the output from the “Attachment to Base64” function.</w:t>
-      </w:r>
-    </w:p>
-    <w:p>
-      <w:pPr>
-        <w:pStyle w:val="BodyText"/>
-      </w:pPr>
-      <w:r>
-        <w:t xml:space="preserve">The </w:t>
-      </w:r>
-      <w:r>
-        <w:t xml:space="preserve">results including </w:t>
-      </w:r>
-      <w:r>
-        <w:t>subject, sender and recipients, other headers, and other content can then be added to your incident as artifacts or notes, or used in other ways.</w:t>
-      </w:r>
-    </w:p>
-    <w:p>
-      <w:pPr>
-        <w:pStyle w:val="Heading20"/>
-      </w:pPr>
-      <w:r>
-        <w:t>Utilities: Expand URL</w:t>
-      </w:r>
-    </w:p>
-    <w:p>
-      <w:pPr>
-        <w:pStyle w:val="BodyText"/>
-      </w:pPr>
-      <w:r>
-        <w:t>This function takes any URL, particularly shortened URLs, and following the path redirects to its destination. The results return each URL which are added to a new artifact.</w:t>
-      </w:r>
-    </w:p>
-    <w:p>
-      <w:pPr>
-        <w:pStyle w:val="Heading20"/>
-      </w:pPr>
-      <w:r>
-        <w:lastRenderedPageBreak/>
-        <w:t>Utilities: Extract Excel Query</w:t>
-      </w:r>
-    </w:p>
-    <w:p>
-      <w:pPr>
-        <w:pStyle w:val="BodyText"/>
-      </w:pPr>
-      <w:r>
-        <w:t>This function takes in</w:t>
-      </w:r>
-      <w:r>
-        <w:t xml:space="preserve"> three inputs to specify the attachment and</w:t>
-      </w:r>
-      <w:r>
-        <w:t xml:space="preserve"> two strings – one listing Excel style ranges (</w:t>
-      </w:r>
-      <w:r>
-        <w:t xml:space="preserve">such as </w:t>
-      </w:r>
-      <w:r>
-        <w:t>“Example Sheet</w:t>
-      </w:r>
-      <w:proofErr w:type="gramStart"/>
-      <w:r>
-        <w:t>”!A1:B2</w:t>
-      </w:r>
-      <w:proofErr w:type="gramEnd"/>
-      <w:r>
-        <w:t xml:space="preserve">, or </w:t>
-      </w:r>
-      <w:r>
-        <w:t xml:space="preserve">‘“Sheet1”!A1:B2 </w:t>
-      </w:r>
-      <w:r>
-        <w:t>“Ex2.”!A1</w:t>
-      </w:r>
-      <w:r>
-        <w:t>’</w:t>
-      </w:r>
-      <w:r>
-        <w:t xml:space="preserve">) and a list of comma separated names of defined ranges – that specify the data to be extracted from the provided attachment of </w:t>
-      </w:r>
-      <w:r>
-        <w:t>E</w:t>
-      </w:r>
-      <w:r>
-        <w:t>xcel format.</w:t>
-      </w:r>
-      <w:r>
-        <w:t xml:space="preserve"> </w:t>
-      </w:r>
-      <w:r>
-        <w:t>The f</w:t>
-      </w:r>
-      <w:r>
-        <w:t xml:space="preserve">unction uses </w:t>
-      </w:r>
-      <w:r>
-        <w:t>a P</w:t>
-      </w:r>
-      <w:r>
-        <w:t xml:space="preserve">ython library called </w:t>
-      </w:r>
-      <w:proofErr w:type="spellStart"/>
-      <w:r>
-        <w:t>openpyxl</w:t>
-      </w:r>
-      <w:proofErr w:type="spellEnd"/>
-      <w:r>
         <w:t xml:space="preserve"> (</w:t>
       </w:r>
-      <w:hyperlink r:id="rId13" w:history="1">
+      <w:hyperlink r:id="rId11" w:history="1">
         <w:r>
           <w:rPr>
             <w:rStyle w:val="Hyperlink"/>
@@ -2626,9 +2665,1407 @@
     </w:p>
     <w:p>
       <w:pPr>
+        <w:spacing w:before="100" w:beforeAutospacing="1" w:after="100" w:afterAutospacing="1"/>
+        <w:rPr>
+          <w:rFonts w:ascii="Times New Roman" w:eastAsia="Times New Roman" w:hAnsi="Times New Roman" w:cs="Times New Roman"/>
+          <w:color w:val="auto"/>
+        </w:rPr>
+      </w:pPr>
+      <w:r>
+        <w:rPr>
+          <w:rFonts w:ascii="Calibri" w:eastAsia="Times New Roman" w:hAnsi="Calibri" w:cs="Calibri"/>
+          <w:b/>
+          <w:bCs/>
+          <w:color w:val="auto"/>
+          <w:sz w:val="28"/>
+          <w:szCs w:val="28"/>
+        </w:rPr>
+        <w:t xml:space="preserve">Utilities: Extract SSL Cert from URL </w:t>
+      </w:r>
+    </w:p>
+    <w:p>
+      <w:pPr>
+        <w:spacing w:before="100" w:beforeAutospacing="1" w:after="100" w:afterAutospacing="1"/>
+        <w:rPr>
+          <w:rFonts w:ascii="Times New Roman" w:eastAsia="Times New Roman" w:hAnsi="Times New Roman" w:cs="Times New Roman"/>
+          <w:color w:val="auto"/>
+        </w:rPr>
+      </w:pPr>
+      <w:r>
+        <w:rPr>
+          <w:rFonts w:ascii="ArialMT" w:eastAsia="Times New Roman" w:hAnsi="ArialMT" w:cs="Times New Roman"/>
+          <w:color w:val="auto"/>
+          <w:sz w:val="20"/>
+          <w:szCs w:val="20"/>
+        </w:rPr>
+        <w:t xml:space="preserve">This function takes in a HTTPS URL or DNS input, </w:t>
+      </w:r>
+      <w:r>
+        <w:rPr>
+          <w:rFonts w:ascii="ArialMT" w:eastAsia="Times New Roman" w:hAnsi="ArialMT" w:cs="Times New Roman"/>
+          <w:color w:val="auto"/>
+          <w:sz w:val="20"/>
+          <w:szCs w:val="20"/>
+        </w:rPr>
+        <w:t>establishes a connection</w:t>
+      </w:r>
+      <w:r>
+        <w:rPr>
+          <w:rFonts w:ascii="ArialMT" w:eastAsia="Times New Roman" w:hAnsi="ArialMT" w:cs="Times New Roman"/>
+          <w:color w:val="auto"/>
+          <w:sz w:val="20"/>
+          <w:szCs w:val="20"/>
+        </w:rPr>
+        <w:t xml:space="preserve"> and then attempts to acquire the SSL certificate. If successful, the function then saves the certificate as an artifact of type ‘X509 Certificate File’. Works on most URLs including those with self-signed or expired certificates. </w:t>
+      </w:r>
+    </w:p>
+    <w:p>
+      <w:pPr>
+        <w:spacing w:before="100" w:beforeAutospacing="1" w:after="100" w:afterAutospacing="1"/>
+        <w:rPr>
+          <w:rFonts w:ascii="Times New Roman" w:eastAsia="Times New Roman" w:hAnsi="Times New Roman" w:cs="Times New Roman"/>
+          <w:color w:val="auto"/>
+        </w:rPr>
+      </w:pPr>
+      <w:r>
+        <w:rPr>
+          <w:rFonts w:ascii="ArialMT" w:eastAsia="Times New Roman" w:hAnsi="ArialMT" w:cs="Times New Roman"/>
+          <w:color w:val="auto"/>
+          <w:sz w:val="20"/>
+          <w:szCs w:val="20"/>
+        </w:rPr>
+        <w:t xml:space="preserve">The output of this function is a string representation of the certificate saved in PEM format. </w:t>
+      </w:r>
+    </w:p>
+    <w:p>
+      <w:pPr>
         <w:pStyle w:val="Heading20"/>
       </w:pPr>
       <w:r>
+        <w:t>Utilities: Get Contact Info</w:t>
+      </w:r>
+    </w:p>
+    <w:p>
+      <w:pPr>
+        <w:pStyle w:val="BodyText"/>
+      </w:pPr>
+      <w:r>
+        <w:t>This function collects contact information from an incident’s or a task’s owner and members which can be used by downstream functions. The information collected includes:</w:t>
+      </w:r>
+    </w:p>
+    <w:p>
+      <w:pPr>
+        <w:pStyle w:val="BodyText"/>
+        <w:numPr>
+          <w:ilvl w:val="0"/>
+          <w:numId w:val="25"/>
+        </w:numPr>
+        <w:spacing w:before="0" w:after="0"/>
+      </w:pPr>
+      <w:r>
+        <w:t>first name</w:t>
+      </w:r>
+    </w:p>
+    <w:p>
+      <w:pPr>
+        <w:pStyle w:val="BodyText"/>
+        <w:numPr>
+          <w:ilvl w:val="0"/>
+          <w:numId w:val="25"/>
+        </w:numPr>
+        <w:spacing w:before="0" w:after="0"/>
+      </w:pPr>
+      <w:r>
+        <w:t>last name</w:t>
+      </w:r>
+    </w:p>
+    <w:p>
+      <w:pPr>
+        <w:pStyle w:val="BodyText"/>
+        <w:numPr>
+          <w:ilvl w:val="0"/>
+          <w:numId w:val="25"/>
+        </w:numPr>
+        <w:spacing w:before="0" w:after="0"/>
+      </w:pPr>
+      <w:r>
+        <w:t>display name</w:t>
+      </w:r>
+    </w:p>
+    <w:p>
+      <w:pPr>
+        <w:pStyle w:val="BodyText"/>
+        <w:numPr>
+          <w:ilvl w:val="0"/>
+          <w:numId w:val="25"/>
+        </w:numPr>
+        <w:spacing w:before="0" w:after="0"/>
+      </w:pPr>
+      <w:r>
+        <w:t>title</w:t>
+      </w:r>
+    </w:p>
+    <w:p>
+      <w:pPr>
+        <w:pStyle w:val="BodyText"/>
+        <w:numPr>
+          <w:ilvl w:val="0"/>
+          <w:numId w:val="25"/>
+        </w:numPr>
+        <w:spacing w:before="0" w:after="0"/>
+      </w:pPr>
+      <w:r>
+        <w:lastRenderedPageBreak/>
+        <w:t>email address</w:t>
+      </w:r>
+    </w:p>
+    <w:p>
+      <w:pPr>
+        <w:pStyle w:val="BodyText"/>
+        <w:numPr>
+          <w:ilvl w:val="0"/>
+          <w:numId w:val="25"/>
+        </w:numPr>
+        <w:spacing w:before="0" w:after="0"/>
+      </w:pPr>
+      <w:r>
+        <w:t>phone number</w:t>
+      </w:r>
+    </w:p>
+    <w:p>
+      <w:pPr>
+        <w:pStyle w:val="BodyText"/>
+        <w:numPr>
+          <w:ilvl w:val="0"/>
+          <w:numId w:val="25"/>
+        </w:numPr>
+        <w:spacing w:before="0" w:after="0"/>
+      </w:pPr>
+      <w:r>
+        <w:t>cell number</w:t>
+      </w:r>
+    </w:p>
+    <w:p>
+      <w:pPr>
+        <w:pStyle w:val="Heading20"/>
+      </w:pPr>
+      <w:r>
+        <w:t>Utilities: HTML2PDF</w:t>
+      </w:r>
+    </w:p>
+    <w:p>
+      <w:pPr>
+        <w:pStyle w:val="BodyText"/>
+      </w:pPr>
+      <w:r>
+        <w:t xml:space="preserve">Produces a base64 </w:t>
+      </w:r>
+      <w:r>
+        <w:t xml:space="preserve">encoded </w:t>
+      </w:r>
+      <w:r>
+        <w:t>rendering of the HTML string provided. Alternatively, provide a URL of a website to produce a PDF rendering of that page. CSS stylesheet information, when provided</w:t>
+      </w:r>
+      <w:r>
+        <w:t xml:space="preserve"> in </w:t>
+      </w:r>
+      <w:r>
+        <w:rPr>
+          <w:rStyle w:val="CodeChar0"/>
+        </w:rPr>
+        <w:t>html2pdf_stylesheet</w:t>
+      </w:r>
+      <w:r>
+        <w:t xml:space="preserve">, will help assist in </w:t>
+      </w:r>
+      <w:r>
+        <w:t>data presentation</w:t>
+      </w:r>
+      <w:r>
+        <w:t>.</w:t>
+      </w:r>
+      <w:r>
+        <w:t xml:space="preserve"> For instance</w:t>
+      </w:r>
+      <w:r>
+        <w:t>,</w:t>
+      </w:r>
+      <w:r>
+        <w:t xml:space="preserve"> the following CSS data </w:t>
+      </w:r>
+      <w:r>
+        <w:t>(all on one line):</w:t>
+      </w:r>
+    </w:p>
+    <w:p>
+      <w:pPr>
+        <w:pStyle w:val="Code0"/>
+      </w:pPr>
+      <w:r>
+        <w:t xml:space="preserve">@page { size: landscape; }* { font-family: Arial; font-size: small; }table { border-collapse: collapse; }table, </w:t>
+      </w:r>
+      <w:proofErr w:type="spellStart"/>
+      <w:r>
+        <w:t>th</w:t>
+      </w:r>
+      <w:proofErr w:type="spellEnd"/>
+      <w:r>
+        <w:t>, td { border: 1px solid black; }</w:t>
+      </w:r>
+    </w:p>
+    <w:p>
+      <w:pPr>
+        <w:pStyle w:val="BodyText"/>
+      </w:pPr>
+      <w:r>
+        <w:t>is equivalent to</w:t>
+      </w:r>
+      <w:r>
+        <w:t>;</w:t>
+      </w:r>
+    </w:p>
+    <w:p>
+      <w:pPr>
+        <w:pStyle w:val="Code0"/>
+      </w:pPr>
+      <w:r>
+        <w:t># convert data to landscape. This is useful for table</w:t>
+      </w:r>
+      <w:r>
+        <w:t>-based</w:t>
+      </w:r>
+      <w:r>
+        <w:t xml:space="preserve"> data produced from JSON2HTML</w:t>
+      </w:r>
+      <w:r>
+        <w:br/>
+      </w:r>
+      <w:r>
+        <w:t>@page { size: landscape; }</w:t>
+      </w:r>
+    </w:p>
+    <w:p>
+      <w:pPr>
+        <w:pStyle w:val="Code0"/>
+      </w:pPr>
+      <w:r>
+        <w:t># utilize the font family and font size as specified</w:t>
+      </w:r>
+      <w:r>
+        <w:br/>
+      </w:r>
+      <w:r>
+        <w:t xml:space="preserve">* </w:t>
+      </w:r>
+      <w:r>
+        <w:t xml:space="preserve">{ </w:t>
+      </w:r>
+      <w:r>
+        <w:br/>
+        <w:t xml:space="preserve">    </w:t>
+      </w:r>
+      <w:r>
+        <w:t xml:space="preserve">font-family: Arial; </w:t>
+      </w:r>
+      <w:r>
+        <w:br/>
+        <w:t xml:space="preserve">    </w:t>
+      </w:r>
+      <w:r>
+        <w:t xml:space="preserve">font-size: small; </w:t>
+      </w:r>
+      <w:r>
+        <w:br/>
+        <w:t xml:space="preserve">  </w:t>
+      </w:r>
+      <w:r>
+        <w:t>}</w:t>
+      </w:r>
+    </w:p>
+    <w:p>
+      <w:pPr>
+        <w:pStyle w:val="Code0"/>
+      </w:pPr>
+      <w:r>
+        <w:t># These two statements will produce a boxed table display with a single drawn line</w:t>
+      </w:r>
+      <w:r>
+        <w:br/>
+      </w:r>
+      <w:r>
+        <w:t>table { border-collapse: collapse; }</w:t>
+      </w:r>
+      <w:r>
+        <w:br/>
+      </w:r>
+      <w:r>
+        <w:t xml:space="preserve">table, </w:t>
+      </w:r>
+      <w:proofErr w:type="spellStart"/>
+      <w:r>
+        <w:t>th</w:t>
+      </w:r>
+      <w:proofErr w:type="spellEnd"/>
+      <w:r>
+        <w:t>, td { border: 1px solid black; }</w:t>
+      </w:r>
+    </w:p>
+    <w:p>
+      <w:pPr>
+        <w:pStyle w:val="Heading20"/>
+      </w:pPr>
+      <w:r>
+        <w:t>Utilities: JSON2HTML</w:t>
+      </w:r>
+    </w:p>
+    <w:p>
+      <w:pPr>
+        <w:pStyle w:val="BodyText"/>
+      </w:pPr>
+      <w:r>
+        <w:t>Produce an HTML representation of JSON data. All data is converted into tables of key / value pairs</w:t>
+      </w:r>
+      <w:r>
+        <w:t xml:space="preserve"> or lists</w:t>
+      </w:r>
+      <w:r>
+        <w:t xml:space="preserve">. </w:t>
+      </w:r>
+      <w:r>
+        <w:t>Provide an optional parameter</w:t>
+      </w:r>
+      <w:r>
+        <w:t xml:space="preserve"> (</w:t>
+      </w:r>
+      <w:r>
+        <w:rPr>
+          <w:rStyle w:val="CodeChar0"/>
+        </w:rPr>
+        <w:t>json2html_keys</w:t>
+      </w:r>
+      <w:r>
+        <w:t>)</w:t>
+      </w:r>
+      <w:r>
+        <w:t xml:space="preserve"> to limit the </w:t>
+      </w:r>
+      <w:r>
+        <w:t>JSON</w:t>
+      </w:r>
+      <w:r>
+        <w:t xml:space="preserve"> data to display. For the example below, specifying </w:t>
+      </w:r>
+      <w:r>
+        <w:rPr>
+          <w:rStyle w:val="CodeChar0"/>
+        </w:rPr>
+        <w:t>key1.key2.key3</w:t>
+      </w:r>
+      <w:r>
+        <w:t xml:space="preserve"> will only convert the </w:t>
+      </w:r>
+      <w:r>
+        <w:t>JSON</w:t>
+      </w:r>
+      <w:r>
+        <w:t xml:space="preserve"> data associated with that key path.</w:t>
+      </w:r>
+    </w:p>
+    <w:p>
+      <w:pPr>
+        <w:pStyle w:val="BodyText"/>
+      </w:pPr>
+      <w:r>
+        <w:t xml:space="preserve">The following </w:t>
+      </w:r>
+      <w:r>
+        <w:t>JSON</w:t>
+      </w:r>
+      <w:r>
+        <w:t xml:space="preserve"> data produces the formatted html as:</w:t>
+      </w:r>
+    </w:p>
+    <w:p>
+      <w:pPr>
+        <w:pStyle w:val="Code0"/>
+        <w:spacing w:before="0" w:after="0"/>
+        <w:rPr>
+          <w:rFonts w:ascii="Courier" w:hAnsi="Courier" w:cs="Courier"/>
+          <w:color w:val="000000" w:themeColor="text1"/>
+        </w:rPr>
+      </w:pPr>
+      <w:r>
+        <w:rPr>
+          <w:rFonts w:ascii="Courier" w:hAnsi="Courier" w:cs="Courier"/>
+          <w:color w:val="000000" w:themeColor="text1"/>
+        </w:rPr>
+        <w:t>{</w:t>
+      </w:r>
+      <w:r>
+        <w:rPr>
+          <w:rFonts w:ascii="Courier" w:hAnsi="Courier" w:cs="Courier"/>
+          <w:color w:val="000000" w:themeColor="text1"/>
+        </w:rPr>
+        <w:t xml:space="preserve"> "key1</w:t>
+      </w:r>
+      <w:r>
+        <w:rPr>
+          <w:rFonts w:ascii="Courier" w:hAnsi="Courier" w:cs="Courier"/>
+          <w:color w:val="000000" w:themeColor="text1"/>
+        </w:rPr>
+        <w:t>": {</w:t>
+      </w:r>
+    </w:p>
+    <w:p>
+      <w:pPr>
+        <w:pStyle w:val="Code0"/>
+        <w:spacing w:before="0" w:after="0"/>
+        <w:rPr>
+          <w:rFonts w:ascii="Courier" w:hAnsi="Courier" w:cs="Courier"/>
+          <w:color w:val="000000" w:themeColor="text1"/>
+        </w:rPr>
+      </w:pPr>
+      <w:r>
+        <w:rPr>
+          <w:rFonts w:ascii="Courier" w:hAnsi="Courier" w:cs="Courier"/>
+          <w:color w:val="000000" w:themeColor="text1"/>
+        </w:rPr>
+        <w:t xml:space="preserve">    "key2</w:t>
+      </w:r>
+      <w:r>
+        <w:rPr>
+          <w:rFonts w:ascii="Courier" w:hAnsi="Courier" w:cs="Courier"/>
+          <w:color w:val="000000" w:themeColor="text1"/>
+        </w:rPr>
+        <w:t>": {</w:t>
+      </w:r>
+    </w:p>
+    <w:p>
+      <w:pPr>
+        <w:pStyle w:val="Code0"/>
+        <w:spacing w:before="0" w:after="0"/>
+        <w:rPr>
+          <w:rFonts w:ascii="Courier" w:hAnsi="Courier" w:cs="Courier"/>
+          <w:color w:val="000000" w:themeColor="text1"/>
+        </w:rPr>
+      </w:pPr>
+      <w:r>
+        <w:rPr>
+          <w:rFonts w:ascii="Courier" w:hAnsi="Courier" w:cs="Courier"/>
+          <w:color w:val="000000" w:themeColor="text1"/>
+        </w:rPr>
+        <w:t xml:space="preserve">      "a": "a</w:t>
+      </w:r>
+      <w:r>
+        <w:rPr>
+          <w:rFonts w:ascii="Courier" w:hAnsi="Courier" w:cs="Courier"/>
+          <w:color w:val="000000" w:themeColor="text1"/>
+        </w:rPr>
+        <w:t>1</w:t>
+      </w:r>
+      <w:r>
+        <w:rPr>
+          <w:rFonts w:ascii="Courier" w:hAnsi="Courier" w:cs="Courier"/>
+          <w:color w:val="000000" w:themeColor="text1"/>
+        </w:rPr>
+        <w:t>",</w:t>
+      </w:r>
+    </w:p>
+    <w:p>
+      <w:pPr>
+        <w:pStyle w:val="Code0"/>
+        <w:spacing w:before="0" w:after="0"/>
+        <w:rPr>
+          <w:rFonts w:ascii="Courier" w:hAnsi="Courier" w:cs="Courier"/>
+          <w:color w:val="000000" w:themeColor="text1"/>
+        </w:rPr>
+      </w:pPr>
+      <w:r>
+        <w:rPr>
+          <w:rFonts w:ascii="Courier" w:hAnsi="Courier" w:cs="Courier"/>
+          <w:color w:val="000000" w:themeColor="text1"/>
+        </w:rPr>
+        <w:t xml:space="preserve">      "b": "b</w:t>
+      </w:r>
+      <w:r>
+        <w:rPr>
+          <w:rFonts w:ascii="Courier" w:hAnsi="Courier" w:cs="Courier"/>
+          <w:color w:val="000000" w:themeColor="text1"/>
+        </w:rPr>
+        <w:t>1</w:t>
+      </w:r>
+      <w:r>
+        <w:rPr>
+          <w:rFonts w:ascii="Courier" w:hAnsi="Courier" w:cs="Courier"/>
+          <w:color w:val="000000" w:themeColor="text1"/>
+        </w:rPr>
+        <w:t>",</w:t>
+      </w:r>
+    </w:p>
+    <w:p>
+      <w:pPr>
+        <w:pStyle w:val="Code0"/>
+        <w:spacing w:before="0" w:after="0"/>
+        <w:rPr>
+          <w:rFonts w:ascii="Courier" w:hAnsi="Courier" w:cs="Courier"/>
+          <w:color w:val="000000" w:themeColor="text1"/>
+        </w:rPr>
+      </w:pPr>
+      <w:r>
+        <w:rPr>
+          <w:rFonts w:ascii="Courier" w:hAnsi="Courier" w:cs="Courier"/>
+          <w:color w:val="000000" w:themeColor="text1"/>
+        </w:rPr>
+        <w:t xml:space="preserve">      "c": "c</w:t>
+      </w:r>
+      <w:r>
+        <w:rPr>
+          <w:rFonts w:ascii="Courier" w:hAnsi="Courier" w:cs="Courier"/>
+          <w:color w:val="000000" w:themeColor="text1"/>
+        </w:rPr>
+        <w:t>1</w:t>
+      </w:r>
+      <w:r>
+        <w:rPr>
+          <w:rFonts w:ascii="Courier" w:hAnsi="Courier" w:cs="Courier"/>
+          <w:color w:val="000000" w:themeColor="text1"/>
+        </w:rPr>
+        <w:t>",</w:t>
+      </w:r>
+    </w:p>
+    <w:p>
+      <w:pPr>
+        <w:pStyle w:val="Code0"/>
+        <w:spacing w:before="0" w:after="0"/>
+        <w:rPr>
+          <w:rFonts w:ascii="Courier" w:hAnsi="Courier" w:cs="Courier"/>
+          <w:color w:val="000000" w:themeColor="text1"/>
+        </w:rPr>
+      </w:pPr>
+      <w:r>
+        <w:rPr>
+          <w:rFonts w:ascii="Courier" w:hAnsi="Courier" w:cs="Courier"/>
+          <w:color w:val="000000" w:themeColor="text1"/>
+        </w:rPr>
+        <w:t xml:space="preserve">      "key3</w:t>
+      </w:r>
+      <w:r>
+        <w:rPr>
+          <w:rFonts w:ascii="Courier" w:hAnsi="Courier" w:cs="Courier"/>
+          <w:color w:val="000000" w:themeColor="text1"/>
+        </w:rPr>
+        <w:t>": [</w:t>
+      </w:r>
+    </w:p>
+    <w:p>
+      <w:pPr>
+        <w:pStyle w:val="Code0"/>
+        <w:spacing w:before="0" w:after="0"/>
+        <w:rPr>
+          <w:rFonts w:ascii="Courier" w:hAnsi="Courier" w:cs="Courier"/>
+          <w:color w:val="000000" w:themeColor="text1"/>
+        </w:rPr>
+      </w:pPr>
+      <w:r>
+        <w:rPr>
+          <w:rFonts w:ascii="Courier" w:hAnsi="Courier" w:cs="Courier"/>
+          <w:color w:val="000000" w:themeColor="text1"/>
+        </w:rPr>
+        <w:t xml:space="preserve">        "d",</w:t>
+      </w:r>
+    </w:p>
+    <w:p>
+      <w:pPr>
+        <w:pStyle w:val="Code0"/>
+        <w:spacing w:before="0" w:after="0"/>
+        <w:rPr>
+          <w:rFonts w:ascii="Courier" w:hAnsi="Courier" w:cs="Courier"/>
+          <w:color w:val="000000" w:themeColor="text1"/>
+        </w:rPr>
+      </w:pPr>
+      <w:r>
+        <w:rPr>
+          <w:rFonts w:ascii="Courier" w:hAnsi="Courier" w:cs="Courier"/>
+          <w:color w:val="000000" w:themeColor="text1"/>
+        </w:rPr>
+        <w:t xml:space="preserve">        "e",</w:t>
+      </w:r>
+    </w:p>
+    <w:p>
+      <w:pPr>
+        <w:pStyle w:val="Code0"/>
+        <w:spacing w:before="0" w:after="0"/>
+        <w:rPr>
+          <w:rFonts w:ascii="Courier" w:hAnsi="Courier" w:cs="Courier"/>
+          <w:color w:val="000000" w:themeColor="text1"/>
+        </w:rPr>
+      </w:pPr>
+      <w:r>
+        <w:rPr>
+          <w:rFonts w:ascii="Courier" w:hAnsi="Courier" w:cs="Courier"/>
+          <w:color w:val="000000" w:themeColor="text1"/>
+        </w:rPr>
+        <w:t xml:space="preserve">        "f"</w:t>
+      </w:r>
+    </w:p>
+    <w:p>
+      <w:pPr>
+        <w:pStyle w:val="Code0"/>
+        <w:spacing w:before="0" w:after="0"/>
+        <w:rPr>
+          <w:rFonts w:ascii="Courier" w:hAnsi="Courier" w:cs="Courier"/>
+          <w:color w:val="000000" w:themeColor="text1"/>
+        </w:rPr>
+      </w:pPr>
+      <w:r>
+        <w:rPr>
+          <w:rFonts w:ascii="Courier" w:hAnsi="Courier" w:cs="Courier"/>
+          <w:color w:val="000000" w:themeColor="text1"/>
+        </w:rPr>
+        <w:t xml:space="preserve">      ]</w:t>
+      </w:r>
+    </w:p>
+    <w:p>
+      <w:pPr>
+        <w:pStyle w:val="Code0"/>
+        <w:spacing w:before="0" w:after="0"/>
+        <w:rPr>
+          <w:rFonts w:ascii="Courier" w:hAnsi="Courier" w:cs="Courier"/>
+          <w:color w:val="000000" w:themeColor="text1"/>
+        </w:rPr>
+      </w:pPr>
+      <w:r>
+        <w:rPr>
+          <w:rFonts w:ascii="Courier" w:hAnsi="Courier" w:cs="Courier"/>
+          <w:color w:val="000000" w:themeColor="text1"/>
+        </w:rPr>
+        <w:t xml:space="preserve">    }</w:t>
+      </w:r>
+    </w:p>
+    <w:p>
+      <w:pPr>
+        <w:pStyle w:val="Code0"/>
+        <w:spacing w:before="0" w:after="0"/>
+        <w:rPr>
+          <w:rFonts w:ascii="Courier" w:hAnsi="Courier" w:cs="Courier"/>
+          <w:color w:val="000000" w:themeColor="text1"/>
+        </w:rPr>
+      </w:pPr>
+      <w:r>
+        <w:rPr>
+          <w:rFonts w:ascii="Courier" w:hAnsi="Courier" w:cs="Courier"/>
+          <w:color w:val="000000" w:themeColor="text1"/>
+        </w:rPr>
+        <w:t xml:space="preserve">  }</w:t>
+      </w:r>
+    </w:p>
+    <w:p>
+      <w:pPr>
+        <w:pStyle w:val="Code0"/>
+        <w:spacing w:before="0" w:after="0"/>
+        <w:rPr>
+          <w:rFonts w:ascii="Courier" w:hAnsi="Courier" w:cs="Courier"/>
+          <w:color w:val="000000" w:themeColor="text1"/>
+        </w:rPr>
+      </w:pPr>
+      <w:r>
+        <w:rPr>
+          <w:rFonts w:ascii="Courier" w:hAnsi="Courier" w:cs="Courier"/>
+          <w:color w:val="000000" w:themeColor="text1"/>
+        </w:rPr>
+        <w:t>}</w:t>
+      </w:r>
+    </w:p>
+    <w:p>
+      <w:pPr>
+        <w:pStyle w:val="BodyText"/>
+      </w:pPr>
+    </w:p>
+    <w:tbl>
+      <w:tblPr>
+        <w:tblW w:w="0" w:type="auto"/>
+        <w:tblCellSpacing w:w="15" w:type="dxa"/>
+        <w:tblBorders>
+          <w:top w:val="outset" w:sz="6" w:space="0" w:color="auto"/>
+          <w:left w:val="outset" w:sz="6" w:space="0" w:color="auto"/>
+          <w:bottom w:val="outset" w:sz="6" w:space="0" w:color="auto"/>
+          <w:right w:val="outset" w:sz="6" w:space="0" w:color="auto"/>
+        </w:tblBorders>
+        <w:tblCellMar>
+          <w:top w:w="15" w:type="dxa"/>
+          <w:left w:w="15" w:type="dxa"/>
+          <w:bottom w:w="15" w:type="dxa"/>
+          <w:right w:w="15" w:type="dxa"/>
+        </w:tblCellMar>
+        <w:tblLook w:val="04A0" w:firstRow="1" w:lastRow="0" w:firstColumn="1" w:lastColumn="0" w:noHBand="0" w:noVBand="1"/>
+      </w:tblPr>
+      <w:tblGrid>
+        <w:gridCol w:w="585"/>
+        <w:gridCol w:w="2357"/>
+      </w:tblGrid>
+      <w:tr>
+        <w:trPr>
+          <w:tblCellSpacing w:w="15" w:type="dxa"/>
+        </w:trPr>
+        <w:tc>
+          <w:tcPr>
+            <w:tcW w:w="0" w:type="auto"/>
+            <w:tcBorders>
+              <w:top w:val="outset" w:sz="6" w:space="0" w:color="auto"/>
+              <w:left w:val="outset" w:sz="6" w:space="0" w:color="auto"/>
+              <w:bottom w:val="outset" w:sz="6" w:space="0" w:color="auto"/>
+              <w:right w:val="outset" w:sz="6" w:space="0" w:color="auto"/>
+            </w:tcBorders>
+            <w:vAlign w:val="center"/>
+            <w:hideMark/>
+          </w:tcPr>
+          <w:p>
+            <w:pPr>
+              <w:jc w:val="center"/>
+              <w:rPr>
+                <w:rFonts w:ascii="Times New Roman" w:eastAsia="Times New Roman" w:hAnsi="Times New Roman" w:cs="Times New Roman"/>
+                <w:b/>
+                <w:bCs/>
+                <w:color w:val="auto"/>
+              </w:rPr>
+            </w:pPr>
+            <w:r>
+              <w:rPr>
+                <w:rFonts w:ascii="Times New Roman" w:eastAsia="Times New Roman" w:hAnsi="Times New Roman" w:cs="Times New Roman"/>
+                <w:b/>
+                <w:bCs/>
+                <w:color w:val="auto"/>
+              </w:rPr>
+              <w:t>key1</w:t>
+            </w:r>
+          </w:p>
+        </w:tc>
+        <w:tc>
+          <w:tcPr>
+            <w:tcW w:w="0" w:type="auto"/>
+            <w:tcBorders>
+              <w:top w:val="outset" w:sz="6" w:space="0" w:color="auto"/>
+              <w:left w:val="outset" w:sz="6" w:space="0" w:color="auto"/>
+              <w:bottom w:val="outset" w:sz="6" w:space="0" w:color="auto"/>
+              <w:right w:val="outset" w:sz="6" w:space="0" w:color="auto"/>
+            </w:tcBorders>
+            <w:vAlign w:val="center"/>
+            <w:hideMark/>
+          </w:tcPr>
+          <w:tbl>
+            <w:tblPr>
+              <w:tblW w:w="0" w:type="auto"/>
+              <w:tblCellSpacing w:w="15" w:type="dxa"/>
+              <w:tblBorders>
+                <w:top w:val="outset" w:sz="6" w:space="0" w:color="auto"/>
+                <w:left w:val="outset" w:sz="6" w:space="0" w:color="auto"/>
+                <w:bottom w:val="outset" w:sz="6" w:space="0" w:color="auto"/>
+                <w:right w:val="outset" w:sz="6" w:space="0" w:color="auto"/>
+              </w:tblBorders>
+              <w:tblCellMar>
+                <w:top w:w="15" w:type="dxa"/>
+                <w:left w:w="15" w:type="dxa"/>
+                <w:bottom w:w="15" w:type="dxa"/>
+                <w:right w:w="15" w:type="dxa"/>
+              </w:tblCellMar>
+              <w:tblLook w:val="04A0" w:firstRow="1" w:lastRow="0" w:firstColumn="1" w:lastColumn="0" w:noHBand="0" w:noVBand="1"/>
+            </w:tblPr>
+            <w:tblGrid>
+              <w:gridCol w:w="585"/>
+              <w:gridCol w:w="1651"/>
+            </w:tblGrid>
+            <w:tr>
+              <w:trPr>
+                <w:tblCellSpacing w:w="15" w:type="dxa"/>
+              </w:trPr>
+              <w:tc>
+                <w:tcPr>
+                  <w:tcW w:w="0" w:type="auto"/>
+                  <w:tcBorders>
+                    <w:top w:val="outset" w:sz="6" w:space="0" w:color="auto"/>
+                    <w:left w:val="outset" w:sz="6" w:space="0" w:color="auto"/>
+                    <w:bottom w:val="outset" w:sz="6" w:space="0" w:color="auto"/>
+                    <w:right w:val="outset" w:sz="6" w:space="0" w:color="auto"/>
+                  </w:tcBorders>
+                  <w:vAlign w:val="center"/>
+                  <w:hideMark/>
+                </w:tcPr>
+                <w:p>
+                  <w:pPr>
+                    <w:jc w:val="center"/>
+                    <w:rPr>
+                      <w:rFonts w:ascii="Times New Roman" w:eastAsia="Times New Roman" w:hAnsi="Times New Roman" w:cs="Times New Roman"/>
+                      <w:b/>
+                      <w:bCs/>
+                      <w:color w:val="auto"/>
+                    </w:rPr>
+                  </w:pPr>
+                  <w:r>
+                    <w:rPr>
+                      <w:rFonts w:ascii="Times New Roman" w:eastAsia="Times New Roman" w:hAnsi="Times New Roman" w:cs="Times New Roman"/>
+                      <w:b/>
+                      <w:bCs/>
+                      <w:color w:val="auto"/>
+                    </w:rPr>
+                    <w:t>key2</w:t>
+                  </w:r>
+                </w:p>
+              </w:tc>
+              <w:tc>
+                <w:tcPr>
+                  <w:tcW w:w="0" w:type="auto"/>
+                  <w:tcBorders>
+                    <w:top w:val="outset" w:sz="6" w:space="0" w:color="auto"/>
+                    <w:left w:val="outset" w:sz="6" w:space="0" w:color="auto"/>
+                    <w:bottom w:val="outset" w:sz="6" w:space="0" w:color="auto"/>
+                    <w:right w:val="outset" w:sz="6" w:space="0" w:color="auto"/>
+                  </w:tcBorders>
+                  <w:vAlign w:val="center"/>
+                  <w:hideMark/>
+                </w:tcPr>
+                <w:tbl>
+                  <w:tblPr>
+                    <w:tblW w:w="0" w:type="auto"/>
+                    <w:tblCellSpacing w:w="15" w:type="dxa"/>
+                    <w:tblBorders>
+                      <w:top w:val="outset" w:sz="6" w:space="0" w:color="auto"/>
+                      <w:left w:val="outset" w:sz="6" w:space="0" w:color="auto"/>
+                      <w:bottom w:val="outset" w:sz="6" w:space="0" w:color="auto"/>
+                      <w:right w:val="outset" w:sz="6" w:space="0" w:color="auto"/>
+                    </w:tblBorders>
+                    <w:tblCellMar>
+                      <w:top w:w="15" w:type="dxa"/>
+                      <w:left w:w="15" w:type="dxa"/>
+                      <w:bottom w:w="15" w:type="dxa"/>
+                      <w:right w:w="15" w:type="dxa"/>
+                    </w:tblCellMar>
+                    <w:tblLook w:val="04A0" w:firstRow="1" w:lastRow="0" w:firstColumn="1" w:lastColumn="0" w:noHBand="0" w:noVBand="1"/>
+                  </w:tblPr>
+                  <w:tblGrid>
+                    <w:gridCol w:w="585"/>
+                    <w:gridCol w:w="945"/>
+                  </w:tblGrid>
+                  <w:tr>
+                    <w:trPr>
+                      <w:tblCellSpacing w:w="15" w:type="dxa"/>
+                    </w:trPr>
+                    <w:tc>
+                      <w:tcPr>
+                        <w:tcW w:w="0" w:type="auto"/>
+                        <w:tcBorders>
+                          <w:top w:val="outset" w:sz="6" w:space="0" w:color="auto"/>
+                          <w:left w:val="outset" w:sz="6" w:space="0" w:color="auto"/>
+                          <w:bottom w:val="outset" w:sz="6" w:space="0" w:color="auto"/>
+                          <w:right w:val="outset" w:sz="6" w:space="0" w:color="auto"/>
+                        </w:tcBorders>
+                        <w:vAlign w:val="center"/>
+                        <w:hideMark/>
+                      </w:tcPr>
+                      <w:p>
+                        <w:pPr>
+                          <w:jc w:val="center"/>
+                          <w:rPr>
+                            <w:rFonts w:ascii="Times New Roman" w:eastAsia="Times New Roman" w:hAnsi="Times New Roman" w:cs="Times New Roman"/>
+                            <w:b/>
+                            <w:bCs/>
+                            <w:color w:val="auto"/>
+                          </w:rPr>
+                        </w:pPr>
+                        <w:r>
+                          <w:rPr>
+                            <w:rFonts w:ascii="Times New Roman" w:eastAsia="Times New Roman" w:hAnsi="Times New Roman" w:cs="Times New Roman"/>
+                            <w:b/>
+                            <w:bCs/>
+                            <w:color w:val="auto"/>
+                          </w:rPr>
+                          <w:t>a</w:t>
+                        </w:r>
+                      </w:p>
+                    </w:tc>
+                    <w:tc>
+                      <w:tcPr>
+                        <w:tcW w:w="0" w:type="auto"/>
+                        <w:tcBorders>
+                          <w:top w:val="outset" w:sz="6" w:space="0" w:color="auto"/>
+                          <w:left w:val="outset" w:sz="6" w:space="0" w:color="auto"/>
+                          <w:bottom w:val="outset" w:sz="6" w:space="0" w:color="auto"/>
+                          <w:right w:val="outset" w:sz="6" w:space="0" w:color="auto"/>
+                        </w:tcBorders>
+                        <w:vAlign w:val="center"/>
+                        <w:hideMark/>
+                      </w:tcPr>
+                      <w:p>
+                        <w:pPr>
+                          <w:rPr>
+                            <w:rFonts w:ascii="Times New Roman" w:eastAsia="Times New Roman" w:hAnsi="Times New Roman" w:cs="Times New Roman"/>
+                            <w:color w:val="auto"/>
+                          </w:rPr>
+                        </w:pPr>
+                        <w:r>
+                          <w:rPr>
+                            <w:rFonts w:ascii="Times New Roman" w:eastAsia="Times New Roman" w:hAnsi="Times New Roman" w:cs="Times New Roman"/>
+                            <w:color w:val="auto"/>
+                          </w:rPr>
+                          <w:t>a</w:t>
+                        </w:r>
+                        <w:r>
+                          <w:rPr>
+                            <w:rFonts w:ascii="Times New Roman" w:eastAsia="Times New Roman" w:hAnsi="Times New Roman" w:cs="Times New Roman"/>
+                            <w:color w:val="auto"/>
+                          </w:rPr>
+                          <w:t>1</w:t>
+                        </w:r>
+                      </w:p>
+                    </w:tc>
+                  </w:tr>
+                  <w:tr>
+                    <w:trPr>
+                      <w:tblCellSpacing w:w="15" w:type="dxa"/>
+                    </w:trPr>
+                    <w:tc>
+                      <w:tcPr>
+                        <w:tcW w:w="0" w:type="auto"/>
+                        <w:tcBorders>
+                          <w:top w:val="outset" w:sz="6" w:space="0" w:color="auto"/>
+                          <w:left w:val="outset" w:sz="6" w:space="0" w:color="auto"/>
+                          <w:bottom w:val="outset" w:sz="6" w:space="0" w:color="auto"/>
+                          <w:right w:val="outset" w:sz="6" w:space="0" w:color="auto"/>
+                        </w:tcBorders>
+                        <w:vAlign w:val="center"/>
+                        <w:hideMark/>
+                      </w:tcPr>
+                      <w:p>
+                        <w:pPr>
+                          <w:jc w:val="center"/>
+                          <w:rPr>
+                            <w:rFonts w:ascii="Times New Roman" w:eastAsia="Times New Roman" w:hAnsi="Times New Roman" w:cs="Times New Roman"/>
+                            <w:b/>
+                            <w:bCs/>
+                            <w:color w:val="auto"/>
+                          </w:rPr>
+                        </w:pPr>
+                        <w:r>
+                          <w:rPr>
+                            <w:rFonts w:ascii="Times New Roman" w:eastAsia="Times New Roman" w:hAnsi="Times New Roman" w:cs="Times New Roman"/>
+                            <w:b/>
+                            <w:bCs/>
+                            <w:color w:val="auto"/>
+                          </w:rPr>
+                          <w:t>b</w:t>
+                        </w:r>
+                      </w:p>
+                    </w:tc>
+                    <w:tc>
+                      <w:tcPr>
+                        <w:tcW w:w="0" w:type="auto"/>
+                        <w:tcBorders>
+                          <w:top w:val="outset" w:sz="6" w:space="0" w:color="auto"/>
+                          <w:left w:val="outset" w:sz="6" w:space="0" w:color="auto"/>
+                          <w:bottom w:val="outset" w:sz="6" w:space="0" w:color="auto"/>
+                          <w:right w:val="outset" w:sz="6" w:space="0" w:color="auto"/>
+                        </w:tcBorders>
+                        <w:vAlign w:val="center"/>
+                        <w:hideMark/>
+                      </w:tcPr>
+                      <w:p>
+                        <w:pPr>
+                          <w:rPr>
+                            <w:rFonts w:ascii="Times New Roman" w:eastAsia="Times New Roman" w:hAnsi="Times New Roman" w:cs="Times New Roman"/>
+                            <w:color w:val="auto"/>
+                          </w:rPr>
+                        </w:pPr>
+                        <w:r>
+                          <w:rPr>
+                            <w:rFonts w:ascii="Times New Roman" w:eastAsia="Times New Roman" w:hAnsi="Times New Roman" w:cs="Times New Roman"/>
+                            <w:color w:val="auto"/>
+                          </w:rPr>
+                          <w:t>b</w:t>
+                        </w:r>
+                        <w:r>
+                          <w:rPr>
+                            <w:rFonts w:ascii="Times New Roman" w:eastAsia="Times New Roman" w:hAnsi="Times New Roman" w:cs="Times New Roman"/>
+                            <w:color w:val="auto"/>
+                          </w:rPr>
+                          <w:t>1</w:t>
+                        </w:r>
+                      </w:p>
+                    </w:tc>
+                  </w:tr>
+                  <w:tr>
+                    <w:trPr>
+                      <w:tblCellSpacing w:w="15" w:type="dxa"/>
+                    </w:trPr>
+                    <w:tc>
+                      <w:tcPr>
+                        <w:tcW w:w="0" w:type="auto"/>
+                        <w:tcBorders>
+                          <w:top w:val="outset" w:sz="6" w:space="0" w:color="auto"/>
+                          <w:left w:val="outset" w:sz="6" w:space="0" w:color="auto"/>
+                          <w:bottom w:val="outset" w:sz="6" w:space="0" w:color="auto"/>
+                          <w:right w:val="outset" w:sz="6" w:space="0" w:color="auto"/>
+                        </w:tcBorders>
+                        <w:vAlign w:val="center"/>
+                        <w:hideMark/>
+                      </w:tcPr>
+                      <w:p>
+                        <w:pPr>
+                          <w:jc w:val="center"/>
+                          <w:rPr>
+                            <w:rFonts w:ascii="Times New Roman" w:eastAsia="Times New Roman" w:hAnsi="Times New Roman" w:cs="Times New Roman"/>
+                            <w:b/>
+                            <w:bCs/>
+                            <w:color w:val="auto"/>
+                          </w:rPr>
+                        </w:pPr>
+                        <w:r>
+                          <w:rPr>
+                            <w:rFonts w:ascii="Times New Roman" w:eastAsia="Times New Roman" w:hAnsi="Times New Roman" w:cs="Times New Roman"/>
+                            <w:b/>
+                            <w:bCs/>
+                            <w:color w:val="auto"/>
+                          </w:rPr>
+                          <w:t>c</w:t>
+                        </w:r>
+                      </w:p>
+                    </w:tc>
+                    <w:tc>
+                      <w:tcPr>
+                        <w:tcW w:w="0" w:type="auto"/>
+                        <w:tcBorders>
+                          <w:top w:val="outset" w:sz="6" w:space="0" w:color="auto"/>
+                          <w:left w:val="outset" w:sz="6" w:space="0" w:color="auto"/>
+                          <w:bottom w:val="outset" w:sz="6" w:space="0" w:color="auto"/>
+                          <w:right w:val="outset" w:sz="6" w:space="0" w:color="auto"/>
+                        </w:tcBorders>
+                        <w:vAlign w:val="center"/>
+                        <w:hideMark/>
+                      </w:tcPr>
+                      <w:p>
+                        <w:pPr>
+                          <w:rPr>
+                            <w:rFonts w:ascii="Times New Roman" w:eastAsia="Times New Roman" w:hAnsi="Times New Roman" w:cs="Times New Roman"/>
+                            <w:color w:val="auto"/>
+                          </w:rPr>
+                        </w:pPr>
+                        <w:r>
+                          <w:rPr>
+                            <w:rFonts w:ascii="Times New Roman" w:eastAsia="Times New Roman" w:hAnsi="Times New Roman" w:cs="Times New Roman"/>
+                            <w:color w:val="auto"/>
+                          </w:rPr>
+                          <w:t>c</w:t>
+                        </w:r>
+                        <w:r>
+                          <w:rPr>
+                            <w:rFonts w:ascii="Times New Roman" w:eastAsia="Times New Roman" w:hAnsi="Times New Roman" w:cs="Times New Roman"/>
+                            <w:color w:val="auto"/>
+                          </w:rPr>
+                          <w:t>1</w:t>
+                        </w:r>
+                      </w:p>
+                    </w:tc>
+                  </w:tr>
+                  <w:tr>
+                    <w:trPr>
+                      <w:tblCellSpacing w:w="15" w:type="dxa"/>
+                    </w:trPr>
+                    <w:tc>
+                      <w:tcPr>
+                        <w:tcW w:w="0" w:type="auto"/>
+                        <w:tcBorders>
+                          <w:top w:val="outset" w:sz="6" w:space="0" w:color="auto"/>
+                          <w:left w:val="outset" w:sz="6" w:space="0" w:color="auto"/>
+                          <w:bottom w:val="outset" w:sz="6" w:space="0" w:color="auto"/>
+                          <w:right w:val="outset" w:sz="6" w:space="0" w:color="auto"/>
+                        </w:tcBorders>
+                        <w:vAlign w:val="center"/>
+                        <w:hideMark/>
+                      </w:tcPr>
+                      <w:p>
+                        <w:pPr>
+                          <w:jc w:val="center"/>
+                          <w:rPr>
+                            <w:rFonts w:ascii="Times New Roman" w:eastAsia="Times New Roman" w:hAnsi="Times New Roman" w:cs="Times New Roman"/>
+                            <w:b/>
+                            <w:bCs/>
+                            <w:color w:val="auto"/>
+                          </w:rPr>
+                        </w:pPr>
+                        <w:r>
+                          <w:rPr>
+                            <w:rFonts w:ascii="Times New Roman" w:eastAsia="Times New Roman" w:hAnsi="Times New Roman" w:cs="Times New Roman"/>
+                            <w:b/>
+                            <w:bCs/>
+                            <w:color w:val="auto"/>
+                          </w:rPr>
+                          <w:t>key3</w:t>
+                        </w:r>
+                      </w:p>
+                    </w:tc>
+                    <w:tc>
+                      <w:tcPr>
+                        <w:tcW w:w="0" w:type="auto"/>
+                        <w:tcBorders>
+                          <w:top w:val="outset" w:sz="6" w:space="0" w:color="auto"/>
+                          <w:left w:val="outset" w:sz="6" w:space="0" w:color="auto"/>
+                          <w:bottom w:val="outset" w:sz="6" w:space="0" w:color="auto"/>
+                          <w:right w:val="outset" w:sz="6" w:space="0" w:color="auto"/>
+                        </w:tcBorders>
+                        <w:vAlign w:val="center"/>
+                        <w:hideMark/>
+                      </w:tcPr>
+                      <w:p>
+                        <w:pPr>
+                          <w:numPr>
+                            <w:ilvl w:val="0"/>
+                            <w:numId w:val="24"/>
+                          </w:numPr>
+                          <w:spacing w:before="100" w:beforeAutospacing="1" w:after="100" w:afterAutospacing="1"/>
+                          <w:rPr>
+                            <w:rFonts w:ascii="Times New Roman" w:eastAsia="Times New Roman" w:hAnsi="Times New Roman" w:cs="Times New Roman"/>
+                            <w:color w:val="auto"/>
+                          </w:rPr>
+                        </w:pPr>
+                        <w:r>
+                          <w:rPr>
+                            <w:rFonts w:ascii="Times New Roman" w:eastAsia="Times New Roman" w:hAnsi="Times New Roman" w:cs="Times New Roman"/>
+                            <w:color w:val="auto"/>
+                          </w:rPr>
+                          <w:t>d</w:t>
+                        </w:r>
+                      </w:p>
+                      <w:p>
+                        <w:pPr>
+                          <w:numPr>
+                            <w:ilvl w:val="0"/>
+                            <w:numId w:val="24"/>
+                          </w:numPr>
+                          <w:spacing w:before="100" w:beforeAutospacing="1" w:after="100" w:afterAutospacing="1"/>
+                          <w:rPr>
+                            <w:rFonts w:ascii="Times New Roman" w:eastAsia="Times New Roman" w:hAnsi="Times New Roman" w:cs="Times New Roman"/>
+                            <w:color w:val="auto"/>
+                          </w:rPr>
+                        </w:pPr>
+                        <w:r>
+                          <w:rPr>
+                            <w:rFonts w:ascii="Times New Roman" w:eastAsia="Times New Roman" w:hAnsi="Times New Roman" w:cs="Times New Roman"/>
+                            <w:color w:val="auto"/>
+                          </w:rPr>
+                          <w:lastRenderedPageBreak/>
+                          <w:t>e</w:t>
+                        </w:r>
+                      </w:p>
+                      <w:p>
+                        <w:pPr>
+                          <w:numPr>
+                            <w:ilvl w:val="0"/>
+                            <w:numId w:val="24"/>
+                          </w:numPr>
+                          <w:spacing w:before="100" w:beforeAutospacing="1" w:after="100" w:afterAutospacing="1"/>
+                          <w:rPr>
+                            <w:rFonts w:ascii="Times New Roman" w:eastAsia="Times New Roman" w:hAnsi="Times New Roman" w:cs="Times New Roman"/>
+                            <w:color w:val="auto"/>
+                          </w:rPr>
+                        </w:pPr>
+                        <w:r>
+                          <w:rPr>
+                            <w:rFonts w:ascii="Times New Roman" w:eastAsia="Times New Roman" w:hAnsi="Times New Roman" w:cs="Times New Roman"/>
+                            <w:color w:val="auto"/>
+                          </w:rPr>
+                          <w:t>f</w:t>
+                        </w:r>
+                      </w:p>
+                    </w:tc>
+                  </w:tr>
+                </w:tbl>
+                <w:p>
+                  <w:pPr>
+                    <w:rPr>
+                      <w:rFonts w:ascii="Times New Roman" w:eastAsia="Times New Roman" w:hAnsi="Times New Roman" w:cs="Times New Roman"/>
+                      <w:color w:val="auto"/>
+                    </w:rPr>
+                  </w:pPr>
+                </w:p>
+              </w:tc>
+            </w:tr>
+          </w:tbl>
+          <w:p>
+            <w:pPr>
+              <w:rPr>
+                <w:rFonts w:ascii="Times New Roman" w:eastAsia="Times New Roman" w:hAnsi="Times New Roman" w:cs="Times New Roman"/>
+                <w:color w:val="auto"/>
+              </w:rPr>
+            </w:pPr>
+          </w:p>
+        </w:tc>
+      </w:tr>
+    </w:tbl>
+    <w:p>
+      <w:pPr>
+        <w:spacing w:before="100" w:beforeAutospacing="1" w:after="100" w:afterAutospacing="1"/>
+        <w:rPr>
+          <w:rFonts w:ascii="Times New Roman" w:eastAsia="Times New Roman" w:hAnsi="Times New Roman" w:cs="Times New Roman"/>
+          <w:color w:val="auto"/>
+        </w:rPr>
+      </w:pPr>
+      <w:r>
+        <w:rPr>
+          <w:rFonts w:ascii="Calibri" w:eastAsia="Times New Roman" w:hAnsi="Calibri" w:cs="Calibri"/>
+          <w:b/>
+          <w:bCs/>
+          <w:color w:val="auto"/>
+          <w:sz w:val="28"/>
+          <w:szCs w:val="28"/>
+        </w:rPr>
+        <w:lastRenderedPageBreak/>
+        <w:t xml:space="preserve">Utilities: Parse SSL Certificate </w:t>
+      </w:r>
+    </w:p>
+    <w:p>
+      <w:pPr>
+        <w:spacing w:before="100" w:beforeAutospacing="1" w:after="100" w:afterAutospacing="1"/>
+        <w:rPr>
+          <w:rFonts w:ascii="Times New Roman" w:eastAsia="Times New Roman" w:hAnsi="Times New Roman" w:cs="Times New Roman"/>
+          <w:color w:val="auto"/>
+        </w:rPr>
+      </w:pPr>
+      <w:r>
+        <w:rPr>
+          <w:rFonts w:ascii="ArialMT" w:eastAsia="Times New Roman" w:hAnsi="ArialMT" w:cs="Times New Roman"/>
+          <w:color w:val="auto"/>
+          <w:sz w:val="20"/>
+          <w:szCs w:val="20"/>
+        </w:rPr>
+        <w:t>This function produces the structured data fr</w:t>
+      </w:r>
+      <w:r>
+        <w:rPr>
+          <w:rFonts w:ascii="ArialMT" w:eastAsia="Times New Roman" w:hAnsi="ArialMT" w:cs="Times New Roman"/>
+          <w:color w:val="auto"/>
+          <w:sz w:val="20"/>
+          <w:szCs w:val="20"/>
+        </w:rPr>
+        <w:t>om a provided SSL certificate. Three</w:t>
+      </w:r>
+      <w:r>
+        <w:rPr>
+          <w:rFonts w:ascii="ArialMT" w:eastAsia="Times New Roman" w:hAnsi="ArialMT" w:cs="Times New Roman"/>
+          <w:color w:val="auto"/>
+          <w:sz w:val="20"/>
+          <w:szCs w:val="20"/>
+        </w:rPr>
+        <w:t xml:space="preserve"> inputs are accepted by the function. There are 2 defined ways to use this function for parsing certificates. </w:t>
+      </w:r>
+    </w:p>
+    <w:p>
+      <w:pPr>
+        <w:spacing w:before="100" w:beforeAutospacing="1" w:after="100" w:afterAutospacing="1"/>
+        <w:rPr>
+          <w:rFonts w:ascii="Times New Roman" w:eastAsia="Times New Roman" w:hAnsi="Times New Roman" w:cs="Times New Roman"/>
+          <w:color w:val="auto"/>
+        </w:rPr>
+      </w:pPr>
+      <w:r>
+        <w:rPr>
+          <w:rFonts w:ascii="ArialMT" w:eastAsia="Times New Roman" w:hAnsi="ArialMT" w:cs="Times New Roman"/>
+          <w:color w:val="auto"/>
+          <w:sz w:val="20"/>
+          <w:szCs w:val="20"/>
+        </w:rPr>
+        <w:t xml:space="preserve">Option 1 involves providing a JSON-encoded representation of a certificate. In this case the certificate input parameter should be this JSON string. </w:t>
+      </w:r>
+    </w:p>
+    <w:p>
+      <w:pPr>
+        <w:spacing w:before="100" w:beforeAutospacing="1" w:after="100" w:afterAutospacing="1"/>
+        <w:rPr>
+          <w:rFonts w:ascii="Times New Roman" w:eastAsia="Times New Roman" w:hAnsi="Times New Roman" w:cs="Times New Roman"/>
+          <w:color w:val="auto"/>
+        </w:rPr>
+      </w:pPr>
+      <w:r>
+        <w:rPr>
+          <w:rFonts w:ascii="ArialMT" w:eastAsia="Times New Roman" w:hAnsi="ArialMT" w:cs="Times New Roman"/>
+          <w:color w:val="auto"/>
+          <w:sz w:val="20"/>
+          <w:szCs w:val="20"/>
+        </w:rPr>
+        <w:t xml:space="preserve">Option 2 involves providing a certificate file for parsing. When the rule is triggered on an artifact, both the </w:t>
+      </w:r>
+      <w:proofErr w:type="spellStart"/>
+      <w:r>
+        <w:rPr>
+          <w:rFonts w:ascii="ArialMT" w:eastAsia="Times New Roman" w:hAnsi="ArialMT" w:cs="Times New Roman"/>
+          <w:color w:val="auto"/>
+          <w:sz w:val="20"/>
+          <w:szCs w:val="20"/>
+        </w:rPr>
+        <w:t>incident_id</w:t>
+      </w:r>
+      <w:proofErr w:type="spellEnd"/>
+      <w:r>
+        <w:rPr>
+          <w:rFonts w:ascii="ArialMT" w:eastAsia="Times New Roman" w:hAnsi="ArialMT" w:cs="Times New Roman"/>
+          <w:color w:val="auto"/>
+          <w:sz w:val="20"/>
+          <w:szCs w:val="20"/>
+        </w:rPr>
+        <w:t xml:space="preserve"> for that incident and the </w:t>
+      </w:r>
+      <w:proofErr w:type="spellStart"/>
+      <w:r>
+        <w:rPr>
+          <w:rFonts w:ascii="ArialMT" w:eastAsia="Times New Roman" w:hAnsi="ArialMT" w:cs="Times New Roman"/>
+          <w:color w:val="auto"/>
+          <w:sz w:val="20"/>
+          <w:szCs w:val="20"/>
+        </w:rPr>
+        <w:t>artifact_id</w:t>
+      </w:r>
+      <w:proofErr w:type="spellEnd"/>
+      <w:r>
+        <w:rPr>
+          <w:rFonts w:ascii="ArialMT" w:eastAsia="Times New Roman" w:hAnsi="ArialMT" w:cs="Times New Roman"/>
+          <w:color w:val="auto"/>
+          <w:sz w:val="20"/>
+          <w:szCs w:val="20"/>
+        </w:rPr>
+        <w:t xml:space="preserve"> for the specified certificate file must be provided. </w:t>
+      </w:r>
+    </w:p>
+    <w:p>
+      <w:pPr>
+        <w:spacing w:before="100" w:beforeAutospacing="1" w:after="100" w:afterAutospacing="1"/>
+        <w:rPr>
+          <w:rFonts w:ascii="Times New Roman" w:eastAsia="Times New Roman" w:hAnsi="Times New Roman" w:cs="Times New Roman"/>
+          <w:color w:val="auto"/>
+        </w:rPr>
+      </w:pPr>
+      <w:r>
+        <w:rPr>
+          <w:rFonts w:ascii="Arial" w:eastAsia="Times New Roman" w:hAnsi="Arial" w:cs="Arial"/>
+          <w:b/>
+          <w:bCs/>
+          <w:color w:val="auto"/>
+          <w:sz w:val="20"/>
+          <w:szCs w:val="20"/>
+        </w:rPr>
+        <w:t>NOTE</w:t>
+      </w:r>
+      <w:r>
+        <w:rPr>
+          <w:rFonts w:ascii="ArialMT" w:eastAsia="Times New Roman" w:hAnsi="ArialMT" w:cs="Times New Roman"/>
+          <w:color w:val="auto"/>
+          <w:sz w:val="20"/>
+          <w:szCs w:val="20"/>
+        </w:rPr>
+        <w:t xml:space="preserve">: The Parse SSL Certificate function expects a certificate of type PEM. If you require a way to get a PEM formatted certificate from a URL consider using this in conjunction with the Extract SSL Cert from URL function. </w:t>
+      </w:r>
+    </w:p>
+    <w:p>
+      <w:pPr>
+        <w:pStyle w:val="Heading20"/>
+      </w:pPr>
+      <w:r>
         <w:t xml:space="preserve">Utilities: </w:t>
       </w:r>
       <w:proofErr w:type="spellStart"/>
@@ -2658,7 +4095,7 @@
       <w:r>
         <w:t xml:space="preserve"> (</w:t>
       </w:r>
-      <w:hyperlink r:id="rId14" w:history="1">
+      <w:hyperlink r:id="rId12" w:history="1">
         <w:r>
           <w:rPr>
             <w:rStyle w:val="Hyperlink"/>
@@ -2771,15 +4208,7 @@
         <w:t xml:space="preserve">platform </w:t>
       </w:r>
       <w:r>
-        <w:t xml:space="preserve">for incident data according to the criteria </w:t>
-      </w:r>
-      <w:proofErr w:type="gramStart"/>
-      <w:r>
-        <w:t>specified, and</w:t>
-      </w:r>
-      <w:proofErr w:type="gramEnd"/>
-      <w:r>
-        <w:t xml:space="preserve"> returns the results to your workflow.</w:t>
+        <w:t>for incident data according to the criteria specified, and returns the results to your workflow.</w:t>
       </w:r>
       <w:r>
         <w:t xml:space="preserve"> </w:t>
@@ -2950,47 +4379,55 @@
         <w:pStyle w:val="Heading20"/>
       </w:pPr>
       <w:r>
+        <w:t>Utilities: Shell Command</w:t>
+      </w:r>
+    </w:p>
+    <w:p>
+      <w:pPr>
+        <w:pStyle w:val="BodyText"/>
+      </w:pPr>
+      <w:r>
+        <w:t>This function allows your workflows to execute shell-scripts, and return the result into the workflow.</w:t>
+      </w:r>
+      <w:r>
+        <w:t xml:space="preserve"> </w:t>
+      </w:r>
+      <w:r>
+        <w:t>The results include the ‘</w:t>
+      </w:r>
+      <w:proofErr w:type="spellStart"/>
+      <w:r>
+        <w:t>stdout</w:t>
+      </w:r>
+      <w:proofErr w:type="spellEnd"/>
+      <w:r>
+        <w:t>’ and ‘stderr’ streams, the return code, and information about the execution time.</w:t>
+      </w:r>
+      <w:r>
+        <w:t xml:space="preserve"> </w:t>
+      </w:r>
+      <w:r>
+        <w:t xml:space="preserve">If the output of the shell script is JSON, it </w:t>
+      </w:r>
+      <w:r>
+        <w:t>is</w:t>
+      </w:r>
+      <w:r>
+        <w:t xml:space="preserve"> returned as structured data.</w:t>
+      </w:r>
+      <w:r>
+        <w:t xml:space="preserve"> </w:t>
+      </w:r>
+      <w:r>
+        <w:t>Results can then be added to the incident as file attachments, artifacts, data tables, or any other uses.</w:t>
+      </w:r>
+    </w:p>
+    <w:p>
+      <w:pPr>
+        <w:pStyle w:val="BodyText"/>
+      </w:pPr>
+      <w:r>
         <w:lastRenderedPageBreak/>
-        <w:t>Utilities: Shell Command</w:t>
-      </w:r>
-    </w:p>
-    <w:p>
-      <w:pPr>
-        <w:pStyle w:val="BodyText"/>
-      </w:pPr>
-      <w:r>
-        <w:t>This function allows your workflows to execute shell-scripts, and return the result into the workflow.</w:t>
-      </w:r>
-      <w:r>
-        <w:t xml:space="preserve"> </w:t>
-      </w:r>
-      <w:r>
-        <w:t>The results include the ‘stdout’ and ‘stderr’ streams, the return code, and information about the execution time.</w:t>
-      </w:r>
-      <w:r>
-        <w:t xml:space="preserve"> </w:t>
-      </w:r>
-      <w:r>
-        <w:t xml:space="preserve">If the output of the shell script is JSON, it </w:t>
-      </w:r>
-      <w:r>
-        <w:t>is</w:t>
-      </w:r>
-      <w:r>
-        <w:t xml:space="preserve"> returned as structured data.</w:t>
-      </w:r>
-      <w:r>
-        <w:t xml:space="preserve"> </w:t>
-      </w:r>
-      <w:r>
-        <w:t>Results can then be added to the incident as file attachments, artifacts, data tables, or any other uses.</w:t>
-      </w:r>
-    </w:p>
-    <w:p>
-      <w:pPr>
-        <w:pStyle w:val="BodyText"/>
-      </w:pPr>
-      <w:r>
         <w:t>These functions can be run on any platform.</w:t>
       </w:r>
       <w:r>
@@ -3401,6 +4838,37 @@
       <w:r>
         <w:t>This function creates a new file (.txt) attachment in the incident or task from a string that your workflow provides as input.</w:t>
       </w:r>
+    </w:p>
+    <w:p>
+      <w:pPr>
+        <w:pStyle w:val="Heading20"/>
+      </w:pPr>
+      <w:r>
+        <w:t>Utilities: XML Transformation</w:t>
+      </w:r>
+    </w:p>
+    <w:p>
+      <w:pPr>
+        <w:pStyle w:val="BodyText"/>
+      </w:pPr>
+      <w:r>
+        <w:t xml:space="preserve">This function transforms an XML document using a preexisting </w:t>
+      </w:r>
+      <w:proofErr w:type="spellStart"/>
+      <w:r>
+        <w:t>xsl</w:t>
+      </w:r>
+      <w:proofErr w:type="spellEnd"/>
+      <w:r>
+        <w:t xml:space="preserve"> stylesheet. The resulting content is returned.</w:t>
+      </w:r>
+    </w:p>
+    <w:p>
+      <w:pPr>
+        <w:pStyle w:val="BodyText"/>
+      </w:pPr>
+      <w:bookmarkStart w:id="5" w:name="_GoBack"/>
+      <w:bookmarkEnd w:id="5"/>
     </w:p>
     <w:p>
       <w:pPr>
@@ -3477,7 +4945,21 @@
         <w:rPr>
           <w:rStyle w:val="codeChar"/>
         </w:rPr>
-        <w:t>/var/log/resilient-scripting/resilient-scripting.log</w:t>
+        <w:t>/</w:t>
+      </w:r>
+      <w:proofErr w:type="spellStart"/>
+      <w:r>
+        <w:rPr>
+          <w:rStyle w:val="codeChar"/>
+        </w:rPr>
+        <w:t>var</w:t>
+      </w:r>
+      <w:proofErr w:type="spellEnd"/>
+      <w:r>
+        <w:rPr>
+          <w:rStyle w:val="codeChar"/>
+        </w:rPr>
+        <w:t>/log/resilient-scripting/resilient-scripting.log</w:t>
       </w:r>
       <w:r>
         <w:t>.</w:t>
@@ -3508,7 +4990,21 @@
         <w:rPr>
           <w:rStyle w:val="codeChar"/>
         </w:rPr>
-        <w:t>/usr/share/co3/logs</w:t>
+        <w:t>/</w:t>
+      </w:r>
+      <w:proofErr w:type="spellStart"/>
+      <w:r>
+        <w:rPr>
+          <w:rStyle w:val="codeChar"/>
+        </w:rPr>
+        <w:t>usr</w:t>
+      </w:r>
+      <w:proofErr w:type="spellEnd"/>
+      <w:r>
+        <w:rPr>
+          <w:rStyle w:val="codeChar"/>
+        </w:rPr>
+        <w:t>/share/co3/logs</w:t>
       </w:r>
       <w:r>
         <w:t xml:space="preserve">. The </w:t>
@@ -3570,12 +5066,14 @@
       <w:r>
         <w:t xml:space="preserve"> and the property </w:t>
       </w:r>
+      <w:proofErr w:type="spellStart"/>
       <w:r>
         <w:rPr>
           <w:rStyle w:val="codeChar"/>
         </w:rPr>
         <w:t>logdir</w:t>
       </w:r>
+      <w:proofErr w:type="spellEnd"/>
       <w:r>
         <w:t xml:space="preserve">. The default file name is </w:t>
       </w:r>
@@ -3611,7 +5109,7 @@
       <w:r>
         <w:t xml:space="preserve">For additional support, contact </w:t>
       </w:r>
-      <w:hyperlink r:id="rId15">
+      <w:hyperlink r:id="rId13">
         <w:r>
           <w:rPr>
             <w:rStyle w:val="Hyperlink"/>
@@ -3638,12 +5136,12 @@
       </w:r>
     </w:p>
     <w:sectPr>
-      <w:headerReference w:type="even" r:id="rId16"/>
-      <w:headerReference w:type="default" r:id="rId17"/>
-      <w:footerReference w:type="even" r:id="rId18"/>
-      <w:footerReference w:type="default" r:id="rId19"/>
-      <w:headerReference w:type="first" r:id="rId20"/>
-      <w:footerReference w:type="first" r:id="rId21"/>
+      <w:headerReference w:type="even" r:id="rId14"/>
+      <w:headerReference w:type="default" r:id="rId15"/>
+      <w:footerReference w:type="even" r:id="rId16"/>
+      <w:footerReference w:type="default" r:id="rId17"/>
+      <w:headerReference w:type="first" r:id="rId18"/>
+      <w:footerReference w:type="first" r:id="rId19"/>
       <w:pgSz w:w="12240" w:h="15840"/>
       <w:pgMar w:top="1440" w:right="1800" w:bottom="1440" w:left="1800" w:header="720" w:footer="144" w:gutter="0"/>
       <w:pgNumType w:start="1"/>
@@ -4188,6 +5686,155 @@
     </w:lvl>
   </w:abstractNum>
   <w:abstractNum w:abstractNumId="2" w15:restartNumberingAfterBreak="0">
+    <w:nsid w:val="04247B94"/>
+    <w:multiLevelType w:val="multilevel"/>
+    <w:tmpl w:val="64E401CC"/>
+    <w:lvl w:ilvl="0">
+      <w:start w:val="1"/>
+      <w:numFmt w:val="bullet"/>
+      <w:lvlText w:val=""/>
+      <w:lvlJc w:val="left"/>
+      <w:pPr>
+        <w:tabs>
+          <w:tab w:val="num" w:pos="720"/>
+        </w:tabs>
+        <w:ind w:left="720" w:hanging="360"/>
+      </w:pPr>
+      <w:rPr>
+        <w:rFonts w:ascii="Symbol" w:hAnsi="Symbol" w:hint="default"/>
+        <w:sz w:val="20"/>
+      </w:rPr>
+    </w:lvl>
+    <w:lvl w:ilvl="1" w:tentative="1">
+      <w:start w:val="1"/>
+      <w:numFmt w:val="bullet"/>
+      <w:lvlText w:val="o"/>
+      <w:lvlJc w:val="left"/>
+      <w:pPr>
+        <w:tabs>
+          <w:tab w:val="num" w:pos="1440"/>
+        </w:tabs>
+        <w:ind w:left="1440" w:hanging="360"/>
+      </w:pPr>
+      <w:rPr>
+        <w:rFonts w:ascii="Courier New" w:hAnsi="Courier New" w:hint="default"/>
+        <w:sz w:val="20"/>
+      </w:rPr>
+    </w:lvl>
+    <w:lvl w:ilvl="2" w:tentative="1">
+      <w:start w:val="1"/>
+      <w:numFmt w:val="bullet"/>
+      <w:lvlText w:val=""/>
+      <w:lvlJc w:val="left"/>
+      <w:pPr>
+        <w:tabs>
+          <w:tab w:val="num" w:pos="2160"/>
+        </w:tabs>
+        <w:ind w:left="2160" w:hanging="360"/>
+      </w:pPr>
+      <w:rPr>
+        <w:rFonts w:ascii="Wingdings" w:hAnsi="Wingdings" w:hint="default"/>
+        <w:sz w:val="20"/>
+      </w:rPr>
+    </w:lvl>
+    <w:lvl w:ilvl="3" w:tentative="1">
+      <w:start w:val="1"/>
+      <w:numFmt w:val="bullet"/>
+      <w:lvlText w:val=""/>
+      <w:lvlJc w:val="left"/>
+      <w:pPr>
+        <w:tabs>
+          <w:tab w:val="num" w:pos="2880"/>
+        </w:tabs>
+        <w:ind w:left="2880" w:hanging="360"/>
+      </w:pPr>
+      <w:rPr>
+        <w:rFonts w:ascii="Wingdings" w:hAnsi="Wingdings" w:hint="default"/>
+        <w:sz w:val="20"/>
+      </w:rPr>
+    </w:lvl>
+    <w:lvl w:ilvl="4" w:tentative="1">
+      <w:start w:val="1"/>
+      <w:numFmt w:val="bullet"/>
+      <w:lvlText w:val=""/>
+      <w:lvlJc w:val="left"/>
+      <w:pPr>
+        <w:tabs>
+          <w:tab w:val="num" w:pos="3600"/>
+        </w:tabs>
+        <w:ind w:left="3600" w:hanging="360"/>
+      </w:pPr>
+      <w:rPr>
+        <w:rFonts w:ascii="Wingdings" w:hAnsi="Wingdings" w:hint="default"/>
+        <w:sz w:val="20"/>
+      </w:rPr>
+    </w:lvl>
+    <w:lvl w:ilvl="5" w:tentative="1">
+      <w:start w:val="1"/>
+      <w:numFmt w:val="bullet"/>
+      <w:lvlText w:val=""/>
+      <w:lvlJc w:val="left"/>
+      <w:pPr>
+        <w:tabs>
+          <w:tab w:val="num" w:pos="4320"/>
+        </w:tabs>
+        <w:ind w:left="4320" w:hanging="360"/>
+      </w:pPr>
+      <w:rPr>
+        <w:rFonts w:ascii="Wingdings" w:hAnsi="Wingdings" w:hint="default"/>
+        <w:sz w:val="20"/>
+      </w:rPr>
+    </w:lvl>
+    <w:lvl w:ilvl="6" w:tentative="1">
+      <w:start w:val="1"/>
+      <w:numFmt w:val="bullet"/>
+      <w:lvlText w:val=""/>
+      <w:lvlJc w:val="left"/>
+      <w:pPr>
+        <w:tabs>
+          <w:tab w:val="num" w:pos="5040"/>
+        </w:tabs>
+        <w:ind w:left="5040" w:hanging="360"/>
+      </w:pPr>
+      <w:rPr>
+        <w:rFonts w:ascii="Wingdings" w:hAnsi="Wingdings" w:hint="default"/>
+        <w:sz w:val="20"/>
+      </w:rPr>
+    </w:lvl>
+    <w:lvl w:ilvl="7" w:tentative="1">
+      <w:start w:val="1"/>
+      <w:numFmt w:val="bullet"/>
+      <w:lvlText w:val=""/>
+      <w:lvlJc w:val="left"/>
+      <w:pPr>
+        <w:tabs>
+          <w:tab w:val="num" w:pos="5760"/>
+        </w:tabs>
+        <w:ind w:left="5760" w:hanging="360"/>
+      </w:pPr>
+      <w:rPr>
+        <w:rFonts w:ascii="Wingdings" w:hAnsi="Wingdings" w:hint="default"/>
+        <w:sz w:val="20"/>
+      </w:rPr>
+    </w:lvl>
+    <w:lvl w:ilvl="8" w:tentative="1">
+      <w:start w:val="1"/>
+      <w:numFmt w:val="bullet"/>
+      <w:lvlText w:val=""/>
+      <w:lvlJc w:val="left"/>
+      <w:pPr>
+        <w:tabs>
+          <w:tab w:val="num" w:pos="6480"/>
+        </w:tabs>
+        <w:ind w:left="6480" w:hanging="360"/>
+      </w:pPr>
+      <w:rPr>
+        <w:rFonts w:ascii="Wingdings" w:hAnsi="Wingdings" w:hint="default"/>
+        <w:sz w:val="20"/>
+      </w:rPr>
+    </w:lvl>
+  </w:abstractNum>
+  <w:abstractNum w:abstractNumId="3" w15:restartNumberingAfterBreak="0">
     <w:nsid w:val="13240AFC"/>
     <w:multiLevelType w:val="hybridMultilevel"/>
     <w:tmpl w:val="359CECB0"/>
@@ -4300,7 +5947,7 @@
       </w:rPr>
     </w:lvl>
   </w:abstractNum>
-  <w:abstractNum w:abstractNumId="3" w15:restartNumberingAfterBreak="0">
+  <w:abstractNum w:abstractNumId="4" w15:restartNumberingAfterBreak="0">
     <w:nsid w:val="1AE5697B"/>
     <w:multiLevelType w:val="hybridMultilevel"/>
     <w:tmpl w:val="0F72E3D4"/>
@@ -4389,7 +6036,7 @@
       </w:pPr>
     </w:lvl>
   </w:abstractNum>
-  <w:abstractNum w:abstractNumId="4" w15:restartNumberingAfterBreak="0">
+  <w:abstractNum w:abstractNumId="5" w15:restartNumberingAfterBreak="0">
     <w:nsid w:val="1EC76384"/>
     <w:multiLevelType w:val="hybridMultilevel"/>
     <w:tmpl w:val="15E0893C"/>
@@ -4503,7 +6150,7 @@
       </w:rPr>
     </w:lvl>
   </w:abstractNum>
-  <w:abstractNum w:abstractNumId="5" w15:restartNumberingAfterBreak="0">
+  <w:abstractNum w:abstractNumId="6" w15:restartNumberingAfterBreak="0">
     <w:nsid w:val="2F5F0831"/>
     <w:multiLevelType w:val="hybridMultilevel"/>
     <w:tmpl w:val="246A825C"/>
@@ -4589,7 +6236,7 @@
       </w:pPr>
     </w:lvl>
   </w:abstractNum>
-  <w:abstractNum w:abstractNumId="6" w15:restartNumberingAfterBreak="0">
+  <w:abstractNum w:abstractNumId="7" w15:restartNumberingAfterBreak="0">
     <w:nsid w:val="316D5A22"/>
     <w:multiLevelType w:val="multilevel"/>
     <w:tmpl w:val="1F14B29A"/>
@@ -4738,7 +6385,7 @@
       </w:rPr>
     </w:lvl>
   </w:abstractNum>
-  <w:abstractNum w:abstractNumId="7" w15:restartNumberingAfterBreak="0">
+  <w:abstractNum w:abstractNumId="8" w15:restartNumberingAfterBreak="0">
     <w:nsid w:val="32662758"/>
     <w:multiLevelType w:val="multilevel"/>
     <w:tmpl w:val="23AE2340"/>
@@ -4851,7 +6498,7 @@
       </w:rPr>
     </w:lvl>
   </w:abstractNum>
-  <w:abstractNum w:abstractNumId="8" w15:restartNumberingAfterBreak="0">
+  <w:abstractNum w:abstractNumId="9" w15:restartNumberingAfterBreak="0">
     <w:nsid w:val="352632C8"/>
     <w:multiLevelType w:val="hybridMultilevel"/>
     <w:tmpl w:val="2D92A10C"/>
@@ -4940,7 +6587,7 @@
       </w:pPr>
     </w:lvl>
   </w:abstractNum>
-  <w:abstractNum w:abstractNumId="9" w15:restartNumberingAfterBreak="0">
+  <w:abstractNum w:abstractNumId="10" w15:restartNumberingAfterBreak="0">
     <w:nsid w:val="3C2225E6"/>
     <w:multiLevelType w:val="hybridMultilevel"/>
     <w:tmpl w:val="246A825C"/>
@@ -5026,7 +6673,7 @@
       </w:pPr>
     </w:lvl>
   </w:abstractNum>
-  <w:abstractNum w:abstractNumId="10" w15:restartNumberingAfterBreak="0">
+  <w:abstractNum w:abstractNumId="11" w15:restartNumberingAfterBreak="0">
     <w:nsid w:val="49477EF3"/>
     <w:multiLevelType w:val="hybridMultilevel"/>
     <w:tmpl w:val="246A825C"/>
@@ -5112,7 +6759,7 @@
       </w:pPr>
     </w:lvl>
   </w:abstractNum>
-  <w:abstractNum w:abstractNumId="11" w15:restartNumberingAfterBreak="0">
+  <w:abstractNum w:abstractNumId="12" w15:restartNumberingAfterBreak="0">
     <w:nsid w:val="4B3C7B62"/>
     <w:multiLevelType w:val="hybridMultilevel"/>
     <w:tmpl w:val="D0B64FFA"/>
@@ -5225,7 +6872,120 @@
       </w:rPr>
     </w:lvl>
   </w:abstractNum>
-  <w:abstractNum w:abstractNumId="12" w15:restartNumberingAfterBreak="0">
+  <w:abstractNum w:abstractNumId="13" w15:restartNumberingAfterBreak="0">
+    <w:nsid w:val="59926DCF"/>
+    <w:multiLevelType w:val="hybridMultilevel"/>
+    <w:tmpl w:val="CA103C46"/>
+    <w:lvl w:ilvl="0" w:tplc="04090001">
+      <w:start w:val="1"/>
+      <w:numFmt w:val="bullet"/>
+      <w:lvlText w:val=""/>
+      <w:lvlJc w:val="left"/>
+      <w:pPr>
+        <w:ind w:left="720" w:hanging="360"/>
+      </w:pPr>
+      <w:rPr>
+        <w:rFonts w:ascii="Symbol" w:hAnsi="Symbol" w:hint="default"/>
+      </w:rPr>
+    </w:lvl>
+    <w:lvl w:ilvl="1" w:tplc="04090003" w:tentative="1">
+      <w:start w:val="1"/>
+      <w:numFmt w:val="bullet"/>
+      <w:lvlText w:val="o"/>
+      <w:lvlJc w:val="left"/>
+      <w:pPr>
+        <w:ind w:left="1440" w:hanging="360"/>
+      </w:pPr>
+      <w:rPr>
+        <w:rFonts w:ascii="Courier New" w:hAnsi="Courier New" w:cs="Courier New" w:hint="default"/>
+      </w:rPr>
+    </w:lvl>
+    <w:lvl w:ilvl="2" w:tplc="04090005" w:tentative="1">
+      <w:start w:val="1"/>
+      <w:numFmt w:val="bullet"/>
+      <w:lvlText w:val=""/>
+      <w:lvlJc w:val="left"/>
+      <w:pPr>
+        <w:ind w:left="2160" w:hanging="360"/>
+      </w:pPr>
+      <w:rPr>
+        <w:rFonts w:ascii="Wingdings" w:hAnsi="Wingdings" w:hint="default"/>
+      </w:rPr>
+    </w:lvl>
+    <w:lvl w:ilvl="3" w:tplc="04090001" w:tentative="1">
+      <w:start w:val="1"/>
+      <w:numFmt w:val="bullet"/>
+      <w:lvlText w:val=""/>
+      <w:lvlJc w:val="left"/>
+      <w:pPr>
+        <w:ind w:left="2880" w:hanging="360"/>
+      </w:pPr>
+      <w:rPr>
+        <w:rFonts w:ascii="Symbol" w:hAnsi="Symbol" w:hint="default"/>
+      </w:rPr>
+    </w:lvl>
+    <w:lvl w:ilvl="4" w:tplc="04090003" w:tentative="1">
+      <w:start w:val="1"/>
+      <w:numFmt w:val="bullet"/>
+      <w:lvlText w:val="o"/>
+      <w:lvlJc w:val="left"/>
+      <w:pPr>
+        <w:ind w:left="3600" w:hanging="360"/>
+      </w:pPr>
+      <w:rPr>
+        <w:rFonts w:ascii="Courier New" w:hAnsi="Courier New" w:cs="Courier New" w:hint="default"/>
+      </w:rPr>
+    </w:lvl>
+    <w:lvl w:ilvl="5" w:tplc="04090005" w:tentative="1">
+      <w:start w:val="1"/>
+      <w:numFmt w:val="bullet"/>
+      <w:lvlText w:val=""/>
+      <w:lvlJc w:val="left"/>
+      <w:pPr>
+        <w:ind w:left="4320" w:hanging="360"/>
+      </w:pPr>
+      <w:rPr>
+        <w:rFonts w:ascii="Wingdings" w:hAnsi="Wingdings" w:hint="default"/>
+      </w:rPr>
+    </w:lvl>
+    <w:lvl w:ilvl="6" w:tplc="04090001" w:tentative="1">
+      <w:start w:val="1"/>
+      <w:numFmt w:val="bullet"/>
+      <w:lvlText w:val=""/>
+      <w:lvlJc w:val="left"/>
+      <w:pPr>
+        <w:ind w:left="5040" w:hanging="360"/>
+      </w:pPr>
+      <w:rPr>
+        <w:rFonts w:ascii="Symbol" w:hAnsi="Symbol" w:hint="default"/>
+      </w:rPr>
+    </w:lvl>
+    <w:lvl w:ilvl="7" w:tplc="04090003" w:tentative="1">
+      <w:start w:val="1"/>
+      <w:numFmt w:val="bullet"/>
+      <w:lvlText w:val="o"/>
+      <w:lvlJc w:val="left"/>
+      <w:pPr>
+        <w:ind w:left="5760" w:hanging="360"/>
+      </w:pPr>
+      <w:rPr>
+        <w:rFonts w:ascii="Courier New" w:hAnsi="Courier New" w:cs="Courier New" w:hint="default"/>
+      </w:rPr>
+    </w:lvl>
+    <w:lvl w:ilvl="8" w:tplc="04090005" w:tentative="1">
+      <w:start w:val="1"/>
+      <w:numFmt w:val="bullet"/>
+      <w:lvlText w:val=""/>
+      <w:lvlJc w:val="left"/>
+      <w:pPr>
+        <w:ind w:left="6480" w:hanging="360"/>
+      </w:pPr>
+      <w:rPr>
+        <w:rFonts w:ascii="Wingdings" w:hAnsi="Wingdings" w:hint="default"/>
+      </w:rPr>
+    </w:lvl>
+  </w:abstractNum>
+  <w:abstractNum w:abstractNumId="14" w15:restartNumberingAfterBreak="0">
     <w:nsid w:val="6A4070EB"/>
     <w:multiLevelType w:val="hybridMultilevel"/>
     <w:tmpl w:val="61D226EA"/>
@@ -5314,7 +7074,7 @@
       </w:pPr>
     </w:lvl>
   </w:abstractNum>
-  <w:abstractNum w:abstractNumId="13" w15:restartNumberingAfterBreak="0">
+  <w:abstractNum w:abstractNumId="15" w15:restartNumberingAfterBreak="0">
     <w:nsid w:val="6B336021"/>
     <w:multiLevelType w:val="multilevel"/>
     <w:tmpl w:val="3974804C"/>
@@ -5463,7 +7223,7 @@
       </w:rPr>
     </w:lvl>
   </w:abstractNum>
-  <w:abstractNum w:abstractNumId="14" w15:restartNumberingAfterBreak="0">
+  <w:abstractNum w:abstractNumId="16" w15:restartNumberingAfterBreak="0">
     <w:nsid w:val="6EA04465"/>
     <w:multiLevelType w:val="hybridMultilevel"/>
     <w:tmpl w:val="6C3806E2"/>
@@ -5576,7 +7336,7 @@
       </w:rPr>
     </w:lvl>
   </w:abstractNum>
-  <w:abstractNum w:abstractNumId="15" w15:restartNumberingAfterBreak="0">
+  <w:abstractNum w:abstractNumId="17" w15:restartNumberingAfterBreak="0">
     <w:nsid w:val="73BB1991"/>
     <w:multiLevelType w:val="hybridMultilevel"/>
     <w:tmpl w:val="3D58C05E"/>
@@ -5689,7 +7449,7 @@
       </w:rPr>
     </w:lvl>
   </w:abstractNum>
-  <w:abstractNum w:abstractNumId="16" w15:restartNumberingAfterBreak="0">
+  <w:abstractNum w:abstractNumId="18" w15:restartNumberingAfterBreak="0">
     <w:nsid w:val="78337C56"/>
     <w:multiLevelType w:val="multilevel"/>
     <w:tmpl w:val="23AE2340"/>
@@ -5802,7 +7562,7 @@
       </w:rPr>
     </w:lvl>
   </w:abstractNum>
-  <w:abstractNum w:abstractNumId="17" w15:restartNumberingAfterBreak="0">
+  <w:abstractNum w:abstractNumId="19" w15:restartNumberingAfterBreak="0">
     <w:nsid w:val="795C0914"/>
     <w:multiLevelType w:val="multilevel"/>
     <w:tmpl w:val="DC3A327C"/>
@@ -5951,7 +7711,7 @@
       </w:rPr>
     </w:lvl>
   </w:abstractNum>
-  <w:abstractNum w:abstractNumId="18" w15:restartNumberingAfterBreak="0">
+  <w:abstractNum w:abstractNumId="20" w15:restartNumberingAfterBreak="0">
     <w:nsid w:val="7E21193F"/>
     <w:multiLevelType w:val="multilevel"/>
     <w:tmpl w:val="23AE2340"/>
@@ -6064,7 +7824,7 @@
       </w:rPr>
     </w:lvl>
   </w:abstractNum>
-  <w:abstractNum w:abstractNumId="19" w15:restartNumberingAfterBreak="0">
+  <w:abstractNum w:abstractNumId="21" w15:restartNumberingAfterBreak="0">
     <w:nsid w:val="7FB773C7"/>
     <w:multiLevelType w:val="hybridMultilevel"/>
     <w:tmpl w:val="C68A27AC"/>
@@ -6178,73 +7938,79 @@
     </w:lvl>
   </w:abstractNum>
   <w:num w:numId="1">
-    <w:abstractNumId w:val="7"/>
+    <w:abstractNumId w:val="8"/>
   </w:num>
   <w:num w:numId="2">
-    <w:abstractNumId w:val="17"/>
+    <w:abstractNumId w:val="19"/>
   </w:num>
   <w:num w:numId="3">
     <w:abstractNumId w:val="0"/>
   </w:num>
   <w:num w:numId="4">
+    <w:abstractNumId w:val="18"/>
+  </w:num>
+  <w:num w:numId="5">
+    <w:abstractNumId w:val="20"/>
+  </w:num>
+  <w:num w:numId="6">
+    <w:abstractNumId w:val="7"/>
+  </w:num>
+  <w:num w:numId="7">
+    <w:abstractNumId w:val="15"/>
+  </w:num>
+  <w:num w:numId="8">
+    <w:abstractNumId w:val="3"/>
+  </w:num>
+  <w:num w:numId="9">
     <w:abstractNumId w:val="16"/>
   </w:num>
-  <w:num w:numId="5">
-    <w:abstractNumId w:val="18"/>
+  <w:num w:numId="10">
+    <w:abstractNumId w:val="12"/>
   </w:num>
-  <w:num w:numId="6">
-    <w:abstractNumId w:val="6"/>
+  <w:num w:numId="11">
+    <w:abstractNumId w:val="4"/>
   </w:num>
-  <w:num w:numId="7">
-    <w:abstractNumId w:val="13"/>
-  </w:num>
-  <w:num w:numId="8">
-    <w:abstractNumId w:val="2"/>
-  </w:num>
-  <w:num w:numId="9">
+  <w:num w:numId="12">
     <w:abstractNumId w:val="14"/>
   </w:num>
-  <w:num w:numId="10">
-    <w:abstractNumId w:val="11"/>
-  </w:num>
-  <w:num w:numId="11">
-    <w:abstractNumId w:val="3"/>
-  </w:num>
-  <w:num w:numId="12">
-    <w:abstractNumId w:val="12"/>
-  </w:num>
   <w:num w:numId="13">
-    <w:abstractNumId w:val="19"/>
+    <w:abstractNumId w:val="21"/>
   </w:num>
   <w:num w:numId="14">
-    <w:abstractNumId w:val="8"/>
+    <w:abstractNumId w:val="9"/>
   </w:num>
   <w:num w:numId="15">
-    <w:abstractNumId w:val="4"/>
+    <w:abstractNumId w:val="5"/>
   </w:num>
   <w:num w:numId="16">
     <w:abstractNumId w:val="1"/>
   </w:num>
   <w:num w:numId="17">
+    <w:abstractNumId w:val="11"/>
+  </w:num>
+  <w:num w:numId="18">
     <w:abstractNumId w:val="10"/>
   </w:num>
-  <w:num w:numId="18">
-    <w:abstractNumId w:val="9"/>
+  <w:num w:numId="19">
+    <w:abstractNumId w:val="6"/>
   </w:num>
-  <w:num w:numId="19">
+  <w:num w:numId="20">
+    <w:abstractNumId w:val="17"/>
+  </w:num>
+  <w:num w:numId="21">
     <w:abstractNumId w:val="5"/>
   </w:num>
-  <w:num w:numId="20">
-    <w:abstractNumId w:val="15"/>
-  </w:num>
-  <w:num w:numId="21">
-    <w:abstractNumId w:val="4"/>
-  </w:num>
   <w:num w:numId="22">
-    <w:abstractNumId w:val="4"/>
+    <w:abstractNumId w:val="5"/>
   </w:num>
   <w:num w:numId="23">
-    <w:abstractNumId w:val="4"/>
+    <w:abstractNumId w:val="5"/>
+  </w:num>
+  <w:num w:numId="24">
+    <w:abstractNumId w:val="2"/>
+  </w:num>
+  <w:num w:numId="25">
+    <w:abstractNumId w:val="13"/>
   </w:num>
 </w:numbering>
 </file>
@@ -7704,7 +9470,7 @@
 </file>
 
 <file path=customXml/itemProps1.xml><?xml version="1.0" encoding="utf-8"?>
-<ds:datastoreItem xmlns:ds="http://schemas.openxmlformats.org/officeDocument/2006/customXml" ds:itemID="{45DD2A89-A4CB-584A-82F6-E208BB308A6A}">
+<ds:datastoreItem xmlns:ds="http://schemas.openxmlformats.org/officeDocument/2006/customXml" ds:itemID="{BB569193-2EB1-7F42-85DC-D1045142A143}">
   <ds:schemaRefs>
     <ds:schemaRef ds:uri="http://schemas.openxmlformats.org/officeDocument/2006/bibliography"/>
   </ds:schemaRefs>

</xml_diff>

<commit_message>
Attempt at resolving merge conflicts
</commit_message>
<xml_diff>
--- a/fn_utilities/docs/Resilient Integration Utility Functions.docx
+++ b/fn_utilities/docs/Resilient Integration Utility Functions.docx
@@ -389,10 +389,18 @@
         <w:t>. T</w:t>
       </w:r>
       <w:r>
-        <w:t>his can be any account that has the permission to view and modify administrator and customization settings</w:t>
-      </w:r>
-      <w:r>
-        <w:t>, and read and update incidents</w:t>
+        <w:t xml:space="preserve">his can be any account that has the permission to view and modify administrator and customization </w:t>
+      </w:r>
+      <w:proofErr w:type="gramStart"/>
+      <w:r>
+        <w:t>settings</w:t>
+      </w:r>
+      <w:r>
+        <w:t>, and</w:t>
+      </w:r>
+      <w:proofErr w:type="gramEnd"/>
+      <w:r>
+        <w:t xml:space="preserve"> read and update incidents</w:t>
       </w:r>
       <w:r>
         <w:t>. You need to know the account username and password.</w:t>
@@ -436,7 +444,15 @@
         <w:pStyle w:val="ListBullet"/>
       </w:pPr>
       <w:r>
-        <w:t xml:space="preserve">You must also have the dependencies to WeasyPrint installed. For instructions: </w:t>
+        <w:t xml:space="preserve">You must also have the dependencies to </w:t>
+      </w:r>
+      <w:proofErr w:type="spellStart"/>
+      <w:r>
+        <w:t>WeasyPrint</w:t>
+      </w:r>
+      <w:proofErr w:type="spellEnd"/>
+      <w:r>
+        <w:t xml:space="preserve"> installed. For instructions: </w:t>
       </w:r>
       <w:hyperlink r:id="rId10" w:history="1">
         <w:r>
@@ -449,8 +465,6 @@
       <w:r>
         <w:t xml:space="preserve"> </w:t>
       </w:r>
-      <w:bookmarkStart w:id="4" w:name="_GoBack"/>
-      <w:bookmarkEnd w:id="4"/>
     </w:p>
     <w:p>
       <w:pPr>
@@ -552,8 +566,13 @@
         <w:ind w:left="547"/>
         <w:contextualSpacing/>
       </w:pPr>
-      <w:r>
-        <w:t>sudo pip install --upgrade pip</w:t>
+      <w:proofErr w:type="spellStart"/>
+      <w:r>
+        <w:t>sudo</w:t>
+      </w:r>
+      <w:proofErr w:type="spellEnd"/>
+      <w:r>
+        <w:t xml:space="preserve"> pip install --upgrade pip</w:t>
       </w:r>
     </w:p>
     <w:p>
@@ -562,9 +581,19 @@
         <w:ind w:left="547"/>
         <w:contextualSpacing/>
       </w:pPr>
-      <w:r>
-        <w:t>sudo pip install --upgrade setuptools</w:t>
-      </w:r>
+      <w:proofErr w:type="spellStart"/>
+      <w:r>
+        <w:t>sudo</w:t>
+      </w:r>
+      <w:proofErr w:type="spellEnd"/>
+      <w:r>
+        <w:t xml:space="preserve"> pip install --upgrade </w:t>
+      </w:r>
+      <w:proofErr w:type="spellStart"/>
+      <w:r>
+        <w:t>setuptools</w:t>
+      </w:r>
+      <w:proofErr w:type="spellEnd"/>
     </w:p>
     <w:p>
       <w:pPr>
@@ -572,8 +601,13 @@
         <w:ind w:left="547"/>
         <w:contextualSpacing/>
       </w:pPr>
-      <w:r>
-        <w:t xml:space="preserve">sudo pip install </w:t>
+      <w:proofErr w:type="spellStart"/>
+      <w:r>
+        <w:t>sudo</w:t>
+      </w:r>
+      <w:proofErr w:type="spellEnd"/>
+      <w:r>
+        <w:t xml:space="preserve"> pip install </w:t>
       </w:r>
       <w:r>
         <w:t xml:space="preserve">--upgrade </w:t>
@@ -615,8 +649,13 @@
       <w:pPr>
         <w:pStyle w:val="Code0"/>
       </w:pPr>
-      <w:r>
-        <w:t>sudo pip inst</w:t>
+      <w:proofErr w:type="spellStart"/>
+      <w:r>
+        <w:t>sudo</w:t>
+      </w:r>
+      <w:proofErr w:type="spellEnd"/>
+      <w:r>
+        <w:t xml:space="preserve"> pip inst</w:t>
       </w:r>
       <w:r>
         <w:t>all --upgrade fn_utilities-1.0.1</w:t>
@@ -629,12 +668,12 @@
       <w:pPr>
         <w:pStyle w:val="Heading20"/>
       </w:pPr>
-      <w:bookmarkStart w:id="5" w:name="_Toc509305888"/>
+      <w:bookmarkStart w:id="4" w:name="_Toc509305888"/>
       <w:r>
         <w:lastRenderedPageBreak/>
         <w:t>Configure the Python components</w:t>
       </w:r>
-      <w:bookmarkEnd w:id="5"/>
+      <w:bookmarkEnd w:id="4"/>
     </w:p>
     <w:p>
       <w:pPr>
@@ -709,7 +748,23 @@
           <w:rFonts w:cs="Arial"/>
           <w:color w:val="000000"/>
         </w:rPr>
-        <w:t>Using sudo, become the integration user.</w:t>
+        <w:t xml:space="preserve">Using </w:t>
+      </w:r>
+      <w:proofErr w:type="spellStart"/>
+      <w:r>
+        <w:rPr>
+          <w:rFonts w:cs="Arial"/>
+          <w:color w:val="000000"/>
+        </w:rPr>
+        <w:t>sudo</w:t>
+      </w:r>
+      <w:proofErr w:type="spellEnd"/>
+      <w:r>
+        <w:rPr>
+          <w:rFonts w:cs="Arial"/>
+          <w:color w:val="000000"/>
+        </w:rPr>
+        <w:t>, become the integration user.</w:t>
       </w:r>
       <w:r>
         <w:rPr>
@@ -725,8 +780,21 @@
         <w:keepNext/>
         <w:ind w:left="720"/>
       </w:pPr>
-      <w:r>
-        <w:t>sudo su - integration</w:t>
+      <w:proofErr w:type="spellStart"/>
+      <w:r>
+        <w:t>sudo</w:t>
+      </w:r>
+      <w:proofErr w:type="spellEnd"/>
+      <w:r>
+        <w:t xml:space="preserve"> </w:t>
+      </w:r>
+      <w:proofErr w:type="spellStart"/>
+      <w:r>
+        <w:t>su</w:t>
+      </w:r>
+      <w:proofErr w:type="spellEnd"/>
+      <w:r>
+        <w:t xml:space="preserve"> - integration</w:t>
       </w:r>
     </w:p>
     <w:p>
@@ -850,6 +918,7 @@
         </w:rPr>
         <w:t>In the [</w:t>
       </w:r>
+      <w:proofErr w:type="spellStart"/>
       <w:r>
         <w:rPr>
           <w:rFonts w:cs="Arial"/>
@@ -857,6 +926,7 @@
         </w:rPr>
         <w:t>fn_utilities</w:t>
       </w:r>
+      <w:proofErr w:type="spellEnd"/>
       <w:r>
         <w:rPr>
           <w:rFonts w:cs="Arial"/>
@@ -934,7 +1004,15 @@
         <w:pStyle w:val="BodyText"/>
       </w:pPr>
       <w:r>
-        <w:t>The package contains function definitions that you can use in workflows, and includes example workflows and rules</w:t>
+        <w:t xml:space="preserve">The package contains function definitions that you can use in </w:t>
+      </w:r>
+      <w:proofErr w:type="gramStart"/>
+      <w:r>
+        <w:t>workflows, and</w:t>
+      </w:r>
+      <w:proofErr w:type="gramEnd"/>
+      <w:r>
+        <w:t xml:space="preserve"> includes example workflows and rules</w:t>
       </w:r>
       <w:r>
         <w:t xml:space="preserve"> that show how to use these functions.</w:t>
@@ -1132,81 +1210,113 @@
           <w:rFonts w:cs="Arial"/>
           <w:color w:val="000000"/>
         </w:rPr>
-        <w:t>On a Red Hat appliance, this is done using a system</w:t>
-      </w:r>
+        <w:t xml:space="preserve">On a Red Hat appliance, this is done using a </w:t>
+      </w:r>
+      <w:proofErr w:type="spellStart"/>
       <w:r>
         <w:rPr>
           <w:rFonts w:cs="Arial"/>
           <w:color w:val="000000"/>
         </w:rPr>
-        <w:t>d unit</w:t>
+        <w:t>system</w:t>
       </w:r>
       <w:r>
         <w:rPr>
           <w:rFonts w:cs="Arial"/>
           <w:color w:val="000000"/>
         </w:rPr>
-        <w:t xml:space="preserve"> </w:t>
-      </w:r>
+        <w:t>d</w:t>
+      </w:r>
+      <w:proofErr w:type="spellEnd"/>
       <w:r>
         <w:rPr>
           <w:rFonts w:cs="Arial"/>
           <w:color w:val="000000"/>
         </w:rPr>
-        <w:t xml:space="preserve">file such as the one below. You may need to </w:t>
+        <w:t xml:space="preserve"> unit</w:t>
       </w:r>
       <w:r>
         <w:rPr>
           <w:rFonts w:cs="Arial"/>
           <w:color w:val="000000"/>
         </w:rPr>
-        <w:t>change</w:t>
+        <w:t xml:space="preserve"> </w:t>
       </w:r>
       <w:r>
         <w:rPr>
           <w:rFonts w:cs="Arial"/>
           <w:color w:val="000000"/>
         </w:rPr>
-        <w:t xml:space="preserve"> the paths to your </w:t>
+        <w:t xml:space="preserve">file such as the one below. You may need to </w:t>
       </w:r>
       <w:r>
         <w:rPr>
           <w:rFonts w:cs="Arial"/>
           <w:color w:val="000000"/>
         </w:rPr>
-        <w:t xml:space="preserve">working directory and </w:t>
+        <w:t>change</w:t>
       </w:r>
       <w:r>
         <w:rPr>
           <w:rFonts w:cs="Arial"/>
           <w:color w:val="000000"/>
         </w:rPr>
-        <w:t>app.config.</w:t>
-      </w:r>
-    </w:p>
-    <w:p>
-      <w:pPr>
-        <w:pStyle w:val="BodyText"/>
+        <w:t xml:space="preserve"> the paths to your </w:t>
+      </w:r>
+      <w:r>
         <w:rPr>
           <w:rFonts w:cs="Arial"/>
           <w:color w:val="000000"/>
         </w:rPr>
-      </w:pPr>
+        <w:t xml:space="preserve">working directory and </w:t>
+      </w:r>
+      <w:proofErr w:type="spellStart"/>
       <w:r>
         <w:rPr>
           <w:rFonts w:cs="Arial"/>
           <w:color w:val="000000"/>
         </w:rPr>
-        <w:t>The unit file should be named ‘</w:t>
-      </w:r>
-      <w:r>
-        <w:t>resilient_circuits.service</w:t>
-      </w:r>
+        <w:t>app.config</w:t>
+      </w:r>
+      <w:proofErr w:type="spellEnd"/>
       <w:r>
         <w:rPr>
           <w:rFonts w:cs="Arial"/>
           <w:color w:val="000000"/>
         </w:rPr>
+        <w:t>.</w:t>
+      </w:r>
+    </w:p>
+    <w:p>
+      <w:pPr>
+        <w:pStyle w:val="BodyText"/>
+        <w:rPr>
+          <w:rFonts w:cs="Arial"/>
+          <w:color w:val="000000"/>
+        </w:rPr>
+      </w:pPr>
+      <w:r>
+        <w:rPr>
+          <w:rFonts w:cs="Arial"/>
+          <w:color w:val="000000"/>
+        </w:rPr>
+        <w:t>The unit file should be named ‘</w:t>
+      </w:r>
+      <w:proofErr w:type="spellStart"/>
+      <w:r>
+        <w:t>resilient_</w:t>
+      </w:r>
+      <w:proofErr w:type="gramStart"/>
+      <w:r>
+        <w:t>circuits.service</w:t>
+      </w:r>
+      <w:proofErr w:type="spellEnd"/>
+      <w:proofErr w:type="gramEnd"/>
+      <w:r>
+        <w:rPr>
+          <w:rFonts w:cs="Arial"/>
+          <w:color w:val="000000"/>
+        </w:rPr>
         <w:t>’:</w:t>
       </w:r>
     </w:p>
@@ -1214,9 +1324,35 @@
       <w:pPr>
         <w:pStyle w:val="Code0"/>
       </w:pPr>
-      <w:r>
-        <w:t>sudo vi /etc/systemd/system/resilient_circuits.service</w:t>
-      </w:r>
+      <w:proofErr w:type="spellStart"/>
+      <w:r>
+        <w:t>sudo</w:t>
+      </w:r>
+      <w:proofErr w:type="spellEnd"/>
+      <w:r>
+        <w:t xml:space="preserve"> vi /</w:t>
+      </w:r>
+      <w:proofErr w:type="spellStart"/>
+      <w:r>
+        <w:t>etc</w:t>
+      </w:r>
+      <w:proofErr w:type="spellEnd"/>
+      <w:r>
+        <w:t>/</w:t>
+      </w:r>
+      <w:proofErr w:type="spellStart"/>
+      <w:r>
+        <w:t>systemd</w:t>
+      </w:r>
+      <w:proofErr w:type="spellEnd"/>
+      <w:r>
+        <w:t>/system/</w:t>
+      </w:r>
+      <w:proofErr w:type="spellStart"/>
+      <w:r>
+        <w:t>resilient_circuits.service</w:t>
+      </w:r>
+      <w:proofErr w:type="spellEnd"/>
     </w:p>
     <w:p>
       <w:pPr>
@@ -1256,14 +1392,24 @@
         <w:br/>
       </w:r>
       <w:r>
-        <w:t>After=resilient.service</w:t>
-      </w:r>
+        <w:t>After=</w:t>
+      </w:r>
+      <w:proofErr w:type="spellStart"/>
+      <w:r>
+        <w:t>resilient.service</w:t>
+      </w:r>
+      <w:proofErr w:type="spellEnd"/>
       <w:r>
         <w:br/>
       </w:r>
       <w:r>
-        <w:t>Requires=resilient.service</w:t>
-      </w:r>
+        <w:t>Requires=</w:t>
+      </w:r>
+      <w:proofErr w:type="spellStart"/>
+      <w:r>
+        <w:t>resilient.service</w:t>
+      </w:r>
+      <w:proofErr w:type="spellEnd"/>
     </w:p>
     <w:p>
       <w:pPr>
@@ -1290,14 +1436,32 @@
       <w:r>
         <w:br/>
       </w:r>
-      <w:r>
-        <w:t>WorkingDirectory=/home/integration</w:t>
+      <w:proofErr w:type="spellStart"/>
+      <w:r>
+        <w:t>WorkingDirectory</w:t>
+      </w:r>
+      <w:proofErr w:type="spellEnd"/>
+      <w:r>
+        <w:t>=/home/integration</w:t>
       </w:r>
       <w:r>
         <w:br/>
       </w:r>
-      <w:r>
-        <w:t>ExecStart=/usr/local/bin/resilient-circuits run</w:t>
+      <w:proofErr w:type="spellStart"/>
+      <w:r>
+        <w:t>ExecStart</w:t>
+      </w:r>
+      <w:proofErr w:type="spellEnd"/>
+      <w:r>
+        <w:t>=/</w:t>
+      </w:r>
+      <w:proofErr w:type="spellStart"/>
+      <w:r>
+        <w:t>usr</w:t>
+      </w:r>
+      <w:proofErr w:type="spellEnd"/>
+      <w:r>
+        <w:t>/local/bin/resilient-circuits run</w:t>
       </w:r>
       <w:r>
         <w:br/>
@@ -1308,8 +1472,13 @@
       <w:r>
         <w:br/>
       </w:r>
-      <w:r>
-        <w:t>TimeoutSec=10</w:t>
+      <w:proofErr w:type="spellStart"/>
+      <w:r>
+        <w:t>TimeoutSec</w:t>
+      </w:r>
+      <w:proofErr w:type="spellEnd"/>
+      <w:r>
+        <w:t>=10</w:t>
       </w:r>
       <w:r>
         <w:br/>
@@ -1340,9 +1509,21 @@
       <w:r>
         <w:br/>
       </w:r>
-      <w:r>
-        <w:t>WantedBy=multi-user.target</w:t>
-      </w:r>
+      <w:proofErr w:type="spellStart"/>
+      <w:r>
+        <w:t>WantedBy</w:t>
+      </w:r>
+      <w:proofErr w:type="spellEnd"/>
+      <w:r>
+        <w:t>=multi-</w:t>
+      </w:r>
+      <w:proofErr w:type="spellStart"/>
+      <w:proofErr w:type="gramStart"/>
+      <w:r>
+        <w:t>user.target</w:t>
+      </w:r>
+      <w:proofErr w:type="spellEnd"/>
+      <w:proofErr w:type="gramEnd"/>
     </w:p>
     <w:p>
       <w:pPr>
@@ -1364,9 +1545,43 @@
       <w:pPr>
         <w:pStyle w:val="Code0"/>
       </w:pPr>
-      <w:r>
-        <w:t>sudo chmod 664 /etc/systemd/system/resilient_circuits.service</w:t>
-      </w:r>
+      <w:proofErr w:type="spellStart"/>
+      <w:r>
+        <w:t>sudo</w:t>
+      </w:r>
+      <w:proofErr w:type="spellEnd"/>
+      <w:r>
+        <w:t xml:space="preserve"> </w:t>
+      </w:r>
+      <w:proofErr w:type="spellStart"/>
+      <w:r>
+        <w:t>chmod</w:t>
+      </w:r>
+      <w:proofErr w:type="spellEnd"/>
+      <w:r>
+        <w:t xml:space="preserve"> 664 /</w:t>
+      </w:r>
+      <w:proofErr w:type="spellStart"/>
+      <w:r>
+        <w:t>etc</w:t>
+      </w:r>
+      <w:proofErr w:type="spellEnd"/>
+      <w:r>
+        <w:t>/</w:t>
+      </w:r>
+      <w:proofErr w:type="spellStart"/>
+      <w:r>
+        <w:t>systemd</w:t>
+      </w:r>
+      <w:proofErr w:type="spellEnd"/>
+      <w:r>
+        <w:t>/system/</w:t>
+      </w:r>
+      <w:proofErr w:type="spellStart"/>
+      <w:r>
+        <w:t>resilient_circuits.service</w:t>
+      </w:r>
+      <w:proofErr w:type="spellEnd"/>
     </w:p>
     <w:p>
       <w:pPr>
@@ -1381,42 +1596,140 @@
           <w:rFonts w:cs="Arial"/>
           <w:color w:val="000000"/>
         </w:rPr>
-        <w:t xml:space="preserve"> Use the systemctl command to manually start, stop, restart and return status on the service:</w:t>
-      </w:r>
-    </w:p>
-    <w:p>
-      <w:pPr>
-        <w:pStyle w:val="Code0"/>
-      </w:pPr>
-      <w:r>
-        <w:t>sudo systemctl resilient_circuits [start|stop|restart|status]</w:t>
-      </w:r>
-    </w:p>
-    <w:p>
-      <w:pPr>
-        <w:pStyle w:val="BodyText"/>
+        <w:t xml:space="preserve"> Use the </w:t>
+      </w:r>
+      <w:proofErr w:type="spellStart"/>
+      <w:r>
         <w:rPr>
           <w:rFonts w:cs="Arial"/>
           <w:color w:val="000000"/>
         </w:rPr>
-      </w:pPr>
+        <w:t>systemctl</w:t>
+      </w:r>
+      <w:proofErr w:type="spellEnd"/>
       <w:r>
         <w:rPr>
           <w:rFonts w:cs="Arial"/>
           <w:color w:val="000000"/>
         </w:rPr>
-        <w:t>Log files for systemd and the resilient-circuits service can be viewed through the journalctl command:</w:t>
+        <w:t xml:space="preserve"> command to manually start, stop, restart and return status on the service:</w:t>
       </w:r>
     </w:p>
     <w:p>
       <w:pPr>
         <w:pStyle w:val="Code0"/>
       </w:pPr>
-      <w:r>
-        <w:t>sudo journalct</w:t>
-      </w:r>
-      <w:r>
-        <w:t>l -u resilient_circuits --since "</w:t>
+      <w:proofErr w:type="spellStart"/>
+      <w:r>
+        <w:t>sudo</w:t>
+      </w:r>
+      <w:proofErr w:type="spellEnd"/>
+      <w:r>
+        <w:t xml:space="preserve"> </w:t>
+      </w:r>
+      <w:proofErr w:type="spellStart"/>
+      <w:r>
+        <w:t>systemctl</w:t>
+      </w:r>
+      <w:proofErr w:type="spellEnd"/>
+      <w:r>
+        <w:t xml:space="preserve"> </w:t>
+      </w:r>
+      <w:proofErr w:type="spellStart"/>
+      <w:r>
+        <w:t>resilient_circuits</w:t>
+      </w:r>
+      <w:proofErr w:type="spellEnd"/>
+      <w:r>
+        <w:t xml:space="preserve"> [</w:t>
+      </w:r>
+      <w:proofErr w:type="spellStart"/>
+      <w:r>
+        <w:t>start|stop|restart|status</w:t>
+      </w:r>
+      <w:proofErr w:type="spellEnd"/>
+      <w:r>
+        <w:t>]</w:t>
+      </w:r>
+    </w:p>
+    <w:p>
+      <w:pPr>
+        <w:pStyle w:val="BodyText"/>
+        <w:rPr>
+          <w:rFonts w:cs="Arial"/>
+          <w:color w:val="000000"/>
+        </w:rPr>
+      </w:pPr>
+      <w:r>
+        <w:rPr>
+          <w:rFonts w:cs="Arial"/>
+          <w:color w:val="000000"/>
+        </w:rPr>
+        <w:t xml:space="preserve">Log files for </w:t>
+      </w:r>
+      <w:proofErr w:type="spellStart"/>
+      <w:r>
+        <w:rPr>
+          <w:rFonts w:cs="Arial"/>
+          <w:color w:val="000000"/>
+        </w:rPr>
+        <w:t>systemd</w:t>
+      </w:r>
+      <w:proofErr w:type="spellEnd"/>
+      <w:r>
+        <w:rPr>
+          <w:rFonts w:cs="Arial"/>
+          <w:color w:val="000000"/>
+        </w:rPr>
+        <w:t xml:space="preserve"> and the resilient-circuits service can be viewed through the </w:t>
+      </w:r>
+      <w:proofErr w:type="spellStart"/>
+      <w:r>
+        <w:rPr>
+          <w:rFonts w:cs="Arial"/>
+          <w:color w:val="000000"/>
+        </w:rPr>
+        <w:t>journalctl</w:t>
+      </w:r>
+      <w:proofErr w:type="spellEnd"/>
+      <w:r>
+        <w:rPr>
+          <w:rFonts w:cs="Arial"/>
+          <w:color w:val="000000"/>
+        </w:rPr>
+        <w:t xml:space="preserve"> command:</w:t>
+      </w:r>
+    </w:p>
+    <w:p>
+      <w:pPr>
+        <w:pStyle w:val="Code0"/>
+      </w:pPr>
+      <w:proofErr w:type="spellStart"/>
+      <w:r>
+        <w:t>sudo</w:t>
+      </w:r>
+      <w:proofErr w:type="spellEnd"/>
+      <w:r>
+        <w:t xml:space="preserve"> </w:t>
+      </w:r>
+      <w:proofErr w:type="spellStart"/>
+      <w:r>
+        <w:t>journalct</w:t>
+      </w:r>
+      <w:r>
+        <w:t>l</w:t>
+      </w:r>
+      <w:proofErr w:type="spellEnd"/>
+      <w:r>
+        <w:t xml:space="preserve"> -u </w:t>
+      </w:r>
+      <w:proofErr w:type="spellStart"/>
+      <w:r>
+        <w:t>resilient_circuits</w:t>
+      </w:r>
+      <w:proofErr w:type="spellEnd"/>
+      <w:r>
+        <w:t xml:space="preserve"> --since "</w:t>
       </w:r>
       <w:r>
         <w:t>2 hours ag</w:t>
@@ -1581,7 +1894,15 @@
         <w:pStyle w:val="BodyText"/>
       </w:pPr>
       <w:r>
-        <w:t>This function reads a ZIP file attached to an incident, and produces lists of the zip file contents.</w:t>
+        <w:t xml:space="preserve">This function reads a ZIP file attached to an </w:t>
+      </w:r>
+      <w:proofErr w:type="gramStart"/>
+      <w:r>
+        <w:t>incident, and</w:t>
+      </w:r>
+      <w:proofErr w:type="gramEnd"/>
+      <w:r>
+        <w:t xml:space="preserve"> produces lists of the zip file contents.</w:t>
       </w:r>
       <w:r>
         <w:t xml:space="preserve"> </w:t>
@@ -1610,7 +1931,15 @@
         <w:pStyle w:val="BodyText"/>
       </w:pPr>
       <w:r>
-        <w:t>This function reads a ZIP file attached to an incident, and extracts one of the files.</w:t>
+        <w:t xml:space="preserve">This function reads a ZIP file attached to an </w:t>
+      </w:r>
+      <w:proofErr w:type="gramStart"/>
+      <w:r>
+        <w:t>incident, and</w:t>
+      </w:r>
+      <w:proofErr w:type="gramEnd"/>
+      <w:r>
+        <w:t xml:space="preserve"> extracts one of the files.</w:t>
       </w:r>
       <w:r>
         <w:t xml:space="preserve"> </w:t>
@@ -1628,7 +1957,15 @@
         <w:t xml:space="preserve"> </w:t>
       </w:r>
       <w:r>
-        <w:t>For flexibility, the file contents are not directly attached to the incident, but are returned to your workflow as a base64-encoded string.</w:t>
+        <w:t xml:space="preserve">For flexibility, the file contents are not directly attached to the </w:t>
+      </w:r>
+      <w:proofErr w:type="gramStart"/>
+      <w:r>
+        <w:t>incident, but</w:t>
+      </w:r>
+      <w:proofErr w:type="gramEnd"/>
+      <w:r>
+        <w:t xml:space="preserve"> are returned to your workflow as a base64-encoded string.</w:t>
       </w:r>
       <w:r>
         <w:t xml:space="preserve"> </w:t>
@@ -1650,7 +1987,15 @@
         <w:pStyle w:val="BodyText"/>
       </w:pPr>
       <w:r>
-        <w:t>This function reads a file attachment in the incident, and produces a base64-encoded string with the file attachment content.</w:t>
+        <w:t xml:space="preserve">This function reads a file attachment in the </w:t>
+      </w:r>
+      <w:proofErr w:type="gramStart"/>
+      <w:r>
+        <w:t>incident, and</w:t>
+      </w:r>
+      <w:proofErr w:type="gramEnd"/>
+      <w:r>
+        <w:t xml:space="preserve"> produces a base64-encoded string with the file attachment content.</w:t>
       </w:r>
       <w:r>
         <w:t xml:space="preserve"> </w:t>
@@ -1777,8 +2122,21 @@
       <w:r>
         <w:t>It then measures the similarity using the “</w:t>
       </w:r>
-      <w:r>
-        <w:t>damerau levenshtein distance</w:t>
+      <w:proofErr w:type="spellStart"/>
+      <w:r>
+        <w:t>damerau</w:t>
+      </w:r>
+      <w:proofErr w:type="spellEnd"/>
+      <w:r>
+        <w:t xml:space="preserve"> </w:t>
+      </w:r>
+      <w:proofErr w:type="spellStart"/>
+      <w:r>
+        <w:t>levenshtein</w:t>
+      </w:r>
+      <w:proofErr w:type="spellEnd"/>
+      <w:r>
+        <w:t xml:space="preserve"> distance</w:t>
       </w:r>
       <w:r>
         <w:t>”, which counts the number of changes required from one string to another.</w:t>
@@ -1787,7 +2145,15 @@
         <w:t xml:space="preserve"> </w:t>
       </w:r>
       <w:r>
-        <w:t>Low distance results indicate a possible spoof attempt.</w:t>
+        <w:t xml:space="preserve">Low distance results indicate a </w:t>
+      </w:r>
+      <w:proofErr w:type="gramStart"/>
+      <w:r>
+        <w:t>possible spoof</w:t>
+      </w:r>
+      <w:proofErr w:type="gramEnd"/>
+      <w:r>
+        <w:t xml:space="preserve"> attempt.</w:t>
       </w:r>
     </w:p>
     <w:p>
@@ -1835,7 +2201,15 @@
         <w:t xml:space="preserve">results including </w:t>
       </w:r>
       <w:r>
-        <w:t>subject, sender and recipients, other headers, and other content can then be added to your incident as artifacts or notes, or used in other ways.</w:t>
+        <w:t xml:space="preserve">subject, sender and recipients, other headers, and other content can then be added to your incident as artifacts or </w:t>
+      </w:r>
+      <w:proofErr w:type="gramStart"/>
+      <w:r>
+        <w:t>notes, or</w:t>
+      </w:r>
+      <w:proofErr w:type="gramEnd"/>
+      <w:r>
+        <w:t xml:space="preserve"> used in other ways.</w:t>
       </w:r>
     </w:p>
     <w:p>
@@ -1913,7 +2287,15 @@
         <w:t>a P</w:t>
       </w:r>
       <w:r>
-        <w:t>ython library called openpyxl (</w:t>
+        <w:t xml:space="preserve">ython library called </w:t>
+      </w:r>
+      <w:proofErr w:type="spellStart"/>
+      <w:r>
+        <w:t>openpyxl</w:t>
+      </w:r>
+      <w:proofErr w:type="spellEnd"/>
+      <w:r>
+        <w:t xml:space="preserve"> (</w:t>
       </w:r>
       <w:hyperlink r:id="rId12" w:history="1">
         <w:r>
@@ -2170,7 +2552,23 @@
           <w:rStyle w:val="HTMLSample"/>
           <w:szCs w:val="16"/>
         </w:rPr>
-        <w:t>  "defined_names": {</w:t>
+        <w:t>  "</w:t>
+      </w:r>
+      <w:proofErr w:type="spellStart"/>
+      <w:r>
+        <w:rPr>
+          <w:rStyle w:val="HTMLSample"/>
+          <w:szCs w:val="16"/>
+        </w:rPr>
+        <w:t>defined_names</w:t>
+      </w:r>
+      <w:proofErr w:type="spellEnd"/>
+      <w:r>
+        <w:rPr>
+          <w:rStyle w:val="HTMLSample"/>
+          <w:szCs w:val="16"/>
+        </w:rPr>
+        <w:t>": {</w:t>
       </w:r>
     </w:p>
     <w:p>
@@ -2235,7 +2633,23 @@
           <w:rStyle w:val="HTMLSample"/>
           <w:szCs w:val="16"/>
         </w:rPr>
-        <w:t>”, but with an extra defined_names layer</w:t>
+        <w:t xml:space="preserve">”, but with an extra </w:t>
+      </w:r>
+      <w:proofErr w:type="spellStart"/>
+      <w:r>
+        <w:rPr>
+          <w:rStyle w:val="HTMLSample"/>
+          <w:szCs w:val="16"/>
+        </w:rPr>
+        <w:t>defined_names</w:t>
+      </w:r>
+      <w:proofErr w:type="spellEnd"/>
+      <w:r>
+        <w:rPr>
+          <w:rStyle w:val="HTMLSample"/>
+          <w:szCs w:val="16"/>
+        </w:rPr>
+        <w:t xml:space="preserve"> layer</w:t>
       </w:r>
     </w:p>
     <w:p>
@@ -2330,7 +2744,15 @@
         <w:t xml:space="preserve">the </w:t>
       </w:r>
       <w:r>
-        <w:t>user always knows if sheets or defined_names are included, base</w:t>
+        <w:t xml:space="preserve">user always knows if sheets or </w:t>
+      </w:r>
+      <w:proofErr w:type="spellStart"/>
+      <w:r>
+        <w:t>defined_names</w:t>
+      </w:r>
+      <w:proofErr w:type="spellEnd"/>
+      <w:r>
+        <w:t xml:space="preserve"> are included, base</w:t>
       </w:r>
       <w:r>
         <w:t>d on whether they requested it</w:t>
@@ -2578,7 +3000,23 @@
         <w:pStyle w:val="Code0"/>
       </w:pPr>
       <w:r>
-        <w:t>@page { size: landscape; }* { font-family: Arial; font-size: small; }table { border-collapse: collapse; }table, th, td { border: 1px solid black; }</w:t>
+        <w:t xml:space="preserve">@page </w:t>
+      </w:r>
+      <w:proofErr w:type="gramStart"/>
+      <w:r>
+        <w:t>{ size</w:t>
+      </w:r>
+      <w:proofErr w:type="gramEnd"/>
+      <w:r>
+        <w:t xml:space="preserve">: landscape; }* { font-family: Arial; font-size: small; }table { border-collapse: collapse; }table, </w:t>
+      </w:r>
+      <w:proofErr w:type="spellStart"/>
+      <w:r>
+        <w:t>th</w:t>
+      </w:r>
+      <w:proofErr w:type="spellEnd"/>
+      <w:r>
+        <w:t>, td { border: 1px solid black; }</w:t>
       </w:r>
     </w:p>
     <w:p>
@@ -2609,7 +3047,15 @@
         <w:br/>
       </w:r>
       <w:r>
-        <w:t>@page { size: landscape; }</w:t>
+        <w:t xml:space="preserve">@page </w:t>
+      </w:r>
+      <w:proofErr w:type="gramStart"/>
+      <w:r>
+        <w:t>{ size</w:t>
+      </w:r>
+      <w:proofErr w:type="gramEnd"/>
+      <w:r>
+        <w:t>: landscape; }</w:t>
       </w:r>
     </w:p>
     <w:p>
@@ -2661,13 +3107,29 @@
         <w:br/>
       </w:r>
       <w:r>
-        <w:t>table { border-collapse: collapse; }</w:t>
+        <w:t xml:space="preserve">table </w:t>
+      </w:r>
+      <w:proofErr w:type="gramStart"/>
+      <w:r>
+        <w:t>{ border</w:t>
+      </w:r>
+      <w:proofErr w:type="gramEnd"/>
+      <w:r>
+        <w:t>-collapse: collapse; }</w:t>
       </w:r>
       <w:r>
         <w:br/>
       </w:r>
       <w:r>
-        <w:t>table, th, td { border: 1px solid black; }</w:t>
+        <w:t xml:space="preserve">table, </w:t>
+      </w:r>
+      <w:proofErr w:type="spellStart"/>
+      <w:r>
+        <w:t>th</w:t>
+      </w:r>
+      <w:proofErr w:type="spellEnd"/>
+      <w:r>
+        <w:t>, td { border: 1px solid black; }</w:t>
       </w:r>
     </w:p>
     <w:p>
@@ -2754,6 +3216,7 @@
           <w:color w:val="000000" w:themeColor="text1"/>
         </w:rPr>
       </w:pPr>
+      <w:proofErr w:type="gramStart"/>
       <w:r>
         <w:rPr>
           <w:rFonts w:ascii="Courier" w:hAnsi="Courier" w:cs="Courier"/>
@@ -2766,7 +3229,15 @@
           <w:rFonts w:ascii="Courier" w:hAnsi="Courier" w:cs="Courier"/>
           <w:color w:val="000000" w:themeColor="text1"/>
         </w:rPr>
-        <w:t xml:space="preserve"> "key1</w:t>
+        <w:t xml:space="preserve"> "</w:t>
+      </w:r>
+      <w:proofErr w:type="gramEnd"/>
+      <w:r>
+        <w:rPr>
+          <w:rFonts w:ascii="Courier" w:hAnsi="Courier" w:cs="Courier"/>
+          <w:color w:val="000000" w:themeColor="text1"/>
+        </w:rPr>
+        <w:t>key1</w:t>
       </w:r>
       <w:r>
         <w:rPr>
@@ -3649,7 +4120,47 @@
           <w:sz w:val="20"/>
           <w:szCs w:val="20"/>
         </w:rPr>
-        <w:t xml:space="preserve">Option 2 involves providing a certificate file for parsing. When the rule is triggered on an artifact, both the incident_id for that incident and the artifact_id for the specified certificate file must be provided. </w:t>
+        <w:t xml:space="preserve">Option 2 involves providing a certificate file for parsing. When the rule is triggered on an artifact, both the </w:t>
+      </w:r>
+      <w:proofErr w:type="spellStart"/>
+      <w:r>
+        <w:rPr>
+          <w:rFonts w:ascii="ArialMT" w:eastAsia="Times New Roman" w:hAnsi="ArialMT" w:cs="Times New Roman"/>
+          <w:color w:val="auto"/>
+          <w:sz w:val="20"/>
+          <w:szCs w:val="20"/>
+        </w:rPr>
+        <w:t>incident_id</w:t>
+      </w:r>
+      <w:proofErr w:type="spellEnd"/>
+      <w:r>
+        <w:rPr>
+          <w:rFonts w:ascii="ArialMT" w:eastAsia="Times New Roman" w:hAnsi="ArialMT" w:cs="Times New Roman"/>
+          <w:color w:val="auto"/>
+          <w:sz w:val="20"/>
+          <w:szCs w:val="20"/>
+        </w:rPr>
+        <w:t xml:space="preserve"> for that incident and the </w:t>
+      </w:r>
+      <w:proofErr w:type="spellStart"/>
+      <w:r>
+        <w:rPr>
+          <w:rFonts w:ascii="ArialMT" w:eastAsia="Times New Roman" w:hAnsi="ArialMT" w:cs="Times New Roman"/>
+          <w:color w:val="auto"/>
+          <w:sz w:val="20"/>
+          <w:szCs w:val="20"/>
+        </w:rPr>
+        <w:t>artifact_id</w:t>
+      </w:r>
+      <w:proofErr w:type="spellEnd"/>
+      <w:r>
+        <w:rPr>
+          <w:rFonts w:ascii="ArialMT" w:eastAsia="Times New Roman" w:hAnsi="ArialMT" w:cs="Times New Roman"/>
+          <w:color w:val="auto"/>
+          <w:sz w:val="20"/>
+          <w:szCs w:val="20"/>
+        </w:rPr>
+        <w:t xml:space="preserve"> for the specified certificate file must be provided. </w:t>
       </w:r>
     </w:p>
     <w:p>
@@ -3686,7 +4197,11 @@
         <w:pStyle w:val="Heading20"/>
       </w:pPr>
       <w:r>
-        <w:t>Utilities: PDF</w:t>
+        <w:t xml:space="preserve">Utilities: </w:t>
+      </w:r>
+      <w:proofErr w:type="spellStart"/>
+      <w:r>
+        <w:t>PDF</w:t>
       </w:r>
       <w:r>
         <w:t>i</w:t>
@@ -3694,13 +4209,22 @@
       <w:r>
         <w:t>D</w:t>
       </w:r>
+      <w:proofErr w:type="spellEnd"/>
     </w:p>
     <w:p>
       <w:pPr>
         <w:pStyle w:val="BodyText"/>
       </w:pPr>
       <w:r>
-        <w:t>Produces summary information about the structure of a PDF file, using Didier Stevens' pdfid (</w:t>
+        <w:t xml:space="preserve">Produces summary information about the structure of a PDF file, using Didier Stevens' </w:t>
+      </w:r>
+      <w:proofErr w:type="spellStart"/>
+      <w:r>
+        <w:t>pdfid</w:t>
+      </w:r>
+      <w:proofErr w:type="spellEnd"/>
+      <w:r>
+        <w:t xml:space="preserve"> (</w:t>
       </w:r>
       <w:hyperlink r:id="rId13" w:history="1">
         <w:r>
@@ -3749,7 +4273,15 @@
         <w:t xml:space="preserve">that </w:t>
       </w:r>
       <w:r>
-        <w:t>execute an action when opened. PDFiD also handle</w:t>
+        <w:t xml:space="preserve">execute an action when opened. </w:t>
+      </w:r>
+      <w:proofErr w:type="spellStart"/>
+      <w:r>
+        <w:t>PDFiD</w:t>
+      </w:r>
+      <w:proofErr w:type="spellEnd"/>
+      <w:r>
+        <w:t xml:space="preserve"> also handle</w:t>
       </w:r>
       <w:r>
         <w:t>s</w:t>
@@ -3807,7 +4339,15 @@
         <w:t xml:space="preserve">platform </w:t>
       </w:r>
       <w:r>
-        <w:t>for incident data according to the criteria specified, and returns the results to your workflow.</w:t>
+        <w:t xml:space="preserve">for incident data according to the criteria </w:t>
+      </w:r>
+      <w:proofErr w:type="gramStart"/>
+      <w:r>
+        <w:t>specified, and</w:t>
+      </w:r>
+      <w:proofErr w:type="gramEnd"/>
+      <w:r>
+        <w:t xml:space="preserve"> returns the results to your workflow.</w:t>
       </w:r>
       <w:r>
         <w:t xml:space="preserve"> </w:t>
@@ -3986,90 +4526,195 @@
         <w:pStyle w:val="BodyText"/>
       </w:pPr>
       <w:r>
-        <w:t>This function allows your workflows to execute shell-scripts, and return the result into the workflow.</w:t>
-      </w:r>
-      <w:r>
+        <w:t xml:space="preserve">This function allows your workflows to execute shell-scripts locally or </w:t>
+      </w:r>
+      <w:proofErr w:type="gramStart"/>
+      <w:r>
+        <w:t>remotely, and</w:t>
+      </w:r>
+      <w:proofErr w:type="gramEnd"/>
+      <w:r>
+        <w:t xml:space="preserve"> return the result into the workflow. The results include the ‘</w:t>
+      </w:r>
+      <w:proofErr w:type="spellStart"/>
+      <w:r>
+        <w:t>stdout</w:t>
+      </w:r>
+      <w:proofErr w:type="spellEnd"/>
+      <w:r>
+        <w:t>’ and ‘stderr’ streams, the return code, and information about the execution time. If the output of the shell script is JSON, it is returned as structured data. Results can then be added to the incident as file attachments, artifacts, data tables, or any other uses.</w:t>
+      </w:r>
+    </w:p>
+    <w:p>
+      <w:pPr>
+        <w:pStyle w:val="BodyText"/>
+      </w:pPr>
+      <w:r>
+        <w:lastRenderedPageBreak/>
+        <w:t>These functions can be run on any platform. If you install and run the resilient-circuits framework on Windows, this allows you to configure this function to run PowerShell scripts.</w:t>
+      </w:r>
+    </w:p>
+    <w:p>
+      <w:pPr>
+        <w:pStyle w:val="BodyText"/>
+        <w:rPr>
+          <w:b/>
+        </w:rPr>
+      </w:pPr>
+      <w:r>
+        <w:rPr>
+          <w:b/>
+        </w:rPr>
+        <w:t>NOTE:</w:t>
+      </w:r>
+      <w:r>
+        <w:rPr>
+          <w:b/>
+        </w:rPr>
         <w:t xml:space="preserve"> </w:t>
       </w:r>
-      <w:r>
-        <w:t>The results include the ‘stdout’ and ‘stderr’ streams, the return code, and information about the execution time.</w:t>
-      </w:r>
+    </w:p>
+    <w:p>
+      <w:pPr>
+        <w:pStyle w:val="BodyText"/>
+        <w:numPr>
+          <w:ilvl w:val="0"/>
+          <w:numId w:val="27"/>
+        </w:numPr>
+      </w:pPr>
+      <w:r>
+        <w:t>Remote commands must specify a target Windows machine that has Windows Remote Management (</w:t>
+      </w:r>
+      <w:proofErr w:type="spellStart"/>
+      <w:r>
+        <w:t>WinRM</w:t>
+      </w:r>
+      <w:proofErr w:type="spellEnd"/>
+      <w:r>
+        <w:t xml:space="preserve">) enabled. This can be done by running </w:t>
+      </w:r>
+      <w:proofErr w:type="spellStart"/>
+      <w:r>
+        <w:t>winrm</w:t>
+      </w:r>
+      <w:proofErr w:type="spellEnd"/>
+      <w:r>
+        <w:t xml:space="preserve"> qc in the remote computer’s command prompt. </w:t>
+      </w:r>
+    </w:p>
+    <w:p>
+      <w:pPr>
+        <w:pStyle w:val="BodyText"/>
+        <w:numPr>
+          <w:ilvl w:val="0"/>
+          <w:numId w:val="27"/>
+        </w:numPr>
+      </w:pPr>
+      <w:r>
+        <w:t xml:space="preserve">Remote shells have a max memory that may not be sufficient to run your script; to change this value you must set </w:t>
+      </w:r>
+      <w:proofErr w:type="spellStart"/>
+      <w:r>
+        <w:t>MaxMemoryPerShellMB</w:t>
+      </w:r>
+      <w:proofErr w:type="spellEnd"/>
+      <w:r>
+        <w:t xml:space="preserve">. </w:t>
+      </w:r>
+    </w:p>
+    <w:p>
+      <w:pPr>
+        <w:pStyle w:val="BodyText"/>
+        <w:numPr>
+          <w:ilvl w:val="0"/>
+          <w:numId w:val="27"/>
+        </w:numPr>
+      </w:pPr>
+      <w:r>
+        <w:t>Scripts must contain lines less than the console width.</w:t>
+      </w:r>
+    </w:p>
+    <w:p>
+      <w:pPr>
+        <w:pStyle w:val="BodyText"/>
+      </w:pPr>
+      <w:r>
+        <w:t>For security, the list of available shell commands must be configured explicitly by the administrator. To do this, edit the [</w:t>
+      </w:r>
+      <w:proofErr w:type="spellStart"/>
+      <w:r>
+        <w:t>fn_utilities</w:t>
+      </w:r>
+      <w:proofErr w:type="spellEnd"/>
+      <w:r>
+        <w:t>] section of the ‘</w:t>
+      </w:r>
+      <w:proofErr w:type="spellStart"/>
+      <w:r>
+        <w:t>app.config</w:t>
+      </w:r>
+      <w:proofErr w:type="spellEnd"/>
+      <w:r>
+        <w:t>’ file.</w:t>
+      </w:r>
+    </w:p>
+    <w:p>
+      <w:pPr>
+        <w:pStyle w:val="BodyText"/>
+      </w:pPr>
+      <w:r>
+        <w:t>Simple examples of commands include:</w:t>
+      </w:r>
+    </w:p>
+    <w:p>
+      <w:pPr>
+        <w:pStyle w:val="Code0"/>
+      </w:pPr>
+      <w:r>
+        <w:t xml:space="preserve"># </w:t>
+      </w:r>
+      <w:proofErr w:type="spellStart"/>
+      <w:r>
+        <w:t>shell_command</w:t>
+      </w:r>
+      <w:proofErr w:type="spellEnd"/>
       <w:r>
         <w:t xml:space="preserve"> </w:t>
       </w:r>
       <w:r>
-        <w:t xml:space="preserve">If the output of the shell script is JSON, it </w:t>
-      </w:r>
-      <w:r>
-        <w:t>is</w:t>
-      </w:r>
-      <w:r>
-        <w:t xml:space="preserve"> returned as structured data.</w:t>
-      </w:r>
-      <w:r>
-        <w:t xml:space="preserve"> </w:t>
-      </w:r>
-      <w:r>
-        <w:t>Results can then be added to the incident as file attachments, artifacts, data tables, or any other uses.</w:t>
-      </w:r>
-    </w:p>
-    <w:p>
-      <w:pPr>
-        <w:pStyle w:val="BodyText"/>
-      </w:pPr>
-      <w:r>
-        <w:lastRenderedPageBreak/>
-        <w:t>These functions can be run on any platform.</w:t>
-      </w:r>
-      <w:r>
-        <w:t xml:space="preserve"> </w:t>
-      </w:r>
-      <w:r>
-        <w:t>If you install and run the resilient-circuits framework on Windows, this allows you to configure this function to run PowerShell scripts.</w:t>
-      </w:r>
-    </w:p>
-    <w:p>
-      <w:pPr>
-        <w:pStyle w:val="BodyText"/>
-      </w:pPr>
-      <w:r>
-        <w:t>For security, the list of available shell commands must be configured explicitly by the administrator.</w:t>
-      </w:r>
-      <w:r>
-        <w:t xml:space="preserve"> </w:t>
-      </w:r>
-      <w:r>
-        <w:t>To do this, edit the [fn_utilities] section of the ‘app.config’ file.</w:t>
-      </w:r>
-    </w:p>
-    <w:p>
-      <w:pPr>
-        <w:pStyle w:val="BodyText"/>
-      </w:pPr>
-      <w:r>
-        <w:t>Simple examples of commands include:</w:t>
+        <w:t>default</w:t>
+      </w:r>
+      <w:r>
+        <w:t xml:space="preserve"> commands (</w:t>
+      </w:r>
+      <w:proofErr w:type="spellStart"/>
+      <w:r>
+        <w:t>unix</w:t>
+      </w:r>
+      <w:proofErr w:type="spellEnd"/>
+      <w:r>
+        <w:t>)</w:t>
       </w:r>
     </w:p>
     <w:p>
       <w:pPr>
         <w:pStyle w:val="Code0"/>
       </w:pPr>
-      <w:r>
-        <w:t xml:space="preserve"># shell_command </w:t>
-      </w:r>
-      <w:r>
-        <w:t>default</w:t>
-      </w:r>
-      <w:r>
-        <w:t xml:space="preserve"> commands (unix)</w:t>
-      </w:r>
-    </w:p>
-    <w:p>
-      <w:pPr>
-        <w:pStyle w:val="Code0"/>
-      </w:pPr>
-      <w:r>
-        <w:t>nslookup=nslookup "{{shell_param1}}"</w:t>
+      <w:proofErr w:type="spellStart"/>
+      <w:r>
+        <w:t>nslookup</w:t>
+      </w:r>
+      <w:proofErr w:type="spellEnd"/>
+      <w:r>
+        <w:t>=</w:t>
+      </w:r>
+      <w:proofErr w:type="spellStart"/>
+      <w:r>
+        <w:t>nslookup</w:t>
+      </w:r>
+      <w:proofErr w:type="spellEnd"/>
+      <w:r>
+        <w:t xml:space="preserve"> "{{shell_param1}}"</w:t>
       </w:r>
       <w:r>
         <w:br/>
@@ -4146,131 +4791,1061 @@
         </w:rPr>
         <w:t>Failure to properly quote your command parameters creates a security risk, since the parameter values usually come from artifacts and other untrusted data.</w:t>
       </w:r>
+      <w:r>
+        <w:rPr>
+          <w:rStyle w:val="IntenseEmphasis"/>
+          <w:i w:val="0"/>
+          <w:iCs w:val="0"/>
+          <w:color w:val="auto"/>
+        </w:rPr>
+        <w:br/>
+        <w:t xml:space="preserve">For remote </w:t>
+      </w:r>
+      <w:proofErr w:type="spellStart"/>
+      <w:r>
+        <w:rPr>
+          <w:rStyle w:val="IntenseEmphasis"/>
+          <w:i w:val="0"/>
+          <w:iCs w:val="0"/>
+          <w:color w:val="auto"/>
+        </w:rPr>
+        <w:t>powershell</w:t>
+      </w:r>
+      <w:proofErr w:type="spellEnd"/>
+      <w:r>
+        <w:rPr>
+          <w:rStyle w:val="IntenseEmphasis"/>
+          <w:i w:val="0"/>
+          <w:iCs w:val="0"/>
+          <w:color w:val="auto"/>
+        </w:rPr>
+        <w:t xml:space="preserve"> scripts the </w:t>
+      </w:r>
+      <w:r>
+        <w:rPr>
+          <w:rStyle w:val="CodeChar0"/>
+        </w:rPr>
+        <w:t>shell_param1</w:t>
+      </w:r>
+      <w:r>
+        <w:rPr>
+          <w:rStyle w:val="IntenseEmphasis"/>
+          <w:i w:val="0"/>
+          <w:iCs w:val="0"/>
+          <w:color w:val="auto"/>
+        </w:rPr>
+        <w:t xml:space="preserve">, </w:t>
+      </w:r>
+      <w:r>
+        <w:rPr>
+          <w:rStyle w:val="CodeChar0"/>
+        </w:rPr>
+        <w:t>shell_param2</w:t>
+      </w:r>
+      <w:r>
+        <w:rPr>
+          <w:rStyle w:val="IntenseEmphasis"/>
+          <w:i w:val="0"/>
+          <w:iCs w:val="0"/>
+          <w:color w:val="auto"/>
+        </w:rPr>
+        <w:t xml:space="preserve">, and </w:t>
+      </w:r>
+      <w:r>
+        <w:rPr>
+          <w:rStyle w:val="CodeChar0"/>
+        </w:rPr>
+        <w:t xml:space="preserve">shell_param3 </w:t>
+      </w:r>
+      <w:r>
+        <w:rPr>
+          <w:rStyle w:val="IntenseEmphasis"/>
+          <w:i w:val="0"/>
+          <w:iCs w:val="0"/>
+          <w:color w:val="auto"/>
+        </w:rPr>
+        <w:t xml:space="preserve">values map </w:t>
+      </w:r>
+      <w:r>
+        <w:rPr>
+          <w:rStyle w:val="CodeChar0"/>
+        </w:rPr>
+        <w:t>$</w:t>
+      </w:r>
+      <w:proofErr w:type="spellStart"/>
+      <w:proofErr w:type="gramStart"/>
+      <w:r>
+        <w:rPr>
+          <w:rStyle w:val="CodeChar0"/>
+        </w:rPr>
+        <w:t>args</w:t>
+      </w:r>
+      <w:proofErr w:type="spellEnd"/>
+      <w:r>
+        <w:rPr>
+          <w:rStyle w:val="CodeChar0"/>
+        </w:rPr>
+        <w:t>[</w:t>
+      </w:r>
+      <w:proofErr w:type="gramEnd"/>
+      <w:r>
+        <w:rPr>
+          <w:rStyle w:val="CodeChar0"/>
+        </w:rPr>
+        <w:t>0]</w:t>
+      </w:r>
+      <w:r>
+        <w:rPr>
+          <w:rStyle w:val="IntenseEmphasis"/>
+          <w:i w:val="0"/>
+          <w:iCs w:val="0"/>
+          <w:color w:val="auto"/>
+        </w:rPr>
+        <w:t xml:space="preserve">, </w:t>
+      </w:r>
+      <w:r>
+        <w:rPr>
+          <w:rStyle w:val="CodeChar0"/>
+        </w:rPr>
+        <w:t>$</w:t>
+      </w:r>
+      <w:proofErr w:type="spellStart"/>
+      <w:r>
+        <w:rPr>
+          <w:rStyle w:val="CodeChar0"/>
+        </w:rPr>
+        <w:t>args</w:t>
+      </w:r>
+      <w:proofErr w:type="spellEnd"/>
+      <w:r>
+        <w:rPr>
+          <w:rStyle w:val="CodeChar0"/>
+        </w:rPr>
+        <w:t>[1]</w:t>
+      </w:r>
+      <w:r>
+        <w:rPr>
+          <w:rStyle w:val="IntenseEmphasis"/>
+          <w:i w:val="0"/>
+          <w:iCs w:val="0"/>
+          <w:color w:val="auto"/>
+        </w:rPr>
+        <w:t xml:space="preserve">, and </w:t>
+      </w:r>
+      <w:r>
+        <w:rPr>
+          <w:rStyle w:val="CodeChar0"/>
+        </w:rPr>
+        <w:t>$</w:t>
+      </w:r>
+      <w:proofErr w:type="spellStart"/>
+      <w:r>
+        <w:rPr>
+          <w:rStyle w:val="CodeChar0"/>
+        </w:rPr>
+        <w:t>args</w:t>
+      </w:r>
+      <w:proofErr w:type="spellEnd"/>
+      <w:r>
+        <w:rPr>
+          <w:rStyle w:val="CodeChar0"/>
+        </w:rPr>
+        <w:t>[2]</w:t>
+      </w:r>
+      <w:r>
+        <w:rPr>
+          <w:rStyle w:val="IntenseEmphasis"/>
+          <w:i w:val="0"/>
+          <w:iCs w:val="0"/>
+          <w:color w:val="auto"/>
+        </w:rPr>
+        <w:t xml:space="preserve"> respectively in the </w:t>
+      </w:r>
+      <w:proofErr w:type="spellStart"/>
+      <w:r>
+        <w:rPr>
+          <w:rStyle w:val="IntenseEmphasis"/>
+          <w:i w:val="0"/>
+          <w:iCs w:val="0"/>
+          <w:color w:val="auto"/>
+        </w:rPr>
+        <w:t>Powershell</w:t>
+      </w:r>
+      <w:proofErr w:type="spellEnd"/>
+      <w:r>
+        <w:rPr>
+          <w:rStyle w:val="IntenseEmphasis"/>
+          <w:i w:val="0"/>
+          <w:iCs w:val="0"/>
+          <w:color w:val="auto"/>
+        </w:rPr>
+        <w:t xml:space="preserve"> script. </w:t>
+      </w:r>
     </w:p>
     <w:p>
       <w:pPr>
         <w:pStyle w:val="BodyText"/>
       </w:pPr>
       <w:r>
-        <w:t>Shell commands with more complex parameters can be configured according to your needs.</w:t>
-      </w:r>
-      <w:r>
+        <w:t>Shell commands with more complex parameters can be configured according to your needs. For example, if you use the Volatility forensics framework, example commands might include the configuration below. This allows you to fully integrate Volatility and other tools into your Resilient workflows.</w:t>
+      </w:r>
+    </w:p>
+    <w:p>
+      <w:pPr>
+        <w:pStyle w:val="BodyText"/>
+      </w:pPr>
+      <w:r>
+        <w:t xml:space="preserve">In these examples, the first parameter is filename of the memory image, assuming $VOLATILITY_LOCATION is set in the environment (such as in the system unit configuration). The second parameter is the Volatility profile ("Win7SP0x64" </w:t>
+      </w:r>
+      <w:proofErr w:type="spellStart"/>
+      <w:r>
+        <w:t>etc</w:t>
+      </w:r>
+      <w:proofErr w:type="spellEnd"/>
+      <w:r>
+        <w:t xml:space="preserve">). </w:t>
+      </w:r>
+    </w:p>
+    <w:p>
+      <w:pPr>
+        <w:pStyle w:val="Code0"/>
+      </w:pPr>
+      <w:proofErr w:type="spellStart"/>
+      <w:r>
+        <w:t>imageinfo</w:t>
+      </w:r>
+      <w:proofErr w:type="spellEnd"/>
+      <w:r>
+        <w:t xml:space="preserve">=python /path/to/vol.py -f "{{shell_param1}}" </w:t>
+      </w:r>
+      <w:proofErr w:type="spellStart"/>
+      <w:r>
+        <w:t>imageinfo</w:t>
+      </w:r>
+      <w:proofErr w:type="spellEnd"/>
+      <w:r>
+        <w:t xml:space="preserve"> --output=</w:t>
+      </w:r>
+      <w:proofErr w:type="spellStart"/>
+      <w:r>
+        <w:t>json</w:t>
+      </w:r>
+      <w:proofErr w:type="spellEnd"/>
+    </w:p>
+    <w:p>
+      <w:pPr>
+        <w:pStyle w:val="Code0"/>
+      </w:pPr>
+      <w:proofErr w:type="spellStart"/>
+      <w:r>
+        <w:t>kdbgscan</w:t>
+      </w:r>
+      <w:proofErr w:type="spellEnd"/>
+      <w:r>
+        <w:t xml:space="preserve">=python /path/to/vol.py -f "{{shell_param1}}" --profile="{{shell_param2}}" </w:t>
+      </w:r>
+      <w:proofErr w:type="spellStart"/>
+      <w:r>
+        <w:t>kdbgscan</w:t>
+      </w:r>
+      <w:proofErr w:type="spellEnd"/>
+      <w:r>
+        <w:t xml:space="preserve"> --output=</w:t>
+      </w:r>
+      <w:proofErr w:type="spellStart"/>
+      <w:r>
+        <w:t>json</w:t>
+      </w:r>
+      <w:proofErr w:type="spellEnd"/>
+    </w:p>
+    <w:p>
+      <w:pPr>
+        <w:pStyle w:val="Code0"/>
+      </w:pPr>
+      <w:proofErr w:type="spellStart"/>
+      <w:r>
+        <w:t>psscan</w:t>
+      </w:r>
+      <w:proofErr w:type="spellEnd"/>
+      <w:r>
+        <w:t xml:space="preserve">=python /pathto/vol.py -f "{{shell_param1}}" --profile="{{shell_param2}}" </w:t>
+      </w:r>
+      <w:proofErr w:type="spellStart"/>
+      <w:r>
+        <w:t>psscan</w:t>
+      </w:r>
+      <w:proofErr w:type="spellEnd"/>
+      <w:r>
+        <w:t xml:space="preserve"> --output=</w:t>
+      </w:r>
+      <w:proofErr w:type="spellStart"/>
+      <w:r>
+        <w:t>json</w:t>
+      </w:r>
+      <w:proofErr w:type="spellEnd"/>
+    </w:p>
+    <w:p>
+      <w:pPr>
+        <w:pStyle w:val="Code0"/>
+      </w:pPr>
+      <w:proofErr w:type="spellStart"/>
+      <w:r>
+        <w:t>dlllist</w:t>
+      </w:r>
+      <w:proofErr w:type="spellEnd"/>
+      <w:r>
+        <w:t xml:space="preserve">=python /path/to/vol.py -f "{{shell_param1}}" --profile="{{shell_param2}}" </w:t>
+      </w:r>
+      <w:proofErr w:type="spellStart"/>
+      <w:r>
+        <w:t>dlllist</w:t>
+      </w:r>
+      <w:proofErr w:type="spellEnd"/>
+      <w:r>
+        <w:t xml:space="preserve"> --output=</w:t>
+      </w:r>
+      <w:proofErr w:type="spellStart"/>
+      <w:r>
+        <w:t>json</w:t>
+      </w:r>
+      <w:proofErr w:type="spellEnd"/>
+    </w:p>
+    <w:p>
+      <w:pPr>
+        <w:pStyle w:val="BodyText"/>
+      </w:pPr>
+      <w:r>
+        <w:t>To configure running scripts remotely, the user must</w:t>
+      </w:r>
+      <w:r>
+        <w:t xml:space="preserve"> make these changes to the config file</w:t>
+      </w:r>
+      <w:r>
+        <w:t>:</w:t>
+      </w:r>
+    </w:p>
+    <w:p>
+      <w:pPr>
+        <w:pStyle w:val="HTMLPreformatted"/>
+        <w:numPr>
+          <w:ilvl w:val="0"/>
+          <w:numId w:val="26"/>
+        </w:numPr>
+        <w:shd w:val="clear" w:color="auto" w:fill="FFFFFF"/>
+        <w:rPr>
+          <w:rStyle w:val="CodeChar0"/>
+        </w:rPr>
+      </w:pPr>
+      <w:r>
+        <w:rPr>
+          <w:rStyle w:val="BodyTextChar"/>
+        </w:rPr>
+        <w:t xml:space="preserve">Specify acceptable </w:t>
+      </w:r>
+      <w:proofErr w:type="spellStart"/>
+      <w:r>
+        <w:rPr>
+          <w:rStyle w:val="BodyTextChar"/>
+        </w:rPr>
+        <w:t>powershell</w:t>
+      </w:r>
+      <w:proofErr w:type="spellEnd"/>
+      <w:r>
+        <w:rPr>
+          <w:rStyle w:val="BodyTextChar"/>
+        </w:rPr>
         <w:t xml:space="preserve"> </w:t>
       </w:r>
-      <w:r>
-        <w:t>For example, if you use the Volatility forensics framework, example commands might include the configuration below.</w:t>
+      <w:proofErr w:type="spellStart"/>
+      <w:r>
+        <w:rPr>
+          <w:rStyle w:val="BodyTextChar"/>
+        </w:rPr>
+        <w:t>compatibile</w:t>
+      </w:r>
+      <w:proofErr w:type="spellEnd"/>
+      <w:r>
+        <w:rPr>
+          <w:rStyle w:val="BodyTextChar"/>
+        </w:rPr>
+        <w:t xml:space="preserve"> extensions of script files:</w:t>
+      </w:r>
+      <w:r>
+        <w:br/>
+      </w:r>
+      <w:proofErr w:type="spellStart"/>
+      <w:r>
+        <w:rPr>
+          <w:rStyle w:val="CodeChar0"/>
+        </w:rPr>
+        <w:t>remote_powershell_extensions</w:t>
+      </w:r>
+      <w:proofErr w:type="spellEnd"/>
+      <w:r>
+        <w:rPr>
+          <w:rStyle w:val="CodeChar0"/>
+        </w:rPr>
+        <w:t>=ps1</w:t>
+      </w:r>
+    </w:p>
+    <w:p>
+      <w:pPr>
+        <w:pStyle w:val="BodyText"/>
+        <w:numPr>
+          <w:ilvl w:val="0"/>
+          <w:numId w:val="26"/>
+        </w:numPr>
+      </w:pPr>
+      <w:r>
+        <w:t>Specify the transport authentication method</w:t>
+      </w:r>
+      <w:r>
+        <w:br/>
+      </w:r>
+      <w:proofErr w:type="spellStart"/>
+      <w:r>
+        <w:rPr>
+          <w:rStyle w:val="codeChar"/>
+        </w:rPr>
+        <w:t>remote_auth_transport</w:t>
+      </w:r>
+      <w:proofErr w:type="spellEnd"/>
+      <w:r>
+        <w:rPr>
+          <w:rStyle w:val="codeChar"/>
+        </w:rPr>
+        <w:t>=</w:t>
+      </w:r>
+      <w:proofErr w:type="spellStart"/>
+      <w:r>
+        <w:rPr>
+          <w:rStyle w:val="codeChar"/>
+        </w:rPr>
+        <w:t>ntlm</w:t>
+      </w:r>
+      <w:proofErr w:type="spellEnd"/>
+    </w:p>
+    <w:p>
+      <w:pPr>
+        <w:pStyle w:val="BodyText"/>
+        <w:numPr>
+          <w:ilvl w:val="0"/>
+          <w:numId w:val="26"/>
+        </w:numPr>
+      </w:pPr>
+      <w:r>
+        <w:t>Specify remote commands in the config file</w:t>
+      </w:r>
+      <w:r>
+        <w:t xml:space="preserve"> wrapped in square brackets []</w:t>
+      </w:r>
+    </w:p>
+    <w:p>
+      <w:pPr>
+        <w:pStyle w:val="code"/>
+      </w:pPr>
+      <w:proofErr w:type="spellStart"/>
+      <w:r>
+        <w:t>remote_command</w:t>
+      </w:r>
+      <w:proofErr w:type="spellEnd"/>
+      <w:r>
+        <w:t>=[C:\</w:t>
+      </w:r>
+      <w:proofErr w:type="spellStart"/>
+      <w:r>
+        <w:t>remote_directory</w:t>
+      </w:r>
+      <w:proofErr w:type="spellEnd"/>
+      <w:r>
+        <w:t>\remote_script.ps1]</w:t>
+      </w:r>
+    </w:p>
+    <w:p>
+      <w:pPr>
+        <w:pStyle w:val="BodyText"/>
+        <w:numPr>
+          <w:ilvl w:val="0"/>
+          <w:numId w:val="26"/>
+        </w:numPr>
+      </w:pPr>
+      <w:r>
+        <w:t>Specify a remote computer in the config file to run the script</w:t>
       </w:r>
       <w:r>
         <w:t xml:space="preserve"> </w:t>
       </w:r>
-      <w:r>
-        <w:t>This allows you to fully integrate Volatility and other tools into your Resilient workflows.</w:t>
-      </w:r>
+      <w:proofErr w:type="spellStart"/>
+      <w:r>
+        <w:t>wraped</w:t>
+      </w:r>
+      <w:proofErr w:type="spellEnd"/>
+      <w:r>
+        <w:t xml:space="preserve"> in parentheses ()</w:t>
+      </w:r>
+    </w:p>
+    <w:p>
+      <w:pPr>
+        <w:pStyle w:val="code"/>
+      </w:pPr>
+      <w:proofErr w:type="spellStart"/>
+      <w:r>
+        <w:t>remote_computer</w:t>
+      </w:r>
+      <w:proofErr w:type="spellEnd"/>
+      <w:r>
+        <w:t>=(</w:t>
+      </w:r>
+      <w:proofErr w:type="spellStart"/>
+      <w:r>
+        <w:t>username:password@server</w:t>
+      </w:r>
+      <w:proofErr w:type="spellEnd"/>
+      <w:r>
+        <w:t>)</w:t>
+      </w:r>
+      <w:bookmarkStart w:id="5" w:name="_GoBack"/>
+      <w:bookmarkEnd w:id="5"/>
     </w:p>
     <w:p>
       <w:pPr>
         <w:pStyle w:val="BodyText"/>
       </w:pPr>
       <w:r>
-        <w:t>In these example</w:t>
-      </w:r>
-      <w:r>
-        <w:t>s</w:t>
-      </w:r>
-      <w:r>
-        <w:t>, the first parameter is filename of the memory image, assuming $VOLATILITY_LOCATION is set in the environment</w:t>
-      </w:r>
-      <w:r>
-        <w:t xml:space="preserve"> (</w:t>
-      </w:r>
-      <w:r>
-        <w:t>such as</w:t>
-      </w:r>
-      <w:r>
-        <w:t xml:space="preserve"> in the system unit configuration)</w:t>
-      </w:r>
-      <w:r>
-        <w:t>.</w:t>
-      </w:r>
-      <w:r>
-        <w:t xml:space="preserve"> </w:t>
-      </w:r>
-      <w:r>
-        <w:t>The second parameter is the Volatility profile ("Win7SP0x64" etc)</w:t>
-      </w:r>
-      <w:r>
-        <w:t>.</w:t>
-      </w:r>
-      <w:r>
-        <w:t xml:space="preserve"> </w:t>
+        <w:lastRenderedPageBreak/>
+        <w:t xml:space="preserve">These two configurations have specific syntax: remote commands must specify a remote directory wrapped in square brackets and remote computers must have the credentials wrapped in parentheses. The syntax to run the command from the workflow is then: </w:t>
+      </w:r>
+      <w:proofErr w:type="spellStart"/>
+      <w:r>
+        <w:rPr>
+          <w:rStyle w:val="codeChar"/>
+        </w:rPr>
+        <w:t>remote_</w:t>
+      </w:r>
+      <w:proofErr w:type="gramStart"/>
+      <w:r>
+        <w:rPr>
+          <w:rStyle w:val="codeChar"/>
+        </w:rPr>
+        <w:t>command:remote</w:t>
+      </w:r>
+      <w:proofErr w:type="gramEnd"/>
+      <w:r>
+        <w:rPr>
+          <w:rStyle w:val="codeChar"/>
+        </w:rPr>
+        <w:t>_computer</w:t>
+      </w:r>
+      <w:proofErr w:type="spellEnd"/>
+      <w:r>
+        <w:t xml:space="preserve"> to run the specified remote command on the specified remote computer</w:t>
+      </w:r>
+    </w:p>
+    <w:p>
+      <w:pPr>
+        <w:pStyle w:val="BodyText"/>
+      </w:pPr>
+      <w:r>
+        <w:t>Note that changes to ‘</w:t>
+      </w:r>
+      <w:proofErr w:type="spellStart"/>
+      <w:r>
+        <w:t>app.config</w:t>
+      </w:r>
+      <w:proofErr w:type="spellEnd"/>
+      <w:r>
+        <w:t>’ are usually only available after the ‘resilient-circuits run’ process is restarted.</w:t>
+      </w:r>
+    </w:p>
+    <w:p>
+      <w:pPr>
+        <w:pStyle w:val="BodyText"/>
+      </w:pPr>
+      <w:r>
+        <w:t>Some examples of remote commands include:</w:t>
       </w:r>
     </w:p>
     <w:p>
       <w:pPr>
         <w:pStyle w:val="Code0"/>
-      </w:pPr>
-      <w:r>
-        <w:t>imageinfo=python /path/to/vol.py -f "{{shell_param1}}" imageinfo --output=json</w:t>
+        <w:spacing w:before="0" w:after="0"/>
+        <w:ind w:left="547"/>
+      </w:pPr>
+      <w:r>
+        <w:t># Remote commands</w:t>
       </w:r>
     </w:p>
     <w:p>
       <w:pPr>
         <w:pStyle w:val="Code0"/>
-      </w:pPr>
-      <w:r>
-        <w:t>kdbgscan=python /path/to/vol.py -f "{{shell_param1}}" --profile=</w:t>
-      </w:r>
+        <w:spacing w:before="0" w:after="0"/>
+        <w:ind w:left="547"/>
+      </w:pPr>
+      <w:r>
+        <w:t>remote_command1=[C:\scripts\remote_script.ps1]</w:t>
+      </w:r>
+    </w:p>
+    <w:p>
+      <w:pPr>
+        <w:pStyle w:val="Code0"/>
+        <w:spacing w:before="0" w:after="0"/>
+        <w:ind w:left="547"/>
+      </w:pPr>
+      <w:r>
+        <w:t>remote_command2=[C:\scripts\another_script.ps1]</w:t>
+      </w:r>
+    </w:p>
+    <w:p>
+      <w:pPr>
+        <w:pStyle w:val="Code0"/>
+        <w:spacing w:before="0" w:after="0"/>
+        <w:ind w:left="547"/>
+      </w:pPr>
+    </w:p>
+    <w:p>
+      <w:pPr>
+        <w:pStyle w:val="Code0"/>
+        <w:spacing w:before="0" w:after="0"/>
+      </w:pPr>
+      <w:r>
+        <w:t># Remote computers</w:t>
+      </w:r>
+    </w:p>
+    <w:p>
+      <w:pPr>
+        <w:pStyle w:val="Code0"/>
+        <w:spacing w:before="0" w:after="0"/>
+      </w:pPr>
+      <w:r>
+        <w:t>remote_computer1=(domain\</w:t>
+      </w:r>
+      <w:proofErr w:type="gramStart"/>
+      <w:r>
+        <w:t>administrator:password</w:t>
+      </w:r>
+      <w:proofErr w:type="gramEnd"/>
+      <w:r>
+        <w:t>@server1)</w:t>
+      </w:r>
+    </w:p>
+    <w:p>
+      <w:pPr>
+        <w:pStyle w:val="Code0"/>
+        <w:spacing w:before="0" w:after="0"/>
+      </w:pPr>
+      <w:r>
+        <w:t>remote_computer2=(domain\admin:P@ssw0rd@server2)</w:t>
+      </w:r>
+    </w:p>
+    <w:p>
+      <w:pPr>
+        <w:pStyle w:val="BodyText"/>
+      </w:pPr>
+      <w:r>
+        <w:t xml:space="preserve">These remote commands can then be run in the workflow using the syntax </w:t>
+      </w:r>
+      <w:proofErr w:type="spellStart"/>
+      <w:r>
+        <w:rPr>
+          <w:rStyle w:val="codeChar"/>
+        </w:rPr>
+        <w:t>remote_</w:t>
+      </w:r>
+      <w:proofErr w:type="gramStart"/>
+      <w:r>
+        <w:rPr>
+          <w:rStyle w:val="codeChar"/>
+        </w:rPr>
+        <w:t>command:remote</w:t>
+      </w:r>
+      <w:proofErr w:type="gramEnd"/>
+      <w:r>
+        <w:rPr>
+          <w:rStyle w:val="codeChar"/>
+        </w:rPr>
+        <w:t>_computer</w:t>
+      </w:r>
+      <w:proofErr w:type="spellEnd"/>
+      <w:r>
+        <w:t xml:space="preserve"> as the input for </w:t>
+      </w:r>
+      <w:proofErr w:type="spellStart"/>
+      <w:r>
+        <w:rPr>
+          <w:rStyle w:val="codeChar"/>
+        </w:rPr>
+        <w:t>shell_command</w:t>
+      </w:r>
+      <w:proofErr w:type="spellEnd"/>
+      <w:r>
+        <w:t>. Examples:</w:t>
+      </w:r>
+    </w:p>
+    <w:p>
+      <w:pPr>
+        <w:pStyle w:val="BodyText"/>
+        <w:numPr>
+          <w:ilvl w:val="0"/>
+          <w:numId w:val="26"/>
+        </w:numPr>
+      </w:pPr>
+      <w:r>
+        <w:rPr>
+          <w:rStyle w:val="codeChar"/>
+        </w:rPr>
+        <w:t>remote_command</w:t>
+      </w:r>
+      <w:proofErr w:type="gramStart"/>
+      <w:r>
+        <w:rPr>
+          <w:rStyle w:val="codeChar"/>
+        </w:rPr>
+        <w:t>1:remote</w:t>
+      </w:r>
+      <w:proofErr w:type="gramEnd"/>
+      <w:r>
+        <w:rPr>
+          <w:rStyle w:val="codeChar"/>
+        </w:rPr>
+        <w:t>_computer1</w:t>
+      </w:r>
+      <w:r>
+        <w:t xml:space="preserve"> runs </w:t>
+      </w:r>
+      <w:r>
+        <w:rPr>
+          <w:rStyle w:val="codeChar"/>
+        </w:rPr>
+        <w:t>remote_command1</w:t>
+      </w:r>
+      <w:r>
+        <w:t xml:space="preserve"> remotely on </w:t>
+      </w:r>
+      <w:r>
+        <w:rPr>
+          <w:rStyle w:val="codeChar"/>
+        </w:rPr>
+        <w:t>remote_computer1</w:t>
+      </w:r>
+    </w:p>
+    <w:p>
+      <w:pPr>
+        <w:pStyle w:val="BodyText"/>
+        <w:numPr>
+          <w:ilvl w:val="0"/>
+          <w:numId w:val="26"/>
+        </w:numPr>
+      </w:pPr>
+      <w:r>
+        <w:rPr>
+          <w:rStyle w:val="codeChar"/>
+        </w:rPr>
+        <w:t>remote_command</w:t>
+      </w:r>
+      <w:proofErr w:type="gramStart"/>
+      <w:r>
+        <w:rPr>
+          <w:rStyle w:val="codeChar"/>
+        </w:rPr>
+        <w:t>2:remote</w:t>
+      </w:r>
+      <w:proofErr w:type="gramEnd"/>
+      <w:r>
+        <w:rPr>
+          <w:rStyle w:val="codeChar"/>
+        </w:rPr>
+        <w:t>_computer1</w:t>
+      </w:r>
+      <w:r>
+        <w:t xml:space="preserve"> runs </w:t>
+      </w:r>
+      <w:r>
+        <w:rPr>
+          <w:rStyle w:val="codeChar"/>
+        </w:rPr>
+        <w:t>remote_command2</w:t>
+      </w:r>
+      <w:r>
+        <w:t xml:space="preserve"> remotely on </w:t>
+      </w:r>
+      <w:r>
+        <w:rPr>
+          <w:rStyle w:val="codeChar"/>
+        </w:rPr>
+        <w:t>remote_computer</w:t>
+      </w:r>
+      <w:r>
+        <w:rPr>
+          <w:rStyle w:val="codeChar"/>
+        </w:rPr>
+        <w:t>1</w:t>
+      </w:r>
+    </w:p>
+    <w:p>
+      <w:pPr>
+        <w:pStyle w:val="BodyText"/>
+        <w:numPr>
+          <w:ilvl w:val="0"/>
+          <w:numId w:val="26"/>
+        </w:numPr>
+      </w:pPr>
+      <w:r>
+        <w:rPr>
+          <w:rStyle w:val="codeChar"/>
+        </w:rPr>
+        <w:t>remote_command</w:t>
+      </w:r>
+      <w:proofErr w:type="gramStart"/>
+      <w:r>
+        <w:rPr>
+          <w:rStyle w:val="codeChar"/>
+        </w:rPr>
+        <w:t>1:remote</w:t>
+      </w:r>
+      <w:proofErr w:type="gramEnd"/>
+      <w:r>
+        <w:rPr>
+          <w:rStyle w:val="codeChar"/>
+        </w:rPr>
+        <w:t>_computer2</w:t>
+      </w:r>
+      <w:r>
+        <w:t xml:space="preserve"> runs </w:t>
+      </w:r>
+      <w:r>
+        <w:rPr>
+          <w:rStyle w:val="codeChar"/>
+        </w:rPr>
+        <w:t>remote_command1</w:t>
+      </w:r>
+      <w:r>
+        <w:t xml:space="preserve"> remotely on </w:t>
+      </w:r>
+      <w:r>
+        <w:rPr>
+          <w:rStyle w:val="codeChar"/>
+        </w:rPr>
+        <w:t>remote_computer2</w:t>
+      </w:r>
+    </w:p>
+    <w:p>
+      <w:pPr>
+        <w:pStyle w:val="BodyText"/>
+        <w:numPr>
+          <w:ilvl w:val="0"/>
+          <w:numId w:val="26"/>
+        </w:numPr>
+        <w:rPr>
+          <w:rStyle w:val="codeChar"/>
+          <w:rFonts w:ascii="Arial" w:hAnsi="Arial" w:cs="Times New Roman"/>
+          <w:spacing w:val="0"/>
+          <w:kern w:val="0"/>
+          <w:sz w:val="20"/>
+          <w:szCs w:val="24"/>
+          <w:shd w:val="clear" w:color="auto" w:fill="auto"/>
+        </w:rPr>
+      </w:pPr>
+      <w:r>
+        <w:rPr>
+          <w:rStyle w:val="codeChar"/>
+        </w:rPr>
+        <w:t>remote_command</w:t>
+      </w:r>
+      <w:proofErr w:type="gramStart"/>
+      <w:r>
+        <w:rPr>
+          <w:rStyle w:val="codeChar"/>
+        </w:rPr>
+        <w:t>2:remote</w:t>
+      </w:r>
+      <w:proofErr w:type="gramEnd"/>
+      <w:r>
+        <w:rPr>
+          <w:rStyle w:val="codeChar"/>
+        </w:rPr>
+        <w:t>_computer2</w:t>
+      </w:r>
+      <w:r>
+        <w:t xml:space="preserve"> runs </w:t>
+      </w:r>
+      <w:r>
+        <w:rPr>
+          <w:rStyle w:val="codeChar"/>
+        </w:rPr>
+        <w:t>remote_command2</w:t>
+      </w:r>
+      <w:r>
+        <w:t xml:space="preserve"> remotely on </w:t>
+      </w:r>
+      <w:r>
+        <w:rPr>
+          <w:rStyle w:val="codeChar"/>
+        </w:rPr>
+        <w:t>remote_computer2</w:t>
+      </w:r>
+    </w:p>
+    <w:p>
+      <w:pPr>
+        <w:pStyle w:val="BodyText"/>
+        <w:rPr>
+          <w:rStyle w:val="codeChar"/>
+          <w:rFonts w:ascii="Arial" w:hAnsi="Arial" w:cs="Times New Roman"/>
+          <w:spacing w:val="0"/>
+          <w:kern w:val="0"/>
+          <w:sz w:val="20"/>
+          <w:szCs w:val="24"/>
+          <w:shd w:val="clear" w:color="auto" w:fill="auto"/>
+        </w:rPr>
+      </w:pPr>
+      <w:r>
+        <w:rPr>
+          <w:rStyle w:val="codeChar"/>
+          <w:rFonts w:ascii="Arial" w:hAnsi="Arial" w:cs="Times New Roman"/>
+          <w:spacing w:val="0"/>
+          <w:kern w:val="0"/>
+          <w:sz w:val="20"/>
+          <w:szCs w:val="24"/>
+          <w:shd w:val="clear" w:color="auto" w:fill="auto"/>
+        </w:rPr>
+        <w:t>The function payload has these fields:</w:t>
+      </w:r>
+    </w:p>
+    <w:p>
+      <w:pPr>
+        <w:pStyle w:val="Code0"/>
+        <w:spacing w:before="0" w:after="0"/>
+        <w:ind w:left="547"/>
+      </w:pPr>
       <w:r>
         <w:t>"</w:t>
       </w:r>
-      <w:r>
-        <w:t>{{shell_param2}}</w:t>
-      </w:r>
+      <w:proofErr w:type="spellStart"/>
+      <w:r>
+        <w:t>commandline</w:t>
+      </w:r>
+      <w:proofErr w:type="spellEnd"/>
+      <w:r>
+        <w:t>": the command that ran</w:t>
+      </w:r>
+    </w:p>
+    <w:p>
+      <w:pPr>
+        <w:pStyle w:val="Code0"/>
+        <w:spacing w:before="0" w:after="0"/>
+        <w:ind w:left="547"/>
+      </w:pPr>
+      <w:r>
+        <w:t>"start": timestamp, epoch milliseconds</w:t>
+      </w:r>
+    </w:p>
+    <w:p>
+      <w:pPr>
+        <w:pStyle w:val="Code0"/>
+        <w:spacing w:before="0" w:after="0"/>
+        <w:ind w:left="547"/>
+      </w:pPr>
+      <w:r>
+        <w:t>"end": timestamp, epoch milliseconds</w:t>
+      </w:r>
+    </w:p>
+    <w:p>
+      <w:pPr>
+        <w:pStyle w:val="Code0"/>
+        <w:spacing w:before="0" w:after="0"/>
+        <w:ind w:left="547"/>
+      </w:pPr>
+      <w:r>
+        <w:t>"elapsed": milliseconds</w:t>
+      </w:r>
+    </w:p>
+    <w:p>
+      <w:pPr>
+        <w:pStyle w:val="Code0"/>
+        <w:spacing w:before="0" w:after="0"/>
+        <w:ind w:left="547"/>
+      </w:pPr>
       <w:r>
         <w:t>"</w:t>
       </w:r>
-      <w:r>
-        <w:t xml:space="preserve"> kdbgscan --output=json</w:t>
+      <w:proofErr w:type="spellStart"/>
+      <w:r>
+        <w:t>exitcode</w:t>
+      </w:r>
+      <w:proofErr w:type="spellEnd"/>
+      <w:r>
+        <w:t>": nonzero indicates that the command failed</w:t>
       </w:r>
     </w:p>
     <w:p>
       <w:pPr>
         <w:pStyle w:val="Code0"/>
-      </w:pPr>
-      <w:r>
-        <w:t>psscan=python /pathto/vol.py -f "{{shell_param1}}" --profile=</w:t>
-      </w:r>
+        <w:spacing w:before="0" w:after="0"/>
+        <w:ind w:left="547"/>
+      </w:pPr>
       <w:r>
         <w:t>"</w:t>
       </w:r>
-      <w:r>
-        <w:t>{{shell_param2}}</w:t>
-      </w:r>
+      <w:proofErr w:type="spellStart"/>
+      <w:r>
+        <w:t>stdout</w:t>
+      </w:r>
+      <w:proofErr w:type="spellEnd"/>
+      <w:r>
+        <w:t>": text output from the command</w:t>
+      </w:r>
+    </w:p>
+    <w:p>
+      <w:pPr>
+        <w:pStyle w:val="Code0"/>
+        <w:spacing w:before="0" w:after="0"/>
+        <w:ind w:left="547"/>
+      </w:pPr>
+      <w:r>
+        <w:t>“stderr": error text output from the command</w:t>
+      </w:r>
+    </w:p>
+    <w:p>
+      <w:pPr>
+        <w:pStyle w:val="Code0"/>
+        <w:spacing w:before="0" w:after="0"/>
+        <w:ind w:left="547"/>
+      </w:pPr>
       <w:r>
         <w:t>"</w:t>
       </w:r>
-      <w:r>
-        <w:t xml:space="preserve"> psscan --output=json</w:t>
+      <w:proofErr w:type="spellStart"/>
+      <w:r>
+        <w:t>stdout_json</w:t>
+      </w:r>
+      <w:proofErr w:type="spellEnd"/>
+      <w:r>
+        <w:t>": object parsed from JSON output from the command</w:t>
       </w:r>
     </w:p>
     <w:p>
       <w:pPr>
         <w:pStyle w:val="Code0"/>
-      </w:pPr>
-      <w:r>
-        <w:t>dlllist=python /path/to/vol.py -f "{{shell_param1}}" --profile=</w:t>
-      </w:r>
+        <w:spacing w:before="0" w:after="0"/>
+        <w:ind w:left="547"/>
+      </w:pPr>
       <w:r>
         <w:t>"</w:t>
       </w:r>
-      <w:r>
-        <w:t>{{shell_param2}}</w:t>
-      </w:r>
-      <w:r>
-        <w:t>"</w:t>
-      </w:r>
-      <w:r>
-        <w:t xml:space="preserve"> dlllist --output=json</w:t>
+      <w:proofErr w:type="spellStart"/>
+      <w:r>
+        <w:t>stderr_json</w:t>
+      </w:r>
+      <w:proofErr w:type="spellEnd"/>
+      <w:r>
+        <w:t>": object parsed from JSON error output from the command</w:t>
+      </w:r>
+    </w:p>
+    <w:p>
+      <w:pPr>
+        <w:pStyle w:val="Heading20"/>
+      </w:pPr>
+      <w:r>
+        <w:t>Utilities: String to Attachment</w:t>
       </w:r>
     </w:p>
     <w:p>
@@ -4278,7 +5853,7 @@
         <w:pStyle w:val="BodyText"/>
       </w:pPr>
       <w:r>
-        <w:t>Note that changes to ‘app.config’ are usually only available after the ‘resilient-circuits run’ process is restarted.</w:t>
+        <w:t>This function creates a new file (.txt) attachment in the incident or task from a string that your workflow provides as input.</w:t>
       </w:r>
     </w:p>
     <w:p>
@@ -4286,7 +5861,7 @@
         <w:pStyle w:val="Heading20"/>
       </w:pPr>
       <w:r>
-        <w:t>Utilities: String to Attachment</w:t>
+        <w:t>Utilities: XML Transformation</w:t>
       </w:r>
     </w:p>
     <w:p>
@@ -4294,23 +5869,15 @@
         <w:pStyle w:val="BodyText"/>
       </w:pPr>
       <w:r>
-        <w:t>This function creates a new file (.txt) attachment in the incident or task from a string that your workflow provides as input.</w:t>
-      </w:r>
-    </w:p>
-    <w:p>
-      <w:pPr>
-        <w:pStyle w:val="Heading20"/>
-      </w:pPr>
-      <w:r>
-        <w:t>Utilities: XML Transformation</w:t>
-      </w:r>
-    </w:p>
-    <w:p>
-      <w:pPr>
-        <w:pStyle w:val="BodyText"/>
-      </w:pPr>
-      <w:r>
-        <w:t>This function transforms an XML document using a preexisting xsl stylesheet. The resulting content is returned.</w:t>
+        <w:t xml:space="preserve">This function transforms an XML document using a preexisting </w:t>
+      </w:r>
+      <w:proofErr w:type="spellStart"/>
+      <w:r>
+        <w:t>xsl</w:t>
+      </w:r>
+      <w:proofErr w:type="spellEnd"/>
+      <w:r>
+        <w:t xml:space="preserve"> stylesheet. The resulting content is returned.</w:t>
       </w:r>
     </w:p>
     <w:p>
@@ -4393,7 +5960,21 @@
         <w:rPr>
           <w:rStyle w:val="codeChar"/>
         </w:rPr>
-        <w:t>/var/log/resilient-scripting/resilient-scripting.log</w:t>
+        <w:t>/</w:t>
+      </w:r>
+      <w:proofErr w:type="spellStart"/>
+      <w:r>
+        <w:rPr>
+          <w:rStyle w:val="codeChar"/>
+        </w:rPr>
+        <w:t>var</w:t>
+      </w:r>
+      <w:proofErr w:type="spellEnd"/>
+      <w:r>
+        <w:rPr>
+          <w:rStyle w:val="codeChar"/>
+        </w:rPr>
+        <w:t>/log/resilient-scripting/resilient-scripting.log</w:t>
       </w:r>
       <w:r>
         <w:t>.</w:t>
@@ -4424,7 +6005,21 @@
         <w:rPr>
           <w:rStyle w:val="codeChar"/>
         </w:rPr>
-        <w:t>/usr/share/co3/logs</w:t>
+        <w:t>/</w:t>
+      </w:r>
+      <w:proofErr w:type="spellStart"/>
+      <w:r>
+        <w:rPr>
+          <w:rStyle w:val="codeChar"/>
+        </w:rPr>
+        <w:t>usr</w:t>
+      </w:r>
+      <w:proofErr w:type="spellEnd"/>
+      <w:r>
+        <w:rPr>
+          <w:rStyle w:val="codeChar"/>
+        </w:rPr>
+        <w:t>/share/co3/logs</w:t>
       </w:r>
       <w:r>
         <w:t xml:space="preserve">. The </w:t>
@@ -4464,8 +6059,16 @@
         <w:rPr>
           <w:rStyle w:val="codeChar"/>
         </w:rPr>
-        <w:t>.resilient/app.config</w:t>
-      </w:r>
+        <w:t>.resilient/</w:t>
+      </w:r>
+      <w:proofErr w:type="spellStart"/>
+      <w:r>
+        <w:rPr>
+          <w:rStyle w:val="codeChar"/>
+        </w:rPr>
+        <w:t>app.config</w:t>
+      </w:r>
+      <w:proofErr w:type="spellEnd"/>
       <w:r>
         <w:t xml:space="preserve"> file under the section </w:t>
       </w:r>
@@ -4478,12 +6081,14 @@
       <w:r>
         <w:t xml:space="preserve"> and the property </w:t>
       </w:r>
+      <w:proofErr w:type="spellStart"/>
       <w:r>
         <w:rPr>
           <w:rStyle w:val="codeChar"/>
         </w:rPr>
         <w:t>logdir</w:t>
       </w:r>
+      <w:proofErr w:type="spellEnd"/>
       <w:r>
         <w:t xml:space="preserve">. The default file name is </w:t>
       </w:r>
@@ -5245,6 +6850,119 @@
     </w:lvl>
   </w:abstractNum>
   <w:abstractNum w:abstractNumId="3" w15:restartNumberingAfterBreak="0">
+    <w:nsid w:val="0E1624BD"/>
+    <w:multiLevelType w:val="hybridMultilevel"/>
+    <w:tmpl w:val="BC2436E2"/>
+    <w:lvl w:ilvl="0" w:tplc="67A6C972">
+      <w:numFmt w:val="bullet"/>
+      <w:lvlText w:val="-"/>
+      <w:lvlJc w:val="left"/>
+      <w:pPr>
+        <w:ind w:left="720" w:hanging="360"/>
+      </w:pPr>
+      <w:rPr>
+        <w:rFonts w:ascii="Arial" w:eastAsia="Times New Roman" w:hAnsi="Arial" w:cs="Arial" w:hint="default"/>
+        <w:b/>
+      </w:rPr>
+    </w:lvl>
+    <w:lvl w:ilvl="1" w:tplc="04090003" w:tentative="1">
+      <w:start w:val="1"/>
+      <w:numFmt w:val="bullet"/>
+      <w:lvlText w:val="o"/>
+      <w:lvlJc w:val="left"/>
+      <w:pPr>
+        <w:ind w:left="1440" w:hanging="360"/>
+      </w:pPr>
+      <w:rPr>
+        <w:rFonts w:ascii="Courier New" w:hAnsi="Courier New" w:cs="Courier New" w:hint="default"/>
+      </w:rPr>
+    </w:lvl>
+    <w:lvl w:ilvl="2" w:tplc="04090005" w:tentative="1">
+      <w:start w:val="1"/>
+      <w:numFmt w:val="bullet"/>
+      <w:lvlText w:val=""/>
+      <w:lvlJc w:val="left"/>
+      <w:pPr>
+        <w:ind w:left="2160" w:hanging="360"/>
+      </w:pPr>
+      <w:rPr>
+        <w:rFonts w:ascii="Wingdings" w:hAnsi="Wingdings" w:hint="default"/>
+      </w:rPr>
+    </w:lvl>
+    <w:lvl w:ilvl="3" w:tplc="04090001" w:tentative="1">
+      <w:start w:val="1"/>
+      <w:numFmt w:val="bullet"/>
+      <w:lvlText w:val=""/>
+      <w:lvlJc w:val="left"/>
+      <w:pPr>
+        <w:ind w:left="2880" w:hanging="360"/>
+      </w:pPr>
+      <w:rPr>
+        <w:rFonts w:ascii="Symbol" w:hAnsi="Symbol" w:hint="default"/>
+      </w:rPr>
+    </w:lvl>
+    <w:lvl w:ilvl="4" w:tplc="04090003" w:tentative="1">
+      <w:start w:val="1"/>
+      <w:numFmt w:val="bullet"/>
+      <w:lvlText w:val="o"/>
+      <w:lvlJc w:val="left"/>
+      <w:pPr>
+        <w:ind w:left="3600" w:hanging="360"/>
+      </w:pPr>
+      <w:rPr>
+        <w:rFonts w:ascii="Courier New" w:hAnsi="Courier New" w:cs="Courier New" w:hint="default"/>
+      </w:rPr>
+    </w:lvl>
+    <w:lvl w:ilvl="5" w:tplc="04090005" w:tentative="1">
+      <w:start w:val="1"/>
+      <w:numFmt w:val="bullet"/>
+      <w:lvlText w:val=""/>
+      <w:lvlJc w:val="left"/>
+      <w:pPr>
+        <w:ind w:left="4320" w:hanging="360"/>
+      </w:pPr>
+      <w:rPr>
+        <w:rFonts w:ascii="Wingdings" w:hAnsi="Wingdings" w:hint="default"/>
+      </w:rPr>
+    </w:lvl>
+    <w:lvl w:ilvl="6" w:tplc="04090001" w:tentative="1">
+      <w:start w:val="1"/>
+      <w:numFmt w:val="bullet"/>
+      <w:lvlText w:val=""/>
+      <w:lvlJc w:val="left"/>
+      <w:pPr>
+        <w:ind w:left="5040" w:hanging="360"/>
+      </w:pPr>
+      <w:rPr>
+        <w:rFonts w:ascii="Symbol" w:hAnsi="Symbol" w:hint="default"/>
+      </w:rPr>
+    </w:lvl>
+    <w:lvl w:ilvl="7" w:tplc="04090003" w:tentative="1">
+      <w:start w:val="1"/>
+      <w:numFmt w:val="bullet"/>
+      <w:lvlText w:val="o"/>
+      <w:lvlJc w:val="left"/>
+      <w:pPr>
+        <w:ind w:left="5760" w:hanging="360"/>
+      </w:pPr>
+      <w:rPr>
+        <w:rFonts w:ascii="Courier New" w:hAnsi="Courier New" w:cs="Courier New" w:hint="default"/>
+      </w:rPr>
+    </w:lvl>
+    <w:lvl w:ilvl="8" w:tplc="04090005" w:tentative="1">
+      <w:start w:val="1"/>
+      <w:numFmt w:val="bullet"/>
+      <w:lvlText w:val=""/>
+      <w:lvlJc w:val="left"/>
+      <w:pPr>
+        <w:ind w:left="6480" w:hanging="360"/>
+      </w:pPr>
+      <w:rPr>
+        <w:rFonts w:ascii="Wingdings" w:hAnsi="Wingdings" w:hint="default"/>
+      </w:rPr>
+    </w:lvl>
+  </w:abstractNum>
+  <w:abstractNum w:abstractNumId="4" w15:restartNumberingAfterBreak="0">
     <w:nsid w:val="13240AFC"/>
     <w:multiLevelType w:val="hybridMultilevel"/>
     <w:tmpl w:val="359CECB0"/>
@@ -5357,7 +7075,7 @@
       </w:rPr>
     </w:lvl>
   </w:abstractNum>
-  <w:abstractNum w:abstractNumId="4" w15:restartNumberingAfterBreak="0">
+  <w:abstractNum w:abstractNumId="5" w15:restartNumberingAfterBreak="0">
     <w:nsid w:val="1AE5697B"/>
     <w:multiLevelType w:val="hybridMultilevel"/>
     <w:tmpl w:val="0F72E3D4"/>
@@ -5446,7 +7164,7 @@
       </w:pPr>
     </w:lvl>
   </w:abstractNum>
-  <w:abstractNum w:abstractNumId="5" w15:restartNumberingAfterBreak="0">
+  <w:abstractNum w:abstractNumId="6" w15:restartNumberingAfterBreak="0">
     <w:nsid w:val="1EC76384"/>
     <w:multiLevelType w:val="hybridMultilevel"/>
     <w:tmpl w:val="15E0893C"/>
@@ -5560,7 +7278,7 @@
       </w:rPr>
     </w:lvl>
   </w:abstractNum>
-  <w:abstractNum w:abstractNumId="6" w15:restartNumberingAfterBreak="0">
+  <w:abstractNum w:abstractNumId="7" w15:restartNumberingAfterBreak="0">
     <w:nsid w:val="2F5F0831"/>
     <w:multiLevelType w:val="hybridMultilevel"/>
     <w:tmpl w:val="246A825C"/>
@@ -5646,7 +7364,7 @@
       </w:pPr>
     </w:lvl>
   </w:abstractNum>
-  <w:abstractNum w:abstractNumId="7" w15:restartNumberingAfterBreak="0">
+  <w:abstractNum w:abstractNumId="8" w15:restartNumberingAfterBreak="0">
     <w:nsid w:val="316D5A22"/>
     <w:multiLevelType w:val="multilevel"/>
     <w:tmpl w:val="1F14B29A"/>
@@ -5795,7 +7513,7 @@
       </w:rPr>
     </w:lvl>
   </w:abstractNum>
-  <w:abstractNum w:abstractNumId="8" w15:restartNumberingAfterBreak="0">
+  <w:abstractNum w:abstractNumId="9" w15:restartNumberingAfterBreak="0">
     <w:nsid w:val="32662758"/>
     <w:multiLevelType w:val="multilevel"/>
     <w:tmpl w:val="23AE2340"/>
@@ -5908,7 +7626,7 @@
       </w:rPr>
     </w:lvl>
   </w:abstractNum>
-  <w:abstractNum w:abstractNumId="9" w15:restartNumberingAfterBreak="0">
+  <w:abstractNum w:abstractNumId="10" w15:restartNumberingAfterBreak="0">
     <w:nsid w:val="352632C8"/>
     <w:multiLevelType w:val="hybridMultilevel"/>
     <w:tmpl w:val="2D92A10C"/>
@@ -5997,7 +7715,7 @@
       </w:pPr>
     </w:lvl>
   </w:abstractNum>
-  <w:abstractNum w:abstractNumId="10" w15:restartNumberingAfterBreak="0">
+  <w:abstractNum w:abstractNumId="11" w15:restartNumberingAfterBreak="0">
     <w:nsid w:val="3C2225E6"/>
     <w:multiLevelType w:val="hybridMultilevel"/>
     <w:tmpl w:val="246A825C"/>
@@ -6083,7 +7801,7 @@
       </w:pPr>
     </w:lvl>
   </w:abstractNum>
-  <w:abstractNum w:abstractNumId="11" w15:restartNumberingAfterBreak="0">
+  <w:abstractNum w:abstractNumId="12" w15:restartNumberingAfterBreak="0">
     <w:nsid w:val="49477EF3"/>
     <w:multiLevelType w:val="hybridMultilevel"/>
     <w:tmpl w:val="246A825C"/>
@@ -6169,7 +7887,7 @@
       </w:pPr>
     </w:lvl>
   </w:abstractNum>
-  <w:abstractNum w:abstractNumId="12" w15:restartNumberingAfterBreak="0">
+  <w:abstractNum w:abstractNumId="13" w15:restartNumberingAfterBreak="0">
     <w:nsid w:val="4B3C7B62"/>
     <w:multiLevelType w:val="hybridMultilevel"/>
     <w:tmpl w:val="D0B64FFA"/>
@@ -6282,7 +8000,7 @@
       </w:rPr>
     </w:lvl>
   </w:abstractNum>
-  <w:abstractNum w:abstractNumId="13" w15:restartNumberingAfterBreak="0">
+  <w:abstractNum w:abstractNumId="14" w15:restartNumberingAfterBreak="0">
     <w:nsid w:val="59926DCF"/>
     <w:multiLevelType w:val="hybridMultilevel"/>
     <w:tmpl w:val="CA103C46"/>
@@ -6395,7 +8113,119 @@
       </w:rPr>
     </w:lvl>
   </w:abstractNum>
-  <w:abstractNum w:abstractNumId="14" w15:restartNumberingAfterBreak="0">
+  <w:abstractNum w:abstractNumId="15" w15:restartNumberingAfterBreak="0">
+    <w:nsid w:val="652F7F7A"/>
+    <w:multiLevelType w:val="hybridMultilevel"/>
+    <w:tmpl w:val="DD5C9EEC"/>
+    <w:lvl w:ilvl="0" w:tplc="F3F80570">
+      <w:numFmt w:val="bullet"/>
+      <w:lvlText w:val="-"/>
+      <w:lvlJc w:val="left"/>
+      <w:pPr>
+        <w:ind w:left="720" w:hanging="360"/>
+      </w:pPr>
+      <w:rPr>
+        <w:rFonts w:ascii="Arial" w:eastAsia="Times New Roman" w:hAnsi="Arial" w:cs="Arial" w:hint="default"/>
+      </w:rPr>
+    </w:lvl>
+    <w:lvl w:ilvl="1" w:tplc="04090003">
+      <w:start w:val="1"/>
+      <w:numFmt w:val="bullet"/>
+      <w:lvlText w:val="o"/>
+      <w:lvlJc w:val="left"/>
+      <w:pPr>
+        <w:ind w:left="1440" w:hanging="360"/>
+      </w:pPr>
+      <w:rPr>
+        <w:rFonts w:ascii="Courier New" w:hAnsi="Courier New" w:cs="Courier New" w:hint="default"/>
+      </w:rPr>
+    </w:lvl>
+    <w:lvl w:ilvl="2" w:tplc="04090005" w:tentative="1">
+      <w:start w:val="1"/>
+      <w:numFmt w:val="bullet"/>
+      <w:lvlText w:val=""/>
+      <w:lvlJc w:val="left"/>
+      <w:pPr>
+        <w:ind w:left="2160" w:hanging="360"/>
+      </w:pPr>
+      <w:rPr>
+        <w:rFonts w:ascii="Wingdings" w:hAnsi="Wingdings" w:hint="default"/>
+      </w:rPr>
+    </w:lvl>
+    <w:lvl w:ilvl="3" w:tplc="04090001" w:tentative="1">
+      <w:start w:val="1"/>
+      <w:numFmt w:val="bullet"/>
+      <w:lvlText w:val=""/>
+      <w:lvlJc w:val="left"/>
+      <w:pPr>
+        <w:ind w:left="2880" w:hanging="360"/>
+      </w:pPr>
+      <w:rPr>
+        <w:rFonts w:ascii="Symbol" w:hAnsi="Symbol" w:hint="default"/>
+      </w:rPr>
+    </w:lvl>
+    <w:lvl w:ilvl="4" w:tplc="04090003" w:tentative="1">
+      <w:start w:val="1"/>
+      <w:numFmt w:val="bullet"/>
+      <w:lvlText w:val="o"/>
+      <w:lvlJc w:val="left"/>
+      <w:pPr>
+        <w:ind w:left="3600" w:hanging="360"/>
+      </w:pPr>
+      <w:rPr>
+        <w:rFonts w:ascii="Courier New" w:hAnsi="Courier New" w:cs="Courier New" w:hint="default"/>
+      </w:rPr>
+    </w:lvl>
+    <w:lvl w:ilvl="5" w:tplc="04090005" w:tentative="1">
+      <w:start w:val="1"/>
+      <w:numFmt w:val="bullet"/>
+      <w:lvlText w:val=""/>
+      <w:lvlJc w:val="left"/>
+      <w:pPr>
+        <w:ind w:left="4320" w:hanging="360"/>
+      </w:pPr>
+      <w:rPr>
+        <w:rFonts w:ascii="Wingdings" w:hAnsi="Wingdings" w:hint="default"/>
+      </w:rPr>
+    </w:lvl>
+    <w:lvl w:ilvl="6" w:tplc="04090001" w:tentative="1">
+      <w:start w:val="1"/>
+      <w:numFmt w:val="bullet"/>
+      <w:lvlText w:val=""/>
+      <w:lvlJc w:val="left"/>
+      <w:pPr>
+        <w:ind w:left="5040" w:hanging="360"/>
+      </w:pPr>
+      <w:rPr>
+        <w:rFonts w:ascii="Symbol" w:hAnsi="Symbol" w:hint="default"/>
+      </w:rPr>
+    </w:lvl>
+    <w:lvl w:ilvl="7" w:tplc="04090003" w:tentative="1">
+      <w:start w:val="1"/>
+      <w:numFmt w:val="bullet"/>
+      <w:lvlText w:val="o"/>
+      <w:lvlJc w:val="left"/>
+      <w:pPr>
+        <w:ind w:left="5760" w:hanging="360"/>
+      </w:pPr>
+      <w:rPr>
+        <w:rFonts w:ascii="Courier New" w:hAnsi="Courier New" w:cs="Courier New" w:hint="default"/>
+      </w:rPr>
+    </w:lvl>
+    <w:lvl w:ilvl="8" w:tplc="04090005" w:tentative="1">
+      <w:start w:val="1"/>
+      <w:numFmt w:val="bullet"/>
+      <w:lvlText w:val=""/>
+      <w:lvlJc w:val="left"/>
+      <w:pPr>
+        <w:ind w:left="6480" w:hanging="360"/>
+      </w:pPr>
+      <w:rPr>
+        <w:rFonts w:ascii="Wingdings" w:hAnsi="Wingdings" w:hint="default"/>
+      </w:rPr>
+    </w:lvl>
+  </w:abstractNum>
+  <w:abstractNum w:abstractNumId="16" w15:restartNumberingAfterBreak="0">
     <w:nsid w:val="6A4070EB"/>
     <w:multiLevelType w:val="hybridMultilevel"/>
     <w:tmpl w:val="61D226EA"/>
@@ -6484,7 +8314,7 @@
       </w:pPr>
     </w:lvl>
   </w:abstractNum>
-  <w:abstractNum w:abstractNumId="15" w15:restartNumberingAfterBreak="0">
+  <w:abstractNum w:abstractNumId="17" w15:restartNumberingAfterBreak="0">
     <w:nsid w:val="6B336021"/>
     <w:multiLevelType w:val="multilevel"/>
     <w:tmpl w:val="3974804C"/>
@@ -6633,7 +8463,7 @@
       </w:rPr>
     </w:lvl>
   </w:abstractNum>
-  <w:abstractNum w:abstractNumId="16" w15:restartNumberingAfterBreak="0">
+  <w:abstractNum w:abstractNumId="18" w15:restartNumberingAfterBreak="0">
     <w:nsid w:val="6EA04465"/>
     <w:multiLevelType w:val="hybridMultilevel"/>
     <w:tmpl w:val="6C3806E2"/>
@@ -6746,7 +8576,7 @@
       </w:rPr>
     </w:lvl>
   </w:abstractNum>
-  <w:abstractNum w:abstractNumId="17" w15:restartNumberingAfterBreak="0">
+  <w:abstractNum w:abstractNumId="19" w15:restartNumberingAfterBreak="0">
     <w:nsid w:val="73BB1991"/>
     <w:multiLevelType w:val="hybridMultilevel"/>
     <w:tmpl w:val="3D58C05E"/>
@@ -6859,7 +8689,7 @@
       </w:rPr>
     </w:lvl>
   </w:abstractNum>
-  <w:abstractNum w:abstractNumId="18" w15:restartNumberingAfterBreak="0">
+  <w:abstractNum w:abstractNumId="20" w15:restartNumberingAfterBreak="0">
     <w:nsid w:val="78337C56"/>
     <w:multiLevelType w:val="multilevel"/>
     <w:tmpl w:val="23AE2340"/>
@@ -6972,7 +8802,7 @@
       </w:rPr>
     </w:lvl>
   </w:abstractNum>
-  <w:abstractNum w:abstractNumId="19" w15:restartNumberingAfterBreak="0">
+  <w:abstractNum w:abstractNumId="21" w15:restartNumberingAfterBreak="0">
     <w:nsid w:val="795C0914"/>
     <w:multiLevelType w:val="multilevel"/>
     <w:tmpl w:val="DC3A327C"/>
@@ -7121,7 +8951,7 @@
       </w:rPr>
     </w:lvl>
   </w:abstractNum>
-  <w:abstractNum w:abstractNumId="20" w15:restartNumberingAfterBreak="0">
+  <w:abstractNum w:abstractNumId="22" w15:restartNumberingAfterBreak="0">
     <w:nsid w:val="7E21193F"/>
     <w:multiLevelType w:val="multilevel"/>
     <w:tmpl w:val="23AE2340"/>
@@ -7234,7 +9064,7 @@
       </w:rPr>
     </w:lvl>
   </w:abstractNum>
-  <w:abstractNum w:abstractNumId="21" w15:restartNumberingAfterBreak="0">
+  <w:abstractNum w:abstractNumId="23" w15:restartNumberingAfterBreak="0">
     <w:nsid w:val="7FB773C7"/>
     <w:multiLevelType w:val="hybridMultilevel"/>
     <w:tmpl w:val="C68A27AC"/>
@@ -7348,79 +9178,85 @@
     </w:lvl>
   </w:abstractNum>
   <w:num w:numId="1">
-    <w:abstractNumId w:val="8"/>
+    <w:abstractNumId w:val="9"/>
   </w:num>
   <w:num w:numId="2">
-    <w:abstractNumId w:val="19"/>
+    <w:abstractNumId w:val="21"/>
   </w:num>
   <w:num w:numId="3">
     <w:abstractNumId w:val="0"/>
   </w:num>
   <w:num w:numId="4">
+    <w:abstractNumId w:val="20"/>
+  </w:num>
+  <w:num w:numId="5">
+    <w:abstractNumId w:val="22"/>
+  </w:num>
+  <w:num w:numId="6">
+    <w:abstractNumId w:val="8"/>
+  </w:num>
+  <w:num w:numId="7">
+    <w:abstractNumId w:val="17"/>
+  </w:num>
+  <w:num w:numId="8">
+    <w:abstractNumId w:val="4"/>
+  </w:num>
+  <w:num w:numId="9">
     <w:abstractNumId w:val="18"/>
   </w:num>
-  <w:num w:numId="5">
-    <w:abstractNumId w:val="20"/>
+  <w:num w:numId="10">
+    <w:abstractNumId w:val="13"/>
   </w:num>
-  <w:num w:numId="6">
-    <w:abstractNumId w:val="7"/>
+  <w:num w:numId="11">
+    <w:abstractNumId w:val="5"/>
   </w:num>
-  <w:num w:numId="7">
-    <w:abstractNumId w:val="15"/>
-  </w:num>
-  <w:num w:numId="8">
-    <w:abstractNumId w:val="3"/>
-  </w:num>
-  <w:num w:numId="9">
+  <w:num w:numId="12">
     <w:abstractNumId w:val="16"/>
   </w:num>
-  <w:num w:numId="10">
-    <w:abstractNumId w:val="12"/>
-  </w:num>
-  <w:num w:numId="11">
-    <w:abstractNumId w:val="4"/>
-  </w:num>
-  <w:num w:numId="12">
-    <w:abstractNumId w:val="14"/>
-  </w:num>
   <w:num w:numId="13">
-    <w:abstractNumId w:val="21"/>
+    <w:abstractNumId w:val="23"/>
   </w:num>
   <w:num w:numId="14">
-    <w:abstractNumId w:val="9"/>
+    <w:abstractNumId w:val="10"/>
   </w:num>
   <w:num w:numId="15">
-    <w:abstractNumId w:val="5"/>
+    <w:abstractNumId w:val="6"/>
   </w:num>
   <w:num w:numId="16">
     <w:abstractNumId w:val="1"/>
   </w:num>
   <w:num w:numId="17">
+    <w:abstractNumId w:val="12"/>
+  </w:num>
+  <w:num w:numId="18">
     <w:abstractNumId w:val="11"/>
   </w:num>
-  <w:num w:numId="18">
-    <w:abstractNumId w:val="10"/>
+  <w:num w:numId="19">
+    <w:abstractNumId w:val="7"/>
   </w:num>
-  <w:num w:numId="19">
+  <w:num w:numId="20">
+    <w:abstractNumId w:val="19"/>
+  </w:num>
+  <w:num w:numId="21">
     <w:abstractNumId w:val="6"/>
   </w:num>
-  <w:num w:numId="20">
-    <w:abstractNumId w:val="17"/>
-  </w:num>
-  <w:num w:numId="21">
-    <w:abstractNumId w:val="5"/>
-  </w:num>
   <w:num w:numId="22">
-    <w:abstractNumId w:val="5"/>
+    <w:abstractNumId w:val="6"/>
   </w:num>
   <w:num w:numId="23">
-    <w:abstractNumId w:val="5"/>
+    <w:abstractNumId w:val="6"/>
   </w:num>
   <w:num w:numId="24">
     <w:abstractNumId w:val="2"/>
   </w:num>
   <w:num w:numId="25">
-    <w:abstractNumId w:val="13"/>
+    <w:abstractNumId w:val="14"/>
+  </w:num>
+  <w:num w:numId="26">
+    <w:abstractNumId w:val="15"/>
+  </w:num>
+  <w:num w:numId="27">
+    <w:abstractNumId w:val="3"/>
   </w:num>
 </w:numbering>
 </file>
@@ -7947,7 +9783,6 @@
   <w:style w:type="character" w:default="1" w:styleId="DefaultParagraphFont">
     <w:name w:val="Default Paragraph Font"/>
     <w:uiPriority w:val="1"/>
-    <w:semiHidden/>
     <w:unhideWhenUsed/>
   </w:style>
   <w:style w:type="table" w:default="1" w:styleId="TableNormal">
@@ -8564,6 +10399,53 @@
       <w:shd w:val="clear" w:color="auto" w:fill="E1DFDD"/>
     </w:rPr>
   </w:style>
+  <w:style w:type="paragraph" w:styleId="HTMLPreformatted">
+    <w:name w:val="HTML Preformatted"/>
+    <w:basedOn w:val="Normal"/>
+    <w:link w:val="HTMLPreformattedChar"/>
+    <w:uiPriority w:val="99"/>
+    <w:unhideWhenUsed/>
+    <w:rsid w:val="004D2BD1"/>
+    <w:pPr>
+      <w:tabs>
+        <w:tab w:val="left" w:pos="916"/>
+        <w:tab w:val="left" w:pos="1832"/>
+        <w:tab w:val="left" w:pos="2748"/>
+        <w:tab w:val="left" w:pos="3664"/>
+        <w:tab w:val="left" w:pos="4580"/>
+        <w:tab w:val="left" w:pos="5496"/>
+        <w:tab w:val="left" w:pos="6412"/>
+        <w:tab w:val="left" w:pos="7328"/>
+        <w:tab w:val="left" w:pos="8244"/>
+        <w:tab w:val="left" w:pos="9160"/>
+        <w:tab w:val="left" w:pos="10076"/>
+        <w:tab w:val="left" w:pos="10992"/>
+        <w:tab w:val="left" w:pos="11908"/>
+        <w:tab w:val="left" w:pos="12824"/>
+        <w:tab w:val="left" w:pos="13740"/>
+        <w:tab w:val="left" w:pos="14656"/>
+      </w:tabs>
+    </w:pPr>
+    <w:rPr>
+      <w:rFonts w:ascii="Courier New" w:eastAsia="Times New Roman" w:hAnsi="Courier New" w:cs="Courier New"/>
+      <w:color w:val="auto"/>
+      <w:sz w:val="20"/>
+      <w:szCs w:val="20"/>
+    </w:rPr>
+  </w:style>
+  <w:style w:type="character" w:customStyle="1" w:styleId="HTMLPreformattedChar">
+    <w:name w:val="HTML Preformatted Char"/>
+    <w:basedOn w:val="DefaultParagraphFont"/>
+    <w:link w:val="HTMLPreformatted"/>
+    <w:uiPriority w:val="99"/>
+    <w:rsid w:val="004D2BD1"/>
+    <w:rPr>
+      <w:rFonts w:ascii="Courier New" w:eastAsia="Times New Roman" w:hAnsi="Courier New" w:cs="Courier New"/>
+      <w:color w:val="auto"/>
+      <w:sz w:val="20"/>
+      <w:szCs w:val="20"/>
+    </w:rPr>
+  </w:style>
 </w:styles>
 </file>
 
@@ -8892,7 +10774,7 @@
 </file>
 
 <file path=customXml/itemProps1.xml><?xml version="1.0" encoding="utf-8"?>
-<ds:datastoreItem xmlns:ds="http://schemas.openxmlformats.org/officeDocument/2006/customXml" ds:itemID="{E3B844A4-FD8E-5240-9500-C9A8A172BCC8}">
+<ds:datastoreItem xmlns:ds="http://schemas.openxmlformats.org/officeDocument/2006/customXml" ds:itemID="{753383B5-E097-CB4F-8521-75808EC8F879}">
   <ds:schemaRefs>
     <ds:schemaRef ds:uri="http://schemas.openxmlformats.org/officeDocument/2006/bibliography"/>
   </ds:schemaRefs>

</xml_diff>

<commit_message>
INT-681 - update documents
</commit_message>
<xml_diff>
--- a/fn_utilities/docs/Resilient Integration Utility Functions.docx
+++ b/fn_utilities/docs/Resilient Integration Utility Functions.docx
@@ -172,7 +172,7 @@
         <w:rPr>
           <w:color w:val="FF8300"/>
         </w:rPr>
-        <w:t>0</w:t>
+        <w:t>2</w:t>
       </w:r>
     </w:p>
     <w:p>
@@ -389,18 +389,10 @@
         <w:t>. T</w:t>
       </w:r>
       <w:r>
-        <w:t xml:space="preserve">his can be any account that has the permission to view and modify administrator and customization </w:t>
-      </w:r>
-      <w:proofErr w:type="gramStart"/>
-      <w:r>
-        <w:t>settings</w:t>
-      </w:r>
-      <w:r>
-        <w:t>, and</w:t>
-      </w:r>
-      <w:proofErr w:type="gramEnd"/>
-      <w:r>
-        <w:t xml:space="preserve"> read and update incidents</w:t>
+        <w:t>his can be any account that has the permission to view and modify administrator and customization settings</w:t>
+      </w:r>
+      <w:r>
+        <w:t>, and read and update incidents</w:t>
       </w:r>
       <w:r>
         <w:t>. You need to know the account username and password.</w:t>
@@ -1004,15 +996,7 @@
         <w:pStyle w:val="BodyText"/>
       </w:pPr>
       <w:r>
-        <w:t xml:space="preserve">The package contains function definitions that you can use in </w:t>
-      </w:r>
-      <w:proofErr w:type="gramStart"/>
-      <w:r>
-        <w:t>workflows, and</w:t>
-      </w:r>
-      <w:proofErr w:type="gramEnd"/>
-      <w:r>
-        <w:t xml:space="preserve"> includes example workflows and rules</w:t>
+        <w:t>The package contains function definitions that you can use in workflows, and includes example workflows and rules</w:t>
       </w:r>
       <w:r>
         <w:t xml:space="preserve"> that show how to use these functions.</w:t>
@@ -1304,14 +1288,9 @@
       </w:r>
       <w:proofErr w:type="spellStart"/>
       <w:r>
-        <w:t>resilient_</w:t>
-      </w:r>
-      <w:proofErr w:type="gramStart"/>
-      <w:r>
-        <w:t>circuits.service</w:t>
+        <w:t>resilient_circuits.service</w:t>
       </w:r>
       <w:proofErr w:type="spellEnd"/>
-      <w:proofErr w:type="gramEnd"/>
       <w:r>
         <w:rPr>
           <w:rFonts w:cs="Arial"/>
@@ -1518,12 +1497,10 @@
         <w:t>=multi-</w:t>
       </w:r>
       <w:proofErr w:type="spellStart"/>
-      <w:proofErr w:type="gramStart"/>
       <w:r>
         <w:t>user.target</w:t>
       </w:r>
       <w:proofErr w:type="spellEnd"/>
-      <w:proofErr w:type="gramEnd"/>
     </w:p>
     <w:p>
       <w:pPr>
@@ -1894,15 +1871,7 @@
         <w:pStyle w:val="BodyText"/>
       </w:pPr>
       <w:r>
-        <w:t xml:space="preserve">This function reads a ZIP file attached to an </w:t>
-      </w:r>
-      <w:proofErr w:type="gramStart"/>
-      <w:r>
-        <w:t>incident, and</w:t>
-      </w:r>
-      <w:proofErr w:type="gramEnd"/>
-      <w:r>
-        <w:t xml:space="preserve"> produces lists of the zip file contents.</w:t>
+        <w:t>This function reads a ZIP file attached to an incident, and produces lists of the zip file contents.</w:t>
       </w:r>
       <w:r>
         <w:t xml:space="preserve"> </w:t>
@@ -1931,15 +1900,7 @@
         <w:pStyle w:val="BodyText"/>
       </w:pPr>
       <w:r>
-        <w:t xml:space="preserve">This function reads a ZIP file attached to an </w:t>
-      </w:r>
-      <w:proofErr w:type="gramStart"/>
-      <w:r>
-        <w:t>incident, and</w:t>
-      </w:r>
-      <w:proofErr w:type="gramEnd"/>
-      <w:r>
-        <w:t xml:space="preserve"> extracts one of the files.</w:t>
+        <w:t>This function reads a ZIP file attached to an incident, and extracts one of the files.</w:t>
       </w:r>
       <w:r>
         <w:t xml:space="preserve"> </w:t>
@@ -1957,15 +1918,7 @@
         <w:t xml:space="preserve"> </w:t>
       </w:r>
       <w:r>
-        <w:t xml:space="preserve">For flexibility, the file contents are not directly attached to the </w:t>
-      </w:r>
-      <w:proofErr w:type="gramStart"/>
-      <w:r>
-        <w:t>incident, but</w:t>
-      </w:r>
-      <w:proofErr w:type="gramEnd"/>
-      <w:r>
-        <w:t xml:space="preserve"> are returned to your workflow as a base64-encoded string.</w:t>
+        <w:t>For flexibility, the file contents are not directly attached to the incident, but are returned to your workflow as a base64-encoded string.</w:t>
       </w:r>
       <w:r>
         <w:t xml:space="preserve"> </w:t>
@@ -1987,15 +1940,7 @@
         <w:pStyle w:val="BodyText"/>
       </w:pPr>
       <w:r>
-        <w:t xml:space="preserve">This function reads a file attachment in the </w:t>
-      </w:r>
-      <w:proofErr w:type="gramStart"/>
-      <w:r>
-        <w:t>incident, and</w:t>
-      </w:r>
-      <w:proofErr w:type="gramEnd"/>
-      <w:r>
-        <w:t xml:space="preserve"> produces a base64-encoded string with the file attachment content.</w:t>
+        <w:t>This function reads a file attachment in the incident, and produces a base64-encoded string with the file attachment content.</w:t>
       </w:r>
       <w:r>
         <w:t xml:space="preserve"> </w:t>
@@ -2145,15 +2090,7 @@
         <w:t xml:space="preserve"> </w:t>
       </w:r>
       <w:r>
-        <w:t xml:space="preserve">Low distance results indicate a </w:t>
-      </w:r>
-      <w:proofErr w:type="gramStart"/>
-      <w:r>
-        <w:t>possible spoof</w:t>
-      </w:r>
-      <w:proofErr w:type="gramEnd"/>
-      <w:r>
-        <w:t xml:space="preserve"> attempt.</w:t>
+        <w:t>Low distance results indicate a possible spoof attempt.</w:t>
       </w:r>
     </w:p>
     <w:p>
@@ -2201,15 +2138,7 @@
         <w:t xml:space="preserve">results including </w:t>
       </w:r>
       <w:r>
-        <w:t xml:space="preserve">subject, sender and recipients, other headers, and other content can then be added to your incident as artifacts or </w:t>
-      </w:r>
-      <w:proofErr w:type="gramStart"/>
-      <w:r>
-        <w:t>notes, or</w:t>
-      </w:r>
-      <w:proofErr w:type="gramEnd"/>
-      <w:r>
-        <w:t xml:space="preserve"> used in other ways.</w:t>
+        <w:t>subject, sender and recipients, other headers, and other content can then be added to your incident as artifacts or notes, or used in other ways.</w:t>
       </w:r>
     </w:p>
     <w:p>
@@ -2947,195 +2876,8 @@
       <w:pPr>
         <w:pStyle w:val="Heading20"/>
       </w:pPr>
-      <w:r>
-        <w:t>Utilities: HTML2PDF</w:t>
-      </w:r>
-    </w:p>
-    <w:p>
-      <w:pPr>
-        <w:pStyle w:val="BodyText"/>
-      </w:pPr>
-      <w:r>
-        <w:t xml:space="preserve">Produces a base64 </w:t>
-      </w:r>
-      <w:r>
-        <w:t xml:space="preserve">encoded </w:t>
-      </w:r>
-      <w:r>
-        <w:t>rendering of the HTML string provided. Alternatively, provide a URL of a website to produce a PDF rendering of that page. CSS stylesheet information, when provided</w:t>
-      </w:r>
-      <w:r>
-        <w:t xml:space="preserve"> in </w:t>
-      </w:r>
-      <w:r>
-        <w:rPr>
-          <w:rStyle w:val="CodeChar0"/>
-        </w:rPr>
-        <w:t>html2pdf_stylesheet</w:t>
-      </w:r>
-      <w:r>
-        <w:t xml:space="preserve">, will help assist in </w:t>
-      </w:r>
-      <w:r>
-        <w:t>data presentation</w:t>
-      </w:r>
-      <w:r>
-        <w:t>.</w:t>
-      </w:r>
-      <w:r>
-        <w:t xml:space="preserve"> For instance</w:t>
-      </w:r>
-      <w:r>
-        <w:t>,</w:t>
-      </w:r>
-      <w:r>
-        <w:t xml:space="preserve"> the following CSS data </w:t>
-      </w:r>
-      <w:r>
-        <w:t>(all on one line):</w:t>
-      </w:r>
-    </w:p>
-    <w:p>
-      <w:pPr>
-        <w:pStyle w:val="Code0"/>
-      </w:pPr>
-      <w:r>
-        <w:t xml:space="preserve">@page </w:t>
-      </w:r>
-      <w:proofErr w:type="gramStart"/>
-      <w:r>
-        <w:t>{ size</w:t>
-      </w:r>
-      <w:proofErr w:type="gramEnd"/>
-      <w:r>
-        <w:t xml:space="preserve">: landscape; }* { font-family: Arial; font-size: small; }table { border-collapse: collapse; }table, </w:t>
-      </w:r>
-      <w:proofErr w:type="spellStart"/>
-      <w:r>
-        <w:t>th</w:t>
-      </w:r>
-      <w:proofErr w:type="spellEnd"/>
-      <w:r>
-        <w:t>, td { border: 1px solid black; }</w:t>
-      </w:r>
-    </w:p>
-    <w:p>
-      <w:pPr>
-        <w:pStyle w:val="BodyText"/>
-      </w:pPr>
-      <w:r>
-        <w:t>is equivalent to</w:t>
-      </w:r>
-      <w:r>
-        <w:t>;</w:t>
-      </w:r>
-    </w:p>
-    <w:p>
-      <w:pPr>
-        <w:pStyle w:val="Code0"/>
-      </w:pPr>
-      <w:r>
-        <w:t># convert data to landscape. This is useful for table</w:t>
-      </w:r>
-      <w:r>
-        <w:t>-based</w:t>
-      </w:r>
-      <w:r>
-        <w:t xml:space="preserve"> data produced from JSON2HTML</w:t>
-      </w:r>
-      <w:r>
-        <w:br/>
-      </w:r>
-      <w:r>
-        <w:t xml:space="preserve">@page </w:t>
-      </w:r>
-      <w:proofErr w:type="gramStart"/>
-      <w:r>
-        <w:t>{ size</w:t>
-      </w:r>
-      <w:proofErr w:type="gramEnd"/>
-      <w:r>
-        <w:t>: landscape; }</w:t>
-      </w:r>
-    </w:p>
-    <w:p>
-      <w:pPr>
-        <w:pStyle w:val="Code0"/>
-      </w:pPr>
-      <w:r>
-        <w:t># utilize the font family and font size as specified</w:t>
-      </w:r>
-      <w:r>
-        <w:br/>
-      </w:r>
-      <w:r>
-        <w:t xml:space="preserve">* </w:t>
-      </w:r>
-      <w:r>
-        <w:t xml:space="preserve">{ </w:t>
-      </w:r>
-      <w:r>
-        <w:br/>
-        <w:t xml:space="preserve">    </w:t>
-      </w:r>
-      <w:r>
-        <w:t xml:space="preserve">font-family: Arial; </w:t>
-      </w:r>
-      <w:r>
-        <w:br/>
-        <w:t xml:space="preserve">    </w:t>
-      </w:r>
-      <w:r>
-        <w:t xml:space="preserve">font-size: small; </w:t>
-      </w:r>
-      <w:r>
-        <w:br/>
-        <w:t xml:space="preserve">  </w:t>
-      </w:r>
-      <w:r>
-        <w:t>}</w:t>
-      </w:r>
-    </w:p>
-    <w:p>
-      <w:pPr>
-        <w:pStyle w:val="Code0"/>
-      </w:pPr>
-      <w:r>
-        <w:t># These two statements will produce a boxed table display with a single drawn line</w:t>
-      </w:r>
-      <w:r>
-        <w:br/>
-      </w:r>
-      <w:r>
-        <w:t xml:space="preserve">table </w:t>
-      </w:r>
-      <w:proofErr w:type="gramStart"/>
-      <w:r>
-        <w:t>{ border</w:t>
-      </w:r>
-      <w:proofErr w:type="gramEnd"/>
-      <w:r>
-        <w:t>-collapse: collapse; }</w:t>
-      </w:r>
-      <w:r>
-        <w:br/>
-      </w:r>
-      <w:r>
-        <w:t xml:space="preserve">table, </w:t>
-      </w:r>
-      <w:proofErr w:type="spellStart"/>
-      <w:r>
-        <w:t>th</w:t>
-      </w:r>
-      <w:proofErr w:type="spellEnd"/>
-      <w:r>
-        <w:t>, td { border: 1px solid black; }</w:t>
-      </w:r>
-    </w:p>
-    <w:p>
-      <w:pPr>
-        <w:pStyle w:val="Heading20"/>
-      </w:pPr>
+      <w:bookmarkStart w:id="5" w:name="_GoBack"/>
+      <w:bookmarkEnd w:id="5"/>
       <w:r>
         <w:t>Utilities: JSON2HTML</w:t>
       </w:r>
@@ -3216,7 +2958,6 @@
           <w:color w:val="000000" w:themeColor="text1"/>
         </w:rPr>
       </w:pPr>
-      <w:proofErr w:type="gramStart"/>
       <w:r>
         <w:rPr>
           <w:rFonts w:ascii="Courier" w:hAnsi="Courier" w:cs="Courier"/>
@@ -3229,15 +2970,7 @@
           <w:rFonts w:ascii="Courier" w:hAnsi="Courier" w:cs="Courier"/>
           <w:color w:val="000000" w:themeColor="text1"/>
         </w:rPr>
-        <w:t xml:space="preserve"> "</w:t>
-      </w:r>
-      <w:proofErr w:type="gramEnd"/>
-      <w:r>
-        <w:rPr>
-          <w:rFonts w:ascii="Courier" w:hAnsi="Courier" w:cs="Courier"/>
-          <w:color w:val="000000" w:themeColor="text1"/>
-        </w:rPr>
-        <w:t>key1</w:t>
+        <w:t xml:space="preserve"> "key1</w:t>
       </w:r>
       <w:r>
         <w:rPr>
@@ -3981,7 +3714,6 @@
                             <w:rFonts w:ascii="Times New Roman" w:eastAsia="Times New Roman" w:hAnsi="Times New Roman" w:cs="Times New Roman"/>
                             <w:color w:val="auto"/>
                           </w:rPr>
-                          <w:lastRenderedPageBreak/>
                           <w:t>e</w:t>
                         </w:r>
                       </w:p>
@@ -4047,7 +3779,6 @@
           <w:sz w:val="28"/>
           <w:szCs w:val="28"/>
         </w:rPr>
-        <w:lastRenderedPageBreak/>
         <w:t xml:space="preserve">Utilities: Parse SSL Certificate </w:t>
       </w:r>
     </w:p>
@@ -4197,6 +3928,7 @@
         <w:pStyle w:val="Heading20"/>
       </w:pPr>
       <w:r>
+        <w:lastRenderedPageBreak/>
         <w:t xml:space="preserve">Utilities: </w:t>
       </w:r>
       <w:proofErr w:type="spellStart"/>
@@ -4339,15 +4071,7 @@
         <w:t xml:space="preserve">platform </w:t>
       </w:r>
       <w:r>
-        <w:t xml:space="preserve">for incident data according to the criteria </w:t>
-      </w:r>
-      <w:proofErr w:type="gramStart"/>
-      <w:r>
-        <w:t>specified, and</w:t>
-      </w:r>
-      <w:proofErr w:type="gramEnd"/>
-      <w:r>
-        <w:t xml:space="preserve"> returns the results to your workflow.</w:t>
+        <w:t>for incident data according to the criteria specified, and returns the results to your workflow.</w:t>
       </w:r>
       <w:r>
         <w:t xml:space="preserve"> </w:t>
@@ -4526,15 +4250,7 @@
         <w:pStyle w:val="BodyText"/>
       </w:pPr>
       <w:r>
-        <w:t xml:space="preserve">This function allows your workflows to execute shell-scripts locally or </w:t>
-      </w:r>
-      <w:proofErr w:type="gramStart"/>
-      <w:r>
-        <w:t>remotely, and</w:t>
-      </w:r>
-      <w:proofErr w:type="gramEnd"/>
-      <w:r>
-        <w:t xml:space="preserve"> return the result into the workflow. The results include the ‘</w:t>
+        <w:t>This function allows your workflows to execute shell-scripts locally or remotely, and return the result into the workflow. The results include the ‘</w:t>
       </w:r>
       <w:proofErr w:type="spellStart"/>
       <w:r>
@@ -4550,7 +4266,6 @@
         <w:pStyle w:val="BodyText"/>
       </w:pPr>
       <w:r>
-        <w:lastRenderedPageBreak/>
         <w:t>These functions can be run on any platform. If you install and run the resilient-circuits framework on Windows, this allows you to configure this function to run PowerShell scripts.</w:t>
       </w:r>
     </w:p>
@@ -4601,8 +4316,6 @@
       <w:r>
         <w:t xml:space="preserve"> qc in the remote computer’s command prompt. </w:t>
       </w:r>
-      <w:bookmarkStart w:id="5" w:name="_GoBack"/>
-      <w:bookmarkEnd w:id="5"/>
     </w:p>
     <w:p>
       <w:pPr>
@@ -4734,6 +4447,7 @@
           <w:iCs w:val="0"/>
           <w:color w:val="auto"/>
         </w:rPr>
+        <w:lastRenderedPageBreak/>
         <w:t>NOTE</w:t>
       </w:r>
       <w:r>
@@ -4863,7 +4577,6 @@
         <w:t>$</w:t>
       </w:r>
       <w:proofErr w:type="spellStart"/>
-      <w:proofErr w:type="gramStart"/>
       <w:r>
         <w:rPr>
           <w:rStyle w:val="CodeChar0"/>
@@ -4875,14 +4588,7 @@
         <w:rPr>
           <w:rStyle w:val="CodeChar0"/>
         </w:rPr>
-        <w:t>[</w:t>
-      </w:r>
-      <w:proofErr w:type="gramEnd"/>
-      <w:r>
-        <w:rPr>
-          <w:rStyle w:val="CodeChar0"/>
-        </w:rPr>
-        <w:t>0]</w:t>
+        <w:t>[0]</w:t>
       </w:r>
       <w:r>
         <w:rPr>
@@ -5300,7 +5006,6 @@
         <w:pStyle w:val="BodyText"/>
       </w:pPr>
       <w:r>
-        <w:lastRenderedPageBreak/>
         <w:t xml:space="preserve">These two configurations have specific syntax: remote commands must specify a remote directory wrapped in square brackets and remote computers must have the credentials wrapped in parentheses. The syntax to run the command from the workflow is then: </w:t>
       </w:r>
       <w:proofErr w:type="spellStart"/>
@@ -5308,21 +5013,7 @@
         <w:rPr>
           <w:rStyle w:val="codeChar"/>
         </w:rPr>
-        <w:t>remote_</w:t>
-      </w:r>
-      <w:proofErr w:type="gramStart"/>
-      <w:r>
-        <w:rPr>
-          <w:rStyle w:val="codeChar"/>
-        </w:rPr>
-        <w:t>command:remote</w:t>
-      </w:r>
-      <w:proofErr w:type="gramEnd"/>
-      <w:r>
-        <w:rPr>
-          <w:rStyle w:val="codeChar"/>
-        </w:rPr>
-        <w:t>_computer</w:t>
+        <w:t>remote_command:remote_computer</w:t>
       </w:r>
       <w:proofErr w:type="spellEnd"/>
       <w:r>
@@ -5405,15 +5096,7 @@
         <w:spacing w:before="0" w:after="0"/>
       </w:pPr>
       <w:r>
-        <w:t>remote_computer1=(domain\</w:t>
-      </w:r>
-      <w:proofErr w:type="gramStart"/>
-      <w:r>
-        <w:t>administrator:password</w:t>
-      </w:r>
-      <w:proofErr w:type="gramEnd"/>
-      <w:r>
-        <w:t>@server1)</w:t>
+        <w:t>remote_computer1=(domain\administrator:password@server1)</w:t>
       </w:r>
     </w:p>
     <w:p>
@@ -5437,21 +5120,7 @@
         <w:rPr>
           <w:rStyle w:val="codeChar"/>
         </w:rPr>
-        <w:t>remote_</w:t>
-      </w:r>
-      <w:proofErr w:type="gramStart"/>
-      <w:r>
-        <w:rPr>
-          <w:rStyle w:val="codeChar"/>
-        </w:rPr>
-        <w:t>command:remote</w:t>
-      </w:r>
-      <w:proofErr w:type="gramEnd"/>
-      <w:r>
-        <w:rPr>
-          <w:rStyle w:val="codeChar"/>
-        </w:rPr>
-        <w:t>_computer</w:t>
+        <w:t>remote_command:remote_computer</w:t>
       </w:r>
       <w:proofErr w:type="spellEnd"/>
       <w:r>
@@ -5481,21 +5150,8 @@
         <w:rPr>
           <w:rStyle w:val="codeChar"/>
         </w:rPr>
-        <w:t>remote_command</w:t>
-      </w:r>
-      <w:proofErr w:type="gramStart"/>
-      <w:r>
-        <w:rPr>
-          <w:rStyle w:val="codeChar"/>
-        </w:rPr>
-        <w:t>1:remote</w:t>
-      </w:r>
-      <w:proofErr w:type="gramEnd"/>
-      <w:r>
-        <w:rPr>
-          <w:rStyle w:val="codeChar"/>
-        </w:rPr>
-        <w:t>_computer1</w:t>
+        <w:lastRenderedPageBreak/>
+        <w:t>remote_command1:remote_computer1</w:t>
       </w:r>
       <w:r>
         <w:t xml:space="preserve"> runs </w:t>
@@ -5528,21 +5184,7 @@
         <w:rPr>
           <w:rStyle w:val="codeChar"/>
         </w:rPr>
-        <w:t>remote_command</w:t>
-      </w:r>
-      <w:proofErr w:type="gramStart"/>
-      <w:r>
-        <w:rPr>
-          <w:rStyle w:val="codeChar"/>
-        </w:rPr>
-        <w:t>2:remote</w:t>
-      </w:r>
-      <w:proofErr w:type="gramEnd"/>
-      <w:r>
-        <w:rPr>
-          <w:rStyle w:val="codeChar"/>
-        </w:rPr>
-        <w:t>_computer1</w:t>
+        <w:t>remote_command2:remote_computer1</w:t>
       </w:r>
       <w:r>
         <w:t xml:space="preserve"> runs </w:t>
@@ -5581,21 +5223,7 @@
         <w:rPr>
           <w:rStyle w:val="codeChar"/>
         </w:rPr>
-        <w:t>remote_command</w:t>
-      </w:r>
-      <w:proofErr w:type="gramStart"/>
-      <w:r>
-        <w:rPr>
-          <w:rStyle w:val="codeChar"/>
-        </w:rPr>
-        <w:t>1:remote</w:t>
-      </w:r>
-      <w:proofErr w:type="gramEnd"/>
-      <w:r>
-        <w:rPr>
-          <w:rStyle w:val="codeChar"/>
-        </w:rPr>
-        <w:t>_computer2</w:t>
+        <w:t>remote_command1:remote_computer2</w:t>
       </w:r>
       <w:r>
         <w:t xml:space="preserve"> runs </w:t>
@@ -5637,21 +5265,7 @@
         <w:rPr>
           <w:rStyle w:val="codeChar"/>
         </w:rPr>
-        <w:t>remote_command</w:t>
-      </w:r>
-      <w:proofErr w:type="gramStart"/>
-      <w:r>
-        <w:rPr>
-          <w:rStyle w:val="codeChar"/>
-        </w:rPr>
-        <w:t>2:remote</w:t>
-      </w:r>
-      <w:proofErr w:type="gramEnd"/>
-      <w:r>
-        <w:rPr>
-          <w:rStyle w:val="codeChar"/>
-        </w:rPr>
-        <w:t>_computer2</w:t>
+        <w:t>remote_command2:remote_computer2</w:t>
       </w:r>
       <w:r>
         <w:t xml:space="preserve"> runs </w:t>
@@ -5878,7 +5492,6 @@
         <w:pStyle w:val="Heading10"/>
       </w:pPr>
       <w:r>
-        <w:lastRenderedPageBreak/>
         <w:t>Troubleshooting</w:t>
       </w:r>
     </w:p>
@@ -6101,6 +5714,7 @@
         <w:pStyle w:val="Heading10"/>
       </w:pPr>
       <w:r>
+        <w:lastRenderedPageBreak/>
         <w:t>Support</w:t>
       </w:r>
     </w:p>
@@ -10763,7 +10377,7 @@
 </file>
 
 <file path=customXml/itemProps1.xml><?xml version="1.0" encoding="utf-8"?>
-<ds:datastoreItem xmlns:ds="http://schemas.openxmlformats.org/officeDocument/2006/customXml" ds:itemID="{13C021C9-F10C-6D4B-BDFE-F0DD1F28ECC5}">
+<ds:datastoreItem xmlns:ds="http://schemas.openxmlformats.org/officeDocument/2006/customXml" ds:itemID="{707F5205-98AB-2F4A-8CCF-751F187BB459}">
   <ds:schemaRefs>
     <ds:schemaRef ds:uri="http://schemas.openxmlformats.org/officeDocument/2006/bibliography"/>
   </ds:schemaRefs>

</xml_diff>

<commit_message>
INT-705 - remove xml_stylesheet_dir as a dependency for fn_utilities
</commit_message>
<xml_diff>
--- a/fn_utilities/docs/Resilient Integration Utility Functions.docx
+++ b/fn_utilities/docs/Resilient Integration Utility Functions.docx
@@ -433,33 +433,6 @@
     </w:p>
     <w:p>
       <w:pPr>
-        <w:pStyle w:val="ListBullet"/>
-      </w:pPr>
-      <w:r>
-        <w:t xml:space="preserve">You must also have the dependencies to </w:t>
-      </w:r>
-      <w:proofErr w:type="spellStart"/>
-      <w:r>
-        <w:t>WeasyPrint</w:t>
-      </w:r>
-      <w:proofErr w:type="spellEnd"/>
-      <w:r>
-        <w:t xml:space="preserve"> installed. For instructions: </w:t>
-      </w:r>
-      <w:hyperlink r:id="rId10" w:history="1">
-        <w:r>
-          <w:rPr>
-            <w:rStyle w:val="Hyperlink"/>
-          </w:rPr>
-          <w:t>https://weasyprint.readthedocs.io/en/stable/install.html</w:t>
-        </w:r>
-      </w:hyperlink>
-      <w:r>
-        <w:t xml:space="preserve"> </w:t>
-      </w:r>
-    </w:p>
-    <w:p>
-      <w:pPr>
         <w:pStyle w:val="Heading20"/>
       </w:pPr>
       <w:r>
@@ -1776,7 +1749,7 @@
                     <pic:cNvPicPr/>
                   </pic:nvPicPr>
                   <pic:blipFill>
-                    <a:blip r:embed="rId11"/>
+                    <a:blip r:embed="rId10"/>
                     <a:stretch>
                       <a:fillRect/>
                     </a:stretch>
@@ -2226,7 +2199,7 @@
       <w:r>
         <w:t xml:space="preserve"> (</w:t>
       </w:r>
-      <w:hyperlink r:id="rId12" w:history="1">
+      <w:hyperlink r:id="rId11" w:history="1">
         <w:r>
           <w:rPr>
             <w:rStyle w:val="Hyperlink"/>
@@ -2876,8 +2849,6 @@
       <w:pPr>
         <w:pStyle w:val="Heading20"/>
       </w:pPr>
-      <w:bookmarkStart w:id="5" w:name="_GoBack"/>
-      <w:bookmarkEnd w:id="5"/>
       <w:r>
         <w:t>Utilities: JSON2HTML</w:t>
       </w:r>
@@ -3931,10 +3902,12 @@
         <w:lastRenderedPageBreak/>
         <w:t xml:space="preserve">Utilities: </w:t>
       </w:r>
+      <w:bookmarkStart w:id="5" w:name="_GoBack"/>
       <w:proofErr w:type="spellStart"/>
       <w:r>
         <w:t>PDF</w:t>
       </w:r>
+      <w:bookmarkEnd w:id="5"/>
       <w:r>
         <w:t>i</w:t>
       </w:r>
@@ -3958,7 +3931,7 @@
       <w:r>
         <w:t xml:space="preserve"> (</w:t>
       </w:r>
-      <w:hyperlink r:id="rId13" w:history="1">
+      <w:hyperlink r:id="rId12" w:history="1">
         <w:r>
           <w:rPr>
             <w:rStyle w:val="Hyperlink"/>
@@ -5726,7 +5699,7 @@
       <w:r>
         <w:t xml:space="preserve">For additional support, contact </w:t>
       </w:r>
-      <w:hyperlink r:id="rId14">
+      <w:hyperlink r:id="rId13">
         <w:r>
           <w:rPr>
             <w:rStyle w:val="Hyperlink"/>
@@ -5753,12 +5726,12 @@
       </w:r>
     </w:p>
     <w:sectPr>
-      <w:headerReference w:type="even" r:id="rId15"/>
-      <w:headerReference w:type="default" r:id="rId16"/>
-      <w:footerReference w:type="even" r:id="rId17"/>
-      <w:footerReference w:type="default" r:id="rId18"/>
-      <w:headerReference w:type="first" r:id="rId19"/>
-      <w:footerReference w:type="first" r:id="rId20"/>
+      <w:headerReference w:type="even" r:id="rId14"/>
+      <w:headerReference w:type="default" r:id="rId15"/>
+      <w:footerReference w:type="even" r:id="rId16"/>
+      <w:footerReference w:type="default" r:id="rId17"/>
+      <w:headerReference w:type="first" r:id="rId18"/>
+      <w:footerReference w:type="first" r:id="rId19"/>
       <w:pgSz w:w="12240" w:h="15840"/>
       <w:pgMar w:top="1440" w:right="1800" w:bottom="1440" w:left="1800" w:header="720" w:footer="144" w:gutter="0"/>
       <w:pgNumType w:start="1"/>
@@ -10377,7 +10350,7 @@
 </file>
 
 <file path=customXml/itemProps1.xml><?xml version="1.0" encoding="utf-8"?>
-<ds:datastoreItem xmlns:ds="http://schemas.openxmlformats.org/officeDocument/2006/customXml" ds:itemID="{707F5205-98AB-2F4A-8CCF-751F187BB459}">
+<ds:datastoreItem xmlns:ds="http://schemas.openxmlformats.org/officeDocument/2006/customXml" ds:itemID="{83C2F2F5-3CEC-1A4B-ADB2-02720CABC784}">
   <ds:schemaRefs>
     <ds:schemaRef ds:uri="http://schemas.openxmlformats.org/officeDocument/2006/bibliography"/>
   </ds:schemaRefs>

</xml_diff>

<commit_message>
Updated docs for AppExchange
</commit_message>
<xml_diff>
--- a/fn_utilities/docs/Resilient Integration Utility Functions.docx
+++ b/fn_utilities/docs/Resilient Integration Utility Functions.docx
@@ -172,7 +172,7 @@
         <w:rPr>
           <w:color w:val="FF8300"/>
         </w:rPr>
-        <w:t>2</w:t>
+        <w:t>3</w:t>
       </w:r>
     </w:p>
     <w:p>
@@ -190,7 +190,7 @@
         <w:rPr>
           <w:rFonts w:ascii="Times New Roman" w:eastAsia="Times New Roman" w:hAnsi="Times New Roman" w:cs="Times New Roman"/>
         </w:rPr>
-        <w:t>September</w:t>
+        <w:t>October</w:t>
       </w:r>
       <w:r>
         <w:rPr>
@@ -607,7 +607,7 @@
           <w:color w:val="000000"/>
           <w:szCs w:val="20"/>
         </w:rPr>
-        <w:t>:</w:t>
+        <w:t>, if downloaded from the AppExchange as a .zip file, first unpack it and then run:</w:t>
       </w:r>
     </w:p>
     <w:p>
@@ -620,25 +620,24 @@
       </w:r>
       <w:proofErr w:type="spellEnd"/>
       <w:r>
-        <w:t xml:space="preserve"> pip inst</w:t>
-      </w:r>
-      <w:r>
-        <w:t>all --upgrade fn_utilities-1.0.1</w:t>
-      </w:r>
-      <w:r>
-        <w:t>.zip</w:t>
+        <w:t xml:space="preserve"> pip install --upgrade fn_utilities-1.0.3.t</w:t>
+      </w:r>
+      <w:bookmarkStart w:id="4" w:name="_GoBack"/>
+      <w:bookmarkEnd w:id="4"/>
+      <w:r>
+        <w:t>ar.gz</w:t>
       </w:r>
     </w:p>
     <w:p>
       <w:pPr>
         <w:pStyle w:val="Heading20"/>
       </w:pPr>
-      <w:bookmarkStart w:id="4" w:name="_Toc509305888"/>
+      <w:bookmarkStart w:id="5" w:name="_Toc509305888"/>
       <w:r>
         <w:lastRenderedPageBreak/>
         <w:t>Configure the Python components</w:t>
       </w:r>
-      <w:bookmarkEnd w:id="4"/>
+      <w:bookmarkEnd w:id="5"/>
     </w:p>
     <w:p>
       <w:pPr>
@@ -3902,12 +3901,10 @@
         <w:lastRenderedPageBreak/>
         <w:t xml:space="preserve">Utilities: </w:t>
       </w:r>
-      <w:bookmarkStart w:id="5" w:name="_GoBack"/>
       <w:proofErr w:type="spellStart"/>
       <w:r>
         <w:t>PDF</w:t>
       </w:r>
-      <w:bookmarkEnd w:id="5"/>
       <w:r>
         <w:t>i</w:t>
       </w:r>
@@ -10350,7 +10347,7 @@
 </file>
 
 <file path=customXml/itemProps1.xml><?xml version="1.0" encoding="utf-8"?>
-<ds:datastoreItem xmlns:ds="http://schemas.openxmlformats.org/officeDocument/2006/customXml" ds:itemID="{83C2F2F5-3CEC-1A4B-ADB2-02720CABC784}">
+<ds:datastoreItem xmlns:ds="http://schemas.openxmlformats.org/officeDocument/2006/customXml" ds:itemID="{DD199854-34AE-EC40-9A73-4CFA62B93102}">
   <ds:schemaRefs>
     <ds:schemaRef ds:uri="http://schemas.openxmlformats.org/officeDocument/2006/bibliography"/>
   </ds:schemaRefs>

</xml_diff>

<commit_message>
int-1135/timer Add Example: Looping Timer workflow and rule
</commit_message>
<xml_diff>
--- a/fn_utilities/docs/Resilient Integration Utility Functions.docx
+++ b/fn_utilities/docs/Resilient Integration Utility Functions.docx
@@ -172,8 +172,10 @@
         <w:rPr>
           <w:color w:val="FF8300"/>
         </w:rPr>
-        <w:t>3</w:t>
-      </w:r>
+        <w:t>7</w:t>
+      </w:r>
+      <w:bookmarkStart w:id="1" w:name="_GoBack"/>
+      <w:bookmarkEnd w:id="1"/>
     </w:p>
     <w:p>
       <w:pPr>
@@ -190,7 +192,7 @@
         <w:rPr>
           <w:rFonts w:ascii="Times New Roman" w:eastAsia="Times New Roman" w:hAnsi="Times New Roman" w:cs="Times New Roman"/>
         </w:rPr>
-        <w:t>October</w:t>
+        <w:t>April</w:t>
       </w:r>
       <w:r>
         <w:rPr>
@@ -202,7 +204,13 @@
         <w:rPr>
           <w:rFonts w:ascii="Times New Roman" w:eastAsia="Times New Roman" w:hAnsi="Times New Roman" w:cs="Times New Roman"/>
         </w:rPr>
-        <w:t>2018</w:t>
+        <w:t>201</w:t>
+      </w:r>
+      <w:r>
+        <w:rPr>
+          <w:rFonts w:ascii="Times New Roman" w:eastAsia="Times New Roman" w:hAnsi="Times New Roman" w:cs="Times New Roman"/>
+        </w:rPr>
+        <w:t>9</w:t>
       </w:r>
     </w:p>
     <w:p>
@@ -314,13 +322,13 @@
       <w:pPr>
         <w:pStyle w:val="Heading10"/>
       </w:pPr>
-      <w:bookmarkStart w:id="1" w:name="_Toc509305885"/>
-      <w:bookmarkStart w:id="2" w:name="_Toc510253264"/>
+      <w:bookmarkStart w:id="2" w:name="_Toc509305885"/>
+      <w:bookmarkStart w:id="3" w:name="_Toc510253264"/>
       <w:r>
         <w:lastRenderedPageBreak/>
         <w:t>Installation</w:t>
       </w:r>
-      <w:bookmarkEnd w:id="1"/>
+      <w:bookmarkEnd w:id="2"/>
     </w:p>
     <w:p>
       <w:pPr>
@@ -389,10 +397,18 @@
         <w:t>. T</w:t>
       </w:r>
       <w:r>
-        <w:t>his can be any account that has the permission to view and modify administrator and customization settings</w:t>
-      </w:r>
-      <w:r>
-        <w:t>, and read and update incidents</w:t>
+        <w:t xml:space="preserve">his can be any account that has the permission to view and modify administrator and customization </w:t>
+      </w:r>
+      <w:proofErr w:type="gramStart"/>
+      <w:r>
+        <w:t>settings</w:t>
+      </w:r>
+      <w:r>
+        <w:t>, and</w:t>
+      </w:r>
+      <w:proofErr w:type="gramEnd"/>
+      <w:r>
+        <w:t xml:space="preserve"> read and update incidents</w:t>
       </w:r>
       <w:r>
         <w:t>. You need to know the account username and password.</w:t>
@@ -402,7 +418,7 @@
       <w:pPr>
         <w:pStyle w:val="ListBullet"/>
       </w:pPr>
-      <w:bookmarkStart w:id="3" w:name="_Toc509305886"/>
+      <w:bookmarkStart w:id="4" w:name="_Toc509305886"/>
       <w:r>
         <w:t>You have access to the command line of the Resilient appliance, which hosts the Resilient platform; or to a separate integration server where you will deploy and run the functions code. If using a separate integration server, you must install Python version 2.7.</w:t>
       </w:r>
@@ -438,7 +454,7 @@
       <w:r>
         <w:t>Install the Python components</w:t>
       </w:r>
-      <w:bookmarkEnd w:id="3"/>
+      <w:bookmarkEnd w:id="4"/>
     </w:p>
     <w:p>
       <w:pPr>
@@ -620,12 +636,7 @@
       </w:r>
       <w:proofErr w:type="spellEnd"/>
       <w:r>
-        <w:t xml:space="preserve"> pip install --upgrade fn_utilities-1.0.3.t</w:t>
-      </w:r>
-      <w:bookmarkStart w:id="4" w:name="_GoBack"/>
-      <w:bookmarkEnd w:id="4"/>
-      <w:r>
-        <w:t>ar.gz</w:t>
+        <w:t xml:space="preserve"> pip install --upgrade fn_utilities-1.0.3.tar.gz</w:t>
       </w:r>
     </w:p>
     <w:p>
@@ -968,7 +979,15 @@
         <w:pStyle w:val="BodyText"/>
       </w:pPr>
       <w:r>
-        <w:t>The package contains function definitions that you can use in workflows, and includes example workflows and rules</w:t>
+        <w:t xml:space="preserve">The package contains function definitions that you can use in </w:t>
+      </w:r>
+      <w:proofErr w:type="gramStart"/>
+      <w:r>
+        <w:t>workflows, and</w:t>
+      </w:r>
+      <w:proofErr w:type="gramEnd"/>
+      <w:r>
+        <w:t xml:space="preserve"> includes example workflows and rules</w:t>
       </w:r>
       <w:r>
         <w:t xml:space="preserve"> that show how to use these functions.</w:t>
@@ -1260,9 +1279,14 @@
       </w:r>
       <w:proofErr w:type="spellStart"/>
       <w:r>
-        <w:t>resilient_circuits.service</w:t>
+        <w:t>resilient_</w:t>
+      </w:r>
+      <w:proofErr w:type="gramStart"/>
+      <w:r>
+        <w:t>circuits.service</w:t>
       </w:r>
       <w:proofErr w:type="spellEnd"/>
+      <w:proofErr w:type="gramEnd"/>
       <w:r>
         <w:rPr>
           <w:rFonts w:cs="Arial"/>
@@ -1469,10 +1493,12 @@
         <w:t>=multi-</w:t>
       </w:r>
       <w:proofErr w:type="spellStart"/>
+      <w:proofErr w:type="gramStart"/>
       <w:r>
         <w:t>user.target</w:t>
       </w:r>
       <w:proofErr w:type="spellEnd"/>
+      <w:proofErr w:type="gramEnd"/>
     </w:p>
     <w:p>
       <w:pPr>
@@ -1687,7 +1713,7 @@
         <w:t>o"</w:t>
       </w:r>
     </w:p>
-    <w:bookmarkEnd w:id="2"/>
+    <w:bookmarkEnd w:id="3"/>
     <w:p>
       <w:pPr>
         <w:pStyle w:val="Heading10"/>
@@ -1733,10 +1759,10 @@
           <w:noProof/>
         </w:rPr>
         <w:drawing>
-          <wp:inline distT="0" distB="0" distL="0" distR="0" wp14:anchorId="6779595D" wp14:editId="67CC189C">
-            <wp:extent cx="5486400" cy="4166870"/>
-            <wp:effectExtent l="152400" t="152400" r="342900" b="341630"/>
-            <wp:docPr id="5" name="Picture 5"/>
+          <wp:inline distT="0" distB="0" distL="0" distR="0" wp14:anchorId="2803D16E" wp14:editId="2E869FDF">
+            <wp:extent cx="5486400" cy="4117340"/>
+            <wp:effectExtent l="0" t="0" r="0" b="0"/>
+            <wp:docPr id="6" name="Picture 6"/>
             <wp:cNvGraphicFramePr>
               <a:graphicFrameLocks xmlns:a="http://schemas.openxmlformats.org/drawingml/2006/main" noChangeAspect="1"/>
             </wp:cNvGraphicFramePr>
@@ -1744,7 +1770,7 @@
               <a:graphicData uri="http://schemas.openxmlformats.org/drawingml/2006/picture">
                 <pic:pic xmlns:pic="http://schemas.openxmlformats.org/drawingml/2006/picture">
                   <pic:nvPicPr>
-                    <pic:cNvPr id="5" name="Screen Shot 2018-08-30 at 1.34.06 PM.png"/>
+                    <pic:cNvPr id="6" name="Screen Shot 2019-03-26 at 1.44.42 PM.png"/>
                     <pic:cNvPicPr/>
                   </pic:nvPicPr>
                   <pic:blipFill>
@@ -1756,21 +1782,11 @@
                   <pic:spPr>
                     <a:xfrm>
                       <a:off x="0" y="0"/>
-                      <a:ext cx="5486400" cy="4166870"/>
+                      <a:ext cx="5486400" cy="4117340"/>
                     </a:xfrm>
                     <a:prstGeom prst="rect">
                       <a:avLst/>
                     </a:prstGeom>
-                    <a:ln>
-                      <a:noFill/>
-                    </a:ln>
-                    <a:effectLst>
-                      <a:outerShdw blurRad="292100" dist="139700" dir="2700000" algn="tl" rotWithShape="0">
-                        <a:srgbClr val="333333">
-                          <a:alpha val="65000"/>
-                        </a:srgbClr>
-                      </a:outerShdw>
-                    </a:effectLst>
                   </pic:spPr>
                 </pic:pic>
               </a:graphicData>
@@ -1843,7 +1859,15 @@
         <w:pStyle w:val="BodyText"/>
       </w:pPr>
       <w:r>
-        <w:t>This function reads a ZIP file attached to an incident, and produces lists of the zip file contents.</w:t>
+        <w:t xml:space="preserve">This function reads a ZIP file attached to an </w:t>
+      </w:r>
+      <w:proofErr w:type="gramStart"/>
+      <w:r>
+        <w:t>incident, and</w:t>
+      </w:r>
+      <w:proofErr w:type="gramEnd"/>
+      <w:r>
+        <w:t xml:space="preserve"> produces lists of the zip file contents.</w:t>
       </w:r>
       <w:r>
         <w:t xml:space="preserve"> </w:t>
@@ -1872,7 +1896,15 @@
         <w:pStyle w:val="BodyText"/>
       </w:pPr>
       <w:r>
-        <w:t>This function reads a ZIP file attached to an incident, and extracts one of the files.</w:t>
+        <w:t xml:space="preserve">This function reads a ZIP file attached to an </w:t>
+      </w:r>
+      <w:proofErr w:type="gramStart"/>
+      <w:r>
+        <w:t>incident, and</w:t>
+      </w:r>
+      <w:proofErr w:type="gramEnd"/>
+      <w:r>
+        <w:t xml:space="preserve"> extracts one of the files.</w:t>
       </w:r>
       <w:r>
         <w:t xml:space="preserve"> </w:t>
@@ -1890,7 +1922,15 @@
         <w:t xml:space="preserve"> </w:t>
       </w:r>
       <w:r>
-        <w:t>For flexibility, the file contents are not directly attached to the incident, but are returned to your workflow as a base64-encoded string.</w:t>
+        <w:t xml:space="preserve">For flexibility, the file contents are not directly attached to the </w:t>
+      </w:r>
+      <w:proofErr w:type="gramStart"/>
+      <w:r>
+        <w:t>incident, but</w:t>
+      </w:r>
+      <w:proofErr w:type="gramEnd"/>
+      <w:r>
+        <w:t xml:space="preserve"> are returned to your workflow as a base64-encoded string.</w:t>
       </w:r>
       <w:r>
         <w:t xml:space="preserve"> </w:t>
@@ -1912,7 +1952,15 @@
         <w:pStyle w:val="BodyText"/>
       </w:pPr>
       <w:r>
-        <w:t>This function reads a file attachment in the incident, and produces a base64-encoded string with the file attachment content.</w:t>
+        <w:t xml:space="preserve">This function reads a file attachment in the </w:t>
+      </w:r>
+      <w:proofErr w:type="gramStart"/>
+      <w:r>
+        <w:t>incident, and</w:t>
+      </w:r>
+      <w:proofErr w:type="gramEnd"/>
+      <w:r>
+        <w:t xml:space="preserve"> produces a base64-encoded string with the file attachment content.</w:t>
       </w:r>
       <w:r>
         <w:t xml:space="preserve"> </w:t>
@@ -2110,7 +2158,15 @@
         <w:t xml:space="preserve">results including </w:t>
       </w:r>
       <w:r>
-        <w:t>subject, sender and recipients, other headers, and other content can then be added to your incident as artifacts or notes, or used in other ways.</w:t>
+        <w:t xml:space="preserve">subject, sender and recipients, other headers, and other content can then be added to your incident as artifacts or </w:t>
+      </w:r>
+      <w:proofErr w:type="gramStart"/>
+      <w:r>
+        <w:t>notes, or</w:t>
+      </w:r>
+      <w:proofErr w:type="gramEnd"/>
+      <w:r>
+        <w:t xml:space="preserve"> used in other ways.</w:t>
       </w:r>
     </w:p>
     <w:p>
@@ -2928,6 +2984,7 @@
           <w:color w:val="000000" w:themeColor="text1"/>
         </w:rPr>
       </w:pPr>
+      <w:proofErr w:type="gramStart"/>
       <w:r>
         <w:rPr>
           <w:rFonts w:ascii="Courier" w:hAnsi="Courier" w:cs="Courier"/>
@@ -2940,7 +2997,15 @@
           <w:rFonts w:ascii="Courier" w:hAnsi="Courier" w:cs="Courier"/>
           <w:color w:val="000000" w:themeColor="text1"/>
         </w:rPr>
-        <w:t xml:space="preserve"> "key1</w:t>
+        <w:t xml:space="preserve"> "</w:t>
+      </w:r>
+      <w:proofErr w:type="gramEnd"/>
+      <w:r>
+        <w:rPr>
+          <w:rFonts w:ascii="Courier" w:hAnsi="Courier" w:cs="Courier"/>
+          <w:color w:val="000000" w:themeColor="text1"/>
+        </w:rPr>
+        <w:t>key1</w:t>
       </w:r>
       <w:r>
         <w:rPr>
@@ -4041,7 +4106,15 @@
         <w:t xml:space="preserve">platform </w:t>
       </w:r>
       <w:r>
-        <w:t>for incident data according to the criteria specified, and returns the results to your workflow.</w:t>
+        <w:t xml:space="preserve">for incident data according to the criteria </w:t>
+      </w:r>
+      <w:proofErr w:type="gramStart"/>
+      <w:r>
+        <w:t>specified, and</w:t>
+      </w:r>
+      <w:proofErr w:type="gramEnd"/>
+      <w:r>
+        <w:t xml:space="preserve"> returns the results to your workflow.</w:t>
       </w:r>
       <w:r>
         <w:t xml:space="preserve"> </w:t>
@@ -4220,7 +4293,15 @@
         <w:pStyle w:val="BodyText"/>
       </w:pPr>
       <w:r>
-        <w:t>This function allows your workflows to execute shell-scripts locally or remotely, and return the result into the workflow. The results include the ‘</w:t>
+        <w:t xml:space="preserve">This function allows your workflows to execute shell-scripts locally or </w:t>
+      </w:r>
+      <w:proofErr w:type="gramStart"/>
+      <w:r>
+        <w:t>remotely, and</w:t>
+      </w:r>
+      <w:proofErr w:type="gramEnd"/>
+      <w:r>
+        <w:t xml:space="preserve"> return the result into the workflow. The results include the ‘</w:t>
       </w:r>
       <w:proofErr w:type="spellStart"/>
       <w:r>
@@ -4963,8 +5044,13 @@
         <w:t>=(</w:t>
       </w:r>
       <w:proofErr w:type="spellStart"/>
-      <w:r>
-        <w:t>username:password@server</w:t>
+      <w:proofErr w:type="gramStart"/>
+      <w:r>
+        <w:t>username:password</w:t>
+      </w:r>
+      <w:proofErr w:type="gramEnd"/>
+      <w:r>
+        <w:t>@server</w:t>
       </w:r>
       <w:proofErr w:type="spellEnd"/>
       <w:r>
@@ -4983,7 +5069,21 @@
         <w:rPr>
           <w:rStyle w:val="codeChar"/>
         </w:rPr>
-        <w:t>remote_command:remote_computer</w:t>
+        <w:t>remote_</w:t>
+      </w:r>
+      <w:proofErr w:type="gramStart"/>
+      <w:r>
+        <w:rPr>
+          <w:rStyle w:val="codeChar"/>
+        </w:rPr>
+        <w:t>command:remote</w:t>
+      </w:r>
+      <w:proofErr w:type="gramEnd"/>
+      <w:r>
+        <w:rPr>
+          <w:rStyle w:val="codeChar"/>
+        </w:rPr>
+        <w:t>_computer</w:t>
       </w:r>
       <w:proofErr w:type="spellEnd"/>
       <w:r>
@@ -5066,7 +5166,15 @@
         <w:spacing w:before="0" w:after="0"/>
       </w:pPr>
       <w:r>
-        <w:t>remote_computer1=(domain\administrator:password@server1)</w:t>
+        <w:t>remote_computer1=(domain\</w:t>
+      </w:r>
+      <w:proofErr w:type="gramStart"/>
+      <w:r>
+        <w:t>administrator:password</w:t>
+      </w:r>
+      <w:proofErr w:type="gramEnd"/>
+      <w:r>
+        <w:t>@server1)</w:t>
       </w:r>
     </w:p>
     <w:p>
@@ -5090,7 +5198,21 @@
         <w:rPr>
           <w:rStyle w:val="codeChar"/>
         </w:rPr>
-        <w:t>remote_command:remote_computer</w:t>
+        <w:t>remote_</w:t>
+      </w:r>
+      <w:proofErr w:type="gramStart"/>
+      <w:r>
+        <w:rPr>
+          <w:rStyle w:val="codeChar"/>
+        </w:rPr>
+        <w:t>command:remote</w:t>
+      </w:r>
+      <w:proofErr w:type="gramEnd"/>
+      <w:r>
+        <w:rPr>
+          <w:rStyle w:val="codeChar"/>
+        </w:rPr>
+        <w:t>_computer</w:t>
       </w:r>
       <w:proofErr w:type="spellEnd"/>
       <w:r>
@@ -5121,7 +5243,21 @@
           <w:rStyle w:val="codeChar"/>
         </w:rPr>
         <w:lastRenderedPageBreak/>
-        <w:t>remote_command1:remote_computer1</w:t>
+        <w:t>remote_command</w:t>
+      </w:r>
+      <w:proofErr w:type="gramStart"/>
+      <w:r>
+        <w:rPr>
+          <w:rStyle w:val="codeChar"/>
+        </w:rPr>
+        <w:t>1:remote</w:t>
+      </w:r>
+      <w:proofErr w:type="gramEnd"/>
+      <w:r>
+        <w:rPr>
+          <w:rStyle w:val="codeChar"/>
+        </w:rPr>
+        <w:t>_computer1</w:t>
       </w:r>
       <w:r>
         <w:t xml:space="preserve"> runs </w:t>
@@ -5154,7 +5290,21 @@
         <w:rPr>
           <w:rStyle w:val="codeChar"/>
         </w:rPr>
-        <w:t>remote_command2:remote_computer1</w:t>
+        <w:t>remote_command</w:t>
+      </w:r>
+      <w:proofErr w:type="gramStart"/>
+      <w:r>
+        <w:rPr>
+          <w:rStyle w:val="codeChar"/>
+        </w:rPr>
+        <w:t>2:remote</w:t>
+      </w:r>
+      <w:proofErr w:type="gramEnd"/>
+      <w:r>
+        <w:rPr>
+          <w:rStyle w:val="codeChar"/>
+        </w:rPr>
+        <w:t>_computer1</w:t>
       </w:r>
       <w:r>
         <w:t xml:space="preserve"> runs </w:t>
@@ -5193,7 +5343,21 @@
         <w:rPr>
           <w:rStyle w:val="codeChar"/>
         </w:rPr>
-        <w:t>remote_command1:remote_computer2</w:t>
+        <w:t>remote_command</w:t>
+      </w:r>
+      <w:proofErr w:type="gramStart"/>
+      <w:r>
+        <w:rPr>
+          <w:rStyle w:val="codeChar"/>
+        </w:rPr>
+        <w:t>1:remote</w:t>
+      </w:r>
+      <w:proofErr w:type="gramEnd"/>
+      <w:r>
+        <w:rPr>
+          <w:rStyle w:val="codeChar"/>
+        </w:rPr>
+        <w:t>_computer2</w:t>
       </w:r>
       <w:r>
         <w:t xml:space="preserve"> runs </w:t>
@@ -5235,7 +5399,21 @@
         <w:rPr>
           <w:rStyle w:val="codeChar"/>
         </w:rPr>
-        <w:t>remote_command2:remote_computer2</w:t>
+        <w:t>remote_command</w:t>
+      </w:r>
+      <w:proofErr w:type="gramStart"/>
+      <w:r>
+        <w:rPr>
+          <w:rStyle w:val="codeChar"/>
+        </w:rPr>
+        <w:t>2:remote</w:t>
+      </w:r>
+      <w:proofErr w:type="gramEnd"/>
+      <w:r>
+        <w:rPr>
+          <w:rStyle w:val="codeChar"/>
+        </w:rPr>
+        <w:t>_computer2</w:t>
       </w:r>
       <w:r>
         <w:t xml:space="preserve"> runs </w:t>
@@ -5433,6 +5611,115 @@
         <w:pStyle w:val="Heading20"/>
       </w:pPr>
       <w:r>
+        <w:t xml:space="preserve">Utilities: </w:t>
+      </w:r>
+      <w:r>
+        <w:t>Timer</w:t>
+      </w:r>
+    </w:p>
+    <w:p>
+      <w:pPr>
+        <w:pStyle w:val="BodyText"/>
+      </w:pPr>
+      <w:r>
+        <w:t xml:space="preserve">This function </w:t>
+      </w:r>
+      <w:r>
+        <w:t xml:space="preserve">implements a timer (sleep) function that when called from a workflow will cause the workflow to pause for the specified amount of time.  The function takes a string as input that specifies the total amount of time to pause.  The input string is of format “time value” concatenated with a “time unit” character, where character is: </w:t>
+      </w:r>
+    </w:p>
+    <w:p>
+      <w:pPr>
+        <w:pStyle w:val="BodyText"/>
+        <w:numPr>
+          <w:ilvl w:val="0"/>
+          <w:numId w:val="28"/>
+        </w:numPr>
+      </w:pPr>
+      <w:r>
+        <w:t>‘s’ for seconds</w:t>
+      </w:r>
+    </w:p>
+    <w:p>
+      <w:pPr>
+        <w:pStyle w:val="BodyText"/>
+        <w:numPr>
+          <w:ilvl w:val="0"/>
+          <w:numId w:val="28"/>
+        </w:numPr>
+      </w:pPr>
+      <w:r>
+        <w:t>‘m’ for minutes</w:t>
+      </w:r>
+    </w:p>
+    <w:p>
+      <w:pPr>
+        <w:pStyle w:val="BodyText"/>
+        <w:numPr>
+          <w:ilvl w:val="0"/>
+          <w:numId w:val="28"/>
+        </w:numPr>
+      </w:pPr>
+      <w:r>
+        <w:t>‘h’ for hours</w:t>
+      </w:r>
+    </w:p>
+    <w:p>
+      <w:pPr>
+        <w:pStyle w:val="BodyText"/>
+        <w:numPr>
+          <w:ilvl w:val="0"/>
+          <w:numId w:val="28"/>
+        </w:numPr>
+      </w:pPr>
+      <w:r>
+        <w:t>‘d’ for days</w:t>
+      </w:r>
+    </w:p>
+    <w:p>
+      <w:pPr>
+        <w:pStyle w:val="BodyText"/>
+      </w:pPr>
+      <w:r>
+        <w:t>For example: ‘30s’ = 30 seconds; ‘20m’ = 20 minutes; ‘5h’ = 5 hours; ‘6d’ = 6 days</w:t>
+      </w:r>
+    </w:p>
+    <w:p>
+      <w:pPr>
+        <w:pStyle w:val="BodyText"/>
+      </w:pPr>
+      <w:r>
+        <w:t>The timer function will</w:t>
+      </w:r>
+      <w:r>
+        <w:t xml:space="preserve"> break down the total amount of time to pause into smaller sleep time intervals and check in between sleep time whether the workflow has been terminated while the function is running.  If the workflow has been terminated</w:t>
+      </w:r>
+      <w:r>
+        <w:t>,</w:t>
+      </w:r>
+      <w:r>
+        <w:t xml:space="preserve"> the function will end execution.</w:t>
+      </w:r>
+    </w:p>
+    <w:p>
+      <w:pPr>
+        <w:pStyle w:val="BodyText"/>
+      </w:pPr>
+      <w:r>
+        <w:t>Also included are an example workflow and an example rule to show how to call the timer using rule activity field properties and f</w:t>
+      </w:r>
+      <w:r>
+        <w:t>rom</w:t>
+      </w:r>
+      <w:r>
+        <w:t xml:space="preserve"> a workflow using workflow properties.</w:t>
+      </w:r>
+    </w:p>
+    <w:p>
+      <w:pPr>
+        <w:pStyle w:val="Heading20"/>
+      </w:pPr>
+      <w:r>
         <w:t>Utilities: XML Transformation</w:t>
       </w:r>
     </w:p>
@@ -5462,6 +5749,7 @@
         <w:pStyle w:val="Heading10"/>
       </w:pPr>
       <w:r>
+        <w:lastRenderedPageBreak/>
         <w:t>Troubleshooting</w:t>
       </w:r>
     </w:p>
@@ -5684,7 +5972,6 @@
         <w:pStyle w:val="Heading10"/>
       </w:pPr>
       <w:r>
-        <w:lastRenderedPageBreak/>
         <w:t>Support</w:t>
       </w:r>
     </w:p>
@@ -6737,6 +7024,119 @@
     </w:lvl>
   </w:abstractNum>
   <w:abstractNum w:abstractNumId="6" w15:restartNumberingAfterBreak="0">
+    <w:nsid w:val="1EBA7E2A"/>
+    <w:multiLevelType w:val="hybridMultilevel"/>
+    <w:tmpl w:val="ACB299BE"/>
+    <w:lvl w:ilvl="0" w:tplc="04090001">
+      <w:start w:val="1"/>
+      <w:numFmt w:val="bullet"/>
+      <w:lvlText w:val=""/>
+      <w:lvlJc w:val="left"/>
+      <w:pPr>
+        <w:ind w:left="720" w:hanging="360"/>
+      </w:pPr>
+      <w:rPr>
+        <w:rFonts w:ascii="Symbol" w:hAnsi="Symbol" w:hint="default"/>
+      </w:rPr>
+    </w:lvl>
+    <w:lvl w:ilvl="1" w:tplc="04090003" w:tentative="1">
+      <w:start w:val="1"/>
+      <w:numFmt w:val="bullet"/>
+      <w:lvlText w:val="o"/>
+      <w:lvlJc w:val="left"/>
+      <w:pPr>
+        <w:ind w:left="1440" w:hanging="360"/>
+      </w:pPr>
+      <w:rPr>
+        <w:rFonts w:ascii="Courier New" w:hAnsi="Courier New" w:cs="Courier New" w:hint="default"/>
+      </w:rPr>
+    </w:lvl>
+    <w:lvl w:ilvl="2" w:tplc="04090005" w:tentative="1">
+      <w:start w:val="1"/>
+      <w:numFmt w:val="bullet"/>
+      <w:lvlText w:val=""/>
+      <w:lvlJc w:val="left"/>
+      <w:pPr>
+        <w:ind w:left="2160" w:hanging="360"/>
+      </w:pPr>
+      <w:rPr>
+        <w:rFonts w:ascii="Wingdings" w:hAnsi="Wingdings" w:hint="default"/>
+      </w:rPr>
+    </w:lvl>
+    <w:lvl w:ilvl="3" w:tplc="04090001" w:tentative="1">
+      <w:start w:val="1"/>
+      <w:numFmt w:val="bullet"/>
+      <w:lvlText w:val=""/>
+      <w:lvlJc w:val="left"/>
+      <w:pPr>
+        <w:ind w:left="2880" w:hanging="360"/>
+      </w:pPr>
+      <w:rPr>
+        <w:rFonts w:ascii="Symbol" w:hAnsi="Symbol" w:hint="default"/>
+      </w:rPr>
+    </w:lvl>
+    <w:lvl w:ilvl="4" w:tplc="04090003" w:tentative="1">
+      <w:start w:val="1"/>
+      <w:numFmt w:val="bullet"/>
+      <w:lvlText w:val="o"/>
+      <w:lvlJc w:val="left"/>
+      <w:pPr>
+        <w:ind w:left="3600" w:hanging="360"/>
+      </w:pPr>
+      <w:rPr>
+        <w:rFonts w:ascii="Courier New" w:hAnsi="Courier New" w:cs="Courier New" w:hint="default"/>
+      </w:rPr>
+    </w:lvl>
+    <w:lvl w:ilvl="5" w:tplc="04090005" w:tentative="1">
+      <w:start w:val="1"/>
+      <w:numFmt w:val="bullet"/>
+      <w:lvlText w:val=""/>
+      <w:lvlJc w:val="left"/>
+      <w:pPr>
+        <w:ind w:left="4320" w:hanging="360"/>
+      </w:pPr>
+      <w:rPr>
+        <w:rFonts w:ascii="Wingdings" w:hAnsi="Wingdings" w:hint="default"/>
+      </w:rPr>
+    </w:lvl>
+    <w:lvl w:ilvl="6" w:tplc="04090001" w:tentative="1">
+      <w:start w:val="1"/>
+      <w:numFmt w:val="bullet"/>
+      <w:lvlText w:val=""/>
+      <w:lvlJc w:val="left"/>
+      <w:pPr>
+        <w:ind w:left="5040" w:hanging="360"/>
+      </w:pPr>
+      <w:rPr>
+        <w:rFonts w:ascii="Symbol" w:hAnsi="Symbol" w:hint="default"/>
+      </w:rPr>
+    </w:lvl>
+    <w:lvl w:ilvl="7" w:tplc="04090003" w:tentative="1">
+      <w:start w:val="1"/>
+      <w:numFmt w:val="bullet"/>
+      <w:lvlText w:val="o"/>
+      <w:lvlJc w:val="left"/>
+      <w:pPr>
+        <w:ind w:left="5760" w:hanging="360"/>
+      </w:pPr>
+      <w:rPr>
+        <w:rFonts w:ascii="Courier New" w:hAnsi="Courier New" w:cs="Courier New" w:hint="default"/>
+      </w:rPr>
+    </w:lvl>
+    <w:lvl w:ilvl="8" w:tplc="04090005" w:tentative="1">
+      <w:start w:val="1"/>
+      <w:numFmt w:val="bullet"/>
+      <w:lvlText w:val=""/>
+      <w:lvlJc w:val="left"/>
+      <w:pPr>
+        <w:ind w:left="6480" w:hanging="360"/>
+      </w:pPr>
+      <w:rPr>
+        <w:rFonts w:ascii="Wingdings" w:hAnsi="Wingdings" w:hint="default"/>
+      </w:rPr>
+    </w:lvl>
+  </w:abstractNum>
+  <w:abstractNum w:abstractNumId="7" w15:restartNumberingAfterBreak="0">
     <w:nsid w:val="1EC76384"/>
     <w:multiLevelType w:val="hybridMultilevel"/>
     <w:tmpl w:val="15E0893C"/>
@@ -6850,7 +7250,7 @@
       </w:rPr>
     </w:lvl>
   </w:abstractNum>
-  <w:abstractNum w:abstractNumId="7" w15:restartNumberingAfterBreak="0">
+  <w:abstractNum w:abstractNumId="8" w15:restartNumberingAfterBreak="0">
     <w:nsid w:val="2F5F0831"/>
     <w:multiLevelType w:val="hybridMultilevel"/>
     <w:tmpl w:val="246A825C"/>
@@ -6936,7 +7336,7 @@
       </w:pPr>
     </w:lvl>
   </w:abstractNum>
-  <w:abstractNum w:abstractNumId="8" w15:restartNumberingAfterBreak="0">
+  <w:abstractNum w:abstractNumId="9" w15:restartNumberingAfterBreak="0">
     <w:nsid w:val="316D5A22"/>
     <w:multiLevelType w:val="multilevel"/>
     <w:tmpl w:val="1F14B29A"/>
@@ -7085,7 +7485,7 @@
       </w:rPr>
     </w:lvl>
   </w:abstractNum>
-  <w:abstractNum w:abstractNumId="9" w15:restartNumberingAfterBreak="0">
+  <w:abstractNum w:abstractNumId="10" w15:restartNumberingAfterBreak="0">
     <w:nsid w:val="32662758"/>
     <w:multiLevelType w:val="multilevel"/>
     <w:tmpl w:val="23AE2340"/>
@@ -7198,7 +7598,7 @@
       </w:rPr>
     </w:lvl>
   </w:abstractNum>
-  <w:abstractNum w:abstractNumId="10" w15:restartNumberingAfterBreak="0">
+  <w:abstractNum w:abstractNumId="11" w15:restartNumberingAfterBreak="0">
     <w:nsid w:val="352632C8"/>
     <w:multiLevelType w:val="hybridMultilevel"/>
     <w:tmpl w:val="2D92A10C"/>
@@ -7287,7 +7687,7 @@
       </w:pPr>
     </w:lvl>
   </w:abstractNum>
-  <w:abstractNum w:abstractNumId="11" w15:restartNumberingAfterBreak="0">
+  <w:abstractNum w:abstractNumId="12" w15:restartNumberingAfterBreak="0">
     <w:nsid w:val="3C2225E6"/>
     <w:multiLevelType w:val="hybridMultilevel"/>
     <w:tmpl w:val="246A825C"/>
@@ -7373,7 +7773,7 @@
       </w:pPr>
     </w:lvl>
   </w:abstractNum>
-  <w:abstractNum w:abstractNumId="12" w15:restartNumberingAfterBreak="0">
+  <w:abstractNum w:abstractNumId="13" w15:restartNumberingAfterBreak="0">
     <w:nsid w:val="49477EF3"/>
     <w:multiLevelType w:val="hybridMultilevel"/>
     <w:tmpl w:val="246A825C"/>
@@ -7459,7 +7859,7 @@
       </w:pPr>
     </w:lvl>
   </w:abstractNum>
-  <w:abstractNum w:abstractNumId="13" w15:restartNumberingAfterBreak="0">
+  <w:abstractNum w:abstractNumId="14" w15:restartNumberingAfterBreak="0">
     <w:nsid w:val="4B3C7B62"/>
     <w:multiLevelType w:val="hybridMultilevel"/>
     <w:tmpl w:val="D0B64FFA"/>
@@ -7572,7 +7972,7 @@
       </w:rPr>
     </w:lvl>
   </w:abstractNum>
-  <w:abstractNum w:abstractNumId="14" w15:restartNumberingAfterBreak="0">
+  <w:abstractNum w:abstractNumId="15" w15:restartNumberingAfterBreak="0">
     <w:nsid w:val="59926DCF"/>
     <w:multiLevelType w:val="hybridMultilevel"/>
     <w:tmpl w:val="CA103C46"/>
@@ -7685,7 +8085,7 @@
       </w:rPr>
     </w:lvl>
   </w:abstractNum>
-  <w:abstractNum w:abstractNumId="15" w15:restartNumberingAfterBreak="0">
+  <w:abstractNum w:abstractNumId="16" w15:restartNumberingAfterBreak="0">
     <w:nsid w:val="652F7F7A"/>
     <w:multiLevelType w:val="hybridMultilevel"/>
     <w:tmpl w:val="DD5C9EEC"/>
@@ -7797,7 +8197,7 @@
       </w:rPr>
     </w:lvl>
   </w:abstractNum>
-  <w:abstractNum w:abstractNumId="16" w15:restartNumberingAfterBreak="0">
+  <w:abstractNum w:abstractNumId="17" w15:restartNumberingAfterBreak="0">
     <w:nsid w:val="6A4070EB"/>
     <w:multiLevelType w:val="hybridMultilevel"/>
     <w:tmpl w:val="61D226EA"/>
@@ -7886,7 +8286,7 @@
       </w:pPr>
     </w:lvl>
   </w:abstractNum>
-  <w:abstractNum w:abstractNumId="17" w15:restartNumberingAfterBreak="0">
+  <w:abstractNum w:abstractNumId="18" w15:restartNumberingAfterBreak="0">
     <w:nsid w:val="6B336021"/>
     <w:multiLevelType w:val="multilevel"/>
     <w:tmpl w:val="3974804C"/>
@@ -8035,7 +8435,7 @@
       </w:rPr>
     </w:lvl>
   </w:abstractNum>
-  <w:abstractNum w:abstractNumId="18" w15:restartNumberingAfterBreak="0">
+  <w:abstractNum w:abstractNumId="19" w15:restartNumberingAfterBreak="0">
     <w:nsid w:val="6EA04465"/>
     <w:multiLevelType w:val="hybridMultilevel"/>
     <w:tmpl w:val="6C3806E2"/>
@@ -8148,7 +8548,7 @@
       </w:rPr>
     </w:lvl>
   </w:abstractNum>
-  <w:abstractNum w:abstractNumId="19" w15:restartNumberingAfterBreak="0">
+  <w:abstractNum w:abstractNumId="20" w15:restartNumberingAfterBreak="0">
     <w:nsid w:val="73BB1991"/>
     <w:multiLevelType w:val="hybridMultilevel"/>
     <w:tmpl w:val="3D58C05E"/>
@@ -8261,7 +8661,7 @@
       </w:rPr>
     </w:lvl>
   </w:abstractNum>
-  <w:abstractNum w:abstractNumId="20" w15:restartNumberingAfterBreak="0">
+  <w:abstractNum w:abstractNumId="21" w15:restartNumberingAfterBreak="0">
     <w:nsid w:val="78337C56"/>
     <w:multiLevelType w:val="multilevel"/>
     <w:tmpl w:val="23AE2340"/>
@@ -8374,7 +8774,7 @@
       </w:rPr>
     </w:lvl>
   </w:abstractNum>
-  <w:abstractNum w:abstractNumId="21" w15:restartNumberingAfterBreak="0">
+  <w:abstractNum w:abstractNumId="22" w15:restartNumberingAfterBreak="0">
     <w:nsid w:val="795C0914"/>
     <w:multiLevelType w:val="multilevel"/>
     <w:tmpl w:val="DC3A327C"/>
@@ -8523,7 +8923,7 @@
       </w:rPr>
     </w:lvl>
   </w:abstractNum>
-  <w:abstractNum w:abstractNumId="22" w15:restartNumberingAfterBreak="0">
+  <w:abstractNum w:abstractNumId="23" w15:restartNumberingAfterBreak="0">
     <w:nsid w:val="7E21193F"/>
     <w:multiLevelType w:val="multilevel"/>
     <w:tmpl w:val="23AE2340"/>
@@ -8636,7 +9036,7 @@
       </w:rPr>
     </w:lvl>
   </w:abstractNum>
-  <w:abstractNum w:abstractNumId="23" w15:restartNumberingAfterBreak="0">
+  <w:abstractNum w:abstractNumId="24" w15:restartNumberingAfterBreak="0">
     <w:nsid w:val="7FB773C7"/>
     <w:multiLevelType w:val="hybridMultilevel"/>
     <w:tmpl w:val="C68A27AC"/>
@@ -8750,85 +9150,88 @@
     </w:lvl>
   </w:abstractNum>
   <w:num w:numId="1">
-    <w:abstractNumId w:val="9"/>
+    <w:abstractNumId w:val="10"/>
   </w:num>
   <w:num w:numId="2">
-    <w:abstractNumId w:val="21"/>
+    <w:abstractNumId w:val="22"/>
   </w:num>
   <w:num w:numId="3">
     <w:abstractNumId w:val="0"/>
   </w:num>
   <w:num w:numId="4">
-    <w:abstractNumId w:val="20"/>
+    <w:abstractNumId w:val="21"/>
   </w:num>
   <w:num w:numId="5">
-    <w:abstractNumId w:val="22"/>
+    <w:abstractNumId w:val="23"/>
   </w:num>
   <w:num w:numId="6">
-    <w:abstractNumId w:val="8"/>
+    <w:abstractNumId w:val="9"/>
   </w:num>
   <w:num w:numId="7">
-    <w:abstractNumId w:val="17"/>
+    <w:abstractNumId w:val="18"/>
   </w:num>
   <w:num w:numId="8">
     <w:abstractNumId w:val="4"/>
   </w:num>
   <w:num w:numId="9">
-    <w:abstractNumId w:val="18"/>
+    <w:abstractNumId w:val="19"/>
   </w:num>
   <w:num w:numId="10">
-    <w:abstractNumId w:val="13"/>
+    <w:abstractNumId w:val="14"/>
   </w:num>
   <w:num w:numId="11">
     <w:abstractNumId w:val="5"/>
   </w:num>
   <w:num w:numId="12">
-    <w:abstractNumId w:val="16"/>
+    <w:abstractNumId w:val="17"/>
   </w:num>
   <w:num w:numId="13">
-    <w:abstractNumId w:val="23"/>
+    <w:abstractNumId w:val="24"/>
   </w:num>
   <w:num w:numId="14">
-    <w:abstractNumId w:val="10"/>
+    <w:abstractNumId w:val="11"/>
   </w:num>
   <w:num w:numId="15">
-    <w:abstractNumId w:val="6"/>
+    <w:abstractNumId w:val="7"/>
   </w:num>
   <w:num w:numId="16">
     <w:abstractNumId w:val="1"/>
   </w:num>
   <w:num w:numId="17">
+    <w:abstractNumId w:val="13"/>
+  </w:num>
+  <w:num w:numId="18">
     <w:abstractNumId w:val="12"/>
   </w:num>
-  <w:num w:numId="18">
-    <w:abstractNumId w:val="11"/>
+  <w:num w:numId="19">
+    <w:abstractNumId w:val="8"/>
   </w:num>
-  <w:num w:numId="19">
+  <w:num w:numId="20">
+    <w:abstractNumId w:val="20"/>
+  </w:num>
+  <w:num w:numId="21">
     <w:abstractNumId w:val="7"/>
   </w:num>
-  <w:num w:numId="20">
-    <w:abstractNumId w:val="19"/>
-  </w:num>
-  <w:num w:numId="21">
-    <w:abstractNumId w:val="6"/>
-  </w:num>
   <w:num w:numId="22">
-    <w:abstractNumId w:val="6"/>
+    <w:abstractNumId w:val="7"/>
   </w:num>
   <w:num w:numId="23">
-    <w:abstractNumId w:val="6"/>
+    <w:abstractNumId w:val="7"/>
   </w:num>
   <w:num w:numId="24">
     <w:abstractNumId w:val="2"/>
   </w:num>
   <w:num w:numId="25">
-    <w:abstractNumId w:val="14"/>
+    <w:abstractNumId w:val="15"/>
   </w:num>
   <w:num w:numId="26">
-    <w:abstractNumId w:val="15"/>
+    <w:abstractNumId w:val="16"/>
   </w:num>
   <w:num w:numId="27">
     <w:abstractNumId w:val="3"/>
+  </w:num>
+  <w:num w:numId="28">
+    <w:abstractNumId w:val="6"/>
   </w:num>
 </w:numbering>
 </file>
@@ -8847,7 +9250,7 @@
     </w:rPrDefault>
     <w:pPrDefault/>
   </w:docDefaults>
-  <w:latentStyles w:defLockedState="0" w:defUIPriority="99" w:defSemiHidden="0" w:defUnhideWhenUsed="0" w:defQFormat="0" w:count="375">
+  <w:latentStyles w:defLockedState="0" w:defUIPriority="99" w:defSemiHidden="0" w:defUnhideWhenUsed="0" w:defQFormat="0" w:count="376">
     <w:lsdException w:name="Normal" w:uiPriority="0" w:qFormat="1"/>
     <w:lsdException w:name="heading 1" w:uiPriority="0" w:qFormat="1"/>
     <w:lsdException w:name="heading 2" w:semiHidden="1" w:uiPriority="9" w:unhideWhenUsed="1" w:qFormat="1"/>
@@ -8953,7 +9356,6 @@
     <w:lsdException w:name="HTML Sample" w:semiHidden="1" w:unhideWhenUsed="1"/>
     <w:lsdException w:name="HTML Typewriter" w:semiHidden="1" w:unhideWhenUsed="1"/>
     <w:lsdException w:name="HTML Variable" w:semiHidden="1" w:unhideWhenUsed="1"/>
-    <w:lsdException w:name="Normal Table" w:semiHidden="1" w:unhideWhenUsed="1"/>
     <w:lsdException w:name="annotation subject" w:semiHidden="1" w:unhideWhenUsed="1"/>
     <w:lsdException w:name="No List" w:semiHidden="1" w:unhideWhenUsed="1"/>
     <w:lsdException w:name="Outline List 1" w:semiHidden="1" w:unhideWhenUsed="1"/>
@@ -9000,10 +9402,8 @@
     <w:lsdException w:name="Table Subtle 2" w:semiHidden="1" w:unhideWhenUsed="1"/>
     <w:lsdException w:name="Table Web 1" w:semiHidden="1" w:unhideWhenUsed="1"/>
     <w:lsdException w:name="Table Web 2" w:semiHidden="1" w:unhideWhenUsed="1"/>
-    <w:lsdException w:name="Table Web 3" w:semiHidden="1" w:unhideWhenUsed="1"/>
     <w:lsdException w:name="Balloon Text" w:semiHidden="1" w:unhideWhenUsed="1"/>
     <w:lsdException w:name="Table Grid" w:uiPriority="59"/>
-    <w:lsdException w:name="Table Theme" w:semiHidden="1" w:unhideWhenUsed="1"/>
     <w:lsdException w:name="Placeholder Text" w:semiHidden="1"/>
     <w:lsdException w:name="No Spacing" w:uiPriority="1" w:qFormat="1"/>
     <w:lsdException w:name="Light Shading" w:uiPriority="60"/>
@@ -9223,6 +9623,7 @@
     <w:lsdException w:name="Smart Hyperlink" w:semiHidden="1" w:unhideWhenUsed="1"/>
     <w:lsdException w:name="Hashtag" w:semiHidden="1" w:unhideWhenUsed="1"/>
     <w:lsdException w:name="Unresolved Mention" w:semiHidden="1" w:unhideWhenUsed="1"/>
+    <w:lsdException w:name="Smart Link" w:semiHidden="1" w:unhideWhenUsed="1"/>
   </w:latentStyles>
   <w:style w:type="paragraph" w:default="1" w:styleId="Normal">
     <w:name w:val="Normal"/>
@@ -10347,7 +10748,7 @@
 </file>
 
 <file path=customXml/itemProps1.xml><?xml version="1.0" encoding="utf-8"?>
-<ds:datastoreItem xmlns:ds="http://schemas.openxmlformats.org/officeDocument/2006/customXml" ds:itemID="{DD199854-34AE-EC40-9A73-4CFA62B93102}">
+<ds:datastoreItem xmlns:ds="http://schemas.openxmlformats.org/officeDocument/2006/customXml" ds:itemID="{C1019BFF-0E57-A147-B6D3-E61503304DED}">
   <ds:schemaRefs>
     <ds:schemaRef ds:uri="http://schemas.openxmlformats.org/officeDocument/2006/bibliography"/>
   </ds:schemaRefs>

</xml_diff>

<commit_message>
INT-1135 update documentation for Timer function due to additional utilities_epoch parameter
</commit_message>
<xml_diff>
--- a/fn_utilities/docs/Resilient Integration Utility Functions.docx
+++ b/fn_utilities/docs/Resilient Integration Utility Functions.docx
@@ -174,8 +174,6 @@
         </w:rPr>
         <w:t>7</w:t>
       </w:r>
-      <w:bookmarkStart w:id="1" w:name="_GoBack"/>
-      <w:bookmarkEnd w:id="1"/>
     </w:p>
     <w:p>
       <w:pPr>
@@ -322,13 +320,13 @@
       <w:pPr>
         <w:pStyle w:val="Heading10"/>
       </w:pPr>
-      <w:bookmarkStart w:id="2" w:name="_Toc509305885"/>
-      <w:bookmarkStart w:id="3" w:name="_Toc510253264"/>
+      <w:bookmarkStart w:id="1" w:name="_Toc509305885"/>
+      <w:bookmarkStart w:id="2" w:name="_Toc510253264"/>
       <w:r>
         <w:lastRenderedPageBreak/>
         <w:t>Installation</w:t>
       </w:r>
-      <w:bookmarkEnd w:id="2"/>
+      <w:bookmarkEnd w:id="1"/>
     </w:p>
     <w:p>
       <w:pPr>
@@ -418,7 +416,7 @@
       <w:pPr>
         <w:pStyle w:val="ListBullet"/>
       </w:pPr>
-      <w:bookmarkStart w:id="4" w:name="_Toc509305886"/>
+      <w:bookmarkStart w:id="3" w:name="_Toc509305886"/>
       <w:r>
         <w:t>You have access to the command line of the Resilient appliance, which hosts the Resilient platform; or to a separate integration server where you will deploy and run the functions code. If using a separate integration server, you must install Python version 2.7.</w:t>
       </w:r>
@@ -454,7 +452,7 @@
       <w:r>
         <w:t>Install the Python components</w:t>
       </w:r>
-      <w:bookmarkEnd w:id="4"/>
+      <w:bookmarkEnd w:id="3"/>
     </w:p>
     <w:p>
       <w:pPr>
@@ -643,12 +641,12 @@
       <w:pPr>
         <w:pStyle w:val="Heading20"/>
       </w:pPr>
-      <w:bookmarkStart w:id="5" w:name="_Toc509305888"/>
+      <w:bookmarkStart w:id="4" w:name="_Toc509305888"/>
       <w:r>
         <w:lastRenderedPageBreak/>
         <w:t>Configure the Python components</w:t>
       </w:r>
-      <w:bookmarkEnd w:id="5"/>
+      <w:bookmarkEnd w:id="4"/>
     </w:p>
     <w:p>
       <w:pPr>
@@ -1713,7 +1711,7 @@
         <w:t>o"</w:t>
       </w:r>
     </w:p>
-    <w:bookmarkEnd w:id="3"/>
+    <w:bookmarkEnd w:id="2"/>
     <w:p>
       <w:pPr>
         <w:pStyle w:val="Heading10"/>
@@ -5611,10 +5609,7 @@
         <w:pStyle w:val="Heading20"/>
       </w:pPr>
       <w:r>
-        <w:t xml:space="preserve">Utilities: </w:t>
-      </w:r>
-      <w:r>
-        <w:t>Timer</w:t>
+        <w:t>Utilities: Timer</w:t>
       </w:r>
     </w:p>
     <w:p>
@@ -5622,10 +5617,51 @@
         <w:pStyle w:val="BodyText"/>
       </w:pPr>
       <w:r>
-        <w:t xml:space="preserve">This function </w:t>
-      </w:r>
-      <w:r>
-        <w:t xml:space="preserve">implements a timer (sleep) function that when called from a workflow will cause the workflow to pause for the specified amount of time.  The function takes a string as input that specifies the total amount of time to pause.  The input string is of format “time value” concatenated with a “time unit” character, where character is: </w:t>
+        <w:t xml:space="preserve">This function implements a timer (sleep) function that when called from a workflow will cause the workflow to pause for the specified amount of time.  The function </w:t>
+      </w:r>
+      <w:r>
+        <w:t xml:space="preserve">takes one of two parameters as input: </w:t>
+      </w:r>
+      <w:proofErr w:type="spellStart"/>
+      <w:r>
+        <w:t>utilities_time</w:t>
+      </w:r>
+      <w:proofErr w:type="spellEnd"/>
+      <w:r>
+        <w:t xml:space="preserve"> or </w:t>
+      </w:r>
+      <w:proofErr w:type="spellStart"/>
+      <w:r>
+        <w:t>utilities_epoch</w:t>
+      </w:r>
+      <w:proofErr w:type="spellEnd"/>
+      <w:r>
+        <w:t>.</w:t>
+      </w:r>
+    </w:p>
+    <w:p>
+      <w:pPr>
+        <w:pStyle w:val="BodyText"/>
+      </w:pPr>
+      <w:r>
+        <w:t xml:space="preserve">The </w:t>
+      </w:r>
+      <w:proofErr w:type="spellStart"/>
+      <w:r>
+        <w:t>utilities_time</w:t>
+      </w:r>
+      <w:proofErr w:type="spellEnd"/>
+      <w:r>
+        <w:t xml:space="preserve"> parameter is a</w:t>
+      </w:r>
+      <w:r>
+        <w:t xml:space="preserve"> string</w:t>
+      </w:r>
+      <w:r>
+        <w:t xml:space="preserve"> </w:t>
+      </w:r>
+      <w:r>
+        <w:t xml:space="preserve">that specifies the total amount of time to pause.  The input string is of format “time value” concatenated with a “time unit” character, where character is: </w:t>
       </w:r>
     </w:p>
     <w:p>
@@ -5689,6 +5725,27 @@
         <w:pStyle w:val="BodyText"/>
       </w:pPr>
       <w:r>
+        <w:t xml:space="preserve">The </w:t>
+      </w:r>
+      <w:proofErr w:type="spellStart"/>
+      <w:r>
+        <w:t>utilities_epoch</w:t>
+      </w:r>
+      <w:proofErr w:type="spellEnd"/>
+      <w:r>
+        <w:t xml:space="preserve"> parameter is the epoch time that the timer function should stop sleeping. An epoch time value is returned from the date time picker UI </w:t>
+      </w:r>
+      <w:r>
+        <w:t>widget.</w:t>
+      </w:r>
+      <w:bookmarkStart w:id="5" w:name="_GoBack"/>
+      <w:bookmarkEnd w:id="5"/>
+    </w:p>
+    <w:p>
+      <w:pPr>
+        <w:pStyle w:val="BodyText"/>
+      </w:pPr>
+      <w:r>
         <w:t>The timer function will</w:t>
       </w:r>
       <w:r>
@@ -5706,13 +5763,34 @@
         <w:pStyle w:val="BodyText"/>
       </w:pPr>
       <w:r>
-        <w:t>Also included are an example workflow and an example rule to show how to call the timer using rule activity field properties and f</w:t>
-      </w:r>
-      <w:r>
-        <w:t>rom</w:t>
-      </w:r>
-      <w:r>
-        <w:t xml:space="preserve"> a workflow using workflow properties.</w:t>
+        <w:t xml:space="preserve">Also included are </w:t>
+      </w:r>
+      <w:r>
+        <w:t>2</w:t>
+      </w:r>
+      <w:r>
+        <w:t xml:space="preserve"> example workflow</w:t>
+      </w:r>
+      <w:r>
+        <w:t>s</w:t>
+      </w:r>
+      <w:r>
+        <w:t xml:space="preserve"> and </w:t>
+      </w:r>
+      <w:r>
+        <w:t xml:space="preserve">2 </w:t>
+      </w:r>
+      <w:r>
+        <w:t>example</w:t>
+      </w:r>
+      <w:r>
+        <w:t>s</w:t>
+      </w:r>
+      <w:r>
+        <w:t xml:space="preserve"> rule to show how to call the timer using </w:t>
+      </w:r>
+      <w:r>
+        <w:t>the 2 input parameters.</w:t>
       </w:r>
     </w:p>
     <w:p>
@@ -9356,6 +9434,7 @@
     <w:lsdException w:name="HTML Sample" w:semiHidden="1" w:unhideWhenUsed="1"/>
     <w:lsdException w:name="HTML Typewriter" w:semiHidden="1" w:unhideWhenUsed="1"/>
     <w:lsdException w:name="HTML Variable" w:semiHidden="1" w:unhideWhenUsed="1"/>
+    <w:lsdException w:name="Normal Table" w:semiHidden="1" w:unhideWhenUsed="1"/>
     <w:lsdException w:name="annotation subject" w:semiHidden="1" w:unhideWhenUsed="1"/>
     <w:lsdException w:name="No List" w:semiHidden="1" w:unhideWhenUsed="1"/>
     <w:lsdException w:name="Outline List 1" w:semiHidden="1" w:unhideWhenUsed="1"/>
@@ -9402,8 +9481,10 @@
     <w:lsdException w:name="Table Subtle 2" w:semiHidden="1" w:unhideWhenUsed="1"/>
     <w:lsdException w:name="Table Web 1" w:semiHidden="1" w:unhideWhenUsed="1"/>
     <w:lsdException w:name="Table Web 2" w:semiHidden="1" w:unhideWhenUsed="1"/>
+    <w:lsdException w:name="Table Web 3" w:semiHidden="1" w:unhideWhenUsed="1"/>
     <w:lsdException w:name="Balloon Text" w:semiHidden="1" w:unhideWhenUsed="1"/>
     <w:lsdException w:name="Table Grid" w:uiPriority="59"/>
+    <w:lsdException w:name="Table Theme" w:semiHidden="1" w:unhideWhenUsed="1"/>
     <w:lsdException w:name="Placeholder Text" w:semiHidden="1"/>
     <w:lsdException w:name="No Spacing" w:uiPriority="1" w:qFormat="1"/>
     <w:lsdException w:name="Light Shading" w:uiPriority="60"/>
@@ -10748,7 +10829,7 @@
 </file>
 
 <file path=customXml/itemProps1.xml><?xml version="1.0" encoding="utf-8"?>
-<ds:datastoreItem xmlns:ds="http://schemas.openxmlformats.org/officeDocument/2006/customXml" ds:itemID="{C1019BFF-0E57-A147-B6D3-E61503304DED}">
+<ds:datastoreItem xmlns:ds="http://schemas.openxmlformats.org/officeDocument/2006/customXml" ds:itemID="{D3588ECA-F4F2-D842-8EA2-7C6C377193B3}">
   <ds:schemaRefs>
     <ds:schemaRef ds:uri="http://schemas.openxmlformats.org/officeDocument/2006/bibliography"/>
   </ds:schemaRefs>

</xml_diff>

<commit_message>
INT-845: Update fn_utilities doc to 1.0.9
</commit_message>
<xml_diff>
--- a/fn_utilities/docs/Resilient Integration Utility Functions.docx
+++ b/fn_utilities/docs/Resilient Integration Utility Functions.docx
@@ -172,7 +172,7 @@
         <w:rPr>
           <w:color w:val="FF8300"/>
         </w:rPr>
-        <w:t>7</w:t>
+        <w:t>9</w:t>
       </w:r>
     </w:p>
     <w:p>
@@ -190,8 +190,10 @@
         <w:rPr>
           <w:rFonts w:ascii="Times New Roman" w:eastAsia="Times New Roman" w:hAnsi="Times New Roman" w:cs="Times New Roman"/>
         </w:rPr>
-        <w:t>April</w:t>
-      </w:r>
+        <w:t>July</w:t>
+      </w:r>
+      <w:bookmarkStart w:id="1" w:name="_GoBack"/>
+      <w:bookmarkEnd w:id="1"/>
       <w:r>
         <w:rPr>
           <w:rFonts w:ascii="Times New Roman" w:eastAsia="Times New Roman" w:hAnsi="Times New Roman" w:cs="Times New Roman"/>
@@ -320,13 +322,13 @@
       <w:pPr>
         <w:pStyle w:val="Heading10"/>
       </w:pPr>
-      <w:bookmarkStart w:id="1" w:name="_Toc509305885"/>
-      <w:bookmarkStart w:id="2" w:name="_Toc510253264"/>
+      <w:bookmarkStart w:id="2" w:name="_Toc509305885"/>
+      <w:bookmarkStart w:id="3" w:name="_Toc510253264"/>
       <w:r>
         <w:lastRenderedPageBreak/>
         <w:t>Installation</w:t>
       </w:r>
-      <w:bookmarkEnd w:id="1"/>
+      <w:bookmarkEnd w:id="2"/>
     </w:p>
     <w:p>
       <w:pPr>
@@ -416,7 +418,7 @@
       <w:pPr>
         <w:pStyle w:val="ListBullet"/>
       </w:pPr>
-      <w:bookmarkStart w:id="3" w:name="_Toc509305886"/>
+      <w:bookmarkStart w:id="4" w:name="_Toc509305886"/>
       <w:r>
         <w:t>You have access to the command line of the Resilient appliance, which hosts the Resilient platform; or to a separate integration server where you will deploy and run the functions code. If using a separate integration server, you must install Python version 2.7.</w:t>
       </w:r>
@@ -452,7 +454,7 @@
       <w:r>
         <w:t>Install the Python components</w:t>
       </w:r>
-      <w:bookmarkEnd w:id="3"/>
+      <w:bookmarkEnd w:id="4"/>
     </w:p>
     <w:p>
       <w:pPr>
@@ -641,12 +643,12 @@
       <w:pPr>
         <w:pStyle w:val="Heading20"/>
       </w:pPr>
-      <w:bookmarkStart w:id="4" w:name="_Toc509305888"/>
+      <w:bookmarkStart w:id="5" w:name="_Toc509305888"/>
       <w:r>
         <w:lastRenderedPageBreak/>
         <w:t>Configure the Python components</w:t>
       </w:r>
-      <w:bookmarkEnd w:id="4"/>
+      <w:bookmarkEnd w:id="5"/>
     </w:p>
     <w:p>
       <w:pPr>
@@ -1711,7 +1713,7 @@
         <w:t>o"</w:t>
       </w:r>
     </w:p>
-    <w:bookmarkEnd w:id="2"/>
+    <w:bookmarkEnd w:id="3"/>
     <w:p>
       <w:pPr>
         <w:pStyle w:val="Heading10"/>
@@ -4769,13 +4771,29 @@
       </w:r>
       <w:proofErr w:type="spellEnd"/>
       <w:r>
-        <w:t xml:space="preserve"> --output=</w:t>
-      </w:r>
+        <w:t xml:space="preserve"> --output=json</w:t>
+      </w:r>
+    </w:p>
+    <w:p>
+      <w:pPr>
+        <w:pStyle w:val="Code0"/>
+      </w:pPr>
       <w:proofErr w:type="spellStart"/>
       <w:r>
-        <w:t>json</w:t>
+        <w:t>kdbgscan</w:t>
       </w:r>
       <w:proofErr w:type="spellEnd"/>
+      <w:r>
+        <w:t xml:space="preserve">=python /path/to/vol.py -f "{{shell_param1}}" --profile="{{shell_param2}}" </w:t>
+      </w:r>
+      <w:proofErr w:type="spellStart"/>
+      <w:r>
+        <w:t>kdbgscan</w:t>
+      </w:r>
+      <w:proofErr w:type="spellEnd"/>
+      <w:r>
+        <w:t xml:space="preserve"> --output=json</w:t>
+      </w:r>
     </w:p>
     <w:p>
       <w:pPr>
@@ -4783,77 +4801,41 @@
       </w:pPr>
       <w:proofErr w:type="spellStart"/>
       <w:r>
-        <w:t>kdbgscan</w:t>
+        <w:t>psscan</w:t>
       </w:r>
       <w:proofErr w:type="spellEnd"/>
       <w:r>
+        <w:t xml:space="preserve">=python /pathto/vol.py -f "{{shell_param1}}" --profile="{{shell_param2}}" </w:t>
+      </w:r>
+      <w:proofErr w:type="spellStart"/>
+      <w:r>
+        <w:t>psscan</w:t>
+      </w:r>
+      <w:proofErr w:type="spellEnd"/>
+      <w:r>
+        <w:t xml:space="preserve"> --output=json</w:t>
+      </w:r>
+    </w:p>
+    <w:p>
+      <w:pPr>
+        <w:pStyle w:val="Code0"/>
+      </w:pPr>
+      <w:proofErr w:type="spellStart"/>
+      <w:r>
+        <w:t>dlllist</w:t>
+      </w:r>
+      <w:proofErr w:type="spellEnd"/>
+      <w:r>
         <w:t xml:space="preserve">=python /path/to/vol.py -f "{{shell_param1}}" --profile="{{shell_param2}}" </w:t>
       </w:r>
       <w:proofErr w:type="spellStart"/>
       <w:r>
-        <w:t>kdbgscan</w:t>
+        <w:t>dlllist</w:t>
       </w:r>
       <w:proofErr w:type="spellEnd"/>
       <w:r>
-        <w:t xml:space="preserve"> --output=</w:t>
-      </w:r>
-      <w:proofErr w:type="spellStart"/>
-      <w:r>
-        <w:t>json</w:t>
-      </w:r>
-      <w:proofErr w:type="spellEnd"/>
-    </w:p>
-    <w:p>
-      <w:pPr>
-        <w:pStyle w:val="Code0"/>
-      </w:pPr>
-      <w:proofErr w:type="spellStart"/>
-      <w:r>
-        <w:t>psscan</w:t>
-      </w:r>
-      <w:proofErr w:type="spellEnd"/>
-      <w:r>
-        <w:t xml:space="preserve">=python /pathto/vol.py -f "{{shell_param1}}" --profile="{{shell_param2}}" </w:t>
-      </w:r>
-      <w:proofErr w:type="spellStart"/>
-      <w:r>
-        <w:t>psscan</w:t>
-      </w:r>
-      <w:proofErr w:type="spellEnd"/>
-      <w:r>
-        <w:t xml:space="preserve"> --output=</w:t>
-      </w:r>
-      <w:proofErr w:type="spellStart"/>
-      <w:r>
-        <w:t>json</w:t>
-      </w:r>
-      <w:proofErr w:type="spellEnd"/>
-    </w:p>
-    <w:p>
-      <w:pPr>
-        <w:pStyle w:val="Code0"/>
-      </w:pPr>
-      <w:proofErr w:type="spellStart"/>
-      <w:r>
-        <w:t>dlllist</w:t>
-      </w:r>
-      <w:proofErr w:type="spellEnd"/>
-      <w:r>
-        <w:t xml:space="preserve">=python /path/to/vol.py -f "{{shell_param1}}" --profile="{{shell_param2}}" </w:t>
-      </w:r>
-      <w:proofErr w:type="spellStart"/>
-      <w:r>
-        <w:t>dlllist</w:t>
-      </w:r>
-      <w:proofErr w:type="spellEnd"/>
-      <w:r>
-        <w:t xml:space="preserve"> --output=</w:t>
-      </w:r>
-      <w:proofErr w:type="spellStart"/>
-      <w:r>
-        <w:t>json</w:t>
-      </w:r>
-      <w:proofErr w:type="spellEnd"/>
+        <w:t xml:space="preserve"> --output=json</w:t>
+      </w:r>
     </w:p>
     <w:p>
       <w:pPr>
@@ -5738,8 +5720,6 @@
       <w:r>
         <w:t>widget.</w:t>
       </w:r>
-      <w:bookmarkStart w:id="5" w:name="_GoBack"/>
-      <w:bookmarkEnd w:id="5"/>
     </w:p>
     <w:p>
       <w:pPr>
@@ -5897,21 +5877,7 @@
         <w:rPr>
           <w:rStyle w:val="codeChar"/>
         </w:rPr>
-        <w:t>/</w:t>
-      </w:r>
-      <w:proofErr w:type="spellStart"/>
-      <w:r>
-        <w:rPr>
-          <w:rStyle w:val="codeChar"/>
-        </w:rPr>
-        <w:t>var</w:t>
-      </w:r>
-      <w:proofErr w:type="spellEnd"/>
-      <w:r>
-        <w:rPr>
-          <w:rStyle w:val="codeChar"/>
-        </w:rPr>
-        <w:t>/log/resilient-scripting/resilient-scripting.log</w:t>
+        <w:t>/var/log/resilient-scripting/resilient-scripting.log</w:t>
       </w:r>
       <w:r>
         <w:t>.</w:t>
@@ -10829,7 +10795,7 @@
 </file>
 
 <file path=customXml/itemProps1.xml><?xml version="1.0" encoding="utf-8"?>
-<ds:datastoreItem xmlns:ds="http://schemas.openxmlformats.org/officeDocument/2006/customXml" ds:itemID="{D3588ECA-F4F2-D842-8EA2-7C6C377193B3}">
+<ds:datastoreItem xmlns:ds="http://schemas.openxmlformats.org/officeDocument/2006/customXml" ds:itemID="{980514E8-32CA-4440-B6F8-3D458E737D77}">
   <ds:schemaRefs>
     <ds:schemaRef ds:uri="http://schemas.openxmlformats.org/officeDocument/2006/bibliography"/>
   </ds:schemaRefs>

</xml_diff>